<commit_message>
ruhe guanli xiugai 2
</commit_message>
<xml_diff>
--- a/git.docx
+++ b/git.docx
@@ -4820,10 +4820,22 @@
         <w:t>绿色</w:t>
       </w:r>
       <w:r>
-        <w:t>字体代表为未</w:t>
+        <w:t>字体代表为</w:t>
       </w:r>
       <w:r>
         <w:t>add</w:t>
+      </w:r>
+      <w:r>
+        <w:t xml:space="preserve"> </w:t>
+      </w:r>
+      <w:r>
+        <w:rPr>
+          <w:rFonts w:hint="eastAsia"/>
+        </w:rPr>
+        <w:t>但</w:t>
+      </w:r>
+      <w:r>
+        <w:t>未提交</w:t>
       </w:r>
       <w:r>
         <w:rPr>
@@ -4845,6 +4857,18 @@
       </w:r>
       <w:bookmarkStart w:id="0" w:name="_GoBack"/>
       <w:bookmarkEnd w:id="0"/>
+      <w:r>
+        <w:rPr>
+          <w:rFonts w:hint="eastAsia"/>
+        </w:rPr>
+        <w:t>且</w:t>
+      </w:r>
+      <w:r>
+        <w:t>commit</w:t>
+      </w:r>
+      <w:r>
+        <w:t>成功</w:t>
+      </w:r>
     </w:p>
     <w:p>
       <w:pPr>

</xml_diff>

<commit_message>
revise git.docx delete files
</commit_message>
<xml_diff>
--- a/git.docx
+++ b/git.docx
@@ -4556,6 +4556,7 @@
           <w:color w:val="333333"/>
           <w:sz w:val="20"/>
           <w:szCs w:val="20"/>
+          <w:highlight w:val="yellow"/>
           <w:shd w:val="clear" w:color="auto" w:fill="FFFFFF"/>
         </w:rPr>
         <w:t>当执行</w:t>
@@ -4566,6 +4567,7 @@
           <w:color w:val="333333"/>
           <w:sz w:val="20"/>
           <w:szCs w:val="20"/>
+          <w:highlight w:val="yellow"/>
           <w:shd w:val="clear" w:color="auto" w:fill="FFFFFF"/>
         </w:rPr>
         <w:t xml:space="preserve"> "</w:t>
@@ -4577,6 +4579,7 @@
           <w:color w:val="333333"/>
           <w:sz w:val="20"/>
           <w:szCs w:val="20"/>
+          <w:highlight w:val="yellow"/>
           <w:shd w:val="clear" w:color="auto" w:fill="FFFFFF"/>
         </w:rPr>
         <w:t>git</w:t>
@@ -4588,6 +4591,7 @@
           <w:color w:val="333333"/>
           <w:sz w:val="20"/>
           <w:szCs w:val="20"/>
+          <w:highlight w:val="yellow"/>
           <w:shd w:val="clear" w:color="auto" w:fill="FFFFFF"/>
         </w:rPr>
         <w:t xml:space="preserve"> </w:t>
@@ -4599,6 +4603,7 @@
           <w:color w:val="333333"/>
           <w:sz w:val="20"/>
           <w:szCs w:val="20"/>
+          <w:highlight w:val="yellow"/>
           <w:shd w:val="clear" w:color="auto" w:fill="FFFFFF"/>
         </w:rPr>
         <w:t>rm</w:t>
@@ -4610,6 +4615,7 @@
           <w:color w:val="333333"/>
           <w:sz w:val="20"/>
           <w:szCs w:val="20"/>
+          <w:highlight w:val="yellow"/>
           <w:shd w:val="clear" w:color="auto" w:fill="FFFFFF"/>
         </w:rPr>
         <w:t xml:space="preserve"> --cached &lt;file&gt;" </w:t>
@@ -4620,6 +4626,7 @@
           <w:color w:val="333333"/>
           <w:sz w:val="20"/>
           <w:szCs w:val="20"/>
+          <w:highlight w:val="yellow"/>
           <w:shd w:val="clear" w:color="auto" w:fill="FFFFFF"/>
         </w:rPr>
         <w:t>命令时，会直接从暂存区删除文件，工作区则不做出改变。</w:t>
@@ -4923,9 +4930,6 @@
     <w:p>
       <w:pPr>
         <w:ind w:leftChars="200" w:left="420"/>
-        <w:rPr>
-          <w:rFonts w:hint="eastAsia"/>
-        </w:rPr>
       </w:pPr>
       <w:r>
         <w:rPr>
@@ -4943,9 +4947,6 @@
     <w:p>
       <w:pPr>
         <w:ind w:leftChars="200" w:left="420"/>
-        <w:rPr>
-          <w:rFonts w:hint="eastAsia"/>
-        </w:rPr>
       </w:pPr>
       <w:r>
         <w:rPr>
@@ -4987,9 +4988,6 @@
     <w:p>
       <w:pPr>
         <w:ind w:leftChars="200" w:left="420"/>
-        <w:rPr>
-          <w:rFonts w:hint="eastAsia"/>
-        </w:rPr>
       </w:pPr>
       <w:proofErr w:type="spellStart"/>
       <w:r>
@@ -5108,8 +5106,257 @@
         </w:rPr>
         <w:t>之前的状态</w:t>
       </w:r>
+    </w:p>
+    <w:p>
+      <w:pPr>
+        <w:ind w:leftChars="200" w:left="420"/>
+        <w:rPr>
+          <w:rFonts w:hint="eastAsia"/>
+        </w:rPr>
+      </w:pPr>
+    </w:p>
+    <w:p>
+      <w:pPr>
+        <w:ind w:leftChars="200" w:left="420"/>
+      </w:pPr>
+      <w:r>
+        <w:rPr>
+          <w:rFonts w:hint="eastAsia"/>
+        </w:rPr>
+        <w:t>11</w:t>
+      </w:r>
+      <w:r>
+        <w:rPr>
+          <w:rFonts w:hint="eastAsia"/>
+        </w:rPr>
+        <w:t>、</w:t>
+      </w:r>
+      <w:r>
+        <w:rPr>
+          <w:rFonts w:hint="eastAsia"/>
+        </w:rPr>
+        <w:t>删除</w:t>
+      </w:r>
+      <w:r>
+        <w:t>修改</w:t>
+      </w:r>
+    </w:p>
+    <w:p>
+      <w:pPr>
+        <w:ind w:leftChars="200" w:left="420"/>
+      </w:pPr>
+      <w:r>
+        <w:rPr>
+          <w:rFonts w:hint="eastAsia"/>
+        </w:rPr>
+        <w:t>(</w:t>
+      </w:r>
+      <w:r>
+        <w:t>1</w:t>
+      </w:r>
+      <w:r>
+        <w:rPr>
+          <w:rFonts w:hint="eastAsia"/>
+        </w:rPr>
+        <w:t>)</w:t>
+      </w:r>
+      <w:r>
+        <w:t xml:space="preserve"> </w:t>
+      </w:r>
+      <w:r>
+        <w:rPr>
+          <w:rFonts w:hint="eastAsia"/>
+        </w:rPr>
+        <w:t>主动</w:t>
+      </w:r>
+      <w:r>
+        <w:rPr>
+          <w:rFonts w:hint="eastAsia"/>
+        </w:rPr>
+        <w:t>删除工作区</w:t>
+      </w:r>
+      <w:r>
+        <w:t>的</w:t>
+      </w:r>
+      <w:r>
+        <w:rPr>
+          <w:rFonts w:hint="eastAsia"/>
+        </w:rPr>
+        <w:t>不想要</w:t>
+      </w:r>
+      <w:r>
+        <w:t>的</w:t>
+      </w:r>
+      <w:r>
+        <w:t>文件，同</w:t>
+      </w:r>
+      <w:r>
+        <w:rPr>
+          <w:rFonts w:hint="eastAsia"/>
+        </w:rPr>
+        <w:t>样</w:t>
+      </w:r>
+      <w:r>
+        <w:t>也想删除版本库里该文件</w:t>
+      </w:r>
+    </w:p>
+    <w:p>
+      <w:pPr>
+        <w:ind w:leftChars="200" w:left="420"/>
+        <w:rPr>
+          <w:color w:val="FF0000"/>
+        </w:rPr>
+      </w:pPr>
+      <w:r>
+        <w:rPr>
+          <w:rFonts w:hint="eastAsia"/>
+          <w:color w:val="FF0000"/>
+          <w:highlight w:val="yellow"/>
+        </w:rPr>
+        <w:t>（出现</w:t>
+      </w:r>
+      <w:r>
+        <w:rPr>
+          <w:color w:val="FF0000"/>
+          <w:highlight w:val="yellow"/>
+        </w:rPr>
+        <w:t>一个疑惑，如果每个人都可以删除版本库里的文件，那么到底以</w:t>
+      </w:r>
+      <w:r>
+        <w:rPr>
+          <w:rFonts w:hint="eastAsia"/>
+          <w:color w:val="FF0000"/>
+          <w:highlight w:val="yellow"/>
+        </w:rPr>
+        <w:t>哪个</w:t>
+      </w:r>
+      <w:r>
+        <w:rPr>
+          <w:color w:val="FF0000"/>
+          <w:highlight w:val="yellow"/>
+        </w:rPr>
+        <w:t>版本库的为基准呢</w:t>
+      </w:r>
+      <w:r>
+        <w:rPr>
+          <w:rFonts w:hint="eastAsia"/>
+          <w:color w:val="FF0000"/>
+          <w:highlight w:val="yellow"/>
+        </w:rPr>
+        <w:t>）</w:t>
+      </w:r>
+    </w:p>
+    <w:p>
+      <w:pPr>
+        <w:ind w:leftChars="200" w:left="420"/>
+      </w:pPr>
       <w:bookmarkStart w:id="0" w:name="_GoBack"/>
       <w:bookmarkEnd w:id="0"/>
+      <w:r>
+        <w:rPr>
+          <w:rFonts w:hint="eastAsia"/>
+        </w:rPr>
+        <w:t xml:space="preserve"> </w:t>
+      </w:r>
+      <w:r>
+        <w:rPr>
+          <w:rFonts w:hint="eastAsia"/>
+        </w:rPr>
+        <w:t>(</w:t>
+      </w:r>
+      <w:r>
+        <w:t>2</w:t>
+      </w:r>
+      <w:r>
+        <w:rPr>
+          <w:rFonts w:hint="eastAsia"/>
+        </w:rPr>
+        <w:t>)</w:t>
+      </w:r>
+      <w:r>
+        <w:t xml:space="preserve"> </w:t>
+      </w:r>
+      <w:r>
+        <w:rPr>
+          <w:rFonts w:hint="eastAsia"/>
+        </w:rPr>
+        <w:t>误删</w:t>
+      </w:r>
+      <w:r>
+        <w:t>了工作区的文件，</w:t>
+      </w:r>
+      <w:r>
+        <w:rPr>
+          <w:rFonts w:hint="eastAsia"/>
+        </w:rPr>
+        <w:t>这里</w:t>
+      </w:r>
+      <w:r>
+        <w:t>同上面的撤销修改</w:t>
+      </w:r>
+      <w:r>
+        <w:rPr>
+          <w:rFonts w:hint="eastAsia"/>
+        </w:rPr>
+        <w:t>一样</w:t>
+      </w:r>
+      <w:r>
+        <w:t>，只需要将</w:t>
+      </w:r>
+      <w:r>
+        <w:rPr>
+          <w:rFonts w:hint="eastAsia"/>
+        </w:rPr>
+        <w:t>版本库</w:t>
+      </w:r>
+      <w:r>
+        <w:t>里的文件恢复到</w:t>
+      </w:r>
+      <w:r>
+        <w:rPr>
+          <w:rFonts w:hint="eastAsia"/>
+        </w:rPr>
+        <w:t>工作区</w:t>
+      </w:r>
+      <w:r>
+        <w:t>即可。</w:t>
+      </w:r>
+    </w:p>
+    <w:p>
+      <w:pPr>
+        <w:ind w:leftChars="200" w:left="420"/>
+        <w:rPr>
+          <w:rFonts w:hint="eastAsia"/>
+        </w:rPr>
+      </w:pPr>
+      <w:proofErr w:type="spellStart"/>
+      <w:r>
+        <w:t>G</w:t>
+      </w:r>
+      <w:r>
+        <w:rPr>
+          <w:rFonts w:hint="eastAsia"/>
+        </w:rPr>
+        <w:t>it</w:t>
+      </w:r>
+      <w:proofErr w:type="spellEnd"/>
+      <w:r>
+        <w:rPr>
+          <w:rFonts w:hint="eastAsia"/>
+        </w:rPr>
+        <w:t xml:space="preserve"> </w:t>
+      </w:r>
+      <w:r>
+        <w:t>checkout --</w:t>
+      </w:r>
+    </w:p>
+    <w:p>
+      <w:pPr>
+        <w:ind w:leftChars="200" w:left="420"/>
+        <w:rPr>
+          <w:rFonts w:hint="eastAsia"/>
+        </w:rPr>
+      </w:pPr>
     </w:p>
     <w:sectPr>
       <w:pgSz w:w="11906" w:h="16838"/>

</xml_diff>

<commit_message>
git.docx delete file revise OK
</commit_message>
<xml_diff>
--- a/git.docx
+++ b/git.docx
@@ -40,12 +40,14 @@
         </w:rPr>
         <w:t>在</w:t>
       </w:r>
+      <w:proofErr w:type="spellStart"/>
       <w:r>
         <w:rPr>
           <w:rFonts w:hint="eastAsia"/>
         </w:rPr>
         <w:t>git</w:t>
       </w:r>
+      <w:proofErr w:type="spellEnd"/>
       <w:r>
         <w:t xml:space="preserve"> bash </w:t>
       </w:r>
@@ -57,13 +59,51 @@
       </w:r>
     </w:p>
     <w:p>
-      <w:r>
-        <w:t>git config –global user.name “XXXX”</w:t>
-      </w:r>
-    </w:p>
-    <w:p>
-      <w:r>
-        <w:t xml:space="preserve">git config –global user.emai </w:t>
+      <w:proofErr w:type="spellStart"/>
+      <w:proofErr w:type="gramStart"/>
+      <w:r>
+        <w:t>git</w:t>
+      </w:r>
+      <w:proofErr w:type="spellEnd"/>
+      <w:proofErr w:type="gramEnd"/>
+      <w:r>
+        <w:t xml:space="preserve"> </w:t>
+      </w:r>
+      <w:proofErr w:type="spellStart"/>
+      <w:r>
+        <w:t>config</w:t>
+      </w:r>
+      <w:proofErr w:type="spellEnd"/>
+      <w:r>
+        <w:t xml:space="preserve"> –global user.name “XXXX”</w:t>
+      </w:r>
+    </w:p>
+    <w:p>
+      <w:proofErr w:type="spellStart"/>
+      <w:proofErr w:type="gramStart"/>
+      <w:r>
+        <w:t>git</w:t>
+      </w:r>
+      <w:proofErr w:type="spellEnd"/>
+      <w:proofErr w:type="gramEnd"/>
+      <w:r>
+        <w:t xml:space="preserve"> </w:t>
+      </w:r>
+      <w:proofErr w:type="spellStart"/>
+      <w:r>
+        <w:t>config</w:t>
+      </w:r>
+      <w:proofErr w:type="spellEnd"/>
+      <w:r>
+        <w:t xml:space="preserve"> –global </w:t>
+      </w:r>
+      <w:proofErr w:type="spellStart"/>
+      <w:r>
+        <w:t>user.emai</w:t>
+      </w:r>
+      <w:proofErr w:type="spellEnd"/>
+      <w:r>
+        <w:t xml:space="preserve"> </w:t>
       </w:r>
       <w:hyperlink r:id="rId5" w:history="1">
         <w:r>
@@ -108,9 +148,11 @@
         </w:rPr>
         <w:t>供</w:t>
       </w:r>
+      <w:proofErr w:type="spellStart"/>
       <w:r>
         <w:t>git</w:t>
       </w:r>
+      <w:proofErr w:type="spellEnd"/>
       <w:r>
         <w:rPr>
           <w:rFonts w:hint="eastAsia"/>
@@ -143,9 +185,11 @@
       <w:r>
         <w:t>将你的项目所在的目录变为</w:t>
       </w:r>
+      <w:proofErr w:type="spellStart"/>
       <w:r>
         <w:t>git</w:t>
       </w:r>
+      <w:proofErr w:type="spellEnd"/>
       <w:r>
         <w:rPr>
           <w:rFonts w:hint="eastAsia"/>
@@ -169,8 +213,13 @@
         </w:rPr>
         <w:t>在</w:t>
       </w:r>
-      <w:r>
-        <w:t xml:space="preserve">git </w:t>
+      <w:proofErr w:type="spellStart"/>
+      <w:r>
+        <w:t>git</w:t>
+      </w:r>
+      <w:proofErr w:type="spellEnd"/>
+      <w:r>
+        <w:t xml:space="preserve"> </w:t>
       </w:r>
       <w:r>
         <w:rPr>
@@ -205,9 +254,19 @@
       <w:r>
         <w:t>执行</w:t>
       </w:r>
-      <w:r>
-        <w:t>git init</w:t>
-      </w:r>
+      <w:proofErr w:type="spellStart"/>
+      <w:r>
+        <w:t>git</w:t>
+      </w:r>
+      <w:proofErr w:type="spellEnd"/>
+      <w:r>
+        <w:t xml:space="preserve"> </w:t>
+      </w:r>
+      <w:proofErr w:type="spellStart"/>
+      <w:r>
+        <w:t>init</w:t>
+      </w:r>
+      <w:proofErr w:type="spellEnd"/>
       <w:r>
         <w:t xml:space="preserve"> </w:t>
       </w:r>
@@ -224,7 +283,21 @@
         <w:rPr>
           <w:rFonts w:hint="eastAsia"/>
         </w:rPr>
-        <w:t xml:space="preserve">.git </w:t>
+        <w:t>.</w:t>
+      </w:r>
+      <w:proofErr w:type="spellStart"/>
+      <w:r>
+        <w:rPr>
+          <w:rFonts w:hint="eastAsia"/>
+        </w:rPr>
+        <w:t>git</w:t>
+      </w:r>
+      <w:proofErr w:type="spellEnd"/>
+      <w:r>
+        <w:rPr>
+          <w:rFonts w:hint="eastAsia"/>
+        </w:rPr>
+        <w:t xml:space="preserve"> </w:t>
       </w:r>
       <w:r>
         <w:rPr>
@@ -250,8 +323,13 @@
         </w:rPr>
         <w:t xml:space="preserve"> </w:t>
       </w:r>
-      <w:r>
-        <w:t xml:space="preserve">git add file </w:t>
+      <w:proofErr w:type="spellStart"/>
+      <w:r>
+        <w:t>git</w:t>
+      </w:r>
+      <w:proofErr w:type="spellEnd"/>
+      <w:r>
+        <w:t xml:space="preserve"> add file </w:t>
       </w:r>
       <w:r>
         <w:rPr>
@@ -265,8 +343,13 @@
         </w:rPr>
         <w:t xml:space="preserve"> </w:t>
       </w:r>
-      <w:r>
-        <w:t>git commit –m “</w:t>
+      <w:proofErr w:type="spellStart"/>
+      <w:r>
+        <w:t>git</w:t>
+      </w:r>
+      <w:proofErr w:type="spellEnd"/>
+      <w:r>
+        <w:t xml:space="preserve"> commit –m “</w:t>
       </w:r>
       <w:r>
         <w:rPr>
@@ -318,12 +401,14 @@
         </w:rPr>
         <w:t>设置为</w:t>
       </w:r>
+      <w:proofErr w:type="spellStart"/>
       <w:r>
         <w:rPr>
           <w:rFonts w:hint="eastAsia"/>
         </w:rPr>
         <w:t>git</w:t>
       </w:r>
+      <w:proofErr w:type="spellEnd"/>
       <w:r>
         <w:t>仓库，然后在增加项目内容。</w:t>
       </w:r>
@@ -341,8 +426,13 @@
         </w:rPr>
         <w:t>在</w:t>
       </w:r>
-      <w:r>
-        <w:t xml:space="preserve">git bash </w:t>
+      <w:proofErr w:type="spellStart"/>
+      <w:r>
+        <w:t>git</w:t>
+      </w:r>
+      <w:proofErr w:type="spellEnd"/>
+      <w:r>
+        <w:t xml:space="preserve"> bash </w:t>
       </w:r>
       <w:r>
         <w:rPr>
@@ -380,9 +470,19 @@
         </w:rPr>
         <w:t xml:space="preserve"> </w:t>
       </w:r>
-      <w:r>
-        <w:t>mkdir testgit</w:t>
-      </w:r>
+      <w:proofErr w:type="spellStart"/>
+      <w:r>
+        <w:t>mkdir</w:t>
+      </w:r>
+      <w:proofErr w:type="spellEnd"/>
+      <w:r>
+        <w:t xml:space="preserve"> </w:t>
+      </w:r>
+      <w:proofErr w:type="spellStart"/>
+      <w:r>
+        <w:t>testgit</w:t>
+      </w:r>
+      <w:proofErr w:type="spellEnd"/>
       <w:r>
         <w:rPr>
           <w:rFonts w:hint="eastAsia"/>
@@ -392,8 +492,13 @@
       <w:r>
         <w:t>生成一个</w:t>
       </w:r>
-      <w:r>
-        <w:t xml:space="preserve">testgit </w:t>
+      <w:proofErr w:type="spellStart"/>
+      <w:r>
+        <w:t>testgit</w:t>
+      </w:r>
+      <w:proofErr w:type="spellEnd"/>
+      <w:r>
+        <w:t xml:space="preserve"> </w:t>
       </w:r>
       <w:r>
         <w:rPr>
@@ -410,8 +515,21 @@
         </w:rPr>
         <w:t>再执行</w:t>
       </w:r>
-      <w:r>
-        <w:t>git init,</w:t>
+      <w:proofErr w:type="spellStart"/>
+      <w:r>
+        <w:t>git</w:t>
+      </w:r>
+      <w:proofErr w:type="spellEnd"/>
+      <w:r>
+        <w:t xml:space="preserve"> </w:t>
+      </w:r>
+      <w:proofErr w:type="spellStart"/>
+      <w:r>
+        <w:t>init</w:t>
+      </w:r>
+      <w:proofErr w:type="spellEnd"/>
+      <w:r>
+        <w:t>,</w:t>
       </w:r>
     </w:p>
     <w:p>
@@ -481,8 +599,21 @@
       <w:r>
         <w:t>目录</w:t>
       </w:r>
-      <w:r>
-        <w:t xml:space="preserve">git init </w:t>
+      <w:proofErr w:type="spellStart"/>
+      <w:r>
+        <w:t>git</w:t>
+      </w:r>
+      <w:proofErr w:type="spellEnd"/>
+      <w:r>
+        <w:t xml:space="preserve"> </w:t>
+      </w:r>
+      <w:proofErr w:type="spellStart"/>
+      <w:r>
+        <w:t>init</w:t>
+      </w:r>
+      <w:proofErr w:type="spellEnd"/>
+      <w:r>
+        <w:t xml:space="preserve"> </w:t>
       </w:r>
       <w:r>
         <w:rPr>
@@ -520,12 +651,14 @@
         </w:rPr>
         <w:t>执行</w:t>
       </w:r>
+      <w:proofErr w:type="spellStart"/>
       <w:r>
         <w:rPr>
           <w:rFonts w:hint="eastAsia"/>
         </w:rPr>
         <w:t>git</w:t>
       </w:r>
+      <w:proofErr w:type="spellEnd"/>
       <w:r>
         <w:t xml:space="preserve"> status </w:t>
       </w:r>
@@ -564,8 +697,13 @@
       <w:r>
         <w:t>当你</w:t>
       </w:r>
-      <w:r>
-        <w:t>git add file ,</w:t>
+      <w:proofErr w:type="spellStart"/>
+      <w:r>
+        <w:t>git</w:t>
+      </w:r>
+      <w:proofErr w:type="spellEnd"/>
+      <w:r>
+        <w:t xml:space="preserve"> add file ,</w:t>
       </w:r>
       <w:r>
         <w:rPr>
@@ -576,8 +714,13 @@
       <w:r>
         <w:t>着这个文件保存在了</w:t>
       </w:r>
-      <w:r>
-        <w:t xml:space="preserve">git </w:t>
+      <w:proofErr w:type="spellStart"/>
+      <w:r>
+        <w:t>git</w:t>
+      </w:r>
+      <w:proofErr w:type="spellEnd"/>
+      <w:r>
+        <w:t xml:space="preserve"> </w:t>
       </w:r>
       <w:r>
         <w:rPr>
@@ -612,8 +755,13 @@
         </w:rPr>
         <w:t xml:space="preserve"> </w:t>
       </w:r>
-      <w:r>
-        <w:t>unstage,</w:t>
+      <w:proofErr w:type="spellStart"/>
+      <w:r>
+        <w:t>unstage</w:t>
+      </w:r>
+      <w:proofErr w:type="spellEnd"/>
+      <w:r>
+        <w:t>,</w:t>
       </w:r>
       <w:r>
         <w:rPr>
@@ -638,8 +786,13 @@
         </w:rPr>
         <w:t>当你</w:t>
       </w:r>
-      <w:r>
-        <w:t xml:space="preserve">git commit </w:t>
+      <w:proofErr w:type="spellStart"/>
+      <w:r>
+        <w:t>git</w:t>
+      </w:r>
+      <w:proofErr w:type="spellEnd"/>
+      <w:r>
+        <w:t xml:space="preserve"> commit </w:t>
       </w:r>
       <w:r>
         <w:rPr>
@@ -656,8 +809,13 @@
         </w:rPr>
         <w:t>此时</w:t>
       </w:r>
-      <w:r>
-        <w:t xml:space="preserve">git status </w:t>
+      <w:proofErr w:type="spellStart"/>
+      <w:r>
+        <w:t>git</w:t>
+      </w:r>
+      <w:proofErr w:type="spellEnd"/>
+      <w:r>
+        <w:t xml:space="preserve"> status </w:t>
       </w:r>
       <w:r>
         <w:rPr>
@@ -781,12 +939,14 @@
       </w:r>
     </w:p>
     <w:p>
+      <w:proofErr w:type="spellStart"/>
       <w:r>
         <w:rPr>
           <w:rFonts w:hint="eastAsia"/>
         </w:rPr>
         <w:t>git</w:t>
       </w:r>
+      <w:proofErr w:type="spellEnd"/>
       <w:r>
         <w:t xml:space="preserve"> status </w:t>
       </w:r>
@@ -819,11 +979,21 @@
       </w:r>
     </w:p>
     <w:p>
-      <w:r>
-        <w:t xml:space="preserve">git diff   </w:t>
-      </w:r>
-      <w:r>
-        <w:t>git status</w:t>
+      <w:proofErr w:type="spellStart"/>
+      <w:r>
+        <w:t>git</w:t>
+      </w:r>
+      <w:proofErr w:type="spellEnd"/>
+      <w:r>
+        <w:t xml:space="preserve"> diff   </w:t>
+      </w:r>
+      <w:proofErr w:type="spellStart"/>
+      <w:r>
+        <w:t>git</w:t>
+      </w:r>
+      <w:proofErr w:type="spellEnd"/>
+      <w:r>
+        <w:t xml:space="preserve"> status</w:t>
       </w:r>
       <w:r>
         <w:rPr>
@@ -831,8 +1001,13 @@
         </w:rPr>
         <w:t>告诉你有文件被修改过，用</w:t>
       </w:r>
-      <w:r>
-        <w:t>git diff</w:t>
+      <w:proofErr w:type="spellStart"/>
+      <w:r>
+        <w:t>git</w:t>
+      </w:r>
+      <w:proofErr w:type="spellEnd"/>
+      <w:r>
+        <w:t xml:space="preserve"> diff</w:t>
       </w:r>
       <w:r>
         <w:rPr>
@@ -863,12 +1038,14 @@
       <w:r>
         <w:t>后续要坚持，早睡早起早上学习。</w:t>
       </w:r>
+      <w:proofErr w:type="spellStart"/>
       <w:r>
         <w:rPr>
           <w:rFonts w:hint="eastAsia"/>
         </w:rPr>
         <w:t>git</w:t>
       </w:r>
+      <w:proofErr w:type="spellEnd"/>
     </w:p>
     <w:p>
       <w:r>
@@ -883,11 +1060,19 @@
         </w:rPr>
         <w:t>、</w:t>
       </w:r>
-      <w:r>
-        <w:rPr>
-          <w:rFonts w:hint="eastAsia"/>
-        </w:rPr>
-        <w:t xml:space="preserve">git log </w:t>
+      <w:proofErr w:type="spellStart"/>
+      <w:r>
+        <w:rPr>
+          <w:rFonts w:hint="eastAsia"/>
+        </w:rPr>
+        <w:t>git</w:t>
+      </w:r>
+      <w:proofErr w:type="spellEnd"/>
+      <w:r>
+        <w:rPr>
+          <w:rFonts w:hint="eastAsia"/>
+        </w:rPr>
+        <w:t xml:space="preserve"> log </w:t>
       </w:r>
       <w:r>
         <w:rPr>
@@ -902,7 +1087,14 @@
     <w:p>
       <w:r>
         <w:tab/>
-        <w:t xml:space="preserve">git log </w:t>
+      </w:r>
+      <w:proofErr w:type="spellStart"/>
+      <w:r>
+        <w:t>git</w:t>
+      </w:r>
+      <w:proofErr w:type="spellEnd"/>
+      <w:r>
+        <w:t xml:space="preserve"> log </w:t>
       </w:r>
       <w:r>
         <w:rPr>
@@ -1040,8 +1232,13 @@
         <w:t>，可以</w:t>
       </w:r>
       <w:r>
-        <w:t xml:space="preserve"> --pretty=oneline</w:t>
-      </w:r>
+        <w:t xml:space="preserve"> --pretty=</w:t>
+      </w:r>
+      <w:proofErr w:type="spellStart"/>
+      <w:r>
+        <w:t>oneline</w:t>
+      </w:r>
+      <w:proofErr w:type="spellEnd"/>
       <w:r>
         <w:t xml:space="preserve">  </w:t>
       </w:r>
@@ -1066,12 +1263,56 @@
         </w:rPr>
         <w:t xml:space="preserve"> </w:t>
       </w:r>
+      <w:proofErr w:type="spellStart"/>
       <w:r>
         <w:rPr>
           <w:highlight w:val="yellow"/>
         </w:rPr>
-        <w:t>git log pretty=oneline    git log –oneline</w:t>
-      </w:r>
+        <w:t>git</w:t>
+      </w:r>
+      <w:proofErr w:type="spellEnd"/>
+      <w:r>
+        <w:rPr>
+          <w:highlight w:val="yellow"/>
+        </w:rPr>
+        <w:t xml:space="preserve"> log pretty=</w:t>
+      </w:r>
+      <w:proofErr w:type="spellStart"/>
+      <w:r>
+        <w:rPr>
+          <w:highlight w:val="yellow"/>
+        </w:rPr>
+        <w:t>oneline</w:t>
+      </w:r>
+      <w:proofErr w:type="spellEnd"/>
+      <w:r>
+        <w:rPr>
+          <w:highlight w:val="yellow"/>
+        </w:rPr>
+        <w:t xml:space="preserve">    </w:t>
+      </w:r>
+      <w:proofErr w:type="spellStart"/>
+      <w:r>
+        <w:rPr>
+          <w:highlight w:val="yellow"/>
+        </w:rPr>
+        <w:t>git</w:t>
+      </w:r>
+      <w:proofErr w:type="spellEnd"/>
+      <w:r>
+        <w:rPr>
+          <w:highlight w:val="yellow"/>
+        </w:rPr>
+        <w:t xml:space="preserve"> log –</w:t>
+      </w:r>
+      <w:proofErr w:type="spellStart"/>
+      <w:r>
+        <w:rPr>
+          <w:highlight w:val="yellow"/>
+        </w:rPr>
+        <w:t>oneline</w:t>
+      </w:r>
+      <w:proofErr w:type="spellEnd"/>
       <w:r>
         <w:t xml:space="preserve"> </w:t>
       </w:r>
@@ -1239,12 +1480,14 @@
       <w:r>
         <w:t>主要是考虑到</w:t>
       </w:r>
+      <w:proofErr w:type="spellStart"/>
       <w:r>
         <w:rPr>
           <w:rFonts w:hint="eastAsia"/>
         </w:rPr>
         <w:t>git</w:t>
       </w:r>
+      <w:proofErr w:type="spellEnd"/>
       <w:r>
         <w:t>的分布式属性及后续多人</w:t>
       </w:r>
@@ -1321,12 +1564,28 @@
       <w:pPr>
         <w:ind w:leftChars="200" w:left="420"/>
       </w:pPr>
+      <w:proofErr w:type="spellStart"/>
       <w:r>
         <w:rPr>
           <w:highlight w:val="yellow"/>
         </w:rPr>
-        <w:t>git log –revise –oneline</w:t>
-      </w:r>
+        <w:t>git</w:t>
+      </w:r>
+      <w:proofErr w:type="spellEnd"/>
+      <w:r>
+        <w:rPr>
+          <w:highlight w:val="yellow"/>
+        </w:rPr>
+        <w:t xml:space="preserve"> log –revise –</w:t>
+      </w:r>
+      <w:proofErr w:type="spellStart"/>
+      <w:r>
+        <w:rPr>
+          <w:highlight w:val="yellow"/>
+        </w:rPr>
+        <w:t>oneline</w:t>
+      </w:r>
+      <w:proofErr w:type="spellEnd"/>
     </w:p>
     <w:p>
       <w:pPr>
@@ -1407,8 +1666,13 @@
       <w:r>
         <w:t xml:space="preserve">1&gt; </w:t>
       </w:r>
-      <w:r>
-        <w:t xml:space="preserve">git log </w:t>
+      <w:proofErr w:type="spellStart"/>
+      <w:r>
+        <w:t>git</w:t>
+      </w:r>
+      <w:proofErr w:type="spellEnd"/>
+      <w:r>
+        <w:t xml:space="preserve"> log </w:t>
       </w:r>
       <w:r>
         <w:t>--</w:t>
@@ -1422,9 +1686,11 @@
         </w:rPr>
         <w:t>[</w:t>
       </w:r>
+      <w:proofErr w:type="spellStart"/>
       <w:r>
         <w:t>yourname</w:t>
       </w:r>
+      <w:proofErr w:type="spellEnd"/>
       <w:r>
         <w:rPr>
           <w:rFonts w:hint="eastAsia"/>
@@ -1445,8 +1711,13 @@
       <w:r>
         <w:t>出</w:t>
       </w:r>
-      <w:r>
-        <w:t xml:space="preserve">yourname </w:t>
+      <w:proofErr w:type="spellStart"/>
+      <w:r>
+        <w:t>yourname</w:t>
+      </w:r>
+      <w:proofErr w:type="spellEnd"/>
+      <w:r>
+        <w:t xml:space="preserve"> </w:t>
       </w:r>
       <w:r>
         <w:rPr>
@@ -1463,9 +1734,11 @@
         </w:rPr>
         <w:t>，</w:t>
       </w:r>
+      <w:proofErr w:type="spellStart"/>
       <w:r>
         <w:t>yourname</w:t>
       </w:r>
+      <w:proofErr w:type="spellEnd"/>
       <w:r>
         <w:rPr>
           <w:rFonts w:hint="eastAsia"/>
@@ -1575,8 +1848,39 @@
           <w:sz w:val="18"/>
           <w:szCs w:val="18"/>
         </w:rPr>
-        <w:t>$ git log --author ljbao</w:t>
-      </w:r>
+        <w:t xml:space="preserve">$ </w:t>
+      </w:r>
+      <w:proofErr w:type="spellStart"/>
+      <w:r>
+        <w:rPr>
+          <w:rFonts w:ascii="Lucida Console" w:hAnsi="Lucida Console" w:cs="Lucida Console"/>
+          <w:kern w:val="0"/>
+          <w:sz w:val="18"/>
+          <w:szCs w:val="18"/>
+        </w:rPr>
+        <w:t>git</w:t>
+      </w:r>
+      <w:proofErr w:type="spellEnd"/>
+      <w:r>
+        <w:rPr>
+          <w:rFonts w:ascii="Lucida Console" w:hAnsi="Lucida Console" w:cs="Lucida Console"/>
+          <w:kern w:val="0"/>
+          <w:sz w:val="18"/>
+          <w:szCs w:val="18"/>
+        </w:rPr>
+        <w:t xml:space="preserve"> log --author </w:t>
+      </w:r>
+      <w:proofErr w:type="spellStart"/>
+      <w:r>
+        <w:rPr>
+          <w:rFonts w:ascii="Lucida Console" w:hAnsi="Lucida Console" w:cs="Lucida Console"/>
+          <w:kern w:val="0"/>
+          <w:sz w:val="18"/>
+          <w:szCs w:val="18"/>
+        </w:rPr>
+        <w:t>ljbao</w:t>
+      </w:r>
+      <w:proofErr w:type="spellEnd"/>
     </w:p>
     <w:p>
       <w:pPr>
@@ -1600,7 +1904,47 @@
           <w:szCs w:val="18"/>
         </w:rPr>
         <w:tab/>
-        <w:t>$ git log --author lj*</w:t>
+        <w:t xml:space="preserve">$ </w:t>
+      </w:r>
+      <w:proofErr w:type="spellStart"/>
+      <w:r>
+        <w:rPr>
+          <w:rFonts w:ascii="Lucida Console" w:hAnsi="Lucida Console" w:cs="Lucida Console"/>
+          <w:kern w:val="0"/>
+          <w:sz w:val="18"/>
+          <w:szCs w:val="18"/>
+        </w:rPr>
+        <w:t>git</w:t>
+      </w:r>
+      <w:proofErr w:type="spellEnd"/>
+      <w:r>
+        <w:rPr>
+          <w:rFonts w:ascii="Lucida Console" w:hAnsi="Lucida Console" w:cs="Lucida Console"/>
+          <w:kern w:val="0"/>
+          <w:sz w:val="18"/>
+          <w:szCs w:val="18"/>
+        </w:rPr>
+        <w:t xml:space="preserve"> log --author </w:t>
+      </w:r>
+      <w:proofErr w:type="spellStart"/>
+      <w:r>
+        <w:rPr>
+          <w:rFonts w:ascii="Lucida Console" w:hAnsi="Lucida Console" w:cs="Lucida Console"/>
+          <w:kern w:val="0"/>
+          <w:sz w:val="18"/>
+          <w:szCs w:val="18"/>
+        </w:rPr>
+        <w:t>lj</w:t>
+      </w:r>
+      <w:proofErr w:type="spellEnd"/>
+      <w:r>
+        <w:rPr>
+          <w:rFonts w:ascii="Lucida Console" w:hAnsi="Lucida Console" w:cs="Lucida Console"/>
+          <w:kern w:val="0"/>
+          <w:sz w:val="18"/>
+          <w:szCs w:val="18"/>
+        </w:rPr>
+        <w:t>*</w:t>
       </w:r>
     </w:p>
     <w:p>
@@ -1624,7 +1968,27 @@
           <w:szCs w:val="18"/>
         </w:rPr>
         <w:tab/>
-        <w:t xml:space="preserve">2&gt; git log </w:t>
+        <w:t xml:space="preserve">2&gt; </w:t>
+      </w:r>
+      <w:proofErr w:type="spellStart"/>
+      <w:r>
+        <w:rPr>
+          <w:rFonts w:ascii="Lucida Console" w:hAnsi="Lucida Console" w:cs="Lucida Console"/>
+          <w:kern w:val="0"/>
+          <w:sz w:val="18"/>
+          <w:szCs w:val="18"/>
+        </w:rPr>
+        <w:t>git</w:t>
+      </w:r>
+      <w:proofErr w:type="spellEnd"/>
+      <w:r>
+        <w:rPr>
+          <w:rFonts w:ascii="Lucida Console" w:hAnsi="Lucida Console" w:cs="Lucida Console"/>
+          <w:kern w:val="0"/>
+          <w:sz w:val="18"/>
+          <w:szCs w:val="18"/>
+        </w:rPr>
+        <w:t xml:space="preserve"> log </w:t>
       </w:r>
       <w:r>
         <w:rPr>
@@ -1635,14 +1999,25 @@
         </w:rPr>
         <w:t>–</w:t>
       </w:r>
-      <w:r>
-        <w:rPr>
-          <w:rFonts w:ascii="Lucida Console" w:hAnsi="Lucida Console" w:cs="Lucida Console"/>
-          <w:kern w:val="0"/>
-          <w:sz w:val="18"/>
-          <w:szCs w:val="18"/>
-        </w:rPr>
-        <w:t xml:space="preserve">grep </w:t>
+      <w:proofErr w:type="spellStart"/>
+      <w:r>
+        <w:rPr>
+          <w:rFonts w:ascii="Lucida Console" w:hAnsi="Lucida Console" w:cs="Lucida Console"/>
+          <w:kern w:val="0"/>
+          <w:sz w:val="18"/>
+          <w:szCs w:val="18"/>
+        </w:rPr>
+        <w:t>grep</w:t>
+      </w:r>
+      <w:proofErr w:type="spellEnd"/>
+      <w:r>
+        <w:rPr>
+          <w:rFonts w:ascii="Lucida Console" w:hAnsi="Lucida Console" w:cs="Lucida Console"/>
+          <w:kern w:val="0"/>
+          <w:sz w:val="18"/>
+          <w:szCs w:val="18"/>
+        </w:rPr>
+        <w:t xml:space="preserve"> </w:t>
       </w:r>
       <w:r>
         <w:rPr>
@@ -1842,7 +2217,27 @@
           <w:szCs w:val="18"/>
         </w:rPr>
         <w:tab/>
-        <w:t>3&gt; git log –p –-[file]</w:t>
+        <w:t xml:space="preserve">3&gt; </w:t>
+      </w:r>
+      <w:proofErr w:type="spellStart"/>
+      <w:r>
+        <w:rPr>
+          <w:rFonts w:ascii="Lucida Console" w:hAnsi="Lucida Console" w:cs="Lucida Console"/>
+          <w:kern w:val="0"/>
+          <w:sz w:val="18"/>
+          <w:szCs w:val="18"/>
+        </w:rPr>
+        <w:t>git</w:t>
+      </w:r>
+      <w:proofErr w:type="spellEnd"/>
+      <w:r>
+        <w:rPr>
+          <w:rFonts w:ascii="Lucida Console" w:hAnsi="Lucida Console" w:cs="Lucida Console"/>
+          <w:kern w:val="0"/>
+          <w:sz w:val="18"/>
+          <w:szCs w:val="18"/>
+        </w:rPr>
+        <w:t xml:space="preserve"> log –p –-[file]</w:t>
       </w:r>
     </w:p>
     <w:p>
@@ -2079,14 +2474,45 @@
         </w:rPr>
         <w:t xml:space="preserve">&gt; </w:t>
       </w:r>
-      <w:r>
-        <w:rPr>
-          <w:rFonts w:ascii="Lucida Console" w:hAnsi="Lucida Console" w:cs="Lucida Console"/>
-          <w:kern w:val="0"/>
-          <w:sz w:val="18"/>
-          <w:szCs w:val="18"/>
-        </w:rPr>
-        <w:t>git log --oneline --before={} --after={}</w:t>
+      <w:proofErr w:type="spellStart"/>
+      <w:r>
+        <w:rPr>
+          <w:rFonts w:ascii="Lucida Console" w:hAnsi="Lucida Console" w:cs="Lucida Console"/>
+          <w:kern w:val="0"/>
+          <w:sz w:val="18"/>
+          <w:szCs w:val="18"/>
+        </w:rPr>
+        <w:t>git</w:t>
+      </w:r>
+      <w:proofErr w:type="spellEnd"/>
+      <w:r>
+        <w:rPr>
+          <w:rFonts w:ascii="Lucida Console" w:hAnsi="Lucida Console" w:cs="Lucida Console"/>
+          <w:kern w:val="0"/>
+          <w:sz w:val="18"/>
+          <w:szCs w:val="18"/>
+        </w:rPr>
+        <w:t xml:space="preserve"> log --</w:t>
+      </w:r>
+      <w:proofErr w:type="spellStart"/>
+      <w:r>
+        <w:rPr>
+          <w:rFonts w:ascii="Lucida Console" w:hAnsi="Lucida Console" w:cs="Lucida Console"/>
+          <w:kern w:val="0"/>
+          <w:sz w:val="18"/>
+          <w:szCs w:val="18"/>
+        </w:rPr>
+        <w:t>oneline</w:t>
+      </w:r>
+      <w:proofErr w:type="spellEnd"/>
+      <w:r>
+        <w:rPr>
+          <w:rFonts w:ascii="Lucida Console" w:hAnsi="Lucida Console" w:cs="Lucida Console"/>
+          <w:kern w:val="0"/>
+          <w:sz w:val="18"/>
+          <w:szCs w:val="18"/>
+        </w:rPr>
+        <w:t xml:space="preserve"> --before={} --after={}</w:t>
       </w:r>
     </w:p>
     <w:p>
@@ -2331,7 +2757,46 @@
           <w:szCs w:val="18"/>
         </w:rPr>
         <w:tab/>
-        <w:t>git log --oneline --before={3.weeks.ago} --after={2018-10-24}</w:t>
+      </w:r>
+      <w:proofErr w:type="spellStart"/>
+      <w:r>
+        <w:rPr>
+          <w:rFonts w:ascii="Lucida Console" w:hAnsi="Lucida Console" w:cs="Lucida Console"/>
+          <w:kern w:val="0"/>
+          <w:sz w:val="18"/>
+          <w:szCs w:val="18"/>
+        </w:rPr>
+        <w:t>git</w:t>
+      </w:r>
+      <w:proofErr w:type="spellEnd"/>
+      <w:r>
+        <w:rPr>
+          <w:rFonts w:ascii="Lucida Console" w:hAnsi="Lucida Console" w:cs="Lucida Console"/>
+          <w:kern w:val="0"/>
+          <w:sz w:val="18"/>
+          <w:szCs w:val="18"/>
+        </w:rPr>
+        <w:t xml:space="preserve"> log --</w:t>
+      </w:r>
+      <w:proofErr w:type="spellStart"/>
+      <w:r>
+        <w:rPr>
+          <w:rFonts w:ascii="Lucida Console" w:hAnsi="Lucida Console" w:cs="Lucida Console"/>
+          <w:kern w:val="0"/>
+          <w:sz w:val="18"/>
+          <w:szCs w:val="18"/>
+        </w:rPr>
+        <w:t>oneline</w:t>
+      </w:r>
+      <w:proofErr w:type="spellEnd"/>
+      <w:r>
+        <w:rPr>
+          <w:rFonts w:ascii="Lucida Console" w:hAnsi="Lucida Console" w:cs="Lucida Console"/>
+          <w:kern w:val="0"/>
+          <w:sz w:val="18"/>
+          <w:szCs w:val="18"/>
+        </w:rPr>
+        <w:t xml:space="preserve"> --before={3.weeks.ago} --after={2018-10-24}</w:t>
       </w:r>
     </w:p>
     <w:p>
@@ -2480,17 +2945,30 @@
       <w:pPr>
         <w:ind w:leftChars="200" w:left="420"/>
       </w:pPr>
-      <w:r>
-        <w:t>git reset</w:t>
+      <w:proofErr w:type="spellStart"/>
+      <w:r>
+        <w:t>git</w:t>
+      </w:r>
+      <w:proofErr w:type="spellEnd"/>
+      <w:r>
+        <w:t xml:space="preserve"> reset</w:t>
       </w:r>
       <w:r>
         <w:t xml:space="preserve"> –hard </w:t>
       </w:r>
-      <w:r>
-        <w:rPr>
-          <w:rFonts w:hint="eastAsia"/>
-        </w:rPr>
-        <w:t xml:space="preserve">commitid </w:t>
+      <w:proofErr w:type="spellStart"/>
+      <w:r>
+        <w:rPr>
+          <w:rFonts w:hint="eastAsia"/>
+        </w:rPr>
+        <w:t>commitid</w:t>
+      </w:r>
+      <w:proofErr w:type="spellEnd"/>
+      <w:r>
+        <w:rPr>
+          <w:rFonts w:hint="eastAsia"/>
+        </w:rPr>
+        <w:t xml:space="preserve"> </w:t>
       </w:r>
     </w:p>
     <w:p>
@@ -2506,6 +2984,7 @@
       <w:r>
         <w:t>的</w:t>
       </w:r>
+      <w:proofErr w:type="spellStart"/>
       <w:r>
         <w:rPr>
           <w:rFonts w:hint="eastAsia"/>
@@ -2513,7 +2992,11 @@
         <w:t>commit</w:t>
       </w:r>
       <w:r>
-        <w:t xml:space="preserve">id </w:t>
+        <w:t>id</w:t>
+      </w:r>
+      <w:proofErr w:type="spellEnd"/>
+      <w:r>
+        <w:t xml:space="preserve"> </w:t>
       </w:r>
       <w:r>
         <w:rPr>
@@ -2539,8 +3022,21 @@
       <w:r>
         <w:t>的数，可以通过</w:t>
       </w:r>
-      <w:r>
-        <w:t xml:space="preserve">git log –oneline </w:t>
+      <w:proofErr w:type="spellStart"/>
+      <w:r>
+        <w:t>git</w:t>
+      </w:r>
+      <w:proofErr w:type="spellEnd"/>
+      <w:r>
+        <w:t xml:space="preserve"> log –</w:t>
+      </w:r>
+      <w:proofErr w:type="spellStart"/>
+      <w:r>
+        <w:t>oneline</w:t>
+      </w:r>
+      <w:proofErr w:type="spellEnd"/>
+      <w:r>
+        <w:t xml:space="preserve"> </w:t>
       </w:r>
       <w:r>
         <w:rPr>
@@ -2696,11 +3192,33 @@
       <w:pPr>
         <w:ind w:leftChars="200" w:left="420"/>
       </w:pPr>
-      <w:r>
-        <w:rPr>
-          <w:rFonts w:hint="eastAsia"/>
-        </w:rPr>
-        <w:t xml:space="preserve">git log --oneline  </w:t>
+      <w:proofErr w:type="spellStart"/>
+      <w:r>
+        <w:rPr>
+          <w:rFonts w:hint="eastAsia"/>
+        </w:rPr>
+        <w:t>git</w:t>
+      </w:r>
+      <w:proofErr w:type="spellEnd"/>
+      <w:r>
+        <w:rPr>
+          <w:rFonts w:hint="eastAsia"/>
+        </w:rPr>
+        <w:t xml:space="preserve"> log --</w:t>
+      </w:r>
+      <w:proofErr w:type="spellStart"/>
+      <w:r>
+        <w:rPr>
+          <w:rFonts w:hint="eastAsia"/>
+        </w:rPr>
+        <w:t>oneline</w:t>
+      </w:r>
+      <w:proofErr w:type="spellEnd"/>
+      <w:r>
+        <w:rPr>
+          <w:rFonts w:hint="eastAsia"/>
+        </w:rPr>
+        <w:t xml:space="preserve">  </w:t>
       </w:r>
       <w:r>
         <w:rPr>
@@ -2732,24 +3250,42 @@
         </w:rPr>
         <w:t>别担心，再</w:t>
       </w:r>
+      <w:proofErr w:type="spellStart"/>
       <w:r>
         <w:rPr>
           <w:rFonts w:hint="eastAsia"/>
         </w:rPr>
         <w:t>git</w:t>
       </w:r>
+      <w:proofErr w:type="spellEnd"/>
       <w:r>
         <w:rPr>
           <w:rFonts w:hint="eastAsia"/>
         </w:rPr>
         <w:t>这里你可以吃到后悔药。</w:t>
       </w:r>
-      <w:r>
-        <w:rPr>
-          <w:rFonts w:hint="eastAsia"/>
-        </w:rPr>
-        <w:t>git reflog</w:t>
-      </w:r>
+      <w:proofErr w:type="spellStart"/>
+      <w:r>
+        <w:rPr>
+          <w:rFonts w:hint="eastAsia"/>
+        </w:rPr>
+        <w:t>git</w:t>
+      </w:r>
+      <w:proofErr w:type="spellEnd"/>
+      <w:r>
+        <w:rPr>
+          <w:rFonts w:hint="eastAsia"/>
+        </w:rPr>
+        <w:t xml:space="preserve"> </w:t>
+      </w:r>
+      <w:proofErr w:type="spellStart"/>
+      <w:r>
+        <w:rPr>
+          <w:rFonts w:hint="eastAsia"/>
+        </w:rPr>
+        <w:t>reflog</w:t>
+      </w:r>
+      <w:proofErr w:type="spellEnd"/>
     </w:p>
     <w:p>
       <w:pPr>
@@ -2849,11 +3385,33 @@
         </w:rPr>
         <w:t>你可以查看到整个版本的全部信息，这个时候你在使用</w:t>
       </w:r>
-      <w:r>
-        <w:rPr>
-          <w:rFonts w:hint="eastAsia"/>
-        </w:rPr>
-        <w:t>git reset --hard commitID,</w:t>
+      <w:proofErr w:type="spellStart"/>
+      <w:r>
+        <w:rPr>
+          <w:rFonts w:hint="eastAsia"/>
+        </w:rPr>
+        <w:t>git</w:t>
+      </w:r>
+      <w:proofErr w:type="spellEnd"/>
+      <w:r>
+        <w:rPr>
+          <w:rFonts w:hint="eastAsia"/>
+        </w:rPr>
+        <w:t xml:space="preserve"> reset --hard </w:t>
+      </w:r>
+      <w:proofErr w:type="spellStart"/>
+      <w:r>
+        <w:rPr>
+          <w:rFonts w:hint="eastAsia"/>
+        </w:rPr>
+        <w:t>commitID</w:t>
+      </w:r>
+      <w:proofErr w:type="spellEnd"/>
+      <w:r>
+        <w:rPr>
+          <w:rFonts w:hint="eastAsia"/>
+        </w:rPr>
+        <w:t>,</w:t>
       </w:r>
       <w:r>
         <w:rPr>
@@ -2958,8 +3516,13 @@
       <w:r>
         <w:t>当前的版本。</w:t>
       </w:r>
-      <w:r>
-        <w:t xml:space="preserve">git </w:t>
+      <w:proofErr w:type="spellStart"/>
+      <w:r>
+        <w:t>git</w:t>
+      </w:r>
+      <w:proofErr w:type="spellEnd"/>
+      <w:r>
+        <w:t xml:space="preserve"> </w:t>
       </w:r>
       <w:r>
         <w:rPr>
@@ -2970,9 +3533,19 @@
       <w:r>
         <w:t>我们在版本的历史之间来穿梭，</w:t>
       </w:r>
-      <w:r>
-        <w:t>git reset –hard commitid</w:t>
-      </w:r>
+      <w:proofErr w:type="spellStart"/>
+      <w:r>
+        <w:t>git</w:t>
+      </w:r>
+      <w:proofErr w:type="spellEnd"/>
+      <w:r>
+        <w:t xml:space="preserve"> reset –hard </w:t>
+      </w:r>
+      <w:proofErr w:type="spellStart"/>
+      <w:r>
+        <w:t>commitid</w:t>
+      </w:r>
+      <w:proofErr w:type="spellEnd"/>
     </w:p>
     <w:p>
       <w:pPr>
@@ -2990,8 +3563,21 @@
         </w:rPr>
         <w:t>、</w:t>
       </w:r>
-      <w:r>
-        <w:t xml:space="preserve">git log –oneline  </w:t>
+      <w:proofErr w:type="spellStart"/>
+      <w:r>
+        <w:t>git</w:t>
+      </w:r>
+      <w:proofErr w:type="spellEnd"/>
+      <w:r>
+        <w:t xml:space="preserve"> log –</w:t>
+      </w:r>
+      <w:proofErr w:type="spellStart"/>
+      <w:r>
+        <w:t>oneline</w:t>
+      </w:r>
+      <w:proofErr w:type="spellEnd"/>
+      <w:r>
+        <w:t xml:space="preserve">  </w:t>
       </w:r>
       <w:r>
         <w:rPr>
@@ -3046,8 +3632,21 @@
         </w:rPr>
         <w:t>、</w:t>
       </w:r>
-      <w:r>
-        <w:t xml:space="preserve">git reflog  </w:t>
+      <w:proofErr w:type="spellStart"/>
+      <w:r>
+        <w:t>git</w:t>
+      </w:r>
+      <w:proofErr w:type="spellEnd"/>
+      <w:r>
+        <w:t xml:space="preserve"> </w:t>
+      </w:r>
+      <w:proofErr w:type="spellStart"/>
+      <w:r>
+        <w:t>reflog</w:t>
+      </w:r>
+      <w:proofErr w:type="spellEnd"/>
+      <w:r>
+        <w:t xml:space="preserve">  </w:t>
       </w:r>
       <w:r>
         <w:rPr>
@@ -3076,12 +3675,14 @@
         </w:rPr>
         <w:t>、</w:t>
       </w:r>
+      <w:proofErr w:type="spellStart"/>
       <w:r>
         <w:rPr>
           <w:rFonts w:hint="eastAsia"/>
         </w:rPr>
         <w:t>git</w:t>
       </w:r>
+      <w:proofErr w:type="spellEnd"/>
       <w:r>
         <w:t xml:space="preserve"> </w:t>
       </w:r>
@@ -3105,6 +3706,7 @@
         </w:rPr>
         <w:tab/>
       </w:r>
+      <w:proofErr w:type="spellStart"/>
       <w:r>
         <w:t>G</w:t>
       </w:r>
@@ -3112,7 +3714,14 @@
         <w:rPr>
           <w:rFonts w:hint="eastAsia"/>
         </w:rPr>
-        <w:t xml:space="preserve">it </w:t>
+        <w:t>it</w:t>
+      </w:r>
+      <w:proofErr w:type="spellEnd"/>
+      <w:r>
+        <w:rPr>
+          <w:rFonts w:hint="eastAsia"/>
+        </w:rPr>
+        <w:t xml:space="preserve"> </w:t>
       </w:r>
       <w:r>
         <w:rPr>
@@ -3277,8 +3886,9 @@
           <w:sz w:val="20"/>
           <w:szCs w:val="20"/>
         </w:rPr>
-        <w:t xml:space="preserve"> ".git</w:t>
-      </w:r>
+        <w:t xml:space="preserve"> ".</w:t>
+      </w:r>
+      <w:proofErr w:type="spellStart"/>
       <w:r>
         <w:rPr>
           <w:rFonts w:ascii="Helvetica" w:eastAsia="宋体" w:hAnsi="Helvetica" w:cs="Helvetica"/>
@@ -3287,8 +3897,9 @@
           <w:sz w:val="20"/>
           <w:szCs w:val="20"/>
         </w:rPr>
-        <w:t>目录下</w:t>
-      </w:r>
+        <w:t>git</w:t>
+      </w:r>
+      <w:proofErr w:type="spellEnd"/>
       <w:r>
         <w:rPr>
           <w:rFonts w:ascii="Helvetica" w:eastAsia="宋体" w:hAnsi="Helvetica" w:cs="Helvetica"/>
@@ -3297,7 +3908,7 @@
           <w:sz w:val="20"/>
           <w:szCs w:val="20"/>
         </w:rPr>
-        <w:t xml:space="preserve">" </w:t>
+        <w:t>目录下</w:t>
       </w:r>
       <w:r>
         <w:rPr>
@@ -3307,7 +3918,7 @@
           <w:sz w:val="20"/>
           <w:szCs w:val="20"/>
         </w:rPr>
-        <w:t>下的</w:t>
+        <w:t xml:space="preserve">" </w:t>
       </w:r>
       <w:r>
         <w:rPr>
@@ -3317,7 +3928,7 @@
           <w:sz w:val="20"/>
           <w:szCs w:val="20"/>
         </w:rPr>
-        <w:t>index</w:t>
+        <w:t>下的</w:t>
       </w:r>
       <w:r>
         <w:rPr>
@@ -3327,7 +3938,7 @@
           <w:sz w:val="20"/>
           <w:szCs w:val="20"/>
         </w:rPr>
-        <w:t>文件（</w:t>
+        <w:t>index</w:t>
       </w:r>
       <w:r>
         <w:rPr>
@@ -3337,7 +3948,39 @@
           <w:sz w:val="20"/>
           <w:szCs w:val="20"/>
         </w:rPr>
-        <w:t>.git/index</w:t>
+        <w:t>文件（</w:t>
+      </w:r>
+      <w:r>
+        <w:rPr>
+          <w:rFonts w:ascii="Helvetica" w:eastAsia="宋体" w:hAnsi="Helvetica" w:cs="Helvetica"/>
+          <w:color w:val="333333"/>
+          <w:kern w:val="0"/>
+          <w:sz w:val="20"/>
+          <w:szCs w:val="20"/>
+        </w:rPr>
+        <w:t>.</w:t>
+      </w:r>
+      <w:proofErr w:type="spellStart"/>
+      <w:r>
+        <w:rPr>
+          <w:rFonts w:ascii="Helvetica" w:eastAsia="宋体" w:hAnsi="Helvetica" w:cs="Helvetica"/>
+          <w:color w:val="333333"/>
+          <w:kern w:val="0"/>
+          <w:sz w:val="20"/>
+          <w:szCs w:val="20"/>
+        </w:rPr>
+        <w:t>git</w:t>
+      </w:r>
+      <w:proofErr w:type="spellEnd"/>
+      <w:r>
+        <w:rPr>
+          <w:rFonts w:ascii="Helvetica" w:eastAsia="宋体" w:hAnsi="Helvetica" w:cs="Helvetica"/>
+          <w:color w:val="333333"/>
+          <w:kern w:val="0"/>
+          <w:sz w:val="20"/>
+          <w:szCs w:val="20"/>
+        </w:rPr>
+        <w:t>/index</w:t>
       </w:r>
       <w:r>
         <w:rPr>
@@ -3421,8 +4064,9 @@
           <w:sz w:val="20"/>
           <w:szCs w:val="20"/>
         </w:rPr>
-        <w:t>.git</w:t>
-      </w:r>
+        <w:t>.</w:t>
+      </w:r>
+      <w:proofErr w:type="spellStart"/>
       <w:r>
         <w:rPr>
           <w:rFonts w:ascii="Helvetica" w:eastAsia="宋体" w:hAnsi="Helvetica" w:cs="Helvetica"/>
@@ -3431,8 +4075,9 @@
           <w:sz w:val="20"/>
           <w:szCs w:val="20"/>
         </w:rPr>
-        <w:t>，这个不算工作区，而是</w:t>
-      </w:r>
+        <w:t>git</w:t>
+      </w:r>
+      <w:proofErr w:type="spellEnd"/>
       <w:r>
         <w:rPr>
           <w:rFonts w:ascii="Helvetica" w:eastAsia="宋体" w:hAnsi="Helvetica" w:cs="Helvetica"/>
@@ -3441,8 +4086,20 @@
           <w:sz w:val="20"/>
           <w:szCs w:val="20"/>
         </w:rPr>
+        <w:t>，这个不算工作区，而是</w:t>
+      </w:r>
+      <w:proofErr w:type="spellStart"/>
+      <w:r>
+        <w:rPr>
+          <w:rFonts w:ascii="Helvetica" w:eastAsia="宋体" w:hAnsi="Helvetica" w:cs="Helvetica"/>
+          <w:color w:val="333333"/>
+          <w:kern w:val="0"/>
+          <w:sz w:val="20"/>
+          <w:szCs w:val="20"/>
+        </w:rPr>
         <w:t>Git</w:t>
       </w:r>
+      <w:proofErr w:type="spellEnd"/>
       <w:r>
         <w:rPr>
           <w:rFonts w:ascii="Helvetica" w:eastAsia="宋体" w:hAnsi="Helvetica" w:cs="Helvetica"/>
@@ -3657,8 +4314,13 @@
       <w:r>
         <w:t>后，</w:t>
       </w:r>
-      <w:r>
-        <w:t xml:space="preserve">git </w:t>
+      <w:proofErr w:type="spellStart"/>
+      <w:r>
+        <w:t>git</w:t>
+      </w:r>
+      <w:proofErr w:type="spellEnd"/>
+      <w:r>
+        <w:t xml:space="preserve"> </w:t>
       </w:r>
       <w:r>
         <w:rPr>
@@ -3783,7 +4445,21 @@
         <w:rPr>
           <w:rFonts w:hint="eastAsia"/>
         </w:rPr>
-        <w:t xml:space="preserve"> Git </w:t>
+        <w:t xml:space="preserve"> </w:t>
+      </w:r>
+      <w:proofErr w:type="spellStart"/>
+      <w:r>
+        <w:rPr>
+          <w:rFonts w:hint="eastAsia"/>
+        </w:rPr>
+        <w:t>Git</w:t>
+      </w:r>
+      <w:proofErr w:type="spellEnd"/>
+      <w:r>
+        <w:rPr>
+          <w:rFonts w:hint="eastAsia"/>
+        </w:rPr>
+        <w:t xml:space="preserve"> </w:t>
       </w:r>
       <w:r>
         <w:rPr>
@@ -3795,7 +4471,21 @@
         <w:rPr>
           <w:rFonts w:hint="eastAsia"/>
         </w:rPr>
-        <w:t xml:space="preserve"> ".git/objects" </w:t>
+        <w:t xml:space="preserve"> ".</w:t>
+      </w:r>
+      <w:proofErr w:type="spellStart"/>
+      <w:r>
+        <w:rPr>
+          <w:rFonts w:hint="eastAsia"/>
+        </w:rPr>
+        <w:t>git</w:t>
+      </w:r>
+      <w:proofErr w:type="spellEnd"/>
+      <w:r>
+        <w:rPr>
+          <w:rFonts w:hint="eastAsia"/>
+        </w:rPr>
+        <w:t xml:space="preserve">/objects" </w:t>
       </w:r>
       <w:r>
         <w:rPr>
@@ -3815,7 +4505,21 @@
         <w:rPr>
           <w:rFonts w:hint="eastAsia"/>
         </w:rPr>
-        <w:t xml:space="preserve"> "git add" </w:t>
+        <w:t xml:space="preserve"> "</w:t>
+      </w:r>
+      <w:proofErr w:type="spellStart"/>
+      <w:r>
+        <w:rPr>
+          <w:rFonts w:hint="eastAsia"/>
+        </w:rPr>
+        <w:t>git</w:t>
+      </w:r>
+      <w:proofErr w:type="spellEnd"/>
+      <w:r>
+        <w:rPr>
+          <w:rFonts w:hint="eastAsia"/>
+        </w:rPr>
+        <w:t xml:space="preserve"> add" </w:t>
       </w:r>
       <w:r>
         <w:rPr>
@@ -3866,8 +4570,9 @@
           <w:highlight w:val="yellow"/>
           <w:shd w:val="clear" w:color="auto" w:fill="FFFFFF"/>
         </w:rPr>
-        <w:t xml:space="preserve"> "git rm --cached &lt;file&gt;" </w:t>
-      </w:r>
+        <w:t xml:space="preserve"> "</w:t>
+      </w:r>
+      <w:proofErr w:type="spellStart"/>
       <w:r>
         <w:rPr>
           <w:rFonts w:ascii="Helvetica" w:hAnsi="Helvetica" w:cs="Helvetica"/>
@@ -3877,6 +4582,53 @@
           <w:highlight w:val="yellow"/>
           <w:shd w:val="clear" w:color="auto" w:fill="FFFFFF"/>
         </w:rPr>
+        <w:t>git</w:t>
+      </w:r>
+      <w:proofErr w:type="spellEnd"/>
+      <w:r>
+        <w:rPr>
+          <w:rFonts w:ascii="Helvetica" w:hAnsi="Helvetica" w:cs="Helvetica"/>
+          <w:color w:val="333333"/>
+          <w:sz w:val="20"/>
+          <w:szCs w:val="20"/>
+          <w:highlight w:val="yellow"/>
+          <w:shd w:val="clear" w:color="auto" w:fill="FFFFFF"/>
+        </w:rPr>
+        <w:t xml:space="preserve"> </w:t>
+      </w:r>
+      <w:proofErr w:type="spellStart"/>
+      <w:r>
+        <w:rPr>
+          <w:rFonts w:ascii="Helvetica" w:hAnsi="Helvetica" w:cs="Helvetica"/>
+          <w:color w:val="333333"/>
+          <w:sz w:val="20"/>
+          <w:szCs w:val="20"/>
+          <w:highlight w:val="yellow"/>
+          <w:shd w:val="clear" w:color="auto" w:fill="FFFFFF"/>
+        </w:rPr>
+        <w:t>rm</w:t>
+      </w:r>
+      <w:proofErr w:type="spellEnd"/>
+      <w:r>
+        <w:rPr>
+          <w:rFonts w:ascii="Helvetica" w:hAnsi="Helvetica" w:cs="Helvetica"/>
+          <w:color w:val="333333"/>
+          <w:sz w:val="20"/>
+          <w:szCs w:val="20"/>
+          <w:highlight w:val="yellow"/>
+          <w:shd w:val="clear" w:color="auto" w:fill="FFFFFF"/>
+        </w:rPr>
+        <w:t xml:space="preserve"> --cached &lt;file&gt;" </w:t>
+      </w:r>
+      <w:r>
+        <w:rPr>
+          <w:rFonts w:ascii="Helvetica" w:hAnsi="Helvetica" w:cs="Helvetica"/>
+          <w:color w:val="333333"/>
+          <w:sz w:val="20"/>
+          <w:szCs w:val="20"/>
+          <w:highlight w:val="yellow"/>
+          <w:shd w:val="clear" w:color="auto" w:fill="FFFFFF"/>
+        </w:rPr>
         <w:t>命令时，会直接从暂存区删除文件，工作区则不做出改变。</w:t>
       </w:r>
     </w:p>
@@ -3907,8 +4659,13 @@
       <w:pPr>
         <w:ind w:firstLine="420"/>
       </w:pPr>
-      <w:r>
-        <w:t xml:space="preserve">git commit </w:t>
+      <w:proofErr w:type="spellStart"/>
+      <w:r>
+        <w:t>git</w:t>
+      </w:r>
+      <w:proofErr w:type="spellEnd"/>
+      <w:r>
+        <w:t xml:space="preserve"> commit </w:t>
       </w:r>
       <w:r>
         <w:rPr>
@@ -4232,11 +4989,19 @@
       <w:pPr>
         <w:ind w:leftChars="200" w:left="420"/>
       </w:pPr>
-      <w:r>
-        <w:rPr>
-          <w:rFonts w:hint="eastAsia"/>
-        </w:rPr>
-        <w:t xml:space="preserve">Git checkout [file] </w:t>
+      <w:proofErr w:type="spellStart"/>
+      <w:r>
+        <w:rPr>
+          <w:rFonts w:hint="eastAsia"/>
+        </w:rPr>
+        <w:t>Git</w:t>
+      </w:r>
+      <w:proofErr w:type="spellEnd"/>
+      <w:r>
+        <w:rPr>
+          <w:rFonts w:hint="eastAsia"/>
+        </w:rPr>
+        <w:t xml:space="preserve"> checkout [file] </w:t>
       </w:r>
       <w:r>
         <w:rPr>
@@ -4272,6 +5037,9 @@
     <w:p>
       <w:pPr>
         <w:ind w:leftChars="200" w:left="420"/>
+        <w:rPr>
+          <w:rFonts w:hint="eastAsia"/>
+        </w:rPr>
       </w:pPr>
       <w:r>
         <w:rPr>
@@ -4309,11 +5077,19 @@
         </w:rPr>
         <w:t>后，作了修改，那么</w:t>
       </w:r>
-      <w:r>
-        <w:rPr>
-          <w:rFonts w:hint="eastAsia"/>
-        </w:rPr>
-        <w:t>git checkout [file]</w:t>
+      <w:proofErr w:type="spellStart"/>
+      <w:r>
+        <w:rPr>
+          <w:rFonts w:hint="eastAsia"/>
+        </w:rPr>
+        <w:t>git</w:t>
+      </w:r>
+      <w:proofErr w:type="spellEnd"/>
+      <w:r>
+        <w:rPr>
+          <w:rFonts w:hint="eastAsia"/>
+        </w:rPr>
+        <w:t xml:space="preserve"> checkout [file]</w:t>
       </w:r>
       <w:r>
         <w:rPr>
@@ -4333,27 +5109,59 @@
         </w:rPr>
         <w:t>之前的状态</w:t>
       </w:r>
+      <w:bookmarkStart w:id="0" w:name="_GoBack"/>
+      <w:bookmarkEnd w:id="0"/>
     </w:p>
     <w:p>
       <w:pPr>
         <w:ind w:leftChars="200" w:left="420"/>
       </w:pPr>
+      <w:r>
+        <w:rPr>
+          <w:rFonts w:hint="eastAsia"/>
+        </w:rPr>
+        <w:t>11</w:t>
+      </w:r>
+      <w:r>
+        <w:rPr>
+          <w:rFonts w:hint="eastAsia"/>
+        </w:rPr>
+        <w:t>、</w:t>
+      </w:r>
+      <w:r>
+        <w:rPr>
+          <w:rFonts w:hint="eastAsia"/>
+        </w:rPr>
+        <w:t>删除</w:t>
+      </w:r>
+      <w:r>
+        <w:t>修改</w:t>
+      </w:r>
     </w:p>
     <w:p>
       <w:pPr>
         <w:ind w:leftChars="200" w:left="420"/>
-      </w:pPr>
-      <w:r>
-        <w:rPr>
-          <w:rFonts w:hint="eastAsia"/>
-        </w:rPr>
-        <w:t>11</w:t>
-      </w:r>
-      <w:r>
-        <w:rPr>
-          <w:rFonts w:hint="eastAsia"/>
-        </w:rPr>
-        <w:t>、</w:t>
+        <w:rPr>
+          <w:rFonts w:hint="eastAsia"/>
+        </w:rPr>
+      </w:pPr>
+      <w:r>
+        <w:rPr>
+          <w:rFonts w:hint="eastAsia"/>
+        </w:rPr>
+        <w:t>(</w:t>
+      </w:r>
+      <w:r>
+        <w:t>1</w:t>
+      </w:r>
+      <w:r>
+        <w:rPr>
+          <w:rFonts w:hint="eastAsia"/>
+        </w:rPr>
+        <w:t>)</w:t>
+      </w:r>
+      <w:r>
+        <w:t xml:space="preserve"> </w:t>
       </w:r>
       <w:r>
         <w:rPr>
@@ -4362,66 +5170,7 @@
         <w:t>删除</w:t>
       </w:r>
       <w:r>
-        <w:t>修改</w:t>
-      </w:r>
-    </w:p>
-    <w:p>
-      <w:pPr>
-        <w:ind w:leftChars="200" w:left="420"/>
-      </w:pPr>
-      <w:r>
-        <w:rPr>
-          <w:rFonts w:hint="eastAsia"/>
-        </w:rPr>
-        <w:t>(</w:t>
-      </w:r>
-      <w:r>
-        <w:t>1</w:t>
-      </w:r>
-      <w:r>
-        <w:rPr>
-          <w:rFonts w:hint="eastAsia"/>
-        </w:rPr>
-        <w:t>)</w:t>
-      </w:r>
-      <w:r>
-        <w:t xml:space="preserve"> </w:t>
-      </w:r>
-      <w:r>
-        <w:rPr>
-          <w:rFonts w:hint="eastAsia"/>
-        </w:rPr>
-        <w:t>主动</w:t>
-      </w:r>
-      <w:r>
-        <w:rPr>
-          <w:rFonts w:hint="eastAsia"/>
-        </w:rPr>
-        <w:t>删除工作区</w:t>
-      </w:r>
-      <w:r>
-        <w:t>的</w:t>
-      </w:r>
-      <w:r>
-        <w:rPr>
-          <w:rFonts w:hint="eastAsia"/>
-        </w:rPr>
-        <w:t>不想要</w:t>
-      </w:r>
-      <w:r>
-        <w:t>的</w:t>
-      </w:r>
-      <w:r>
-        <w:t>文件，同</w:t>
-      </w:r>
-      <w:r>
-        <w:rPr>
-          <w:rFonts w:hint="eastAsia"/>
-        </w:rPr>
-        <w:t>样</w:t>
-      </w:r>
-      <w:r>
-        <w:t>也想删除版本库里该文件</w:t>
+        <w:t>工作区和版本库中的该文件</w:t>
       </w:r>
     </w:p>
     <w:p>
@@ -4483,8 +5232,21 @@
         </w:rPr>
         <w:tab/>
       </w:r>
-      <w:r>
-        <w:t>Git rm –r file(</w:t>
+      <w:proofErr w:type="spellStart"/>
+      <w:r>
+        <w:t>Git</w:t>
+      </w:r>
+      <w:proofErr w:type="spellEnd"/>
+      <w:r>
+        <w:t xml:space="preserve"> </w:t>
+      </w:r>
+      <w:proofErr w:type="spellStart"/>
+      <w:r>
+        <w:t>rm</w:t>
+      </w:r>
+      <w:proofErr w:type="spellEnd"/>
+      <w:r>
+        <w:t xml:space="preserve"> –r file(</w:t>
       </w:r>
       <w:r>
         <w:rPr>
@@ -4502,7 +5264,22 @@
       </w:r>
       <w:r>
         <w:tab/>
-        <w:t>Git rm file(</w:t>
+      </w:r>
+      <w:proofErr w:type="spellStart"/>
+      <w:r>
+        <w:t>Git</w:t>
+      </w:r>
+      <w:proofErr w:type="spellEnd"/>
+      <w:r>
+        <w:t xml:space="preserve"> </w:t>
+      </w:r>
+      <w:proofErr w:type="spellStart"/>
+      <w:r>
+        <w:t>rm</w:t>
+      </w:r>
+      <w:proofErr w:type="spellEnd"/>
+      <w:r>
+        <w:t xml:space="preserve"> file(</w:t>
       </w:r>
       <w:r>
         <w:rPr>
@@ -4525,12 +5302,30 @@
       </w:r>
       <w:r>
         <w:tab/>
-        <w:t>Git commit –m ‘beizhuxinxi ’</w:t>
+      </w:r>
+      <w:proofErr w:type="spellStart"/>
+      <w:r>
+        <w:t>Git</w:t>
+      </w:r>
+      <w:proofErr w:type="spellEnd"/>
+      <w:r>
+        <w:t xml:space="preserve"> commit –m ‘</w:t>
+      </w:r>
+      <w:proofErr w:type="spellStart"/>
+      <w:r>
+        <w:t>beizhuxinxi</w:t>
+      </w:r>
+      <w:proofErr w:type="spellEnd"/>
+      <w:r>
+        <w:t xml:space="preserve"> ’</w:t>
       </w:r>
     </w:p>
     <w:p>
       <w:pPr>
         <w:ind w:leftChars="200" w:left="420"/>
+        <w:rPr>
+          <w:rFonts w:hint="eastAsia"/>
+        </w:rPr>
       </w:pPr>
       <w:r>
         <w:rPr>
@@ -4551,6 +5346,152 @@
         <w:t xml:space="preserve"> </w:t>
       </w:r>
       <w:r>
+        <w:t>删除已修改且</w:t>
+      </w:r>
+      <w:r>
+        <w:t>add</w:t>
+      </w:r>
+      <w:r>
+        <w:rPr>
+          <w:rFonts w:hint="eastAsia"/>
+        </w:rPr>
+        <w:t>后未</w:t>
+      </w:r>
+      <w:r>
+        <w:t>commit</w:t>
+      </w:r>
+      <w:r>
+        <w:t xml:space="preserve"> </w:t>
+      </w:r>
+      <w:r>
+        <w:rPr>
+          <w:rFonts w:hint="eastAsia"/>
+        </w:rPr>
+        <w:t>的工作区</w:t>
+      </w:r>
+      <w:r>
+        <w:rPr>
+          <w:rFonts w:hint="eastAsia"/>
+        </w:rPr>
+        <w:t>，</w:t>
+      </w:r>
+      <w:r>
+        <w:t>暂存区</w:t>
+      </w:r>
+      <w:r>
+        <w:t>和版本</w:t>
+      </w:r>
+      <w:r>
+        <w:rPr>
+          <w:rFonts w:hint="eastAsia"/>
+        </w:rPr>
+        <w:t>库</w:t>
+      </w:r>
+    </w:p>
+    <w:p>
+      <w:pPr>
+        <w:ind w:leftChars="200" w:left="420" w:firstLine="420"/>
+      </w:pPr>
+      <w:proofErr w:type="spellStart"/>
+      <w:r>
+        <w:t>Git</w:t>
+      </w:r>
+      <w:proofErr w:type="spellEnd"/>
+      <w:r>
+        <w:t xml:space="preserve"> </w:t>
+      </w:r>
+      <w:proofErr w:type="spellStart"/>
+      <w:r>
+        <w:t>rm</w:t>
+      </w:r>
+      <w:proofErr w:type="spellEnd"/>
+      <w:r>
+        <w:t xml:space="preserve"> –f file</w:t>
+      </w:r>
+    </w:p>
+    <w:p>
+      <w:pPr>
+        <w:ind w:left="420" w:firstLine="420"/>
+      </w:pPr>
+      <w:proofErr w:type="spellStart"/>
+      <w:r>
+        <w:t>Git</w:t>
+      </w:r>
+      <w:proofErr w:type="spellEnd"/>
+      <w:r>
+        <w:t xml:space="preserve"> </w:t>
+      </w:r>
+      <w:proofErr w:type="spellStart"/>
+      <w:r>
+        <w:t>rm</w:t>
+      </w:r>
+      <w:proofErr w:type="spellEnd"/>
+      <w:r>
+        <w:t xml:space="preserve"> –</w:t>
+      </w:r>
+      <w:r>
+        <w:rPr>
+          <w:rFonts w:hint="eastAsia"/>
+        </w:rPr>
+        <w:t>f -</w:t>
+      </w:r>
+      <w:r>
+        <w:t>r file(</w:t>
+      </w:r>
+      <w:r>
+        <w:rPr>
+          <w:rFonts w:hint="eastAsia"/>
+        </w:rPr>
+        <w:t>文件夹</w:t>
+      </w:r>
+      <w:r>
+        <w:t>)</w:t>
+      </w:r>
+    </w:p>
+    <w:p>
+      <w:pPr>
+        <w:ind w:leftChars="200" w:left="420" w:firstLine="420"/>
+        <w:rPr>
+          <w:b/>
+        </w:rPr>
+      </w:pPr>
+    </w:p>
+    <w:p>
+      <w:pPr>
+        <w:ind w:leftChars="200" w:left="420"/>
+        <w:rPr>
+          <w:rFonts w:hint="eastAsia"/>
+        </w:rPr>
+      </w:pPr>
+      <w:r>
+        <w:rPr>
+          <w:rFonts w:hint="eastAsia"/>
+        </w:rPr>
+        <w:lastRenderedPageBreak/>
+        <w:t xml:space="preserve"> </w:t>
+      </w:r>
+      <w:r>
+        <w:rPr>
+          <w:rFonts w:hint="eastAsia"/>
+        </w:rPr>
+        <w:t>(</w:t>
+      </w:r>
+      <w:r>
+        <w:t>3</w:t>
+      </w:r>
+      <w:r>
+        <w:rPr>
+          <w:rFonts w:hint="eastAsia"/>
+        </w:rPr>
+        <w:t>)</w:t>
+      </w:r>
+      <w:r>
+        <w:rPr>
+          <w:rFonts w:hint="eastAsia"/>
+        </w:rPr>
+        <w:t xml:space="preserve"> </w:t>
+      </w:r>
+      <w:r>
         <w:rPr>
           <w:rFonts w:hint="eastAsia"/>
         </w:rPr>
@@ -4568,100 +5509,53 @@
     </w:p>
     <w:p>
       <w:pPr>
+        <w:ind w:leftChars="200" w:left="420" w:firstLine="420"/>
+        <w:rPr>
+          <w:rFonts w:hint="eastAsia"/>
+        </w:rPr>
+      </w:pPr>
+      <w:proofErr w:type="spellStart"/>
+      <w:r>
+        <w:t>Git</w:t>
+      </w:r>
+      <w:proofErr w:type="spellEnd"/>
+      <w:r>
+        <w:t xml:space="preserve"> </w:t>
+      </w:r>
+      <w:proofErr w:type="spellStart"/>
+      <w:r>
+        <w:rPr>
+          <w:rFonts w:hint="eastAsia"/>
+        </w:rPr>
+        <w:t>rm</w:t>
+      </w:r>
+      <w:proofErr w:type="spellEnd"/>
+      <w:r>
+        <w:rPr>
+          <w:rFonts w:hint="eastAsia"/>
+        </w:rPr>
+        <w:t xml:space="preserve"> </w:t>
+      </w:r>
+      <w:r>
+        <w:t>–</w:t>
+      </w:r>
+      <w:r>
+        <w:rPr>
+          <w:rFonts w:hint="eastAsia"/>
+        </w:rPr>
+        <w:t xml:space="preserve">cached </w:t>
+      </w:r>
+      <w:r>
+        <w:t>file</w:t>
+      </w:r>
+    </w:p>
+    <w:p>
+      <w:pPr>
         <w:ind w:leftChars="200" w:left="420"/>
         <w:rPr>
           <w:rFonts w:hint="eastAsia"/>
         </w:rPr>
       </w:pPr>
-      <w:r>
-        <w:tab/>
-        <w:t xml:space="preserve">Git </w:t>
-      </w:r>
-      <w:r>
-        <w:rPr>
-          <w:rFonts w:hint="eastAsia"/>
-        </w:rPr>
-        <w:t xml:space="preserve">rm </w:t>
-      </w:r>
-      <w:r>
-        <w:t>–</w:t>
-      </w:r>
-      <w:r>
-        <w:rPr>
-          <w:rFonts w:hint="eastAsia"/>
-        </w:rPr>
-        <w:t xml:space="preserve">cached </w:t>
-      </w:r>
-      <w:r>
-        <w:t>file</w:t>
-      </w:r>
-    </w:p>
-    <w:p>
-      <w:pPr>
-        <w:ind w:leftChars="200" w:left="420"/>
-      </w:pPr>
-      <w:r>
-        <w:rPr>
-          <w:rFonts w:hint="eastAsia"/>
-        </w:rPr>
-        <w:t>(</w:t>
-      </w:r>
-      <w:r>
-        <w:t>3</w:t>
-      </w:r>
-      <w:r>
-        <w:rPr>
-          <w:rFonts w:hint="eastAsia"/>
-        </w:rPr>
-        <w:t>)</w:t>
-      </w:r>
-      <w:r>
-        <w:t xml:space="preserve"> </w:t>
-      </w:r>
-      <w:r>
-        <w:rPr>
-          <w:rFonts w:hint="eastAsia"/>
-        </w:rPr>
-        <w:t>工作区</w:t>
-      </w:r>
-      <w:r>
-        <w:t>保留，</w:t>
-      </w:r>
-      <w:r>
-        <w:rPr>
-          <w:rFonts w:hint="eastAsia"/>
-        </w:rPr>
-        <w:t>仅仅</w:t>
-      </w:r>
-      <w:r>
-        <w:t>删除已修改且</w:t>
-      </w:r>
-      <w:r>
-        <w:t>add</w:t>
-      </w:r>
-      <w:r>
-        <w:rPr>
-          <w:rFonts w:hint="eastAsia"/>
-        </w:rPr>
-        <w:t>后未</w:t>
-      </w:r>
-      <w:r>
-        <w:t xml:space="preserve">commit </w:t>
-      </w:r>
-    </w:p>
-    <w:p>
-      <w:pPr>
-        <w:ind w:leftChars="200" w:left="420"/>
-        <w:rPr>
-          <w:rFonts w:hint="eastAsia"/>
-        </w:rPr>
-      </w:pPr>
-      <w:r>
-        <w:lastRenderedPageBreak/>
-        <w:t>Git rm –f file</w:t>
-      </w:r>
-      <w:bookmarkStart w:id="0" w:name="_GoBack"/>
-      <w:bookmarkEnd w:id="0"/>
     </w:p>
     <w:p>
       <w:pPr>

</xml_diff>

<commit_message>
git.docx revise and add git count.txt 20181025 17:30
</commit_message>
<xml_diff>
--- a/git.docx
+++ b/git.docx
@@ -6141,91 +6141,275 @@
       <w:r>
         <w:t>查看本地确实存在此仓库。</w:t>
       </w:r>
+    </w:p>
+    <w:p>
+      <w:pPr>
+        <w:ind w:leftChars="200" w:left="420"/>
+      </w:pPr>
+      <w:r>
+        <w:rPr>
+          <w:rFonts w:hint="eastAsia"/>
+        </w:rPr>
+        <w:t>3</w:t>
+      </w:r>
+      <w:r>
+        <w:rPr>
+          <w:rFonts w:hint="eastAsia"/>
+        </w:rPr>
+        <w:t>、</w:t>
+      </w:r>
+      <w:r>
+        <w:t>查看当前</w:t>
+      </w:r>
+      <w:r>
+        <w:rPr>
+          <w:rFonts w:hint="eastAsia"/>
+        </w:rPr>
+        <w:t>的</w:t>
+      </w:r>
+      <w:r>
+        <w:t>远程库</w:t>
+      </w:r>
+    </w:p>
+    <w:p>
+      <w:pPr>
+        <w:ind w:leftChars="200" w:left="420"/>
+      </w:pPr>
+      <w:proofErr w:type="spellStart"/>
+      <w:r>
+        <w:t>G</w:t>
+      </w:r>
+      <w:r>
+        <w:rPr>
+          <w:rFonts w:hint="eastAsia"/>
+        </w:rPr>
+        <w:t>it</w:t>
+      </w:r>
+      <w:proofErr w:type="spellEnd"/>
+      <w:r>
+        <w:t xml:space="preserve"> remote</w:t>
+      </w:r>
+      <w:r>
+        <w:t xml:space="preserve"> </w:t>
+      </w:r>
+    </w:p>
+    <w:p>
+      <w:pPr>
+        <w:ind w:leftChars="200" w:left="420"/>
+      </w:pPr>
+      <w:proofErr w:type="spellStart"/>
+      <w:r>
+        <w:t>Git</w:t>
+      </w:r>
+      <w:proofErr w:type="spellEnd"/>
+      <w:r>
+        <w:t xml:space="preserve"> remote –v</w:t>
+      </w:r>
+    </w:p>
+    <w:p>
+      <w:pPr>
+        <w:ind w:leftChars="200" w:left="420"/>
+        <w:rPr>
+          <w:rFonts w:hint="eastAsia"/>
+          <w:b/>
+          <w:color w:val="FF0000"/>
+        </w:rPr>
+      </w:pPr>
+      <w:r>
+        <w:rPr>
+          <w:rFonts w:hint="eastAsia"/>
+          <w:b/>
+          <w:color w:val="FF0000"/>
+        </w:rPr>
+        <w:t>总结</w:t>
+      </w:r>
+      <w:r>
+        <w:rPr>
+          <w:b/>
+          <w:color w:val="FF0000"/>
+        </w:rPr>
+        <w:t>：</w:t>
+      </w:r>
+    </w:p>
+    <w:p>
+      <w:pPr>
+        <w:ind w:leftChars="200" w:left="420"/>
+        <w:rPr>
+          <w:rFonts w:hint="eastAsia"/>
+        </w:rPr>
+      </w:pPr>
+      <w:r>
+        <w:rPr>
+          <w:rFonts w:hint="eastAsia"/>
+        </w:rPr>
+        <w:t>要关联一个远程库，使用命令</w:t>
+      </w:r>
+      <w:proofErr w:type="spellStart"/>
+      <w:r>
+        <w:rPr>
+          <w:rFonts w:hint="eastAsia"/>
+        </w:rPr>
+        <w:t>git</w:t>
+      </w:r>
+      <w:proofErr w:type="spellEnd"/>
+      <w:r>
+        <w:rPr>
+          <w:rFonts w:hint="eastAsia"/>
+        </w:rPr>
+        <w:t xml:space="preserve"> remote add origin </w:t>
+      </w:r>
+      <w:proofErr w:type="spellStart"/>
+      <w:r>
+        <w:rPr>
+          <w:rFonts w:hint="eastAsia"/>
+        </w:rPr>
+        <w:t>git@server-name:path</w:t>
+      </w:r>
+      <w:proofErr w:type="spellEnd"/>
+      <w:r>
+        <w:rPr>
+          <w:rFonts w:hint="eastAsia"/>
+        </w:rPr>
+        <w:t>/repo-</w:t>
+      </w:r>
+      <w:proofErr w:type="spellStart"/>
+      <w:r>
+        <w:rPr>
+          <w:rFonts w:hint="eastAsia"/>
+        </w:rPr>
+        <w:t>name.git</w:t>
+      </w:r>
+      <w:proofErr w:type="spellEnd"/>
+      <w:r>
+        <w:rPr>
+          <w:rFonts w:hint="eastAsia"/>
+        </w:rPr>
+        <w:t>；</w:t>
+      </w:r>
+    </w:p>
+    <w:p>
+      <w:pPr>
+        <w:ind w:leftChars="200" w:left="420"/>
+        <w:rPr>
+          <w:rFonts w:hint="eastAsia"/>
+        </w:rPr>
+      </w:pPr>
+      <w:r>
+        <w:rPr>
+          <w:rFonts w:hint="eastAsia"/>
+        </w:rPr>
+        <w:t>关联后，使用命令</w:t>
+      </w:r>
+      <w:proofErr w:type="spellStart"/>
+      <w:r>
+        <w:rPr>
+          <w:rFonts w:hint="eastAsia"/>
+        </w:rPr>
+        <w:t>git</w:t>
+      </w:r>
+      <w:proofErr w:type="spellEnd"/>
+      <w:r>
+        <w:rPr>
+          <w:rFonts w:hint="eastAsia"/>
+        </w:rPr>
+        <w:t xml:space="preserve"> push -u origin master</w:t>
+      </w:r>
+      <w:r>
+        <w:rPr>
+          <w:rFonts w:hint="eastAsia"/>
+        </w:rPr>
+        <w:t>第一次推送</w:t>
+      </w:r>
+      <w:r>
+        <w:rPr>
+          <w:rFonts w:hint="eastAsia"/>
+        </w:rPr>
+        <w:t>master</w:t>
+      </w:r>
+      <w:r>
+        <w:rPr>
+          <w:rFonts w:hint="eastAsia"/>
+        </w:rPr>
+        <w:t>分支的所有内容；</w:t>
+      </w:r>
+    </w:p>
+    <w:p>
+      <w:pPr>
+        <w:ind w:leftChars="200" w:left="420"/>
+        <w:rPr>
+          <w:rFonts w:hint="eastAsia"/>
+        </w:rPr>
+      </w:pPr>
+      <w:r>
+        <w:rPr>
+          <w:rFonts w:hint="eastAsia"/>
+        </w:rPr>
+        <w:t>此后，每次本地提交后，只要有必要，就可以使用命令</w:t>
+      </w:r>
+      <w:proofErr w:type="spellStart"/>
+      <w:r>
+        <w:rPr>
+          <w:rFonts w:hint="eastAsia"/>
+        </w:rPr>
+        <w:t>git</w:t>
+      </w:r>
+      <w:proofErr w:type="spellEnd"/>
+      <w:r>
+        <w:rPr>
+          <w:rFonts w:hint="eastAsia"/>
+        </w:rPr>
+        <w:t xml:space="preserve"> push origin master</w:t>
+      </w:r>
+      <w:r>
+        <w:rPr>
+          <w:rFonts w:hint="eastAsia"/>
+        </w:rPr>
+        <w:t>推送最新修改；</w:t>
+      </w:r>
+    </w:p>
+    <w:p>
+      <w:pPr>
+        <w:ind w:leftChars="200" w:left="420"/>
+        <w:rPr>
+          <w:rFonts w:hint="eastAsia"/>
+        </w:rPr>
+      </w:pPr>
+      <w:r>
+        <w:rPr>
+          <w:rFonts w:hint="eastAsia"/>
+        </w:rPr>
+        <w:t>分布式版本系统的最大好处之一是在本地工作完全不需要考虑远程库的存在，也就是有没有联网都可以正常工作，而</w:t>
+      </w:r>
+      <w:r>
+        <w:rPr>
+          <w:rFonts w:hint="eastAsia"/>
+        </w:rPr>
+        <w:t>SVN</w:t>
+      </w:r>
+      <w:r>
+        <w:rPr>
+          <w:rFonts w:hint="eastAsia"/>
+        </w:rPr>
+        <w:t>在没有联网的时候是拒绝干活的！当有网络的时候，再把本地提交推送一下就完成了同步，真是太方便了！</w:t>
+      </w:r>
+    </w:p>
+    <w:p>
+      <w:pPr>
+        <w:ind w:leftChars="200" w:left="420"/>
+        <w:rPr>
+          <w:rFonts w:hint="eastAsia"/>
+        </w:rPr>
+      </w:pPr>
+    </w:p>
+    <w:p>
+      <w:pPr>
+        <w:ind w:leftChars="200" w:left="420"/>
+        <w:rPr>
+          <w:rFonts w:hint="eastAsia"/>
+        </w:rPr>
+      </w:pPr>
       <w:bookmarkStart w:id="0" w:name="_GoBack"/>
       <w:bookmarkEnd w:id="0"/>
-    </w:p>
-    <w:p>
-      <w:pPr>
-        <w:ind w:leftChars="200" w:left="420"/>
-      </w:pPr>
-      <w:r>
-        <w:rPr>
-          <w:rFonts w:hint="eastAsia"/>
-        </w:rPr>
-        <w:t>3</w:t>
-      </w:r>
-      <w:r>
-        <w:rPr>
-          <w:rFonts w:hint="eastAsia"/>
-        </w:rPr>
-        <w:t>、</w:t>
-      </w:r>
-      <w:r>
-        <w:t>查看当前</w:t>
-      </w:r>
-      <w:r>
-        <w:rPr>
-          <w:rFonts w:hint="eastAsia"/>
-        </w:rPr>
-        <w:t>的</w:t>
-      </w:r>
-      <w:r>
-        <w:t>远程库</w:t>
-      </w:r>
-    </w:p>
-    <w:p>
-      <w:pPr>
-        <w:ind w:leftChars="200" w:left="420"/>
-      </w:pPr>
-      <w:proofErr w:type="spellStart"/>
-      <w:r>
-        <w:t>G</w:t>
-      </w:r>
-      <w:r>
-        <w:rPr>
-          <w:rFonts w:hint="eastAsia"/>
-        </w:rPr>
-        <w:t>it</w:t>
-      </w:r>
-      <w:proofErr w:type="spellEnd"/>
-      <w:r>
-        <w:t xml:space="preserve"> remote</w:t>
-      </w:r>
-      <w:r>
-        <w:t xml:space="preserve"> </w:t>
-      </w:r>
-    </w:p>
-    <w:p>
-      <w:pPr>
-        <w:ind w:leftChars="200" w:left="420"/>
-        <w:rPr>
-          <w:rFonts w:hint="eastAsia"/>
-        </w:rPr>
-      </w:pPr>
-      <w:proofErr w:type="spellStart"/>
-      <w:r>
-        <w:t>Git</w:t>
-      </w:r>
-      <w:proofErr w:type="spellEnd"/>
-      <w:r>
-        <w:t xml:space="preserve"> remote –v</w:t>
-      </w:r>
-    </w:p>
-    <w:p>
-      <w:pPr>
-        <w:ind w:leftChars="200" w:left="420"/>
-        <w:rPr>
-          <w:rFonts w:hint="eastAsia"/>
-        </w:rPr>
-      </w:pPr>
-    </w:p>
-    <w:p>
-      <w:pPr>
-        <w:ind w:leftChars="200" w:left="420"/>
-        <w:rPr>
-          <w:rFonts w:hint="eastAsia"/>
-        </w:rPr>
-      </w:pPr>
     </w:p>
     <w:p>
       <w:pPr>

</xml_diff>

<commit_message>
jojo branch commit revise
</commit_message>
<xml_diff>
--- a/git.docx
+++ b/git.docx
@@ -40,14 +40,12 @@
         </w:rPr>
         <w:t>在</w:t>
       </w:r>
-      <w:proofErr w:type="spellStart"/>
       <w:r>
         <w:rPr>
           <w:rFonts w:hint="eastAsia"/>
         </w:rPr>
         <w:t>git</w:t>
       </w:r>
-      <w:proofErr w:type="spellEnd"/>
       <w:r>
         <w:t xml:space="preserve"> bash </w:t>
       </w:r>
@@ -59,51 +57,13 @@
       </w:r>
     </w:p>
     <w:p>
-      <w:proofErr w:type="spellStart"/>
-      <w:proofErr w:type="gramStart"/>
-      <w:r>
-        <w:t>git</w:t>
-      </w:r>
-      <w:proofErr w:type="spellEnd"/>
-      <w:proofErr w:type="gramEnd"/>
-      <w:r>
-        <w:t xml:space="preserve"> </w:t>
-      </w:r>
-      <w:proofErr w:type="spellStart"/>
-      <w:r>
-        <w:t>config</w:t>
-      </w:r>
-      <w:proofErr w:type="spellEnd"/>
-      <w:r>
-        <w:t xml:space="preserve"> –global user.name “XXXX”</w:t>
-      </w:r>
-    </w:p>
-    <w:p>
-      <w:proofErr w:type="spellStart"/>
-      <w:proofErr w:type="gramStart"/>
-      <w:r>
-        <w:t>git</w:t>
-      </w:r>
-      <w:proofErr w:type="spellEnd"/>
-      <w:proofErr w:type="gramEnd"/>
-      <w:r>
-        <w:t xml:space="preserve"> </w:t>
-      </w:r>
-      <w:proofErr w:type="spellStart"/>
-      <w:r>
-        <w:t>config</w:t>
-      </w:r>
-      <w:proofErr w:type="spellEnd"/>
-      <w:r>
-        <w:t xml:space="preserve"> –global </w:t>
-      </w:r>
-      <w:proofErr w:type="spellStart"/>
-      <w:r>
-        <w:t>user.emai</w:t>
-      </w:r>
-      <w:proofErr w:type="spellEnd"/>
-      <w:r>
-        <w:t xml:space="preserve"> </w:t>
+      <w:r>
+        <w:t>git config –global user.name “XXXX”</w:t>
+      </w:r>
+    </w:p>
+    <w:p>
+      <w:r>
+        <w:t xml:space="preserve">git config –global user.emai </w:t>
       </w:r>
       <w:hyperlink r:id="rId5" w:history="1">
         <w:r>
@@ -148,11 +108,9 @@
         </w:rPr>
         <w:t>供</w:t>
       </w:r>
-      <w:proofErr w:type="spellStart"/>
       <w:r>
         <w:t>git</w:t>
       </w:r>
-      <w:proofErr w:type="spellEnd"/>
       <w:r>
         <w:rPr>
           <w:rFonts w:hint="eastAsia"/>
@@ -185,11 +143,9 @@
       <w:r>
         <w:t>将你的项目所在的目录变为</w:t>
       </w:r>
-      <w:proofErr w:type="spellStart"/>
       <w:r>
         <w:t>git</w:t>
       </w:r>
-      <w:proofErr w:type="spellEnd"/>
       <w:r>
         <w:rPr>
           <w:rFonts w:hint="eastAsia"/>
@@ -213,19 +169,180 @@
         </w:rPr>
         <w:t>在</w:t>
       </w:r>
-      <w:proofErr w:type="spellStart"/>
-      <w:r>
+      <w:r>
+        <w:t xml:space="preserve">git </w:t>
+      </w:r>
+      <w:r>
+        <w:rPr>
+          <w:rFonts w:hint="eastAsia"/>
+        </w:rPr>
+        <w:t>bash</w:t>
+      </w:r>
+      <w:r>
+        <w:rPr>
+          <w:rFonts w:hint="eastAsia"/>
+        </w:rPr>
+        <w:t>中</w:t>
+      </w:r>
+      <w:r>
+        <w:t xml:space="preserve">cd </w:t>
+      </w:r>
+      <w:r>
+        <w:rPr>
+          <w:rFonts w:hint="eastAsia"/>
+        </w:rPr>
+        <w:t>到</w:t>
+      </w:r>
+      <w:r>
+        <w:t>你的项目</w:t>
+      </w:r>
+      <w:r>
+        <w:rPr>
+          <w:rFonts w:hint="eastAsia"/>
+        </w:rPr>
+        <w:t>所在目录</w:t>
+      </w:r>
+      <w:r>
+        <w:t>执行</w:t>
+      </w:r>
+      <w:r>
+        <w:t>git init</w:t>
+      </w:r>
+      <w:r>
+        <w:t xml:space="preserve"> </w:t>
+      </w:r>
+      <w:r>
+        <w:rPr>
+          <w:rFonts w:hint="eastAsia"/>
+        </w:rPr>
+        <w:t>（执行</w:t>
+      </w:r>
+      <w:r>
+        <w:t>完毕，生成</w:t>
+      </w:r>
+      <w:r>
+        <w:rPr>
+          <w:rFonts w:hint="eastAsia"/>
+        </w:rPr>
+        <w:t xml:space="preserve">.git </w:t>
+      </w:r>
+      <w:r>
+        <w:rPr>
+          <w:rFonts w:hint="eastAsia"/>
+        </w:rPr>
+        <w:t>文件</w:t>
+      </w:r>
+      <w:r>
+        <w:t>，表示成功</w:t>
+      </w:r>
+      <w:r>
+        <w:rPr>
+          <w:rFonts w:hint="eastAsia"/>
+        </w:rPr>
+        <w:t>），此后</w:t>
+      </w:r>
+      <w:r>
+        <w:t>可以执行</w:t>
+      </w:r>
+      <w:r>
+        <w:rPr>
+          <w:rFonts w:hint="eastAsia"/>
+        </w:rPr>
+        <w:t xml:space="preserve"> </w:t>
+      </w:r>
+      <w:r>
+        <w:t xml:space="preserve">git add file </w:t>
+      </w:r>
+      <w:r>
+        <w:rPr>
+          <w:rFonts w:hint="eastAsia"/>
+        </w:rPr>
+        <w:t>及</w:t>
+      </w:r>
+      <w:r>
+        <w:rPr>
+          <w:rFonts w:hint="eastAsia"/>
+        </w:rPr>
+        <w:t xml:space="preserve"> </w:t>
+      </w:r>
+      <w:r>
+        <w:t>git commit –m “</w:t>
+      </w:r>
+      <w:r>
+        <w:rPr>
+          <w:rFonts w:hint="eastAsia"/>
+        </w:rPr>
+        <w:t>注释</w:t>
+      </w:r>
+      <w:r>
+        <w:t>，说明本次</w:t>
+      </w:r>
+      <w:r>
+        <w:rPr>
+          <w:rFonts w:hint="eastAsia"/>
+        </w:rPr>
+        <w:t>提交</w:t>
+      </w:r>
+      <w:r>
+        <w:t>的内容或者其他等</w:t>
+      </w:r>
+      <w:r>
+        <w:t>”</w:t>
+      </w:r>
+    </w:p>
+    <w:p>
+      <w:r>
+        <w:rPr>
+          <w:rFonts w:hint="eastAsia"/>
+        </w:rPr>
+        <w:t>（</w:t>
+      </w:r>
+      <w:r>
+        <w:rPr>
+          <w:rFonts w:hint="eastAsia"/>
+        </w:rPr>
+        <w:t>2</w:t>
+      </w:r>
+      <w:r>
+        <w:rPr>
+          <w:rFonts w:hint="eastAsia"/>
+        </w:rPr>
+        <w:t>）创建</w:t>
+      </w:r>
+      <w:r>
+        <w:t>空目录，</w:t>
+      </w:r>
+      <w:r>
+        <w:rPr>
+          <w:rFonts w:hint="eastAsia"/>
+        </w:rPr>
+        <w:t>设置为</w:t>
+      </w:r>
+      <w:r>
+        <w:rPr>
+          <w:rFonts w:hint="eastAsia"/>
+        </w:rPr>
         <w:t>git</w:t>
       </w:r>
-      <w:proofErr w:type="spellEnd"/>
-      <w:r>
+      <w:r>
+        <w:t>仓库，然后在增加项目内容。</w:t>
+      </w:r>
+      <w:r>
+        <w:rPr>
+          <w:rFonts w:hint="eastAsia"/>
+        </w:rPr>
         <w:t xml:space="preserve"> </w:t>
       </w:r>
-      <w:r>
-        <w:rPr>
-          <w:rFonts w:hint="eastAsia"/>
-        </w:rPr>
-        <w:t>bash</w:t>
+    </w:p>
+    <w:p>
+      <w:r>
+        <w:rPr>
+          <w:rFonts w:hint="eastAsia"/>
+        </w:rPr>
+        <w:t>在</w:t>
+      </w:r>
+      <w:r>
+        <w:t xml:space="preserve">git bash </w:t>
       </w:r>
       <w:r>
         <w:rPr>
@@ -234,7 +351,13 @@
         <w:t>中</w:t>
       </w:r>
       <w:r>
-        <w:t xml:space="preserve">cd </w:t>
+        <w:rPr>
+          <w:rFonts w:hint="eastAsia"/>
+        </w:rPr>
+        <w:t>c</w:t>
+      </w:r>
+      <w:r>
+        <w:t>d</w:t>
       </w:r>
       <w:r>
         <w:rPr>
@@ -243,30 +366,305 @@
         <w:t>到</w:t>
       </w:r>
       <w:r>
-        <w:t>你的项目</w:t>
-      </w:r>
-      <w:r>
-        <w:rPr>
-          <w:rFonts w:hint="eastAsia"/>
-        </w:rPr>
-        <w:t>所在目录</w:t>
-      </w:r>
-      <w:r>
+        <w:t>某个目录，</w:t>
+      </w:r>
+      <w:r>
+        <w:rPr>
+          <w:rFonts w:hint="eastAsia"/>
+        </w:rPr>
         <w:t>执行</w:t>
       </w:r>
-      <w:proofErr w:type="spellStart"/>
-      <w:r>
+      <w:r>
+        <w:rPr>
+          <w:rFonts w:hint="eastAsia"/>
+        </w:rPr>
+        <w:t xml:space="preserve"> </w:t>
+      </w:r>
+      <w:r>
+        <w:t>mkdir testgit</w:t>
+      </w:r>
+      <w:r>
+        <w:rPr>
+          <w:rFonts w:hint="eastAsia"/>
+        </w:rPr>
+        <w:t>，</w:t>
+      </w:r>
+      <w:r>
+        <w:t>生成一个</w:t>
+      </w:r>
+      <w:r>
+        <w:t xml:space="preserve">testgit </w:t>
+      </w:r>
+      <w:r>
+        <w:rPr>
+          <w:rFonts w:hint="eastAsia"/>
+        </w:rPr>
+        <w:t>的</w:t>
+      </w:r>
+      <w:r>
+        <w:t>文件夹，</w:t>
+      </w:r>
+      <w:r>
+        <w:rPr>
+          <w:rFonts w:hint="eastAsia"/>
+        </w:rPr>
+        <w:t>再执行</w:t>
+      </w:r>
+      <w:r>
+        <w:t>git init,</w:t>
+      </w:r>
+    </w:p>
+    <w:p>
+      <w:r>
+        <w:rPr>
+          <w:rFonts w:hint="eastAsia"/>
+        </w:rPr>
+        <w:t>其他操作同上</w:t>
+      </w:r>
+      <w:r>
+        <w:t>。</w:t>
+      </w:r>
+    </w:p>
+    <w:p>
+      <w:pPr>
+        <w:rPr>
+          <w:color w:val="FF0000"/>
+        </w:rPr>
+      </w:pPr>
+      <w:r>
+        <w:rPr>
+          <w:rFonts w:hint="eastAsia"/>
+          <w:color w:val="FF0000"/>
+        </w:rPr>
+        <w:t>这里</w:t>
+      </w:r>
+      <w:r>
+        <w:rPr>
+          <w:color w:val="FF0000"/>
+        </w:rPr>
+        <w:t>的仓库都是指在我本地的一个工作区。</w:t>
+      </w:r>
+    </w:p>
+    <w:p>
+      <w:r>
+        <w:rPr>
+          <w:rFonts w:hint="eastAsia"/>
+        </w:rPr>
+        <w:t>3</w:t>
+      </w:r>
+      <w:r>
+        <w:rPr>
+          <w:rFonts w:hint="eastAsia"/>
+        </w:rPr>
+        <w:t>、区域</w:t>
+      </w:r>
+      <w:r>
+        <w:t>概念</w:t>
+      </w:r>
+    </w:p>
+    <w:p>
+      <w:r>
+        <w:rPr>
+          <w:rFonts w:hint="eastAsia"/>
+        </w:rPr>
+        <w:t>当你</w:t>
+      </w:r>
+      <w:r>
+        <w:t>将</w:t>
+      </w:r>
+      <w:r>
+        <w:rPr>
+          <w:rFonts w:hint="eastAsia"/>
+        </w:rPr>
+        <w:t>某个</w:t>
+      </w:r>
+      <w:r>
+        <w:t>目录</w:t>
+      </w:r>
+      <w:r>
+        <w:t xml:space="preserve">git init </w:t>
+      </w:r>
+      <w:r>
+        <w:rPr>
+          <w:rFonts w:hint="eastAsia"/>
+        </w:rPr>
+        <w:t>意味</w:t>
+      </w:r>
+      <w:r>
+        <w:t>着这个目录变为你的</w:t>
+      </w:r>
+      <w:r>
+        <w:rPr>
+          <w:color w:val="FF0000"/>
+        </w:rPr>
+        <w:t>工作区</w:t>
+      </w:r>
+      <w:r>
+        <w:t>，</w:t>
+      </w:r>
+      <w:r>
+        <w:rPr>
+          <w:rFonts w:hint="eastAsia"/>
+        </w:rPr>
+        <w:t>此时</w:t>
+      </w:r>
+      <w:r>
+        <w:t>如果工作有文件为</w:t>
+      </w:r>
+      <w:r>
+        <w:t>add,</w:t>
+      </w:r>
+      <w:r>
+        <w:rPr>
+          <w:rFonts w:hint="eastAsia"/>
+        </w:rPr>
+        <w:t>执行</w:t>
+      </w:r>
+      <w:r>
+        <w:rPr>
+          <w:rFonts w:hint="eastAsia"/>
+        </w:rPr>
         <w:t>git</w:t>
       </w:r>
-      <w:proofErr w:type="spellEnd"/>
-      <w:r>
+      <w:r>
+        <w:t xml:space="preserve"> status </w:t>
+      </w:r>
+      <w:r>
+        <w:rPr>
+          <w:rFonts w:hint="eastAsia"/>
+        </w:rPr>
+        <w:t>会发现</w:t>
+      </w:r>
+      <w:r>
+        <w:t>该文件</w:t>
+      </w:r>
+      <w:r>
+        <w:rPr>
+          <w:rFonts w:hint="eastAsia"/>
+        </w:rPr>
+        <w:t>或者</w:t>
+      </w:r>
+      <w:r>
+        <w:t>文件夹的目录是</w:t>
+      </w:r>
+      <w:r>
+        <w:t xml:space="preserve">Untrack </w:t>
+      </w:r>
+      <w:r>
+        <w:rPr>
+          <w:rFonts w:hint="eastAsia"/>
+        </w:rPr>
+        <w:t>状态</w:t>
+      </w:r>
+      <w:r>
+        <w:t>。</w:t>
+      </w:r>
+    </w:p>
+    <w:p>
+      <w:r>
+        <w:t>当你</w:t>
+      </w:r>
+      <w:r>
+        <w:t>git add file ,</w:t>
+      </w:r>
+      <w:r>
+        <w:rPr>
+          <w:rFonts w:hint="eastAsia"/>
+        </w:rPr>
+        <w:t>则意味</w:t>
+      </w:r>
+      <w:r>
+        <w:t>着这个文件保存在了</w:t>
+      </w:r>
+      <w:r>
+        <w:t xml:space="preserve">git </w:t>
+      </w:r>
+      <w:r>
+        <w:rPr>
+          <w:rFonts w:hint="eastAsia"/>
+        </w:rPr>
+        <w:t>内在</w:t>
+      </w:r>
+      <w:r>
+        <w:t>的</w:t>
+      </w:r>
+      <w:r>
+        <w:rPr>
+          <w:color w:val="FF0000"/>
+        </w:rPr>
+        <w:t>暂存区</w:t>
+      </w:r>
+      <w:r>
+        <w:t>，</w:t>
+      </w:r>
+      <w:r>
+        <w:rPr>
+          <w:rFonts w:hint="eastAsia"/>
+        </w:rPr>
+        <w:t>此时</w:t>
+      </w:r>
+      <w:r>
+        <w:t>这个文件属于</w:t>
+      </w:r>
+      <w:r>
+        <w:rPr>
+          <w:rFonts w:hint="eastAsia"/>
+        </w:rPr>
         <w:t xml:space="preserve"> </w:t>
       </w:r>
-      <w:proofErr w:type="spellStart"/>
-      <w:r>
-        <w:t>init</w:t>
-      </w:r>
-      <w:proofErr w:type="spellEnd"/>
+      <w:r>
+        <w:t>unstage,</w:t>
+      </w:r>
+      <w:r>
+        <w:rPr>
+          <w:rFonts w:hint="eastAsia"/>
+        </w:rPr>
+        <w:t>等待</w:t>
+      </w:r>
+      <w:r>
+        <w:t>commit</w:t>
+      </w:r>
+      <w:r>
+        <w:rPr>
+          <w:rFonts w:hint="eastAsia"/>
+        </w:rPr>
+        <w:t>。</w:t>
+      </w:r>
+    </w:p>
+    <w:p>
+      <w:r>
+        <w:rPr>
+          <w:rFonts w:hint="eastAsia"/>
+        </w:rPr>
+        <w:t>当你</w:t>
+      </w:r>
+      <w:r>
+        <w:t xml:space="preserve">git commit </w:t>
+      </w:r>
+      <w:r>
+        <w:rPr>
+          <w:rFonts w:hint="eastAsia"/>
+        </w:rPr>
+        <w:t>后</w:t>
+      </w:r>
+      <w:r>
+        <w:t>，</w:t>
+      </w:r>
+      <w:r>
+        <w:rPr>
+          <w:rFonts w:hint="eastAsia"/>
+        </w:rPr>
+        <w:t>此时</w:t>
+      </w:r>
+      <w:r>
+        <w:t xml:space="preserve">git status </w:t>
+      </w:r>
+      <w:r>
+        <w:rPr>
+          <w:rFonts w:hint="eastAsia"/>
+        </w:rPr>
+        <w:t>发现</w:t>
+      </w:r>
       <w:r>
         <w:t xml:space="preserve"> </w:t>
       </w:r>
@@ -274,641 +672,210 @@
         <w:rPr>
           <w:rFonts w:hint="eastAsia"/>
         </w:rPr>
-        <w:t>（执行</w:t>
-      </w:r>
-      <w:r>
-        <w:t>完毕，生成</w:t>
-      </w:r>
-      <w:r>
-        <w:rPr>
-          <w:rFonts w:hint="eastAsia"/>
-        </w:rPr>
-        <w:t>.</w:t>
-      </w:r>
-      <w:proofErr w:type="spellStart"/>
+        <w:t>会</w:t>
+      </w:r>
+      <w:r>
+        <w:t>提示你没有</w:t>
+      </w:r>
+      <w:r>
+        <w:rPr>
+          <w:rFonts w:hint="eastAsia"/>
+        </w:rPr>
+        <w:t>可以</w:t>
+      </w:r>
+      <w:r>
+        <w:t>去提交的文件，</w:t>
+      </w:r>
+      <w:r>
+        <w:rPr>
+          <w:rFonts w:hint="eastAsia"/>
+        </w:rPr>
+        <w:t>此时</w:t>
+      </w:r>
+      <w:r>
+        <w:t>文件均属于</w:t>
+      </w:r>
+      <w:r>
+        <w:t>stage</w:t>
+      </w:r>
+      <w:r>
+        <w:t>状态，</w:t>
+      </w:r>
+      <w:r>
+        <w:rPr>
+          <w:rFonts w:hint="eastAsia"/>
+        </w:rPr>
+        <w:t>已经</w:t>
+      </w:r>
+      <w:r>
+        <w:t>被提交到</w:t>
+      </w:r>
+      <w:r>
+        <w:rPr>
+          <w:rFonts w:hint="eastAsia"/>
+          <w:color w:val="FF0000"/>
+        </w:rPr>
+        <w:t>某个分支</w:t>
+      </w:r>
+      <w:r>
+        <w:t>（</w:t>
+      </w:r>
+      <w:r>
+        <w:rPr>
+          <w:rFonts w:hint="eastAsia"/>
+        </w:rPr>
+        <w:t>后续</w:t>
+      </w:r>
+      <w:r>
+        <w:t>讲分支的</w:t>
+      </w:r>
+      <w:r>
+        <w:rPr>
+          <w:rFonts w:hint="eastAsia"/>
+        </w:rPr>
+        <w:t>概念</w:t>
+      </w:r>
+      <w:r>
+        <w:t>，现在默认提交到</w:t>
+      </w:r>
+      <w:r>
+        <w:t>master</w:t>
+      </w:r>
+      <w:r>
+        <w:t>的分支下）</w:t>
+      </w:r>
+    </w:p>
+    <w:p>
+      <w:r>
+        <w:rPr>
+          <w:rFonts w:hint="eastAsia"/>
+        </w:rPr>
+        <w:t>4</w:t>
+      </w:r>
+      <w:r>
+        <w:rPr>
+          <w:rFonts w:hint="eastAsia"/>
+        </w:rPr>
+        <w:t>、</w:t>
+      </w:r>
+      <w:r>
+        <w:t>修改</w:t>
+      </w:r>
+      <w:r>
+        <w:rPr>
+          <w:rFonts w:hint="eastAsia"/>
+        </w:rPr>
+        <w:t>程序</w:t>
+      </w:r>
+      <w:r>
+        <w:t>，</w:t>
+      </w:r>
+      <w:r>
+        <w:rPr>
+          <w:rFonts w:hint="eastAsia"/>
+        </w:rPr>
+        <w:t>查看</w:t>
+      </w:r>
+      <w:r>
+        <w:t>修改内容</w:t>
+      </w:r>
+    </w:p>
+    <w:p>
       <w:r>
         <w:rPr>
           <w:rFonts w:hint="eastAsia"/>
         </w:rPr>
         <w:t>git</w:t>
       </w:r>
-      <w:proofErr w:type="spellEnd"/>
-      <w:r>
-        <w:rPr>
-          <w:rFonts w:hint="eastAsia"/>
-        </w:rPr>
-        <w:t xml:space="preserve"> </w:t>
-      </w:r>
-      <w:r>
-        <w:rPr>
-          <w:rFonts w:hint="eastAsia"/>
-        </w:rPr>
-        <w:t>文件</w:t>
-      </w:r>
-      <w:r>
-        <w:t>，表示成功</w:t>
-      </w:r>
-      <w:r>
-        <w:rPr>
-          <w:rFonts w:hint="eastAsia"/>
-        </w:rPr>
-        <w:t>），此后</w:t>
-      </w:r>
-      <w:r>
-        <w:t>可以执行</w:t>
-      </w:r>
-      <w:r>
-        <w:rPr>
-          <w:rFonts w:hint="eastAsia"/>
-        </w:rPr>
-        <w:t xml:space="preserve"> </w:t>
-      </w:r>
-      <w:proofErr w:type="spellStart"/>
-      <w:r>
+      <w:r>
+        <w:t xml:space="preserve"> status </w:t>
+      </w:r>
+      <w:r>
+        <w:rPr>
+          <w:rFonts w:hint="eastAsia"/>
+        </w:rPr>
+        <w:t>随时</w:t>
+      </w:r>
+      <w:r>
+        <w:t>用</w:t>
+      </w:r>
+      <w:r>
+        <w:rPr>
+          <w:rFonts w:hint="eastAsia"/>
+        </w:rPr>
+        <w:t>来</w:t>
+      </w:r>
+      <w:r>
+        <w:t>跟踪</w:t>
+      </w:r>
+      <w:r>
+        <w:rPr>
+          <w:rFonts w:hint="eastAsia"/>
+        </w:rPr>
+        <w:t>工作区</w:t>
+      </w:r>
+      <w:r>
+        <w:t>的文件状态</w:t>
+      </w:r>
+    </w:p>
+    <w:p>
+      <w:r>
+        <w:t xml:space="preserve">git diff   </w:t>
+      </w:r>
+      <w:r>
+        <w:t>git status</w:t>
+      </w:r>
+      <w:r>
+        <w:rPr>
+          <w:rFonts w:hint="eastAsia"/>
+        </w:rPr>
+        <w:t>告诉你有文件被修改过，用</w:t>
+      </w:r>
+      <w:r>
+        <w:t>git diff</w:t>
+      </w:r>
+      <w:r>
+        <w:rPr>
+          <w:rFonts w:hint="eastAsia"/>
+        </w:rPr>
+        <w:t>可以查看修改内容。</w:t>
+      </w:r>
+    </w:p>
+    <w:p>
+      <w:r>
+        <w:rPr>
+          <w:rFonts w:hint="eastAsia"/>
+        </w:rPr>
+        <w:t>-------</w:t>
+      </w:r>
+      <w:r>
+        <w:rPr>
+          <w:rFonts w:hint="eastAsia"/>
+        </w:rPr>
+        <w:t>早上</w:t>
+      </w:r>
+      <w:r>
+        <w:t>早起学习的感觉棒棒哒。</w:t>
+      </w:r>
+      <w:r>
+        <w:t>------</w:t>
+      </w:r>
+      <w:r>
+        <w:t>后续要坚持，早睡早起早上学习。</w:t>
+      </w:r>
+      <w:r>
+        <w:rPr>
+          <w:rFonts w:hint="eastAsia"/>
+        </w:rPr>
         <w:t>git</w:t>
       </w:r>
-      <w:proofErr w:type="spellEnd"/>
-      <w:r>
-        <w:t xml:space="preserve"> add file </w:t>
-      </w:r>
-      <w:r>
-        <w:rPr>
-          <w:rFonts w:hint="eastAsia"/>
-        </w:rPr>
-        <w:t>及</w:t>
-      </w:r>
-      <w:r>
-        <w:rPr>
-          <w:rFonts w:hint="eastAsia"/>
-        </w:rPr>
-        <w:t xml:space="preserve"> </w:t>
-      </w:r>
-      <w:proofErr w:type="spellStart"/>
-      <w:r>
-        <w:t>git</w:t>
-      </w:r>
-      <w:proofErr w:type="spellEnd"/>
-      <w:r>
-        <w:t xml:space="preserve"> commit –m “</w:t>
-      </w:r>
-      <w:r>
-        <w:rPr>
-          <w:rFonts w:hint="eastAsia"/>
-        </w:rPr>
-        <w:t>注释</w:t>
-      </w:r>
-      <w:r>
-        <w:t>，说明本次</w:t>
-      </w:r>
-      <w:r>
-        <w:rPr>
-          <w:rFonts w:hint="eastAsia"/>
-        </w:rPr>
-        <w:t>提交</w:t>
-      </w:r>
-      <w:r>
-        <w:t>的内容或者其他等</w:t>
-      </w:r>
-      <w:r>
-        <w:t>”</w:t>
-      </w:r>
-    </w:p>
-    <w:p>
-      <w:r>
-        <w:rPr>
-          <w:rFonts w:hint="eastAsia"/>
-        </w:rPr>
-        <w:t>（</w:t>
-      </w:r>
-      <w:r>
-        <w:rPr>
-          <w:rFonts w:hint="eastAsia"/>
-        </w:rPr>
-        <w:t>2</w:t>
-      </w:r>
-      <w:r>
-        <w:rPr>
-          <w:rFonts w:hint="eastAsia"/>
-        </w:rPr>
-        <w:t>）创建</w:t>
-      </w:r>
-      <w:r>
-        <w:t>空目录，</w:t>
-      </w:r>
-      <w:r>
-        <w:rPr>
-          <w:rFonts w:hint="eastAsia"/>
-        </w:rPr>
-        <w:t>设置为</w:t>
-      </w:r>
-      <w:proofErr w:type="spellStart"/>
-      <w:r>
-        <w:rPr>
-          <w:rFonts w:hint="eastAsia"/>
-        </w:rPr>
-        <w:t>git</w:t>
-      </w:r>
-      <w:proofErr w:type="spellEnd"/>
-      <w:r>
-        <w:t>仓库，然后在增加项目内容。</w:t>
-      </w:r>
-      <w:r>
-        <w:rPr>
-          <w:rFonts w:hint="eastAsia"/>
-        </w:rPr>
-        <w:t xml:space="preserve"> </w:t>
-      </w:r>
-    </w:p>
-    <w:p>
-      <w:r>
-        <w:rPr>
-          <w:rFonts w:hint="eastAsia"/>
-        </w:rPr>
-        <w:t>在</w:t>
-      </w:r>
-      <w:proofErr w:type="spellStart"/>
-      <w:r>
-        <w:t>git</w:t>
-      </w:r>
-      <w:proofErr w:type="spellEnd"/>
-      <w:r>
-        <w:t xml:space="preserve"> bash </w:t>
-      </w:r>
-      <w:r>
-        <w:rPr>
-          <w:rFonts w:hint="eastAsia"/>
-        </w:rPr>
-        <w:t>中</w:t>
-      </w:r>
-      <w:r>
-        <w:rPr>
-          <w:rFonts w:hint="eastAsia"/>
-        </w:rPr>
-        <w:t>c</w:t>
-      </w:r>
-      <w:r>
-        <w:t>d</w:t>
-      </w:r>
-      <w:r>
-        <w:rPr>
-          <w:rFonts w:hint="eastAsia"/>
-        </w:rPr>
-        <w:t>到</w:t>
-      </w:r>
-      <w:r>
-        <w:t>某个目录，</w:t>
-      </w:r>
-      <w:r>
-        <w:rPr>
-          <w:rFonts w:hint="eastAsia"/>
-        </w:rPr>
-        <w:t>执行</w:t>
-      </w:r>
-      <w:r>
-        <w:rPr>
-          <w:rFonts w:hint="eastAsia"/>
-        </w:rPr>
-        <w:t xml:space="preserve"> </w:t>
-      </w:r>
-      <w:proofErr w:type="spellStart"/>
-      <w:r>
-        <w:t>mkdir</w:t>
-      </w:r>
-      <w:proofErr w:type="spellEnd"/>
-      <w:r>
-        <w:t xml:space="preserve"> </w:t>
-      </w:r>
-      <w:proofErr w:type="spellStart"/>
-      <w:r>
-        <w:t>testgit</w:t>
-      </w:r>
-      <w:proofErr w:type="spellEnd"/>
-      <w:r>
-        <w:rPr>
-          <w:rFonts w:hint="eastAsia"/>
-        </w:rPr>
-        <w:t>，</w:t>
-      </w:r>
-      <w:r>
-        <w:t>生成一个</w:t>
-      </w:r>
-      <w:proofErr w:type="spellStart"/>
-      <w:r>
-        <w:t>testgit</w:t>
-      </w:r>
-      <w:proofErr w:type="spellEnd"/>
-      <w:r>
-        <w:t xml:space="preserve"> </w:t>
-      </w:r>
-      <w:r>
-        <w:rPr>
-          <w:rFonts w:hint="eastAsia"/>
-        </w:rPr>
-        <w:t>的</w:t>
-      </w:r>
-      <w:r>
-        <w:t>文件夹，</w:t>
-      </w:r>
-      <w:r>
-        <w:rPr>
-          <w:rFonts w:hint="eastAsia"/>
-        </w:rPr>
-        <w:t>再执行</w:t>
-      </w:r>
-      <w:proofErr w:type="spellStart"/>
-      <w:r>
-        <w:t>git</w:t>
-      </w:r>
-      <w:proofErr w:type="spellEnd"/>
-      <w:r>
-        <w:t xml:space="preserve"> </w:t>
-      </w:r>
-      <w:proofErr w:type="spellStart"/>
-      <w:r>
-        <w:t>init</w:t>
-      </w:r>
-      <w:proofErr w:type="spellEnd"/>
-      <w:r>
-        <w:t>,</w:t>
-      </w:r>
-    </w:p>
-    <w:p>
-      <w:r>
-        <w:rPr>
-          <w:rFonts w:hint="eastAsia"/>
-        </w:rPr>
-        <w:t>其他操作同上</w:t>
-      </w:r>
-      <w:r>
-        <w:t>。</w:t>
-      </w:r>
-    </w:p>
-    <w:p>
-      <w:pPr>
-        <w:rPr>
-          <w:color w:val="FF0000"/>
-        </w:rPr>
-      </w:pPr>
-      <w:r>
-        <w:rPr>
-          <w:rFonts w:hint="eastAsia"/>
-          <w:color w:val="FF0000"/>
-        </w:rPr>
-        <w:t>这里</w:t>
-      </w:r>
-      <w:r>
-        <w:rPr>
-          <w:color w:val="FF0000"/>
-        </w:rPr>
-        <w:t>的仓库都是指在我本地的一个工作区。</w:t>
-      </w:r>
-    </w:p>
-    <w:p>
-      <w:r>
-        <w:rPr>
-          <w:rFonts w:hint="eastAsia"/>
-        </w:rPr>
-        <w:t>3</w:t>
-      </w:r>
-      <w:r>
-        <w:rPr>
-          <w:rFonts w:hint="eastAsia"/>
-        </w:rPr>
-        <w:t>、区域</w:t>
-      </w:r>
-      <w:r>
-        <w:t>概念</w:t>
-      </w:r>
-    </w:p>
-    <w:p>
-      <w:r>
-        <w:rPr>
-          <w:rFonts w:hint="eastAsia"/>
-        </w:rPr>
-        <w:t>当你</w:t>
-      </w:r>
-      <w:r>
-        <w:t>将</w:t>
-      </w:r>
-      <w:r>
-        <w:rPr>
-          <w:rFonts w:hint="eastAsia"/>
-        </w:rPr>
-        <w:t>某个</w:t>
-      </w:r>
-      <w:r>
-        <w:t>目录</w:t>
-      </w:r>
-      <w:proofErr w:type="spellStart"/>
-      <w:r>
-        <w:t>git</w:t>
-      </w:r>
-      <w:proofErr w:type="spellEnd"/>
-      <w:r>
-        <w:t xml:space="preserve"> </w:t>
-      </w:r>
-      <w:proofErr w:type="spellStart"/>
-      <w:r>
-        <w:t>init</w:t>
-      </w:r>
-      <w:proofErr w:type="spellEnd"/>
-      <w:r>
-        <w:t xml:space="preserve"> </w:t>
-      </w:r>
-      <w:r>
-        <w:rPr>
-          <w:rFonts w:hint="eastAsia"/>
-        </w:rPr>
-        <w:t>意味</w:t>
-      </w:r>
-      <w:r>
-        <w:t>着这个目录变为你的</w:t>
-      </w:r>
-      <w:r>
-        <w:rPr>
-          <w:color w:val="FF0000"/>
-        </w:rPr>
-        <w:t>工作区</w:t>
-      </w:r>
-      <w:r>
-        <w:t>，</w:t>
-      </w:r>
-      <w:r>
-        <w:rPr>
-          <w:rFonts w:hint="eastAsia"/>
-        </w:rPr>
-        <w:t>此时</w:t>
-      </w:r>
-      <w:r>
-        <w:t>如果工作有文件为</w:t>
-      </w:r>
-      <w:r>
-        <w:t>add,</w:t>
-      </w:r>
-      <w:r>
-        <w:rPr>
-          <w:rFonts w:hint="eastAsia"/>
-        </w:rPr>
-        <w:t>执行</w:t>
-      </w:r>
-      <w:proofErr w:type="spellStart"/>
-      <w:r>
-        <w:rPr>
-          <w:rFonts w:hint="eastAsia"/>
-        </w:rPr>
-        <w:t>git</w:t>
-      </w:r>
-      <w:proofErr w:type="spellEnd"/>
-      <w:r>
-        <w:t xml:space="preserve"> status </w:t>
-      </w:r>
-      <w:r>
-        <w:rPr>
-          <w:rFonts w:hint="eastAsia"/>
-        </w:rPr>
-        <w:t>会发现</w:t>
-      </w:r>
-      <w:r>
-        <w:t>该文件</w:t>
-      </w:r>
-      <w:r>
-        <w:rPr>
-          <w:rFonts w:hint="eastAsia"/>
-        </w:rPr>
-        <w:t>或者</w:t>
-      </w:r>
-      <w:r>
-        <w:t>文件夹的目录是</w:t>
-      </w:r>
-      <w:r>
-        <w:t xml:space="preserve">Untrack </w:t>
-      </w:r>
-      <w:r>
-        <w:rPr>
-          <w:rFonts w:hint="eastAsia"/>
-        </w:rPr>
-        <w:t>状态</w:t>
-      </w:r>
-      <w:r>
-        <w:t>。</w:t>
-      </w:r>
-    </w:p>
-    <w:p>
-      <w:r>
-        <w:t>当你</w:t>
-      </w:r>
-      <w:proofErr w:type="spellStart"/>
-      <w:r>
-        <w:t>git</w:t>
-      </w:r>
-      <w:proofErr w:type="spellEnd"/>
-      <w:r>
-        <w:t xml:space="preserve"> add file ,</w:t>
-      </w:r>
-      <w:r>
-        <w:rPr>
-          <w:rFonts w:hint="eastAsia"/>
-        </w:rPr>
-        <w:t>则意味</w:t>
-      </w:r>
-      <w:r>
-        <w:t>着这个文件保存在了</w:t>
-      </w:r>
-      <w:proofErr w:type="spellStart"/>
-      <w:r>
-        <w:t>git</w:t>
-      </w:r>
-      <w:proofErr w:type="spellEnd"/>
-      <w:r>
-        <w:t xml:space="preserve"> </w:t>
-      </w:r>
-      <w:r>
-        <w:rPr>
-          <w:rFonts w:hint="eastAsia"/>
-        </w:rPr>
-        <w:t>内在</w:t>
-      </w:r>
-      <w:r>
-        <w:t>的</w:t>
-      </w:r>
-      <w:r>
-        <w:rPr>
-          <w:color w:val="FF0000"/>
-        </w:rPr>
-        <w:t>暂存区</w:t>
-      </w:r>
-      <w:r>
-        <w:t>，</w:t>
-      </w:r>
-      <w:r>
-        <w:rPr>
-          <w:rFonts w:hint="eastAsia"/>
-        </w:rPr>
-        <w:t>此时</w:t>
-      </w:r>
-      <w:r>
-        <w:t>这个文件属于</w:t>
-      </w:r>
-      <w:r>
-        <w:rPr>
-          <w:rFonts w:hint="eastAsia"/>
-        </w:rPr>
-        <w:t xml:space="preserve"> </w:t>
-      </w:r>
-      <w:proofErr w:type="spellStart"/>
-      <w:r>
-        <w:t>unstage</w:t>
-      </w:r>
-      <w:proofErr w:type="spellEnd"/>
-      <w:r>
-        <w:t>,</w:t>
-      </w:r>
-      <w:r>
-        <w:rPr>
-          <w:rFonts w:hint="eastAsia"/>
-        </w:rPr>
-        <w:t>等待</w:t>
-      </w:r>
-      <w:r>
-        <w:t>commit</w:t>
-      </w:r>
-      <w:r>
-        <w:rPr>
-          <w:rFonts w:hint="eastAsia"/>
-        </w:rPr>
-        <w:t>。</w:t>
-      </w:r>
-    </w:p>
-    <w:p>
-      <w:r>
-        <w:rPr>
-          <w:rFonts w:hint="eastAsia"/>
-        </w:rPr>
-        <w:t>当你</w:t>
-      </w:r>
-      <w:proofErr w:type="spellStart"/>
-      <w:r>
-        <w:t>git</w:t>
-      </w:r>
-      <w:proofErr w:type="spellEnd"/>
-      <w:r>
-        <w:t xml:space="preserve"> commit </w:t>
-      </w:r>
-      <w:r>
-        <w:rPr>
-          <w:rFonts w:hint="eastAsia"/>
-        </w:rPr>
-        <w:t>后</w:t>
-      </w:r>
-      <w:r>
-        <w:t>，</w:t>
-      </w:r>
-      <w:r>
-        <w:rPr>
-          <w:rFonts w:hint="eastAsia"/>
-        </w:rPr>
-        <w:t>此时</w:t>
-      </w:r>
-      <w:proofErr w:type="spellStart"/>
-      <w:r>
-        <w:t>git</w:t>
-      </w:r>
-      <w:proofErr w:type="spellEnd"/>
-      <w:r>
-        <w:t xml:space="preserve"> status </w:t>
-      </w:r>
-      <w:r>
-        <w:rPr>
-          <w:rFonts w:hint="eastAsia"/>
-        </w:rPr>
-        <w:t>发现</w:t>
-      </w:r>
-      <w:r>
-        <w:t xml:space="preserve"> </w:t>
-      </w:r>
-      <w:r>
-        <w:rPr>
-          <w:rFonts w:hint="eastAsia"/>
-        </w:rPr>
-        <w:t>会</w:t>
-      </w:r>
-      <w:r>
-        <w:t>提示你没有</w:t>
-      </w:r>
-      <w:r>
-        <w:rPr>
-          <w:rFonts w:hint="eastAsia"/>
-        </w:rPr>
-        <w:t>可以</w:t>
-      </w:r>
-      <w:r>
-        <w:t>去提交的文件，</w:t>
-      </w:r>
-      <w:r>
-        <w:rPr>
-          <w:rFonts w:hint="eastAsia"/>
-        </w:rPr>
-        <w:t>此时</w:t>
-      </w:r>
-      <w:r>
-        <w:t>文件均属于</w:t>
-      </w:r>
-      <w:r>
-        <w:t>stage</w:t>
-      </w:r>
-      <w:r>
-        <w:t>状态，</w:t>
-      </w:r>
-      <w:r>
-        <w:rPr>
-          <w:rFonts w:hint="eastAsia"/>
-        </w:rPr>
-        <w:t>已经</w:t>
-      </w:r>
-      <w:r>
-        <w:t>被提交到</w:t>
-      </w:r>
-      <w:r>
-        <w:rPr>
-          <w:rFonts w:hint="eastAsia"/>
-          <w:color w:val="FF0000"/>
-        </w:rPr>
-        <w:t>某个分支</w:t>
-      </w:r>
-      <w:r>
-        <w:t>（</w:t>
-      </w:r>
-      <w:r>
-        <w:rPr>
-          <w:rFonts w:hint="eastAsia"/>
-        </w:rPr>
-        <w:t>后续</w:t>
-      </w:r>
-      <w:r>
-        <w:t>讲分支的</w:t>
-      </w:r>
-      <w:r>
-        <w:rPr>
-          <w:rFonts w:hint="eastAsia"/>
-        </w:rPr>
-        <w:t>概念</w:t>
-      </w:r>
-      <w:r>
-        <w:t>，现在默认提交到</w:t>
-      </w:r>
-      <w:r>
-        <w:t>master</w:t>
-      </w:r>
-      <w:r>
-        <w:t>的分支下）</w:t>
-      </w:r>
-    </w:p>
-    <w:p>
-      <w:r>
-        <w:rPr>
-          <w:rFonts w:hint="eastAsia"/>
-        </w:rPr>
-        <w:t>4</w:t>
+    </w:p>
+    <w:p>
+      <w:r>
+        <w:rPr>
+          <w:rFonts w:hint="eastAsia"/>
+        </w:rPr>
+        <w:t>5</w:t>
       </w:r>
       <w:r>
         <w:rPr>
@@ -917,16 +884,10 @@
         <w:t>、</w:t>
       </w:r>
       <w:r>
-        <w:t>修改</w:t>
-      </w:r>
-      <w:r>
-        <w:rPr>
-          <w:rFonts w:hint="eastAsia"/>
-        </w:rPr>
-        <w:t>程序</w:t>
-      </w:r>
-      <w:r>
-        <w:t>，</w:t>
+        <w:rPr>
+          <w:rFonts w:hint="eastAsia"/>
+        </w:rPr>
+        <w:t xml:space="preserve">git log </w:t>
       </w:r>
       <w:r>
         <w:rPr>
@@ -935,166 +896,13 @@
         <w:t>查看</w:t>
       </w:r>
       <w:r>
-        <w:t>修改内容</w:t>
-      </w:r>
-    </w:p>
-    <w:p>
-      <w:proofErr w:type="spellStart"/>
-      <w:r>
-        <w:rPr>
-          <w:rFonts w:hint="eastAsia"/>
-        </w:rPr>
-        <w:t>git</w:t>
-      </w:r>
-      <w:proofErr w:type="spellEnd"/>
-      <w:r>
-        <w:t xml:space="preserve"> status </w:t>
-      </w:r>
-      <w:r>
-        <w:rPr>
-          <w:rFonts w:hint="eastAsia"/>
-        </w:rPr>
-        <w:t>随时</w:t>
-      </w:r>
-      <w:r>
-        <w:t>用</w:t>
-      </w:r>
-      <w:r>
-        <w:rPr>
-          <w:rFonts w:hint="eastAsia"/>
-        </w:rPr>
-        <w:t>来</w:t>
-      </w:r>
-      <w:r>
-        <w:t>跟踪</w:t>
-      </w:r>
-      <w:r>
-        <w:rPr>
-          <w:rFonts w:hint="eastAsia"/>
-        </w:rPr>
-        <w:t>工作区</w:t>
-      </w:r>
-      <w:r>
-        <w:t>的文件状态</w:t>
-      </w:r>
-    </w:p>
-    <w:p>
-      <w:proofErr w:type="spellStart"/>
-      <w:r>
-        <w:t>git</w:t>
-      </w:r>
-      <w:proofErr w:type="spellEnd"/>
-      <w:r>
-        <w:t xml:space="preserve"> diff   </w:t>
-      </w:r>
-      <w:proofErr w:type="spellStart"/>
-      <w:r>
-        <w:t>git</w:t>
-      </w:r>
-      <w:proofErr w:type="spellEnd"/>
-      <w:r>
-        <w:t xml:space="preserve"> status</w:t>
-      </w:r>
-      <w:r>
-        <w:rPr>
-          <w:rFonts w:hint="eastAsia"/>
-        </w:rPr>
-        <w:t>告诉你有文件被修改过，用</w:t>
-      </w:r>
-      <w:proofErr w:type="spellStart"/>
-      <w:r>
-        <w:t>git</w:t>
-      </w:r>
-      <w:proofErr w:type="spellEnd"/>
-      <w:r>
-        <w:t xml:space="preserve"> diff</w:t>
-      </w:r>
-      <w:r>
-        <w:rPr>
-          <w:rFonts w:hint="eastAsia"/>
-        </w:rPr>
-        <w:t>可以查看修改内容。</w:t>
-      </w:r>
-    </w:p>
-    <w:p>
-      <w:r>
-        <w:rPr>
-          <w:rFonts w:hint="eastAsia"/>
-        </w:rPr>
-        <w:t>-------</w:t>
-      </w:r>
-      <w:r>
-        <w:rPr>
-          <w:rFonts w:hint="eastAsia"/>
-        </w:rPr>
-        <w:t>早上</w:t>
-      </w:r>
-      <w:r>
-        <w:t>早起学习的感觉棒棒哒。</w:t>
-      </w:r>
-      <w:r>
-        <w:t>------</w:t>
-      </w:r>
-      <w:r>
-        <w:t>后续要坚持，早睡早起早上学习。</w:t>
-      </w:r>
-      <w:proofErr w:type="spellStart"/>
-      <w:r>
-        <w:rPr>
-          <w:rFonts w:hint="eastAsia"/>
-        </w:rPr>
-        <w:t>git</w:t>
-      </w:r>
-      <w:proofErr w:type="spellEnd"/>
-    </w:p>
-    <w:p>
-      <w:r>
-        <w:rPr>
-          <w:rFonts w:hint="eastAsia"/>
-        </w:rPr>
-        <w:t>5</w:t>
-      </w:r>
-      <w:r>
-        <w:rPr>
-          <w:rFonts w:hint="eastAsia"/>
-        </w:rPr>
-        <w:t>、</w:t>
-      </w:r>
-      <w:proofErr w:type="spellStart"/>
-      <w:r>
-        <w:rPr>
-          <w:rFonts w:hint="eastAsia"/>
-        </w:rPr>
-        <w:t>git</w:t>
-      </w:r>
-      <w:proofErr w:type="spellEnd"/>
-      <w:r>
-        <w:rPr>
-          <w:rFonts w:hint="eastAsia"/>
-        </w:rPr>
-        <w:t xml:space="preserve"> log </w:t>
-      </w:r>
-      <w:r>
-        <w:rPr>
-          <w:rFonts w:hint="eastAsia"/>
-        </w:rPr>
-        <w:t>查看</w:t>
-      </w:r>
-      <w:r>
         <w:t>修改记录</w:t>
       </w:r>
     </w:p>
     <w:p>
       <w:r>
         <w:tab/>
-      </w:r>
-      <w:proofErr w:type="spellStart"/>
-      <w:r>
-        <w:t>git</w:t>
-      </w:r>
-      <w:proofErr w:type="spellEnd"/>
-      <w:r>
-        <w:t xml:space="preserve"> log </w:t>
+        <w:t xml:space="preserve">git log </w:t>
       </w:r>
       <w:r>
         <w:rPr>
@@ -1232,13 +1040,8 @@
         <w:t>，可以</w:t>
       </w:r>
       <w:r>
-        <w:t xml:space="preserve"> --pretty=</w:t>
-      </w:r>
-      <w:proofErr w:type="spellStart"/>
-      <w:r>
-        <w:t>oneline</w:t>
-      </w:r>
-      <w:proofErr w:type="spellEnd"/>
+        <w:t xml:space="preserve"> --pretty=oneline</w:t>
+      </w:r>
       <w:r>
         <w:t xml:space="preserve">  </w:t>
       </w:r>
@@ -1263,56 +1066,12 @@
         </w:rPr>
         <w:t xml:space="preserve"> </w:t>
       </w:r>
-      <w:proofErr w:type="spellStart"/>
       <w:r>
         <w:rPr>
           <w:highlight w:val="yellow"/>
         </w:rPr>
-        <w:t>git</w:t>
-      </w:r>
-      <w:proofErr w:type="spellEnd"/>
-      <w:r>
-        <w:rPr>
-          <w:highlight w:val="yellow"/>
-        </w:rPr>
-        <w:t xml:space="preserve"> log pretty=</w:t>
-      </w:r>
-      <w:proofErr w:type="spellStart"/>
-      <w:r>
-        <w:rPr>
-          <w:highlight w:val="yellow"/>
-        </w:rPr>
-        <w:t>oneline</w:t>
-      </w:r>
-      <w:proofErr w:type="spellEnd"/>
-      <w:r>
-        <w:rPr>
-          <w:highlight w:val="yellow"/>
-        </w:rPr>
-        <w:t xml:space="preserve">    </w:t>
-      </w:r>
-      <w:proofErr w:type="spellStart"/>
-      <w:r>
-        <w:rPr>
-          <w:highlight w:val="yellow"/>
-        </w:rPr>
-        <w:t>git</w:t>
-      </w:r>
-      <w:proofErr w:type="spellEnd"/>
-      <w:r>
-        <w:rPr>
-          <w:highlight w:val="yellow"/>
-        </w:rPr>
-        <w:t xml:space="preserve"> log –</w:t>
-      </w:r>
-      <w:proofErr w:type="spellStart"/>
-      <w:r>
-        <w:rPr>
-          <w:highlight w:val="yellow"/>
-        </w:rPr>
-        <w:t>oneline</w:t>
-      </w:r>
-      <w:proofErr w:type="spellEnd"/>
+        <w:t>git log pretty=oneline    git log –oneline</w:t>
+      </w:r>
       <w:r>
         <w:t xml:space="preserve"> </w:t>
       </w:r>
@@ -1480,14 +1239,12 @@
       <w:r>
         <w:t>主要是考虑到</w:t>
       </w:r>
-      <w:proofErr w:type="spellStart"/>
       <w:r>
         <w:rPr>
           <w:rFonts w:hint="eastAsia"/>
         </w:rPr>
         <w:t>git</w:t>
       </w:r>
-      <w:proofErr w:type="spellEnd"/>
       <w:r>
         <w:t>的分布式属性及后续多人</w:t>
       </w:r>
@@ -1564,28 +1321,12 @@
       <w:pPr>
         <w:ind w:leftChars="200" w:left="420"/>
       </w:pPr>
-      <w:proofErr w:type="spellStart"/>
       <w:r>
         <w:rPr>
           <w:highlight w:val="yellow"/>
         </w:rPr>
-        <w:t>git</w:t>
-      </w:r>
-      <w:proofErr w:type="spellEnd"/>
-      <w:r>
-        <w:rPr>
-          <w:highlight w:val="yellow"/>
-        </w:rPr>
-        <w:t xml:space="preserve"> log –revise –</w:t>
-      </w:r>
-      <w:proofErr w:type="spellStart"/>
-      <w:r>
-        <w:rPr>
-          <w:highlight w:val="yellow"/>
-        </w:rPr>
-        <w:t>oneline</w:t>
-      </w:r>
-      <w:proofErr w:type="spellEnd"/>
+        <w:t>git log –revise –oneline</w:t>
+      </w:r>
     </w:p>
     <w:p>
       <w:pPr>
@@ -1666,13 +1407,8 @@
       <w:r>
         <w:t xml:space="preserve">1&gt; </w:t>
       </w:r>
-      <w:proofErr w:type="spellStart"/>
-      <w:r>
-        <w:t>git</w:t>
-      </w:r>
-      <w:proofErr w:type="spellEnd"/>
-      <w:r>
-        <w:t xml:space="preserve"> log </w:t>
+      <w:r>
+        <w:t xml:space="preserve">git log </w:t>
       </w:r>
       <w:r>
         <w:t>--</w:t>
@@ -1686,11 +1422,9 @@
         </w:rPr>
         <w:t>[</w:t>
       </w:r>
-      <w:proofErr w:type="spellStart"/>
       <w:r>
         <w:t>yourname</w:t>
       </w:r>
-      <w:proofErr w:type="spellEnd"/>
       <w:r>
         <w:rPr>
           <w:rFonts w:hint="eastAsia"/>
@@ -1711,34 +1445,27 @@
       <w:r>
         <w:t>出</w:t>
       </w:r>
-      <w:proofErr w:type="spellStart"/>
+      <w:r>
+        <w:t xml:space="preserve">yourname </w:t>
+      </w:r>
+      <w:r>
+        <w:rPr>
+          <w:rFonts w:hint="eastAsia"/>
+        </w:rPr>
+        <w:t>提交</w:t>
+      </w:r>
+      <w:r>
+        <w:t>的所有日志</w:t>
+      </w:r>
+      <w:r>
+        <w:rPr>
+          <w:rFonts w:hint="eastAsia"/>
+        </w:rPr>
+        <w:t>，</w:t>
+      </w:r>
       <w:r>
         <w:t>yourname</w:t>
       </w:r>
-      <w:proofErr w:type="spellEnd"/>
-      <w:r>
-        <w:t xml:space="preserve"> </w:t>
-      </w:r>
-      <w:r>
-        <w:rPr>
-          <w:rFonts w:hint="eastAsia"/>
-        </w:rPr>
-        <w:t>提交</w:t>
-      </w:r>
-      <w:r>
-        <w:t>的所有日志</w:t>
-      </w:r>
-      <w:r>
-        <w:rPr>
-          <w:rFonts w:hint="eastAsia"/>
-        </w:rPr>
-        <w:t>，</w:t>
-      </w:r>
-      <w:proofErr w:type="spellStart"/>
-      <w:r>
-        <w:t>yourname</w:t>
-      </w:r>
-      <w:proofErr w:type="spellEnd"/>
       <w:r>
         <w:rPr>
           <w:rFonts w:hint="eastAsia"/>
@@ -1848,39 +1575,8 @@
           <w:sz w:val="18"/>
           <w:szCs w:val="18"/>
         </w:rPr>
-        <w:t xml:space="preserve">$ </w:t>
-      </w:r>
-      <w:proofErr w:type="spellStart"/>
-      <w:r>
-        <w:rPr>
-          <w:rFonts w:ascii="Lucida Console" w:hAnsi="Lucida Console" w:cs="Lucida Console"/>
-          <w:kern w:val="0"/>
-          <w:sz w:val="18"/>
-          <w:szCs w:val="18"/>
-        </w:rPr>
-        <w:t>git</w:t>
-      </w:r>
-      <w:proofErr w:type="spellEnd"/>
-      <w:r>
-        <w:rPr>
-          <w:rFonts w:ascii="Lucida Console" w:hAnsi="Lucida Console" w:cs="Lucida Console"/>
-          <w:kern w:val="0"/>
-          <w:sz w:val="18"/>
-          <w:szCs w:val="18"/>
-        </w:rPr>
-        <w:t xml:space="preserve"> log --author </w:t>
-      </w:r>
-      <w:proofErr w:type="spellStart"/>
-      <w:r>
-        <w:rPr>
-          <w:rFonts w:ascii="Lucida Console" w:hAnsi="Lucida Console" w:cs="Lucida Console"/>
-          <w:kern w:val="0"/>
-          <w:sz w:val="18"/>
-          <w:szCs w:val="18"/>
-        </w:rPr>
-        <w:t>ljbao</w:t>
-      </w:r>
-      <w:proofErr w:type="spellEnd"/>
+        <w:t>$ git log --author ljbao</w:t>
+      </w:r>
     </w:p>
     <w:p>
       <w:pPr>
@@ -1904,47 +1600,7 @@
           <w:szCs w:val="18"/>
         </w:rPr>
         <w:tab/>
-        <w:t xml:space="preserve">$ </w:t>
-      </w:r>
-      <w:proofErr w:type="spellStart"/>
-      <w:r>
-        <w:rPr>
-          <w:rFonts w:ascii="Lucida Console" w:hAnsi="Lucida Console" w:cs="Lucida Console"/>
-          <w:kern w:val="0"/>
-          <w:sz w:val="18"/>
-          <w:szCs w:val="18"/>
-        </w:rPr>
-        <w:t>git</w:t>
-      </w:r>
-      <w:proofErr w:type="spellEnd"/>
-      <w:r>
-        <w:rPr>
-          <w:rFonts w:ascii="Lucida Console" w:hAnsi="Lucida Console" w:cs="Lucida Console"/>
-          <w:kern w:val="0"/>
-          <w:sz w:val="18"/>
-          <w:szCs w:val="18"/>
-        </w:rPr>
-        <w:t xml:space="preserve"> log --author </w:t>
-      </w:r>
-      <w:proofErr w:type="spellStart"/>
-      <w:r>
-        <w:rPr>
-          <w:rFonts w:ascii="Lucida Console" w:hAnsi="Lucida Console" w:cs="Lucida Console"/>
-          <w:kern w:val="0"/>
-          <w:sz w:val="18"/>
-          <w:szCs w:val="18"/>
-        </w:rPr>
-        <w:t>lj</w:t>
-      </w:r>
-      <w:proofErr w:type="spellEnd"/>
-      <w:r>
-        <w:rPr>
-          <w:rFonts w:ascii="Lucida Console" w:hAnsi="Lucida Console" w:cs="Lucida Console"/>
-          <w:kern w:val="0"/>
-          <w:sz w:val="18"/>
-          <w:szCs w:val="18"/>
-        </w:rPr>
-        <w:t>*</w:t>
+        <w:t>$ git log --author lj*</w:t>
       </w:r>
     </w:p>
     <w:p>
@@ -1968,9 +1624,8 @@
           <w:szCs w:val="18"/>
         </w:rPr>
         <w:tab/>
-        <w:t xml:space="preserve">2&gt; </w:t>
-      </w:r>
-      <w:proofErr w:type="spellStart"/>
+        <w:t xml:space="preserve">2&gt; git log </w:t>
+      </w:r>
       <w:r>
         <w:rPr>
           <w:rFonts w:ascii="Lucida Console" w:hAnsi="Lucida Console" w:cs="Lucida Console"/>
@@ -1978,9 +1633,8 @@
           <w:sz w:val="18"/>
           <w:szCs w:val="18"/>
         </w:rPr>
-        <w:t>git</w:t>
-      </w:r>
-      <w:proofErr w:type="spellEnd"/>
+        <w:t>–</w:t>
+      </w:r>
       <w:r>
         <w:rPr>
           <w:rFonts w:ascii="Lucida Console" w:hAnsi="Lucida Console" w:cs="Lucida Console"/>
@@ -1988,36 +1642,7 @@
           <w:sz w:val="18"/>
           <w:szCs w:val="18"/>
         </w:rPr>
-        <w:t xml:space="preserve"> log </w:t>
-      </w:r>
-      <w:r>
-        <w:rPr>
-          <w:rFonts w:ascii="Lucida Console" w:hAnsi="Lucida Console" w:cs="Lucida Console"/>
-          <w:kern w:val="0"/>
-          <w:sz w:val="18"/>
-          <w:szCs w:val="18"/>
-        </w:rPr>
-        <w:t>–</w:t>
-      </w:r>
-      <w:proofErr w:type="spellStart"/>
-      <w:r>
-        <w:rPr>
-          <w:rFonts w:ascii="Lucida Console" w:hAnsi="Lucida Console" w:cs="Lucida Console"/>
-          <w:kern w:val="0"/>
-          <w:sz w:val="18"/>
-          <w:szCs w:val="18"/>
-        </w:rPr>
-        <w:t>grep</w:t>
-      </w:r>
-      <w:proofErr w:type="spellEnd"/>
-      <w:r>
-        <w:rPr>
-          <w:rFonts w:ascii="Lucida Console" w:hAnsi="Lucida Console" w:cs="Lucida Console"/>
-          <w:kern w:val="0"/>
-          <w:sz w:val="18"/>
-          <w:szCs w:val="18"/>
-        </w:rPr>
-        <w:t xml:space="preserve"> </w:t>
+        <w:t xml:space="preserve">grep </w:t>
       </w:r>
       <w:r>
         <w:rPr>
@@ -2217,27 +1842,7 @@
           <w:szCs w:val="18"/>
         </w:rPr>
         <w:tab/>
-        <w:t xml:space="preserve">3&gt; </w:t>
-      </w:r>
-      <w:proofErr w:type="spellStart"/>
-      <w:r>
-        <w:rPr>
-          <w:rFonts w:ascii="Lucida Console" w:hAnsi="Lucida Console" w:cs="Lucida Console"/>
-          <w:kern w:val="0"/>
-          <w:sz w:val="18"/>
-          <w:szCs w:val="18"/>
-        </w:rPr>
-        <w:t>git</w:t>
-      </w:r>
-      <w:proofErr w:type="spellEnd"/>
-      <w:r>
-        <w:rPr>
-          <w:rFonts w:ascii="Lucida Console" w:hAnsi="Lucida Console" w:cs="Lucida Console"/>
-          <w:kern w:val="0"/>
-          <w:sz w:val="18"/>
-          <w:szCs w:val="18"/>
-        </w:rPr>
-        <w:t xml:space="preserve"> log –p –-[file]</w:t>
+        <w:t>3&gt; git log –p –-[file]</w:t>
       </w:r>
     </w:p>
     <w:p>
@@ -2474,7 +2079,6 @@
         </w:rPr>
         <w:t xml:space="preserve">&gt; </w:t>
       </w:r>
-      <w:proofErr w:type="spellStart"/>
       <w:r>
         <w:rPr>
           <w:rFonts w:ascii="Lucida Console" w:hAnsi="Lucida Console" w:cs="Lucida Console"/>
@@ -2482,37 +2086,7 @@
           <w:sz w:val="18"/>
           <w:szCs w:val="18"/>
         </w:rPr>
-        <w:t>git</w:t>
-      </w:r>
-      <w:proofErr w:type="spellEnd"/>
-      <w:r>
-        <w:rPr>
-          <w:rFonts w:ascii="Lucida Console" w:hAnsi="Lucida Console" w:cs="Lucida Console"/>
-          <w:kern w:val="0"/>
-          <w:sz w:val="18"/>
-          <w:szCs w:val="18"/>
-        </w:rPr>
-        <w:t xml:space="preserve"> log --</w:t>
-      </w:r>
-      <w:proofErr w:type="spellStart"/>
-      <w:r>
-        <w:rPr>
-          <w:rFonts w:ascii="Lucida Console" w:hAnsi="Lucida Console" w:cs="Lucida Console"/>
-          <w:kern w:val="0"/>
-          <w:sz w:val="18"/>
-          <w:szCs w:val="18"/>
-        </w:rPr>
-        <w:t>oneline</w:t>
-      </w:r>
-      <w:proofErr w:type="spellEnd"/>
-      <w:r>
-        <w:rPr>
-          <w:rFonts w:ascii="Lucida Console" w:hAnsi="Lucida Console" w:cs="Lucida Console"/>
-          <w:kern w:val="0"/>
-          <w:sz w:val="18"/>
-          <w:szCs w:val="18"/>
-        </w:rPr>
-        <w:t xml:space="preserve"> --before={} --after={}</w:t>
+        <w:t>git log --oneline --before={} --after={}</w:t>
       </w:r>
     </w:p>
     <w:p>
@@ -2757,46 +2331,7 @@
           <w:szCs w:val="18"/>
         </w:rPr>
         <w:tab/>
-      </w:r>
-      <w:proofErr w:type="spellStart"/>
-      <w:r>
-        <w:rPr>
-          <w:rFonts w:ascii="Lucida Console" w:hAnsi="Lucida Console" w:cs="Lucida Console"/>
-          <w:kern w:val="0"/>
-          <w:sz w:val="18"/>
-          <w:szCs w:val="18"/>
-        </w:rPr>
-        <w:t>git</w:t>
-      </w:r>
-      <w:proofErr w:type="spellEnd"/>
-      <w:r>
-        <w:rPr>
-          <w:rFonts w:ascii="Lucida Console" w:hAnsi="Lucida Console" w:cs="Lucida Console"/>
-          <w:kern w:val="0"/>
-          <w:sz w:val="18"/>
-          <w:szCs w:val="18"/>
-        </w:rPr>
-        <w:t xml:space="preserve"> log --</w:t>
-      </w:r>
-      <w:proofErr w:type="spellStart"/>
-      <w:r>
-        <w:rPr>
-          <w:rFonts w:ascii="Lucida Console" w:hAnsi="Lucida Console" w:cs="Lucida Console"/>
-          <w:kern w:val="0"/>
-          <w:sz w:val="18"/>
-          <w:szCs w:val="18"/>
-        </w:rPr>
-        <w:t>oneline</w:t>
-      </w:r>
-      <w:proofErr w:type="spellEnd"/>
-      <w:r>
-        <w:rPr>
-          <w:rFonts w:ascii="Lucida Console" w:hAnsi="Lucida Console" w:cs="Lucida Console"/>
-          <w:kern w:val="0"/>
-          <w:sz w:val="18"/>
-          <w:szCs w:val="18"/>
-        </w:rPr>
-        <w:t xml:space="preserve"> --before={3.weeks.ago} --after={2018-10-24}</w:t>
+        <w:t>git log --oneline --before={3.weeks.ago} --after={2018-10-24}</w:t>
       </w:r>
     </w:p>
     <w:p>
@@ -2945,30 +2480,17 @@
       <w:pPr>
         <w:ind w:leftChars="200" w:left="420"/>
       </w:pPr>
-      <w:proofErr w:type="spellStart"/>
-      <w:r>
-        <w:t>git</w:t>
-      </w:r>
-      <w:proofErr w:type="spellEnd"/>
-      <w:r>
-        <w:t xml:space="preserve"> reset</w:t>
+      <w:r>
+        <w:t>git reset</w:t>
       </w:r>
       <w:r>
         <w:t xml:space="preserve"> –hard </w:t>
       </w:r>
-      <w:proofErr w:type="spellStart"/>
-      <w:r>
-        <w:rPr>
-          <w:rFonts w:hint="eastAsia"/>
-        </w:rPr>
-        <w:t>commitid</w:t>
-      </w:r>
-      <w:proofErr w:type="spellEnd"/>
-      <w:r>
-        <w:rPr>
-          <w:rFonts w:hint="eastAsia"/>
-        </w:rPr>
-        <w:t xml:space="preserve"> </w:t>
+      <w:r>
+        <w:rPr>
+          <w:rFonts w:hint="eastAsia"/>
+        </w:rPr>
+        <w:t xml:space="preserve">commitid </w:t>
       </w:r>
     </w:p>
     <w:p>
@@ -2984,7 +2506,6 @@
       <w:r>
         <w:t>的</w:t>
       </w:r>
-      <w:proofErr w:type="spellStart"/>
       <w:r>
         <w:rPr>
           <w:rFonts w:hint="eastAsia"/>
@@ -2992,11 +2513,7 @@
         <w:t>commit</w:t>
       </w:r>
       <w:r>
-        <w:t>id</w:t>
-      </w:r>
-      <w:proofErr w:type="spellEnd"/>
-      <w:r>
-        <w:t xml:space="preserve"> </w:t>
+        <w:t xml:space="preserve">id </w:t>
       </w:r>
       <w:r>
         <w:rPr>
@@ -3022,21 +2539,8 @@
       <w:r>
         <w:t>的数，可以通过</w:t>
       </w:r>
-      <w:proofErr w:type="spellStart"/>
-      <w:r>
-        <w:t>git</w:t>
-      </w:r>
-      <w:proofErr w:type="spellEnd"/>
-      <w:r>
-        <w:t xml:space="preserve"> log –</w:t>
-      </w:r>
-      <w:proofErr w:type="spellStart"/>
-      <w:r>
-        <w:t>oneline</w:t>
-      </w:r>
-      <w:proofErr w:type="spellEnd"/>
-      <w:r>
-        <w:t xml:space="preserve"> </w:t>
+      <w:r>
+        <w:t xml:space="preserve">git log –oneline </w:t>
       </w:r>
       <w:r>
         <w:rPr>
@@ -3192,100 +2696,60 @@
       <w:pPr>
         <w:ind w:leftChars="200" w:left="420"/>
       </w:pPr>
-      <w:proofErr w:type="spellStart"/>
+      <w:r>
+        <w:rPr>
+          <w:rFonts w:hint="eastAsia"/>
+        </w:rPr>
+        <w:t xml:space="preserve">git log --oneline  </w:t>
+      </w:r>
+      <w:r>
+        <w:rPr>
+          <w:rFonts w:hint="eastAsia"/>
+        </w:rPr>
+        <w:t>发现只能查到这个版本之前的</w:t>
+      </w:r>
+      <w:r>
+        <w:rPr>
+          <w:rFonts w:hint="eastAsia"/>
+        </w:rPr>
+        <w:t>commit</w:t>
+      </w:r>
+      <w:r>
+        <w:rPr>
+          <w:rFonts w:hint="eastAsia"/>
+        </w:rPr>
+        <w:t>记录，那要是想回退刚刚我们回退之前的版本怎么办呢？</w:t>
+      </w:r>
+      <w:r>
+        <w:rPr>
+          <w:rFonts w:hint="eastAsia"/>
+        </w:rPr>
+        <w:t xml:space="preserve"> </w:t>
+      </w:r>
+      <w:r>
+        <w:rPr>
+          <w:rFonts w:hint="eastAsia"/>
+        </w:rPr>
+        <w:t>别担心，再</w:t>
+      </w:r>
       <w:r>
         <w:rPr>
           <w:rFonts w:hint="eastAsia"/>
         </w:rPr>
         <w:t>git</w:t>
       </w:r>
-      <w:proofErr w:type="spellEnd"/>
-      <w:r>
-        <w:rPr>
-          <w:rFonts w:hint="eastAsia"/>
-        </w:rPr>
-        <w:t xml:space="preserve"> log --</w:t>
-      </w:r>
-      <w:proofErr w:type="spellStart"/>
-      <w:r>
-        <w:rPr>
-          <w:rFonts w:hint="eastAsia"/>
-        </w:rPr>
-        <w:t>oneline</w:t>
-      </w:r>
-      <w:proofErr w:type="spellEnd"/>
-      <w:r>
-        <w:rPr>
-          <w:rFonts w:hint="eastAsia"/>
-        </w:rPr>
-        <w:t xml:space="preserve">  </w:t>
-      </w:r>
-      <w:r>
-        <w:rPr>
-          <w:rFonts w:hint="eastAsia"/>
-        </w:rPr>
-        <w:t>发现只能查到这个版本之前的</w:t>
-      </w:r>
-      <w:r>
-        <w:rPr>
-          <w:rFonts w:hint="eastAsia"/>
-        </w:rPr>
-        <w:t>commit</w:t>
-      </w:r>
-      <w:r>
-        <w:rPr>
-          <w:rFonts w:hint="eastAsia"/>
-        </w:rPr>
-        <w:t>记录，那要是想回退刚刚我们回退之前的版本怎么办呢？</w:t>
-      </w:r>
-      <w:r>
-        <w:rPr>
-          <w:rFonts w:hint="eastAsia"/>
-        </w:rPr>
-        <w:t xml:space="preserve"> </w:t>
-      </w:r>
-      <w:r>
-        <w:rPr>
-          <w:rFonts w:hint="eastAsia"/>
-        </w:rPr>
-        <w:t>别担心，再</w:t>
-      </w:r>
-      <w:proofErr w:type="spellStart"/>
-      <w:r>
-        <w:rPr>
-          <w:rFonts w:hint="eastAsia"/>
-        </w:rPr>
-        <w:t>git</w:t>
-      </w:r>
-      <w:proofErr w:type="spellEnd"/>
       <w:r>
         <w:rPr>
           <w:rFonts w:hint="eastAsia"/>
         </w:rPr>
         <w:t>这里你可以吃到后悔药。</w:t>
       </w:r>
-      <w:proofErr w:type="spellStart"/>
-      <w:r>
-        <w:rPr>
-          <w:rFonts w:hint="eastAsia"/>
-        </w:rPr>
-        <w:t>git</w:t>
-      </w:r>
-      <w:proofErr w:type="spellEnd"/>
-      <w:r>
-        <w:rPr>
-          <w:rFonts w:hint="eastAsia"/>
-        </w:rPr>
-        <w:t xml:space="preserve"> </w:t>
-      </w:r>
-      <w:proofErr w:type="spellStart"/>
-      <w:r>
-        <w:rPr>
-          <w:rFonts w:hint="eastAsia"/>
-        </w:rPr>
-        <w:t>reflog</w:t>
-      </w:r>
-      <w:proofErr w:type="spellEnd"/>
+      <w:r>
+        <w:rPr>
+          <w:rFonts w:hint="eastAsia"/>
+        </w:rPr>
+        <w:t>git reflog</w:t>
+      </w:r>
     </w:p>
     <w:p>
       <w:pPr>
@@ -3385,33 +2849,11 @@
         </w:rPr>
         <w:t>你可以查看到整个版本的全部信息，这个时候你在使用</w:t>
       </w:r>
-      <w:proofErr w:type="spellStart"/>
-      <w:r>
-        <w:rPr>
-          <w:rFonts w:hint="eastAsia"/>
-        </w:rPr>
-        <w:t>git</w:t>
-      </w:r>
-      <w:proofErr w:type="spellEnd"/>
-      <w:r>
-        <w:rPr>
-          <w:rFonts w:hint="eastAsia"/>
-        </w:rPr>
-        <w:t xml:space="preserve"> reset --hard </w:t>
-      </w:r>
-      <w:proofErr w:type="spellStart"/>
-      <w:r>
-        <w:rPr>
-          <w:rFonts w:hint="eastAsia"/>
-        </w:rPr>
-        <w:t>commitID</w:t>
-      </w:r>
-      <w:proofErr w:type="spellEnd"/>
-      <w:r>
-        <w:rPr>
-          <w:rFonts w:hint="eastAsia"/>
-        </w:rPr>
-        <w:t>,</w:t>
+      <w:r>
+        <w:rPr>
+          <w:rFonts w:hint="eastAsia"/>
+        </w:rPr>
+        <w:t>git reset --hard commitID,</w:t>
       </w:r>
       <w:r>
         <w:rPr>
@@ -3516,13 +2958,8 @@
       <w:r>
         <w:t>当前的版本。</w:t>
       </w:r>
-      <w:proofErr w:type="spellStart"/>
-      <w:r>
-        <w:t>git</w:t>
-      </w:r>
-      <w:proofErr w:type="spellEnd"/>
-      <w:r>
-        <w:t xml:space="preserve"> </w:t>
+      <w:r>
+        <w:t xml:space="preserve">git </w:t>
       </w:r>
       <w:r>
         <w:rPr>
@@ -3533,19 +2970,9 @@
       <w:r>
         <w:t>我们在版本的历史之间来穿梭，</w:t>
       </w:r>
-      <w:proofErr w:type="spellStart"/>
-      <w:r>
-        <w:t>git</w:t>
-      </w:r>
-      <w:proofErr w:type="spellEnd"/>
-      <w:r>
-        <w:t xml:space="preserve"> reset –hard </w:t>
-      </w:r>
-      <w:proofErr w:type="spellStart"/>
-      <w:r>
-        <w:t>commitid</w:t>
-      </w:r>
-      <w:proofErr w:type="spellEnd"/>
+      <w:r>
+        <w:t>git reset –hard commitid</w:t>
+      </w:r>
     </w:p>
     <w:p>
       <w:pPr>
@@ -3563,21 +2990,8 @@
         </w:rPr>
         <w:t>、</w:t>
       </w:r>
-      <w:proofErr w:type="spellStart"/>
-      <w:r>
-        <w:t>git</w:t>
-      </w:r>
-      <w:proofErr w:type="spellEnd"/>
-      <w:r>
-        <w:t xml:space="preserve"> log –</w:t>
-      </w:r>
-      <w:proofErr w:type="spellStart"/>
-      <w:r>
-        <w:t>oneline</w:t>
-      </w:r>
-      <w:proofErr w:type="spellEnd"/>
-      <w:r>
-        <w:t xml:space="preserve">  </w:t>
+      <w:r>
+        <w:t xml:space="preserve">git log –oneline  </w:t>
       </w:r>
       <w:r>
         <w:rPr>
@@ -3632,21 +3046,8 @@
         </w:rPr>
         <w:t>、</w:t>
       </w:r>
-      <w:proofErr w:type="spellStart"/>
-      <w:r>
-        <w:t>git</w:t>
-      </w:r>
-      <w:proofErr w:type="spellEnd"/>
-      <w:r>
-        <w:t xml:space="preserve"> </w:t>
-      </w:r>
-      <w:proofErr w:type="spellStart"/>
-      <w:r>
-        <w:t>reflog</w:t>
-      </w:r>
-      <w:proofErr w:type="spellEnd"/>
-      <w:r>
-        <w:t xml:space="preserve">  </w:t>
+      <w:r>
+        <w:t xml:space="preserve">git reflog  </w:t>
       </w:r>
       <w:r>
         <w:rPr>
@@ -3675,14 +3076,12 @@
         </w:rPr>
         <w:t>、</w:t>
       </w:r>
-      <w:proofErr w:type="spellStart"/>
       <w:r>
         <w:rPr>
           <w:rFonts w:hint="eastAsia"/>
         </w:rPr>
         <w:t>git</w:t>
       </w:r>
-      <w:proofErr w:type="spellEnd"/>
       <w:r>
         <w:t xml:space="preserve"> </w:t>
       </w:r>
@@ -3706,7 +3105,6 @@
         </w:rPr>
         <w:tab/>
       </w:r>
-      <w:proofErr w:type="spellStart"/>
       <w:r>
         <w:t>G</w:t>
       </w:r>
@@ -3714,14 +3112,7 @@
         <w:rPr>
           <w:rFonts w:hint="eastAsia"/>
         </w:rPr>
-        <w:t>it</w:t>
-      </w:r>
-      <w:proofErr w:type="spellEnd"/>
-      <w:r>
-        <w:rPr>
-          <w:rFonts w:hint="eastAsia"/>
-        </w:rPr>
-        <w:t xml:space="preserve"> </w:t>
+        <w:t xml:space="preserve">it </w:t>
       </w:r>
       <w:r>
         <w:rPr>
@@ -3886,9 +3277,8 @@
           <w:sz w:val="20"/>
           <w:szCs w:val="20"/>
         </w:rPr>
-        <w:t xml:space="preserve"> ".</w:t>
-      </w:r>
-      <w:proofErr w:type="spellStart"/>
+        <w:t xml:space="preserve"> ".git</w:t>
+      </w:r>
       <w:r>
         <w:rPr>
           <w:rFonts w:ascii="Helvetica" w:eastAsia="宋体" w:hAnsi="Helvetica" w:cs="Helvetica"/>
@@ -3897,9 +3287,8 @@
           <w:sz w:val="20"/>
           <w:szCs w:val="20"/>
         </w:rPr>
-        <w:t>git</w:t>
-      </w:r>
-      <w:proofErr w:type="spellEnd"/>
+        <w:t>目录下</w:t>
+      </w:r>
       <w:r>
         <w:rPr>
           <w:rFonts w:ascii="Helvetica" w:eastAsia="宋体" w:hAnsi="Helvetica" w:cs="Helvetica"/>
@@ -3908,7 +3297,7 @@
           <w:sz w:val="20"/>
           <w:szCs w:val="20"/>
         </w:rPr>
-        <w:t>目录下</w:t>
+        <w:t xml:space="preserve">" </w:t>
       </w:r>
       <w:r>
         <w:rPr>
@@ -3918,7 +3307,7 @@
           <w:sz w:val="20"/>
           <w:szCs w:val="20"/>
         </w:rPr>
-        <w:t xml:space="preserve">" </w:t>
+        <w:t>下的</w:t>
       </w:r>
       <w:r>
         <w:rPr>
@@ -3928,7 +3317,7 @@
           <w:sz w:val="20"/>
           <w:szCs w:val="20"/>
         </w:rPr>
-        <w:t>下的</w:t>
+        <w:t>index</w:t>
       </w:r>
       <w:r>
         <w:rPr>
@@ -3938,7 +3327,7 @@
           <w:sz w:val="20"/>
           <w:szCs w:val="20"/>
         </w:rPr>
-        <w:t>index</w:t>
+        <w:t>文件（</w:t>
       </w:r>
       <w:r>
         <w:rPr>
@@ -3948,39 +3337,7 @@
           <w:sz w:val="20"/>
           <w:szCs w:val="20"/>
         </w:rPr>
-        <w:t>文件（</w:t>
-      </w:r>
-      <w:r>
-        <w:rPr>
-          <w:rFonts w:ascii="Helvetica" w:eastAsia="宋体" w:hAnsi="Helvetica" w:cs="Helvetica"/>
-          <w:color w:val="333333"/>
-          <w:kern w:val="0"/>
-          <w:sz w:val="20"/>
-          <w:szCs w:val="20"/>
-        </w:rPr>
-        <w:t>.</w:t>
-      </w:r>
-      <w:proofErr w:type="spellStart"/>
-      <w:r>
-        <w:rPr>
-          <w:rFonts w:ascii="Helvetica" w:eastAsia="宋体" w:hAnsi="Helvetica" w:cs="Helvetica"/>
-          <w:color w:val="333333"/>
-          <w:kern w:val="0"/>
-          <w:sz w:val="20"/>
-          <w:szCs w:val="20"/>
-        </w:rPr>
-        <w:t>git</w:t>
-      </w:r>
-      <w:proofErr w:type="spellEnd"/>
-      <w:r>
-        <w:rPr>
-          <w:rFonts w:ascii="Helvetica" w:eastAsia="宋体" w:hAnsi="Helvetica" w:cs="Helvetica"/>
-          <w:color w:val="333333"/>
-          <w:kern w:val="0"/>
-          <w:sz w:val="20"/>
-          <w:szCs w:val="20"/>
-        </w:rPr>
-        <w:t>/index</w:t>
+        <w:t>.git/index</w:t>
       </w:r>
       <w:r>
         <w:rPr>
@@ -4064,9 +3421,8 @@
           <w:sz w:val="20"/>
           <w:szCs w:val="20"/>
         </w:rPr>
-        <w:t>.</w:t>
-      </w:r>
-      <w:proofErr w:type="spellStart"/>
+        <w:t>.git</w:t>
+      </w:r>
       <w:r>
         <w:rPr>
           <w:rFonts w:ascii="Helvetica" w:eastAsia="宋体" w:hAnsi="Helvetica" w:cs="Helvetica"/>
@@ -4075,9 +3431,8 @@
           <w:sz w:val="20"/>
           <w:szCs w:val="20"/>
         </w:rPr>
-        <w:t>git</w:t>
-      </w:r>
-      <w:proofErr w:type="spellEnd"/>
+        <w:t>，这个不算工作区，而是</w:t>
+      </w:r>
       <w:r>
         <w:rPr>
           <w:rFonts w:ascii="Helvetica" w:eastAsia="宋体" w:hAnsi="Helvetica" w:cs="Helvetica"/>
@@ -4086,20 +3441,8 @@
           <w:sz w:val="20"/>
           <w:szCs w:val="20"/>
         </w:rPr>
-        <w:t>，这个不算工作区，而是</w:t>
-      </w:r>
-      <w:proofErr w:type="spellStart"/>
-      <w:r>
-        <w:rPr>
-          <w:rFonts w:ascii="Helvetica" w:eastAsia="宋体" w:hAnsi="Helvetica" w:cs="Helvetica"/>
-          <w:color w:val="333333"/>
-          <w:kern w:val="0"/>
-          <w:sz w:val="20"/>
-          <w:szCs w:val="20"/>
-        </w:rPr>
         <w:t>Git</w:t>
       </w:r>
-      <w:proofErr w:type="spellEnd"/>
       <w:r>
         <w:rPr>
           <w:rFonts w:ascii="Helvetica" w:eastAsia="宋体" w:hAnsi="Helvetica" w:cs="Helvetica"/>
@@ -4314,13 +3657,8 @@
       <w:r>
         <w:t>后，</w:t>
       </w:r>
-      <w:proofErr w:type="spellStart"/>
-      <w:r>
-        <w:t>git</w:t>
-      </w:r>
-      <w:proofErr w:type="spellEnd"/>
-      <w:r>
-        <w:t xml:space="preserve"> </w:t>
+      <w:r>
+        <w:t xml:space="preserve">git </w:t>
       </w:r>
       <w:r>
         <w:rPr>
@@ -4445,21 +3783,7 @@
         <w:rPr>
           <w:rFonts w:hint="eastAsia"/>
         </w:rPr>
-        <w:t xml:space="preserve"> </w:t>
-      </w:r>
-      <w:proofErr w:type="spellStart"/>
-      <w:r>
-        <w:rPr>
-          <w:rFonts w:hint="eastAsia"/>
-        </w:rPr>
-        <w:t>Git</w:t>
-      </w:r>
-      <w:proofErr w:type="spellEnd"/>
-      <w:r>
-        <w:rPr>
-          <w:rFonts w:hint="eastAsia"/>
-        </w:rPr>
-        <w:t xml:space="preserve"> </w:t>
+        <w:t xml:space="preserve"> Git </w:t>
       </w:r>
       <w:r>
         <w:rPr>
@@ -4471,21 +3795,7 @@
         <w:rPr>
           <w:rFonts w:hint="eastAsia"/>
         </w:rPr>
-        <w:t xml:space="preserve"> ".</w:t>
-      </w:r>
-      <w:proofErr w:type="spellStart"/>
-      <w:r>
-        <w:rPr>
-          <w:rFonts w:hint="eastAsia"/>
-        </w:rPr>
-        <w:t>git</w:t>
-      </w:r>
-      <w:proofErr w:type="spellEnd"/>
-      <w:r>
-        <w:rPr>
-          <w:rFonts w:hint="eastAsia"/>
-        </w:rPr>
-        <w:t xml:space="preserve">/objects" </w:t>
+        <w:t xml:space="preserve"> ".git/objects" </w:t>
       </w:r>
       <w:r>
         <w:rPr>
@@ -4505,21 +3815,7 @@
         <w:rPr>
           <w:rFonts w:hint="eastAsia"/>
         </w:rPr>
-        <w:t xml:space="preserve"> "</w:t>
-      </w:r>
-      <w:proofErr w:type="spellStart"/>
-      <w:r>
-        <w:rPr>
-          <w:rFonts w:hint="eastAsia"/>
-        </w:rPr>
-        <w:t>git</w:t>
-      </w:r>
-      <w:proofErr w:type="spellEnd"/>
-      <w:r>
-        <w:rPr>
-          <w:rFonts w:hint="eastAsia"/>
-        </w:rPr>
-        <w:t xml:space="preserve"> add" </w:t>
+        <w:t xml:space="preserve"> "git add" </w:t>
       </w:r>
       <w:r>
         <w:rPr>
@@ -4570,9 +3866,8 @@
           <w:highlight w:val="yellow"/>
           <w:shd w:val="clear" w:color="auto" w:fill="FFFFFF"/>
         </w:rPr>
-        <w:t xml:space="preserve"> "</w:t>
-      </w:r>
-      <w:proofErr w:type="spellStart"/>
+        <w:t xml:space="preserve"> "git rm --cached &lt;file&gt;" </w:t>
+      </w:r>
       <w:r>
         <w:rPr>
           <w:rFonts w:ascii="Helvetica" w:hAnsi="Helvetica" w:cs="Helvetica"/>
@@ -4582,53 +3877,6 @@
           <w:highlight w:val="yellow"/>
           <w:shd w:val="clear" w:color="auto" w:fill="FFFFFF"/>
         </w:rPr>
-        <w:t>git</w:t>
-      </w:r>
-      <w:proofErr w:type="spellEnd"/>
-      <w:r>
-        <w:rPr>
-          <w:rFonts w:ascii="Helvetica" w:hAnsi="Helvetica" w:cs="Helvetica"/>
-          <w:color w:val="333333"/>
-          <w:sz w:val="20"/>
-          <w:szCs w:val="20"/>
-          <w:highlight w:val="yellow"/>
-          <w:shd w:val="clear" w:color="auto" w:fill="FFFFFF"/>
-        </w:rPr>
-        <w:t xml:space="preserve"> </w:t>
-      </w:r>
-      <w:proofErr w:type="spellStart"/>
-      <w:r>
-        <w:rPr>
-          <w:rFonts w:ascii="Helvetica" w:hAnsi="Helvetica" w:cs="Helvetica"/>
-          <w:color w:val="333333"/>
-          <w:sz w:val="20"/>
-          <w:szCs w:val="20"/>
-          <w:highlight w:val="yellow"/>
-          <w:shd w:val="clear" w:color="auto" w:fill="FFFFFF"/>
-        </w:rPr>
-        <w:t>rm</w:t>
-      </w:r>
-      <w:proofErr w:type="spellEnd"/>
-      <w:r>
-        <w:rPr>
-          <w:rFonts w:ascii="Helvetica" w:hAnsi="Helvetica" w:cs="Helvetica"/>
-          <w:color w:val="333333"/>
-          <w:sz w:val="20"/>
-          <w:szCs w:val="20"/>
-          <w:highlight w:val="yellow"/>
-          <w:shd w:val="clear" w:color="auto" w:fill="FFFFFF"/>
-        </w:rPr>
-        <w:t xml:space="preserve"> --cached &lt;file&gt;" </w:t>
-      </w:r>
-      <w:r>
-        <w:rPr>
-          <w:rFonts w:ascii="Helvetica" w:hAnsi="Helvetica" w:cs="Helvetica"/>
-          <w:color w:val="333333"/>
-          <w:sz w:val="20"/>
-          <w:szCs w:val="20"/>
-          <w:highlight w:val="yellow"/>
-          <w:shd w:val="clear" w:color="auto" w:fill="FFFFFF"/>
-        </w:rPr>
         <w:t>命令时，会直接从暂存区删除文件，工作区则不做出改变。</w:t>
       </w:r>
     </w:p>
@@ -4659,13 +3907,8 @@
       <w:pPr>
         <w:ind w:firstLine="420"/>
       </w:pPr>
-      <w:proofErr w:type="spellStart"/>
-      <w:r>
-        <w:t>git</w:t>
-      </w:r>
-      <w:proofErr w:type="spellEnd"/>
-      <w:r>
-        <w:t xml:space="preserve"> commit </w:t>
+      <w:r>
+        <w:t xml:space="preserve">git commit </w:t>
       </w:r>
       <w:r>
         <w:rPr>
@@ -4989,19 +4232,11 @@
       <w:pPr>
         <w:ind w:leftChars="200" w:left="420"/>
       </w:pPr>
-      <w:proofErr w:type="spellStart"/>
-      <w:r>
-        <w:rPr>
-          <w:rFonts w:hint="eastAsia"/>
-        </w:rPr>
-        <w:t>Git</w:t>
-      </w:r>
-      <w:proofErr w:type="spellEnd"/>
-      <w:r>
-        <w:rPr>
-          <w:rFonts w:hint="eastAsia"/>
-        </w:rPr>
-        <w:t xml:space="preserve"> checkout [file] </w:t>
+      <w:r>
+        <w:rPr>
+          <w:rFonts w:hint="eastAsia"/>
+        </w:rPr>
+        <w:t xml:space="preserve">Git checkout [file] </w:t>
       </w:r>
       <w:r>
         <w:rPr>
@@ -5074,19 +4309,11 @@
         </w:rPr>
         <w:t>后，作了修改，那么</w:t>
       </w:r>
-      <w:proofErr w:type="spellStart"/>
-      <w:r>
-        <w:rPr>
-          <w:rFonts w:hint="eastAsia"/>
-        </w:rPr>
-        <w:t>git</w:t>
-      </w:r>
-      <w:proofErr w:type="spellEnd"/>
-      <w:r>
-        <w:rPr>
-          <w:rFonts w:hint="eastAsia"/>
-        </w:rPr>
-        <w:t xml:space="preserve"> checkout [file]</w:t>
+      <w:r>
+        <w:rPr>
+          <w:rFonts w:hint="eastAsia"/>
+        </w:rPr>
+        <w:t>git checkout [file]</w:t>
       </w:r>
       <w:r>
         <w:rPr>
@@ -5224,129 +4451,86 @@
         </w:rPr>
         <w:tab/>
       </w:r>
-      <w:proofErr w:type="spellStart"/>
-      <w:r>
-        <w:t>Git</w:t>
-      </w:r>
-      <w:proofErr w:type="spellEnd"/>
+      <w:r>
+        <w:t>Git rm –r file(</w:t>
+      </w:r>
+      <w:r>
+        <w:rPr>
+          <w:rFonts w:hint="eastAsia"/>
+        </w:rPr>
+        <w:t>文件夹</w:t>
+      </w:r>
+      <w:r>
+        <w:t>)</w:t>
+      </w:r>
+    </w:p>
+    <w:p>
+      <w:r>
+        <w:tab/>
+      </w:r>
+      <w:r>
+        <w:tab/>
+        <w:t>Git rm file(</w:t>
+      </w:r>
+      <w:r>
+        <w:rPr>
+          <w:rFonts w:hint="eastAsia"/>
+        </w:rPr>
+        <w:t>文件</w:t>
+      </w:r>
+      <w:r>
+        <w:t>)</w:t>
+      </w:r>
+    </w:p>
+    <w:p>
+      <w:r>
+        <w:tab/>
+      </w:r>
+      <w:r>
+        <w:tab/>
+        <w:t>Git commit –m ‘beizhuxinxi ’</w:t>
+      </w:r>
+    </w:p>
+    <w:p>
+      <w:pPr>
+        <w:ind w:leftChars="200" w:left="420"/>
+      </w:pPr>
+      <w:r>
+        <w:rPr>
+          <w:rFonts w:hint="eastAsia"/>
+        </w:rPr>
+        <w:t>(</w:t>
+      </w:r>
+      <w:r>
+        <w:t>2</w:t>
+      </w:r>
+      <w:r>
+        <w:rPr>
+          <w:rFonts w:hint="eastAsia"/>
+        </w:rPr>
+        <w:t>)</w:t>
+      </w:r>
       <w:r>
         <w:t xml:space="preserve"> </w:t>
       </w:r>
-      <w:proofErr w:type="spellStart"/>
-      <w:r>
-        <w:t>rm</w:t>
-      </w:r>
-      <w:proofErr w:type="spellEnd"/>
-      <w:r>
-        <w:t xml:space="preserve"> –r file(</w:t>
-      </w:r>
-      <w:r>
-        <w:rPr>
-          <w:rFonts w:hint="eastAsia"/>
-        </w:rPr>
-        <w:t>文件夹</w:t>
-      </w:r>
-      <w:r>
-        <w:t>)</w:t>
-      </w:r>
-    </w:p>
-    <w:p>
-      <w:r>
-        <w:tab/>
-      </w:r>
-      <w:r>
-        <w:tab/>
-      </w:r>
-      <w:proofErr w:type="spellStart"/>
-      <w:r>
-        <w:t>Git</w:t>
-      </w:r>
-      <w:proofErr w:type="spellEnd"/>
+      <w:r>
+        <w:t>删除已修改且</w:t>
+      </w:r>
+      <w:r>
+        <w:t>add</w:t>
+      </w:r>
+      <w:r>
+        <w:rPr>
+          <w:rFonts w:hint="eastAsia"/>
+        </w:rPr>
+        <w:t>后未</w:t>
+      </w:r>
+      <w:r>
+        <w:t>commit</w:t>
+      </w:r>
       <w:r>
         <w:t xml:space="preserve"> </w:t>
       </w:r>
-      <w:proofErr w:type="spellStart"/>
-      <w:r>
-        <w:t>rm</w:t>
-      </w:r>
-      <w:proofErr w:type="spellEnd"/>
-      <w:r>
-        <w:t xml:space="preserve"> file(</w:t>
-      </w:r>
-      <w:r>
-        <w:rPr>
-          <w:rFonts w:hint="eastAsia"/>
-        </w:rPr>
-        <w:t>文件</w:t>
-      </w:r>
-      <w:r>
-        <w:t>)</w:t>
-      </w:r>
-    </w:p>
-    <w:p>
-      <w:r>
-        <w:tab/>
-      </w:r>
-      <w:r>
-        <w:tab/>
-      </w:r>
-      <w:proofErr w:type="spellStart"/>
-      <w:r>
-        <w:t>Git</w:t>
-      </w:r>
-      <w:proofErr w:type="spellEnd"/>
-      <w:r>
-        <w:t xml:space="preserve"> commit –m ‘</w:t>
-      </w:r>
-      <w:proofErr w:type="spellStart"/>
-      <w:r>
-        <w:t>beizhuxinxi</w:t>
-      </w:r>
-      <w:proofErr w:type="spellEnd"/>
-      <w:r>
-        <w:t xml:space="preserve"> ’</w:t>
-      </w:r>
-    </w:p>
-    <w:p>
-      <w:pPr>
-        <w:ind w:leftChars="200" w:left="420"/>
-      </w:pPr>
-      <w:r>
-        <w:rPr>
-          <w:rFonts w:hint="eastAsia"/>
-        </w:rPr>
-        <w:t>(</w:t>
-      </w:r>
-      <w:r>
-        <w:t>2</w:t>
-      </w:r>
-      <w:r>
-        <w:rPr>
-          <w:rFonts w:hint="eastAsia"/>
-        </w:rPr>
-        <w:t>)</w:t>
-      </w:r>
-      <w:r>
-        <w:t xml:space="preserve"> </w:t>
-      </w:r>
-      <w:r>
-        <w:t>删除已修改且</w:t>
-      </w:r>
-      <w:r>
-        <w:t>add</w:t>
-      </w:r>
-      <w:r>
-        <w:rPr>
-          <w:rFonts w:hint="eastAsia"/>
-        </w:rPr>
-        <w:t>后未</w:t>
-      </w:r>
-      <w:r>
-        <w:t>commit</w:t>
-      </w:r>
-      <w:r>
-        <w:t xml:space="preserve"> </w:t>
-      </w:r>
       <w:r>
         <w:rPr>
           <w:rFonts w:hint="eastAsia"/>
@@ -5376,42 +4560,16 @@
       <w:pPr>
         <w:ind w:leftChars="200" w:left="420" w:firstLine="420"/>
       </w:pPr>
-      <w:proofErr w:type="spellStart"/>
-      <w:r>
-        <w:t>Git</w:t>
-      </w:r>
-      <w:proofErr w:type="spellEnd"/>
-      <w:r>
-        <w:t xml:space="preserve"> </w:t>
-      </w:r>
-      <w:proofErr w:type="spellStart"/>
-      <w:r>
-        <w:t>rm</w:t>
-      </w:r>
-      <w:proofErr w:type="spellEnd"/>
-      <w:r>
-        <w:t xml:space="preserve"> –f file</w:t>
+      <w:r>
+        <w:t>Git rm –f file</w:t>
       </w:r>
     </w:p>
     <w:p>
       <w:pPr>
         <w:ind w:left="420" w:firstLine="420"/>
       </w:pPr>
-      <w:proofErr w:type="spellStart"/>
-      <w:r>
-        <w:t>Git</w:t>
-      </w:r>
-      <w:proofErr w:type="spellEnd"/>
-      <w:r>
-        <w:t xml:space="preserve"> </w:t>
-      </w:r>
-      <w:proofErr w:type="spellStart"/>
-      <w:r>
-        <w:t>rm</w:t>
-      </w:r>
-      <w:proofErr w:type="spellEnd"/>
-      <w:r>
-        <w:t xml:space="preserve"> –</w:t>
+      <w:r>
+        <w:t>Git rm –</w:t>
       </w:r>
       <w:r>
         <w:rPr>
@@ -5492,102 +4650,86 @@
       <w:pPr>
         <w:ind w:leftChars="200" w:left="420" w:firstLine="420"/>
       </w:pPr>
-      <w:proofErr w:type="spellStart"/>
-      <w:r>
-        <w:t>Git</w:t>
-      </w:r>
-      <w:proofErr w:type="spellEnd"/>
-      <w:r>
+      <w:r>
+        <w:t xml:space="preserve">Git </w:t>
+      </w:r>
+      <w:r>
+        <w:rPr>
+          <w:rFonts w:hint="eastAsia"/>
+        </w:rPr>
+        <w:t xml:space="preserve">rm </w:t>
+      </w:r>
+      <w:r>
+        <w:t>–</w:t>
+      </w:r>
+      <w:r>
+        <w:rPr>
+          <w:rFonts w:hint="eastAsia"/>
+        </w:rPr>
+        <w:t xml:space="preserve">cached </w:t>
+      </w:r>
+      <w:r>
+        <w:t>file</w:t>
+      </w:r>
+    </w:p>
+    <w:p>
+      <w:pPr>
+        <w:ind w:leftChars="200" w:left="420" w:firstLine="420"/>
+      </w:pPr>
+    </w:p>
+    <w:p>
+      <w:pPr>
+        <w:ind w:leftChars="200" w:left="420" w:firstLine="420"/>
+      </w:pPr>
+    </w:p>
+    <w:p>
+      <w:pPr>
+        <w:ind w:leftChars="200" w:left="420" w:firstLine="420"/>
+      </w:pPr>
+    </w:p>
+    <w:p>
+      <w:pPr>
+        <w:ind w:leftChars="200" w:left="420"/>
+      </w:pPr>
+      <w:r>
+        <w:rPr>
+          <w:rFonts w:hint="eastAsia"/>
+        </w:rPr>
+        <w:t>（二）远程</w:t>
+      </w:r>
+      <w:r>
+        <w:t>仓篇</w:t>
+      </w:r>
+    </w:p>
+    <w:p>
+      <w:pPr>
+        <w:ind w:leftChars="200" w:left="420"/>
+      </w:pPr>
+      <w:r>
+        <w:rPr>
+          <w:rFonts w:hint="eastAsia"/>
+        </w:rPr>
+        <w:t>远程</w:t>
+      </w:r>
+      <w:r>
+        <w:t>仓有两</w:t>
+      </w:r>
+      <w:r>
+        <w:rPr>
+          <w:rFonts w:hint="eastAsia"/>
+        </w:rPr>
+        <w:t>种</w:t>
+      </w:r>
+      <w:r>
+        <w:rPr>
+          <w:rFonts w:hint="eastAsia"/>
+        </w:rPr>
         <w:t xml:space="preserve"> </w:t>
       </w:r>
-      <w:proofErr w:type="spellStart"/>
-      <w:r>
-        <w:rPr>
-          <w:rFonts w:hint="eastAsia"/>
-        </w:rPr>
-        <w:t>rm</w:t>
-      </w:r>
-      <w:proofErr w:type="spellEnd"/>
-      <w:r>
-        <w:rPr>
-          <w:rFonts w:hint="eastAsia"/>
-        </w:rPr>
-        <w:t xml:space="preserve"> </w:t>
-      </w:r>
-      <w:r>
-        <w:t>–</w:t>
-      </w:r>
-      <w:r>
-        <w:rPr>
-          <w:rFonts w:hint="eastAsia"/>
-        </w:rPr>
-        <w:t xml:space="preserve">cached </w:t>
-      </w:r>
-      <w:r>
-        <w:t>file</w:t>
-      </w:r>
-    </w:p>
-    <w:p>
-      <w:pPr>
-        <w:ind w:leftChars="200" w:left="420" w:firstLine="420"/>
-      </w:pPr>
-    </w:p>
-    <w:p>
-      <w:pPr>
-        <w:ind w:leftChars="200" w:left="420" w:firstLine="420"/>
-      </w:pPr>
-    </w:p>
-    <w:p>
-      <w:pPr>
-        <w:ind w:leftChars="200" w:left="420" w:firstLine="420"/>
-      </w:pPr>
     </w:p>
     <w:p>
       <w:pPr>
         <w:ind w:leftChars="200" w:left="420"/>
-        <w:rPr>
-          <w:rFonts w:hint="eastAsia"/>
-        </w:rPr>
-      </w:pPr>
-      <w:r>
-        <w:rPr>
-          <w:rFonts w:hint="eastAsia"/>
-        </w:rPr>
-        <w:t>（二）远程</w:t>
-      </w:r>
-      <w:r>
-        <w:t>仓篇</w:t>
-      </w:r>
-    </w:p>
-    <w:p>
-      <w:pPr>
-        <w:ind w:leftChars="200" w:left="420"/>
-      </w:pPr>
-      <w:r>
-        <w:rPr>
-          <w:rFonts w:hint="eastAsia"/>
-        </w:rPr>
-        <w:t>远程</w:t>
-      </w:r>
-      <w:r>
-        <w:t>仓有两</w:t>
-      </w:r>
-      <w:r>
-        <w:rPr>
-          <w:rFonts w:hint="eastAsia"/>
-        </w:rPr>
-        <w:t>种</w:t>
-      </w:r>
-      <w:r>
-        <w:rPr>
-          <w:rFonts w:hint="eastAsia"/>
-        </w:rPr>
-        <w:t xml:space="preserve"> </w:t>
-      </w:r>
-    </w:p>
-    <w:p>
-      <w:pPr>
-        <w:ind w:leftChars="200" w:left="420"/>
       </w:pPr>
       <w:r>
         <w:t>1</w:t>
@@ -5607,13 +4749,8 @@
       <w:r>
         <w:t>现有的</w:t>
       </w:r>
-      <w:proofErr w:type="spellStart"/>
-      <w:r>
-        <w:t>GitHub</w:t>
-      </w:r>
-      <w:proofErr w:type="spellEnd"/>
-      <w:r>
-        <w:t xml:space="preserve"> </w:t>
+      <w:r>
+        <w:t xml:space="preserve">GitHub </w:t>
       </w:r>
       <w:r>
         <w:rPr>
@@ -5660,27 +4797,7 @@
             <w:szCs w:val="21"/>
             <w:shd w:val="clear" w:color="auto" w:fill="FFFFFF"/>
           </w:rPr>
-          <w:t>gitee.c</w:t>
-        </w:r>
-        <w:r>
-          <w:rPr>
-            <w:rStyle w:val="a4"/>
-            <w:rFonts w:ascii="Helvetica" w:hAnsi="Helvetica" w:cs="Helvetica"/>
-            <w:color w:val="0477AB"/>
-            <w:szCs w:val="21"/>
-            <w:shd w:val="clear" w:color="auto" w:fill="FFFFFF"/>
-          </w:rPr>
-          <w:t>o</w:t>
-        </w:r>
-        <w:r>
-          <w:rPr>
-            <w:rStyle w:val="a4"/>
-            <w:rFonts w:ascii="Helvetica" w:hAnsi="Helvetica" w:cs="Helvetica"/>
-            <w:color w:val="0477AB"/>
-            <w:szCs w:val="21"/>
-            <w:shd w:val="clear" w:color="auto" w:fill="FFFFFF"/>
-          </w:rPr>
-          <w:t>m</w:t>
+          <w:t>gitee.com</w:t>
         </w:r>
       </w:hyperlink>
       <w:r>
@@ -5709,11 +4826,9 @@
       <w:r>
         <w:t>公司搭建自己的</w:t>
       </w:r>
-      <w:proofErr w:type="spellStart"/>
       <w:r>
         <w:t>git</w:t>
       </w:r>
-      <w:proofErr w:type="spellEnd"/>
       <w:r>
         <w:t>服务器，后续</w:t>
       </w:r>
@@ -5733,23 +4848,12 @@
         <w:t>先掌握</w:t>
       </w:r>
       <w:r>
-        <w:t>如何将远程仓和</w:t>
-      </w:r>
-      <w:proofErr w:type="gramStart"/>
-      <w:r>
-        <w:t>本地仓</w:t>
-      </w:r>
-      <w:proofErr w:type="gramEnd"/>
-      <w:r>
-        <w:t>的关联。</w:t>
+        <w:t>如何将远程仓和本地仓的关联。</w:t>
       </w:r>
     </w:p>
     <w:p>
       <w:pPr>
         <w:ind w:leftChars="200" w:left="420"/>
-        <w:rPr>
-          <w:rFonts w:hint="eastAsia"/>
-        </w:rPr>
       </w:pPr>
     </w:p>
     <w:p>
@@ -5782,11 +4886,9 @@
         </w:rPr>
         <w:t>：将</w:t>
       </w:r>
-      <w:proofErr w:type="gramStart"/>
       <w:r>
         <w:t>本地仓内容</w:t>
       </w:r>
-      <w:proofErr w:type="gramEnd"/>
       <w:r>
         <w:t xml:space="preserve">push </w:t>
       </w:r>
@@ -5854,7 +4956,6 @@
       <w:pPr>
         <w:ind w:leftChars="200" w:left="420"/>
       </w:pPr>
-      <w:proofErr w:type="spellStart"/>
       <w:r>
         <w:t>G</w:t>
       </w:r>
@@ -5864,7 +4965,6 @@
         </w:rPr>
         <w:t>it</w:t>
       </w:r>
-      <w:proofErr w:type="spellEnd"/>
       <w:r>
         <w:t xml:space="preserve"> remote add origin </w:t>
       </w:r>
@@ -5880,17 +4980,9 @@
     <w:p>
       <w:pPr>
         <w:ind w:leftChars="200" w:left="420"/>
-        <w:rPr>
-          <w:rFonts w:hint="eastAsia"/>
-        </w:rPr>
-      </w:pPr>
-      <w:proofErr w:type="spellStart"/>
-      <w:r>
-        <w:t>Git</w:t>
-      </w:r>
-      <w:proofErr w:type="spellEnd"/>
-      <w:r>
-        <w:t xml:space="preserve"> push </w:t>
+      </w:pPr>
+      <w:r>
+        <w:t xml:space="preserve">Git push </w:t>
       </w:r>
       <w:r>
         <w:t xml:space="preserve">–u origin master </w:t>
@@ -5899,9 +4991,6 @@
     <w:p>
       <w:pPr>
         <w:ind w:leftChars="200" w:left="420"/>
-        <w:rPr>
-          <w:rFonts w:hint="eastAsia"/>
-        </w:rPr>
       </w:pPr>
       <w:r>
         <w:rPr>
@@ -5913,13 +5002,103 @@
         <w:t>是空的所以第一次推送是需要参数</w:t>
       </w:r>
       <w:r>
-        <w:t xml:space="preserve">-u, </w:t>
-      </w:r>
-      <w:proofErr w:type="spellStart"/>
-      <w:r>
-        <w:t>git</w:t>
-      </w:r>
-      <w:proofErr w:type="spellEnd"/>
+        <w:t xml:space="preserve">-u, git </w:t>
+      </w:r>
+      <w:r>
+        <w:rPr>
+          <w:rFonts w:hint="eastAsia"/>
+        </w:rPr>
+        <w:t>不但</w:t>
+      </w:r>
+      <w:r>
+        <w:t>把</w:t>
+      </w:r>
+      <w:r>
+        <w:rPr>
+          <w:rFonts w:hint="eastAsia"/>
+        </w:rPr>
+        <w:t>本</w:t>
+      </w:r>
+      <w:r>
+        <w:t>地的</w:t>
+      </w:r>
+      <w:r>
+        <w:t xml:space="preserve">master </w:t>
+      </w:r>
+      <w:r>
+        <w:rPr>
+          <w:rFonts w:hint="eastAsia"/>
+        </w:rPr>
+        <w:t>内容</w:t>
+      </w:r>
+      <w:r>
+        <w:t>推送至远程的</w:t>
+      </w:r>
+      <w:r>
+        <w:t xml:space="preserve">master </w:t>
+      </w:r>
+      <w:r>
+        <w:rPr>
+          <w:rFonts w:hint="eastAsia"/>
+        </w:rPr>
+        <w:t>分支</w:t>
+      </w:r>
+      <w:r>
+        <w:t>，还</w:t>
+      </w:r>
+      <w:r>
+        <w:rPr>
+          <w:rFonts w:hint="eastAsia"/>
+        </w:rPr>
+        <w:t>会把</w:t>
+      </w:r>
+      <w:r>
+        <w:t>本地的</w:t>
+      </w:r>
+      <w:r>
+        <w:t>master</w:t>
+      </w:r>
+      <w:r>
+        <w:t>分支和远程</w:t>
+      </w:r>
+      <w:r>
+        <w:t xml:space="preserve">master </w:t>
+      </w:r>
+      <w:r>
+        <w:rPr>
+          <w:rFonts w:hint="eastAsia"/>
+        </w:rPr>
+        <w:t>分支</w:t>
+      </w:r>
+      <w:r>
+        <w:t>关联起来</w:t>
+      </w:r>
+      <w:r>
+        <w:rPr>
+          <w:rFonts w:hint="eastAsia"/>
+        </w:rPr>
+        <w:t>。</w:t>
+      </w:r>
+    </w:p>
+    <w:p>
+      <w:pPr>
+        <w:ind w:leftChars="200" w:left="420"/>
+      </w:pPr>
+      <w:r>
+        <w:t>2</w:t>
+      </w:r>
+      <w:r>
+        <w:rPr>
+          <w:rFonts w:hint="eastAsia"/>
+        </w:rPr>
+        <w:t>：将</w:t>
+      </w:r>
+      <w:r>
+        <w:t>远程仓</w:t>
+      </w:r>
+      <w:r>
+        <w:t>clone</w:t>
+      </w:r>
       <w:r>
         <w:t xml:space="preserve"> </w:t>
       </w:r>
@@ -5927,70 +5106,63 @@
         <w:rPr>
           <w:rFonts w:hint="eastAsia"/>
         </w:rPr>
-        <w:t>不但</w:t>
-      </w:r>
-      <w:r>
-        <w:t>把</w:t>
-      </w:r>
-      <w:r>
-        <w:rPr>
-          <w:rFonts w:hint="eastAsia"/>
-        </w:rPr>
-        <w:t>本</w:t>
-      </w:r>
-      <w:r>
-        <w:t>地的</w:t>
-      </w:r>
-      <w:r>
-        <w:t xml:space="preserve">master </w:t>
-      </w:r>
-      <w:r>
-        <w:rPr>
-          <w:rFonts w:hint="eastAsia"/>
-        </w:rPr>
-        <w:t>内容</w:t>
-      </w:r>
-      <w:r>
-        <w:t>推送至远程的</w:t>
-      </w:r>
-      <w:r>
-        <w:t xml:space="preserve">master </w:t>
-      </w:r>
-      <w:r>
-        <w:rPr>
-          <w:rFonts w:hint="eastAsia"/>
-        </w:rPr>
-        <w:t>分支</w:t>
-      </w:r>
-      <w:r>
-        <w:t>，还</w:t>
-      </w:r>
-      <w:r>
-        <w:rPr>
-          <w:rFonts w:hint="eastAsia"/>
-        </w:rPr>
-        <w:t>会把</w:t>
-      </w:r>
-      <w:r>
-        <w:t>本地的</w:t>
-      </w:r>
-      <w:r>
-        <w:t>master</w:t>
-      </w:r>
-      <w:r>
-        <w:t>分支和远程</w:t>
-      </w:r>
-      <w:r>
-        <w:t xml:space="preserve">master </w:t>
-      </w:r>
-      <w:r>
-        <w:rPr>
-          <w:rFonts w:hint="eastAsia"/>
-        </w:rPr>
-        <w:t>分支</w:t>
-      </w:r>
-      <w:r>
-        <w:t>关联起来</w:t>
+        <w:t>到</w:t>
+      </w:r>
+      <w:r>
+        <w:t>本地仓</w:t>
+      </w:r>
+    </w:p>
+    <w:p>
+      <w:pPr>
+        <w:ind w:leftChars="200" w:left="420"/>
+      </w:pPr>
+      <w:r>
+        <w:rPr>
+          <w:rFonts w:hint="eastAsia"/>
+        </w:rPr>
+        <w:t>远程</w:t>
+      </w:r>
+      <w:r>
+        <w:t>仓</w:t>
+      </w:r>
+      <w:r>
+        <w:rPr>
+          <w:rFonts w:hint="eastAsia"/>
+        </w:rPr>
+        <w:t>已有</w:t>
+      </w:r>
+      <w:r>
+        <w:t>，在</w:t>
+      </w:r>
+      <w:r>
+        <w:rPr>
+          <w:rFonts w:hint="eastAsia"/>
+        </w:rPr>
+        <w:t>本地</w:t>
+      </w:r>
+      <w:r>
+        <w:t>选择一个目录去</w:t>
+      </w:r>
+      <w:r>
+        <w:t xml:space="preserve">clone </w:t>
+      </w:r>
+      <w:r>
+        <w:rPr>
+          <w:rFonts w:hint="eastAsia"/>
+        </w:rPr>
+        <w:t>远程</w:t>
+      </w:r>
+      <w:r>
+        <w:t>仓的文件</w:t>
+      </w:r>
+      <w:r>
+        <w:rPr>
+          <w:rFonts w:hint="eastAsia"/>
+        </w:rPr>
+        <w:t>，</w:t>
+      </w:r>
+      <w:r>
+        <w:t>无需任何其他操作</w:t>
       </w:r>
       <w:r>
         <w:rPr>
@@ -6004,108 +5176,7 @@
         <w:ind w:leftChars="200" w:left="420"/>
       </w:pPr>
       <w:r>
-        <w:t>2</w:t>
-      </w:r>
-      <w:r>
-        <w:rPr>
-          <w:rFonts w:hint="eastAsia"/>
-        </w:rPr>
-        <w:t>：将</w:t>
-      </w:r>
-      <w:r>
-        <w:t>远程仓</w:t>
-      </w:r>
-      <w:r>
-        <w:t>clone</w:t>
-      </w:r>
-      <w:r>
-        <w:t xml:space="preserve"> </w:t>
-      </w:r>
-      <w:r>
-        <w:rPr>
-          <w:rFonts w:hint="eastAsia"/>
-        </w:rPr>
-        <w:t>到</w:t>
-      </w:r>
-      <w:r>
-        <w:t>本地仓</w:t>
-      </w:r>
-    </w:p>
-    <w:p>
-      <w:pPr>
-        <w:ind w:leftChars="200" w:left="420"/>
-        <w:rPr>
-          <w:rFonts w:hint="eastAsia"/>
-        </w:rPr>
-      </w:pPr>
-      <w:r>
-        <w:rPr>
-          <w:rFonts w:hint="eastAsia"/>
-        </w:rPr>
-        <w:t>远程</w:t>
-      </w:r>
-      <w:r>
-        <w:t>仓</w:t>
-      </w:r>
-      <w:r>
-        <w:rPr>
-          <w:rFonts w:hint="eastAsia"/>
-        </w:rPr>
-        <w:t>已有</w:t>
-      </w:r>
-      <w:r>
-        <w:t>，在</w:t>
-      </w:r>
-      <w:r>
-        <w:rPr>
-          <w:rFonts w:hint="eastAsia"/>
-        </w:rPr>
-        <w:t>本地</w:t>
-      </w:r>
-      <w:r>
-        <w:t>选择一个目录去</w:t>
-      </w:r>
-      <w:r>
-        <w:t xml:space="preserve">clone </w:t>
-      </w:r>
-      <w:r>
-        <w:rPr>
-          <w:rFonts w:hint="eastAsia"/>
-        </w:rPr>
-        <w:t>远程</w:t>
-      </w:r>
-      <w:r>
-        <w:t>仓的文件</w:t>
-      </w:r>
-      <w:r>
-        <w:rPr>
-          <w:rFonts w:hint="eastAsia"/>
-        </w:rPr>
-        <w:t>，</w:t>
-      </w:r>
-      <w:r>
-        <w:t>无需任何其他操作</w:t>
-      </w:r>
-      <w:r>
-        <w:rPr>
-          <w:rFonts w:hint="eastAsia"/>
-        </w:rPr>
-        <w:t>。</w:t>
-      </w:r>
-    </w:p>
-    <w:p>
-      <w:pPr>
-        <w:ind w:leftChars="200" w:left="420"/>
-      </w:pPr>
-      <w:proofErr w:type="spellStart"/>
-      <w:proofErr w:type="gramStart"/>
-      <w:r>
-        <w:t>git</w:t>
-      </w:r>
-      <w:proofErr w:type="spellEnd"/>
-      <w:proofErr w:type="gramEnd"/>
-      <w:r>
-        <w:t xml:space="preserve"> clone </w:t>
+        <w:t xml:space="preserve">git clone </w:t>
       </w:r>
       <w:hyperlink r:id="rId22" w:history="1">
         <w:r>
@@ -6119,9 +5190,6 @@
     <w:p>
       <w:pPr>
         <w:ind w:leftChars="200" w:left="420"/>
-        <w:rPr>
-          <w:rFonts w:hint="eastAsia"/>
-        </w:rPr>
       </w:pPr>
       <w:r>
         <w:rPr>
@@ -6175,7 +5243,6 @@
       <w:pPr>
         <w:ind w:leftChars="200" w:left="420"/>
       </w:pPr>
-      <w:proofErr w:type="spellStart"/>
       <w:r>
         <w:t>G</w:t>
       </w:r>
@@ -6185,7 +5252,6 @@
         </w:rPr>
         <w:t>it</w:t>
       </w:r>
-      <w:proofErr w:type="spellEnd"/>
       <w:r>
         <w:t xml:space="preserve"> remote</w:t>
       </w:r>
@@ -6197,20 +5263,14 @@
       <w:pPr>
         <w:ind w:leftChars="200" w:left="420"/>
       </w:pPr>
-      <w:proofErr w:type="spellStart"/>
-      <w:r>
-        <w:t>Git</w:t>
-      </w:r>
-      <w:proofErr w:type="spellEnd"/>
-      <w:r>
-        <w:t xml:space="preserve"> remote –v</w:t>
+      <w:r>
+        <w:t>Git remote –v</w:t>
       </w:r>
     </w:p>
     <w:p>
       <w:pPr>
         <w:ind w:leftChars="200" w:left="420"/>
         <w:rPr>
-          <w:rFonts w:hint="eastAsia"/>
           <w:b/>
           <w:color w:val="FF0000"/>
         </w:rPr>
@@ -6234,9 +5294,6 @@
     <w:p>
       <w:pPr>
         <w:ind w:leftChars="200" w:left="420"/>
-        <w:rPr>
-          <w:rFonts w:hint="eastAsia"/>
-        </w:rPr>
       </w:pPr>
       <w:r>
         <w:rPr>
@@ -6244,42 +5301,12 @@
         </w:rPr>
         <w:t>要关联一个远程库，使用命令</w:t>
       </w:r>
-      <w:proofErr w:type="spellStart"/>
-      <w:r>
-        <w:rPr>
-          <w:rFonts w:hint="eastAsia"/>
-        </w:rPr>
-        <w:t>git</w:t>
-      </w:r>
-      <w:proofErr w:type="spellEnd"/>
-      <w:r>
-        <w:rPr>
-          <w:rFonts w:hint="eastAsia"/>
-        </w:rPr>
-        <w:t xml:space="preserve"> remote add origin </w:t>
-      </w:r>
-      <w:proofErr w:type="spellStart"/>
-      <w:r>
-        <w:rPr>
-          <w:rFonts w:hint="eastAsia"/>
-        </w:rPr>
-        <w:t>git@server-name:path</w:t>
-      </w:r>
-      <w:proofErr w:type="spellEnd"/>
-      <w:r>
-        <w:rPr>
-          <w:rFonts w:hint="eastAsia"/>
-        </w:rPr>
-        <w:t>/repo-</w:t>
-      </w:r>
-      <w:proofErr w:type="spellStart"/>
-      <w:r>
-        <w:rPr>
-          <w:rFonts w:hint="eastAsia"/>
-        </w:rPr>
-        <w:t>name.git</w:t>
-      </w:r>
-      <w:proofErr w:type="spellEnd"/>
+      <w:r>
+        <w:rPr>
+          <w:rFonts w:hint="eastAsia"/>
+        </w:rPr>
+        <w:t>git remote add origin git@server-name:path/repo-name.git</w:t>
+      </w:r>
       <w:r>
         <w:rPr>
           <w:rFonts w:hint="eastAsia"/>
@@ -6290,9 +5317,6 @@
     <w:p>
       <w:pPr>
         <w:ind w:leftChars="200" w:left="420"/>
-        <w:rPr>
-          <w:rFonts w:hint="eastAsia"/>
-        </w:rPr>
       </w:pPr>
       <w:r>
         <w:rPr>
@@ -6300,19 +5324,11 @@
         </w:rPr>
         <w:t>关联后，使用命令</w:t>
       </w:r>
-      <w:proofErr w:type="spellStart"/>
-      <w:r>
-        <w:rPr>
-          <w:rFonts w:hint="eastAsia"/>
-        </w:rPr>
-        <w:t>git</w:t>
-      </w:r>
-      <w:proofErr w:type="spellEnd"/>
-      <w:r>
-        <w:rPr>
-          <w:rFonts w:hint="eastAsia"/>
-        </w:rPr>
-        <w:t xml:space="preserve"> push -u origin master</w:t>
+      <w:r>
+        <w:rPr>
+          <w:rFonts w:hint="eastAsia"/>
+        </w:rPr>
+        <w:t>git push -u origin master</w:t>
       </w:r>
       <w:r>
         <w:rPr>
@@ -6336,9 +5352,6 @@
     <w:p>
       <w:pPr>
         <w:ind w:leftChars="200" w:left="420"/>
-        <w:rPr>
-          <w:rFonts w:hint="eastAsia"/>
-        </w:rPr>
       </w:pPr>
       <w:r>
         <w:rPr>
@@ -6346,19 +5359,11 @@
         </w:rPr>
         <w:t>此后，每次本地提交后，只要有必要，就可以使用命令</w:t>
       </w:r>
-      <w:proofErr w:type="spellStart"/>
-      <w:r>
-        <w:rPr>
-          <w:rFonts w:hint="eastAsia"/>
-        </w:rPr>
-        <w:t>git</w:t>
-      </w:r>
-      <w:proofErr w:type="spellEnd"/>
-      <w:r>
-        <w:rPr>
-          <w:rFonts w:hint="eastAsia"/>
-        </w:rPr>
-        <w:t xml:space="preserve"> push origin master</w:t>
+      <w:r>
+        <w:rPr>
+          <w:rFonts w:hint="eastAsia"/>
+        </w:rPr>
+        <w:t>git push origin master</w:t>
       </w:r>
       <w:r>
         <w:rPr>
@@ -6370,9 +5375,6 @@
     <w:p>
       <w:pPr>
         <w:ind w:leftChars="200" w:left="420"/>
-        <w:rPr>
-          <w:rFonts w:hint="eastAsia"/>
-        </w:rPr>
       </w:pPr>
       <w:r>
         <w:rPr>
@@ -6394,20 +5396,123 @@
       </w:r>
     </w:p>
     <w:p>
+      <w:r>
+        <w:tab/>
+      </w:r>
+      <w:r>
+        <w:rPr>
+          <w:rFonts w:hint="eastAsia"/>
+        </w:rPr>
+        <w:t>(</w:t>
+      </w:r>
+      <w:r>
+        <w:rPr>
+          <w:rFonts w:hint="eastAsia"/>
+        </w:rPr>
+        <w:t>三</w:t>
+      </w:r>
+      <w:r>
+        <w:rPr>
+          <w:rFonts w:hint="eastAsia"/>
+        </w:rPr>
+        <w:t>)</w:t>
+      </w:r>
+      <w:r>
+        <w:t xml:space="preserve"> </w:t>
+      </w:r>
+      <w:r>
+        <w:rPr>
+          <w:rFonts w:hint="eastAsia"/>
+        </w:rPr>
+        <w:t>分支</w:t>
+      </w:r>
+    </w:p>
+    <w:p>
+      <w:r>
+        <w:tab/>
+      </w:r>
+      <w:r>
+        <w:t xml:space="preserve">Master </w:t>
+      </w:r>
+      <w:r>
+        <w:rPr>
+          <w:rFonts w:hint="eastAsia"/>
+        </w:rPr>
+        <w:t>与</w:t>
+      </w:r>
+      <w:r>
+        <w:t>分支</w:t>
+      </w:r>
+    </w:p>
+    <w:p>
+      <w:r>
+        <w:tab/>
+        <w:t>1</w:t>
+      </w:r>
+      <w:r>
+        <w:rPr>
+          <w:rFonts w:hint="eastAsia"/>
+        </w:rPr>
+        <w:t>、新建</w:t>
+      </w:r>
+      <w:r>
+        <w:t>分支</w:t>
+      </w:r>
+      <w:r>
+        <w:rPr>
+          <w:rFonts w:hint="eastAsia"/>
+        </w:rPr>
+        <w:t xml:space="preserve"> </w:t>
+      </w:r>
+      <w:r>
+        <w:t xml:space="preserve">git brach jojo </w:t>
+      </w:r>
+    </w:p>
+    <w:p>
+      <w:pPr>
+        <w:rPr>
+          <w:rFonts w:hint="eastAsia"/>
+        </w:rPr>
+      </w:pPr>
+      <w:r>
+        <w:tab/>
+        <w:t>2</w:t>
+      </w:r>
+      <w:r>
+        <w:rPr>
+          <w:rFonts w:hint="eastAsia"/>
+        </w:rPr>
+        <w:t>、</w:t>
+      </w:r>
+      <w:r>
+        <w:t>切换分支</w:t>
+      </w:r>
+      <w:r>
+        <w:rPr>
+          <w:rFonts w:hint="eastAsia"/>
+        </w:rPr>
+        <w:t xml:space="preserve"> </w:t>
+      </w:r>
+      <w:r>
+        <w:t>git checkout jojo</w:t>
+      </w:r>
+    </w:p>
+    <w:p>
       <w:pPr>
         <w:ind w:leftChars="200" w:left="420"/>
-        <w:rPr>
-          <w:rFonts w:hint="eastAsia"/>
-        </w:rPr>
-      </w:pPr>
-    </w:p>
-    <w:p>
-      <w:pPr>
-        <w:ind w:leftChars="200" w:left="420"/>
-        <w:rPr>
-          <w:rFonts w:hint="eastAsia"/>
-        </w:rPr>
-      </w:pPr>
+      </w:pPr>
+      <w:r>
+        <w:rPr>
+          <w:rFonts w:hint="eastAsia"/>
+        </w:rPr>
+        <w:t>3</w:t>
+      </w:r>
+      <w:r>
+        <w:rPr>
+          <w:rFonts w:hint="eastAsia"/>
+        </w:rPr>
+        <w:t>、</w:t>
+      </w:r>
       <w:bookmarkStart w:id="0" w:name="_GoBack"/>
       <w:bookmarkEnd w:id="0"/>
     </w:p>

</xml_diff>

<commit_message>
last use master brach
</commit_message>
<xml_diff>
--- a/git.docx
+++ b/git.docx
@@ -40,14 +40,12 @@
         </w:rPr>
         <w:t>在</w:t>
       </w:r>
-      <w:proofErr w:type="spellStart"/>
       <w:r>
         <w:rPr>
           <w:rFonts w:hint="eastAsia"/>
         </w:rPr>
         <w:t>git</w:t>
       </w:r>
-      <w:proofErr w:type="spellEnd"/>
       <w:r>
         <w:t xml:space="preserve"> bash </w:t>
       </w:r>
@@ -59,51 +57,13 @@
       </w:r>
     </w:p>
     <w:p>
-      <w:proofErr w:type="spellStart"/>
-      <w:proofErr w:type="gramStart"/>
-      <w:r>
-        <w:t>git</w:t>
-      </w:r>
-      <w:proofErr w:type="spellEnd"/>
-      <w:proofErr w:type="gramEnd"/>
-      <w:r>
-        <w:t xml:space="preserve"> </w:t>
-      </w:r>
-      <w:proofErr w:type="spellStart"/>
-      <w:r>
-        <w:t>config</w:t>
-      </w:r>
-      <w:proofErr w:type="spellEnd"/>
-      <w:r>
-        <w:t xml:space="preserve"> –global user.name “XXXX”</w:t>
-      </w:r>
-    </w:p>
-    <w:p>
-      <w:proofErr w:type="spellStart"/>
-      <w:proofErr w:type="gramStart"/>
-      <w:r>
-        <w:t>git</w:t>
-      </w:r>
-      <w:proofErr w:type="spellEnd"/>
-      <w:proofErr w:type="gramEnd"/>
-      <w:r>
-        <w:t xml:space="preserve"> </w:t>
-      </w:r>
-      <w:proofErr w:type="spellStart"/>
-      <w:r>
-        <w:t>config</w:t>
-      </w:r>
-      <w:proofErr w:type="spellEnd"/>
-      <w:r>
-        <w:t xml:space="preserve"> –global </w:t>
-      </w:r>
-      <w:proofErr w:type="spellStart"/>
-      <w:r>
-        <w:t>user.emai</w:t>
-      </w:r>
-      <w:proofErr w:type="spellEnd"/>
-      <w:r>
-        <w:t xml:space="preserve"> </w:t>
+      <w:r>
+        <w:t>git config –global user.name “XXXX”</w:t>
+      </w:r>
+    </w:p>
+    <w:p>
+      <w:r>
+        <w:t xml:space="preserve">git config –global user.emai </w:t>
       </w:r>
       <w:hyperlink r:id="rId5" w:history="1">
         <w:r>
@@ -148,11 +108,9 @@
         </w:rPr>
         <w:t>供</w:t>
       </w:r>
-      <w:proofErr w:type="spellStart"/>
       <w:r>
         <w:t>git</w:t>
       </w:r>
-      <w:proofErr w:type="spellEnd"/>
       <w:r>
         <w:rPr>
           <w:rFonts w:hint="eastAsia"/>
@@ -185,11 +143,9 @@
       <w:r>
         <w:t>将你的项目所在的目录变为</w:t>
       </w:r>
-      <w:proofErr w:type="spellStart"/>
       <w:r>
         <w:t>git</w:t>
       </w:r>
-      <w:proofErr w:type="spellEnd"/>
       <w:r>
         <w:rPr>
           <w:rFonts w:hint="eastAsia"/>
@@ -213,19 +169,180 @@
         </w:rPr>
         <w:t>在</w:t>
       </w:r>
-      <w:proofErr w:type="spellStart"/>
-      <w:r>
+      <w:r>
+        <w:t xml:space="preserve">git </w:t>
+      </w:r>
+      <w:r>
+        <w:rPr>
+          <w:rFonts w:hint="eastAsia"/>
+        </w:rPr>
+        <w:t>bash</w:t>
+      </w:r>
+      <w:r>
+        <w:rPr>
+          <w:rFonts w:hint="eastAsia"/>
+        </w:rPr>
+        <w:t>中</w:t>
+      </w:r>
+      <w:r>
+        <w:t xml:space="preserve">cd </w:t>
+      </w:r>
+      <w:r>
+        <w:rPr>
+          <w:rFonts w:hint="eastAsia"/>
+        </w:rPr>
+        <w:t>到</w:t>
+      </w:r>
+      <w:r>
+        <w:t>你的项目</w:t>
+      </w:r>
+      <w:r>
+        <w:rPr>
+          <w:rFonts w:hint="eastAsia"/>
+        </w:rPr>
+        <w:t>所在目录</w:t>
+      </w:r>
+      <w:r>
+        <w:t>执行</w:t>
+      </w:r>
+      <w:r>
+        <w:t>git init</w:t>
+      </w:r>
+      <w:r>
+        <w:t xml:space="preserve"> </w:t>
+      </w:r>
+      <w:r>
+        <w:rPr>
+          <w:rFonts w:hint="eastAsia"/>
+        </w:rPr>
+        <w:t>（执行</w:t>
+      </w:r>
+      <w:r>
+        <w:t>完毕，生成</w:t>
+      </w:r>
+      <w:r>
+        <w:rPr>
+          <w:rFonts w:hint="eastAsia"/>
+        </w:rPr>
+        <w:t xml:space="preserve">.git </w:t>
+      </w:r>
+      <w:r>
+        <w:rPr>
+          <w:rFonts w:hint="eastAsia"/>
+        </w:rPr>
+        <w:t>文件</w:t>
+      </w:r>
+      <w:r>
+        <w:t>，表示成功</w:t>
+      </w:r>
+      <w:r>
+        <w:rPr>
+          <w:rFonts w:hint="eastAsia"/>
+        </w:rPr>
+        <w:t>），此后</w:t>
+      </w:r>
+      <w:r>
+        <w:t>可以执行</w:t>
+      </w:r>
+      <w:r>
+        <w:rPr>
+          <w:rFonts w:hint="eastAsia"/>
+        </w:rPr>
+        <w:t xml:space="preserve"> </w:t>
+      </w:r>
+      <w:r>
+        <w:t xml:space="preserve">git add file </w:t>
+      </w:r>
+      <w:r>
+        <w:rPr>
+          <w:rFonts w:hint="eastAsia"/>
+        </w:rPr>
+        <w:t>及</w:t>
+      </w:r>
+      <w:r>
+        <w:rPr>
+          <w:rFonts w:hint="eastAsia"/>
+        </w:rPr>
+        <w:t xml:space="preserve"> </w:t>
+      </w:r>
+      <w:r>
+        <w:t>git commit –m “</w:t>
+      </w:r>
+      <w:r>
+        <w:rPr>
+          <w:rFonts w:hint="eastAsia"/>
+        </w:rPr>
+        <w:t>注释</w:t>
+      </w:r>
+      <w:r>
+        <w:t>，说明本次</w:t>
+      </w:r>
+      <w:r>
+        <w:rPr>
+          <w:rFonts w:hint="eastAsia"/>
+        </w:rPr>
+        <w:t>提交</w:t>
+      </w:r>
+      <w:r>
+        <w:t>的内容或者其他等</w:t>
+      </w:r>
+      <w:r>
+        <w:t>”</w:t>
+      </w:r>
+    </w:p>
+    <w:p>
+      <w:r>
+        <w:rPr>
+          <w:rFonts w:hint="eastAsia"/>
+        </w:rPr>
+        <w:t>（</w:t>
+      </w:r>
+      <w:r>
+        <w:rPr>
+          <w:rFonts w:hint="eastAsia"/>
+        </w:rPr>
+        <w:t>2</w:t>
+      </w:r>
+      <w:r>
+        <w:rPr>
+          <w:rFonts w:hint="eastAsia"/>
+        </w:rPr>
+        <w:t>）创建</w:t>
+      </w:r>
+      <w:r>
+        <w:t>空目录，</w:t>
+      </w:r>
+      <w:r>
+        <w:rPr>
+          <w:rFonts w:hint="eastAsia"/>
+        </w:rPr>
+        <w:t>设置为</w:t>
+      </w:r>
+      <w:r>
+        <w:rPr>
+          <w:rFonts w:hint="eastAsia"/>
+        </w:rPr>
         <w:t>git</w:t>
       </w:r>
-      <w:proofErr w:type="spellEnd"/>
-      <w:r>
+      <w:r>
+        <w:t>仓库，然后在增加项目内容。</w:t>
+      </w:r>
+      <w:r>
+        <w:rPr>
+          <w:rFonts w:hint="eastAsia"/>
+        </w:rPr>
         <w:t xml:space="preserve"> </w:t>
       </w:r>
-      <w:r>
-        <w:rPr>
-          <w:rFonts w:hint="eastAsia"/>
-        </w:rPr>
-        <w:t>bash</w:t>
+    </w:p>
+    <w:p>
+      <w:r>
+        <w:rPr>
+          <w:rFonts w:hint="eastAsia"/>
+        </w:rPr>
+        <w:t>在</w:t>
+      </w:r>
+      <w:r>
+        <w:t xml:space="preserve">git bash </w:t>
       </w:r>
       <w:r>
         <w:rPr>
@@ -234,7 +351,13 @@
         <w:t>中</w:t>
       </w:r>
       <w:r>
-        <w:t xml:space="preserve">cd </w:t>
+        <w:rPr>
+          <w:rFonts w:hint="eastAsia"/>
+        </w:rPr>
+        <w:t>c</w:t>
+      </w:r>
+      <w:r>
+        <w:t>d</w:t>
       </w:r>
       <w:r>
         <w:rPr>
@@ -243,30 +366,305 @@
         <w:t>到</w:t>
       </w:r>
       <w:r>
-        <w:t>你的项目</w:t>
-      </w:r>
-      <w:r>
-        <w:rPr>
-          <w:rFonts w:hint="eastAsia"/>
-        </w:rPr>
-        <w:t>所在目录</w:t>
-      </w:r>
-      <w:r>
+        <w:t>某个目录，</w:t>
+      </w:r>
+      <w:r>
+        <w:rPr>
+          <w:rFonts w:hint="eastAsia"/>
+        </w:rPr>
         <w:t>执行</w:t>
       </w:r>
-      <w:proofErr w:type="spellStart"/>
-      <w:r>
+      <w:r>
+        <w:rPr>
+          <w:rFonts w:hint="eastAsia"/>
+        </w:rPr>
+        <w:t xml:space="preserve"> </w:t>
+      </w:r>
+      <w:r>
+        <w:t>mkdir testgit</w:t>
+      </w:r>
+      <w:r>
+        <w:rPr>
+          <w:rFonts w:hint="eastAsia"/>
+        </w:rPr>
+        <w:t>，</w:t>
+      </w:r>
+      <w:r>
+        <w:t>生成一个</w:t>
+      </w:r>
+      <w:r>
+        <w:t xml:space="preserve">testgit </w:t>
+      </w:r>
+      <w:r>
+        <w:rPr>
+          <w:rFonts w:hint="eastAsia"/>
+        </w:rPr>
+        <w:t>的</w:t>
+      </w:r>
+      <w:r>
+        <w:t>文件夹，</w:t>
+      </w:r>
+      <w:r>
+        <w:rPr>
+          <w:rFonts w:hint="eastAsia"/>
+        </w:rPr>
+        <w:t>再执行</w:t>
+      </w:r>
+      <w:r>
+        <w:t>git init,</w:t>
+      </w:r>
+    </w:p>
+    <w:p>
+      <w:r>
+        <w:rPr>
+          <w:rFonts w:hint="eastAsia"/>
+        </w:rPr>
+        <w:t>其他操作同上</w:t>
+      </w:r>
+      <w:r>
+        <w:t>。</w:t>
+      </w:r>
+    </w:p>
+    <w:p>
+      <w:pPr>
+        <w:rPr>
+          <w:color w:val="FF0000"/>
+        </w:rPr>
+      </w:pPr>
+      <w:r>
+        <w:rPr>
+          <w:rFonts w:hint="eastAsia"/>
+          <w:color w:val="FF0000"/>
+        </w:rPr>
+        <w:t>这里</w:t>
+      </w:r>
+      <w:r>
+        <w:rPr>
+          <w:color w:val="FF0000"/>
+        </w:rPr>
+        <w:t>的仓库都是指在我本地的一个工作区。</w:t>
+      </w:r>
+    </w:p>
+    <w:p>
+      <w:r>
+        <w:rPr>
+          <w:rFonts w:hint="eastAsia"/>
+        </w:rPr>
+        <w:t>3</w:t>
+      </w:r>
+      <w:r>
+        <w:rPr>
+          <w:rFonts w:hint="eastAsia"/>
+        </w:rPr>
+        <w:t>、区域</w:t>
+      </w:r>
+      <w:r>
+        <w:t>概念</w:t>
+      </w:r>
+    </w:p>
+    <w:p>
+      <w:r>
+        <w:rPr>
+          <w:rFonts w:hint="eastAsia"/>
+        </w:rPr>
+        <w:t>当你</w:t>
+      </w:r>
+      <w:r>
+        <w:t>将</w:t>
+      </w:r>
+      <w:r>
+        <w:rPr>
+          <w:rFonts w:hint="eastAsia"/>
+        </w:rPr>
+        <w:t>某个</w:t>
+      </w:r>
+      <w:r>
+        <w:t>目录</w:t>
+      </w:r>
+      <w:r>
+        <w:t xml:space="preserve">git init </w:t>
+      </w:r>
+      <w:r>
+        <w:rPr>
+          <w:rFonts w:hint="eastAsia"/>
+        </w:rPr>
+        <w:t>意味</w:t>
+      </w:r>
+      <w:r>
+        <w:t>着这个目录变为你的</w:t>
+      </w:r>
+      <w:r>
+        <w:rPr>
+          <w:color w:val="FF0000"/>
+        </w:rPr>
+        <w:t>工作区</w:t>
+      </w:r>
+      <w:r>
+        <w:t>，</w:t>
+      </w:r>
+      <w:r>
+        <w:rPr>
+          <w:rFonts w:hint="eastAsia"/>
+        </w:rPr>
+        <w:t>此时</w:t>
+      </w:r>
+      <w:r>
+        <w:t>如果工作有文件为</w:t>
+      </w:r>
+      <w:r>
+        <w:t>add,</w:t>
+      </w:r>
+      <w:r>
+        <w:rPr>
+          <w:rFonts w:hint="eastAsia"/>
+        </w:rPr>
+        <w:t>执行</w:t>
+      </w:r>
+      <w:r>
+        <w:rPr>
+          <w:rFonts w:hint="eastAsia"/>
+        </w:rPr>
         <w:t>git</w:t>
       </w:r>
-      <w:proofErr w:type="spellEnd"/>
-      <w:r>
+      <w:r>
+        <w:t xml:space="preserve"> status </w:t>
+      </w:r>
+      <w:r>
+        <w:rPr>
+          <w:rFonts w:hint="eastAsia"/>
+        </w:rPr>
+        <w:t>会发现</w:t>
+      </w:r>
+      <w:r>
+        <w:t>该文件</w:t>
+      </w:r>
+      <w:r>
+        <w:rPr>
+          <w:rFonts w:hint="eastAsia"/>
+        </w:rPr>
+        <w:t>或者</w:t>
+      </w:r>
+      <w:r>
+        <w:t>文件夹的目录是</w:t>
+      </w:r>
+      <w:r>
+        <w:t xml:space="preserve">Untrack </w:t>
+      </w:r>
+      <w:r>
+        <w:rPr>
+          <w:rFonts w:hint="eastAsia"/>
+        </w:rPr>
+        <w:t>状态</w:t>
+      </w:r>
+      <w:r>
+        <w:t>。</w:t>
+      </w:r>
+    </w:p>
+    <w:p>
+      <w:r>
+        <w:t>当你</w:t>
+      </w:r>
+      <w:r>
+        <w:t>git add file ,</w:t>
+      </w:r>
+      <w:r>
+        <w:rPr>
+          <w:rFonts w:hint="eastAsia"/>
+        </w:rPr>
+        <w:t>则意味</w:t>
+      </w:r>
+      <w:r>
+        <w:t>着这个文件保存在了</w:t>
+      </w:r>
+      <w:r>
+        <w:t xml:space="preserve">git </w:t>
+      </w:r>
+      <w:r>
+        <w:rPr>
+          <w:rFonts w:hint="eastAsia"/>
+        </w:rPr>
+        <w:t>内在</w:t>
+      </w:r>
+      <w:r>
+        <w:t>的</w:t>
+      </w:r>
+      <w:r>
+        <w:rPr>
+          <w:color w:val="FF0000"/>
+        </w:rPr>
+        <w:t>暂存区</w:t>
+      </w:r>
+      <w:r>
+        <w:t>，</w:t>
+      </w:r>
+      <w:r>
+        <w:rPr>
+          <w:rFonts w:hint="eastAsia"/>
+        </w:rPr>
+        <w:t>此时</w:t>
+      </w:r>
+      <w:r>
+        <w:t>这个文件属于</w:t>
+      </w:r>
+      <w:r>
+        <w:rPr>
+          <w:rFonts w:hint="eastAsia"/>
+        </w:rPr>
         <w:t xml:space="preserve"> </w:t>
       </w:r>
-      <w:proofErr w:type="spellStart"/>
-      <w:r>
-        <w:t>init</w:t>
-      </w:r>
-      <w:proofErr w:type="spellEnd"/>
+      <w:r>
+        <w:t>unstage,</w:t>
+      </w:r>
+      <w:r>
+        <w:rPr>
+          <w:rFonts w:hint="eastAsia"/>
+        </w:rPr>
+        <w:t>等待</w:t>
+      </w:r>
+      <w:r>
+        <w:t>commit</w:t>
+      </w:r>
+      <w:r>
+        <w:rPr>
+          <w:rFonts w:hint="eastAsia"/>
+        </w:rPr>
+        <w:t>。</w:t>
+      </w:r>
+    </w:p>
+    <w:p>
+      <w:r>
+        <w:rPr>
+          <w:rFonts w:hint="eastAsia"/>
+        </w:rPr>
+        <w:t>当你</w:t>
+      </w:r>
+      <w:r>
+        <w:t xml:space="preserve">git commit </w:t>
+      </w:r>
+      <w:r>
+        <w:rPr>
+          <w:rFonts w:hint="eastAsia"/>
+        </w:rPr>
+        <w:t>后</w:t>
+      </w:r>
+      <w:r>
+        <w:t>，</w:t>
+      </w:r>
+      <w:r>
+        <w:rPr>
+          <w:rFonts w:hint="eastAsia"/>
+        </w:rPr>
+        <w:t>此时</w:t>
+      </w:r>
+      <w:r>
+        <w:t xml:space="preserve">git status </w:t>
+      </w:r>
+      <w:r>
+        <w:rPr>
+          <w:rFonts w:hint="eastAsia"/>
+        </w:rPr>
+        <w:t>发现</w:t>
+      </w:r>
       <w:r>
         <w:t xml:space="preserve"> </w:t>
       </w:r>
@@ -274,641 +672,210 @@
         <w:rPr>
           <w:rFonts w:hint="eastAsia"/>
         </w:rPr>
-        <w:t>（执行</w:t>
-      </w:r>
-      <w:r>
-        <w:t>完毕，生成</w:t>
-      </w:r>
-      <w:r>
-        <w:rPr>
-          <w:rFonts w:hint="eastAsia"/>
-        </w:rPr>
-        <w:t>.</w:t>
-      </w:r>
-      <w:proofErr w:type="spellStart"/>
+        <w:t>会</w:t>
+      </w:r>
+      <w:r>
+        <w:t>提示你没有</w:t>
+      </w:r>
+      <w:r>
+        <w:rPr>
+          <w:rFonts w:hint="eastAsia"/>
+        </w:rPr>
+        <w:t>可以</w:t>
+      </w:r>
+      <w:r>
+        <w:t>去提交的文件，</w:t>
+      </w:r>
+      <w:r>
+        <w:rPr>
+          <w:rFonts w:hint="eastAsia"/>
+        </w:rPr>
+        <w:t>此时</w:t>
+      </w:r>
+      <w:r>
+        <w:t>文件均属于</w:t>
+      </w:r>
+      <w:r>
+        <w:t>stage</w:t>
+      </w:r>
+      <w:r>
+        <w:t>状态，</w:t>
+      </w:r>
+      <w:r>
+        <w:rPr>
+          <w:rFonts w:hint="eastAsia"/>
+        </w:rPr>
+        <w:t>已经</w:t>
+      </w:r>
+      <w:r>
+        <w:t>被提交到</w:t>
+      </w:r>
+      <w:r>
+        <w:rPr>
+          <w:rFonts w:hint="eastAsia"/>
+          <w:color w:val="FF0000"/>
+        </w:rPr>
+        <w:t>某个分支</w:t>
+      </w:r>
+      <w:r>
+        <w:t>（</w:t>
+      </w:r>
+      <w:r>
+        <w:rPr>
+          <w:rFonts w:hint="eastAsia"/>
+        </w:rPr>
+        <w:t>后续</w:t>
+      </w:r>
+      <w:r>
+        <w:t>讲分支的</w:t>
+      </w:r>
+      <w:r>
+        <w:rPr>
+          <w:rFonts w:hint="eastAsia"/>
+        </w:rPr>
+        <w:t>概念</w:t>
+      </w:r>
+      <w:r>
+        <w:t>，现在默认提交到</w:t>
+      </w:r>
+      <w:r>
+        <w:t>master</w:t>
+      </w:r>
+      <w:r>
+        <w:t>的分支下）</w:t>
+      </w:r>
+    </w:p>
+    <w:p>
+      <w:r>
+        <w:rPr>
+          <w:rFonts w:hint="eastAsia"/>
+        </w:rPr>
+        <w:t>4</w:t>
+      </w:r>
+      <w:r>
+        <w:rPr>
+          <w:rFonts w:hint="eastAsia"/>
+        </w:rPr>
+        <w:t>、</w:t>
+      </w:r>
+      <w:r>
+        <w:t>修改</w:t>
+      </w:r>
+      <w:r>
+        <w:rPr>
+          <w:rFonts w:hint="eastAsia"/>
+        </w:rPr>
+        <w:t>程序</w:t>
+      </w:r>
+      <w:r>
+        <w:t>，</w:t>
+      </w:r>
+      <w:r>
+        <w:rPr>
+          <w:rFonts w:hint="eastAsia"/>
+        </w:rPr>
+        <w:t>查看</w:t>
+      </w:r>
+      <w:r>
+        <w:t>修改内容</w:t>
+      </w:r>
+    </w:p>
+    <w:p>
       <w:r>
         <w:rPr>
           <w:rFonts w:hint="eastAsia"/>
         </w:rPr>
         <w:t>git</w:t>
       </w:r>
-      <w:proofErr w:type="spellEnd"/>
-      <w:r>
-        <w:rPr>
-          <w:rFonts w:hint="eastAsia"/>
-        </w:rPr>
-        <w:t xml:space="preserve"> </w:t>
-      </w:r>
-      <w:r>
-        <w:rPr>
-          <w:rFonts w:hint="eastAsia"/>
-        </w:rPr>
-        <w:t>文件</w:t>
-      </w:r>
-      <w:r>
-        <w:t>，表示成功</w:t>
-      </w:r>
-      <w:r>
-        <w:rPr>
-          <w:rFonts w:hint="eastAsia"/>
-        </w:rPr>
-        <w:t>），此后</w:t>
-      </w:r>
-      <w:r>
-        <w:t>可以执行</w:t>
-      </w:r>
-      <w:r>
-        <w:rPr>
-          <w:rFonts w:hint="eastAsia"/>
-        </w:rPr>
-        <w:t xml:space="preserve"> </w:t>
-      </w:r>
-      <w:proofErr w:type="spellStart"/>
-      <w:r>
+      <w:r>
+        <w:t xml:space="preserve"> status </w:t>
+      </w:r>
+      <w:r>
+        <w:rPr>
+          <w:rFonts w:hint="eastAsia"/>
+        </w:rPr>
+        <w:t>随时</w:t>
+      </w:r>
+      <w:r>
+        <w:t>用</w:t>
+      </w:r>
+      <w:r>
+        <w:rPr>
+          <w:rFonts w:hint="eastAsia"/>
+        </w:rPr>
+        <w:t>来</w:t>
+      </w:r>
+      <w:r>
+        <w:t>跟踪</w:t>
+      </w:r>
+      <w:r>
+        <w:rPr>
+          <w:rFonts w:hint="eastAsia"/>
+        </w:rPr>
+        <w:t>工作区</w:t>
+      </w:r>
+      <w:r>
+        <w:t>的文件状态</w:t>
+      </w:r>
+    </w:p>
+    <w:p>
+      <w:r>
+        <w:t xml:space="preserve">git diff   </w:t>
+      </w:r>
+      <w:r>
+        <w:t>git status</w:t>
+      </w:r>
+      <w:r>
+        <w:rPr>
+          <w:rFonts w:hint="eastAsia"/>
+        </w:rPr>
+        <w:t>告诉你有文件被修改过，用</w:t>
+      </w:r>
+      <w:r>
+        <w:t>git diff</w:t>
+      </w:r>
+      <w:r>
+        <w:rPr>
+          <w:rFonts w:hint="eastAsia"/>
+        </w:rPr>
+        <w:t>可以查看修改内容。</w:t>
+      </w:r>
+    </w:p>
+    <w:p>
+      <w:r>
+        <w:rPr>
+          <w:rFonts w:hint="eastAsia"/>
+        </w:rPr>
+        <w:t>-------</w:t>
+      </w:r>
+      <w:r>
+        <w:rPr>
+          <w:rFonts w:hint="eastAsia"/>
+        </w:rPr>
+        <w:t>早上</w:t>
+      </w:r>
+      <w:r>
+        <w:t>早起学习的感觉棒棒哒。</w:t>
+      </w:r>
+      <w:r>
+        <w:t>------</w:t>
+      </w:r>
+      <w:r>
+        <w:t>后续要坚持，早睡早起早上学习。</w:t>
+      </w:r>
+      <w:r>
+        <w:rPr>
+          <w:rFonts w:hint="eastAsia"/>
+        </w:rPr>
         <w:t>git</w:t>
       </w:r>
-      <w:proofErr w:type="spellEnd"/>
-      <w:r>
-        <w:t xml:space="preserve"> add file </w:t>
-      </w:r>
-      <w:r>
-        <w:rPr>
-          <w:rFonts w:hint="eastAsia"/>
-        </w:rPr>
-        <w:t>及</w:t>
-      </w:r>
-      <w:r>
-        <w:rPr>
-          <w:rFonts w:hint="eastAsia"/>
-        </w:rPr>
-        <w:t xml:space="preserve"> </w:t>
-      </w:r>
-      <w:proofErr w:type="spellStart"/>
-      <w:r>
-        <w:t>git</w:t>
-      </w:r>
-      <w:proofErr w:type="spellEnd"/>
-      <w:r>
-        <w:t xml:space="preserve"> commit –m “</w:t>
-      </w:r>
-      <w:r>
-        <w:rPr>
-          <w:rFonts w:hint="eastAsia"/>
-        </w:rPr>
-        <w:t>注释</w:t>
-      </w:r>
-      <w:r>
-        <w:t>，说明本次</w:t>
-      </w:r>
-      <w:r>
-        <w:rPr>
-          <w:rFonts w:hint="eastAsia"/>
-        </w:rPr>
-        <w:t>提交</w:t>
-      </w:r>
-      <w:r>
-        <w:t>的内容或者其他等</w:t>
-      </w:r>
-      <w:r>
-        <w:t>”</w:t>
-      </w:r>
-    </w:p>
-    <w:p>
-      <w:r>
-        <w:rPr>
-          <w:rFonts w:hint="eastAsia"/>
-        </w:rPr>
-        <w:t>（</w:t>
-      </w:r>
-      <w:r>
-        <w:rPr>
-          <w:rFonts w:hint="eastAsia"/>
-        </w:rPr>
-        <w:t>2</w:t>
-      </w:r>
-      <w:r>
-        <w:rPr>
-          <w:rFonts w:hint="eastAsia"/>
-        </w:rPr>
-        <w:t>）创建</w:t>
-      </w:r>
-      <w:r>
-        <w:t>空目录，</w:t>
-      </w:r>
-      <w:r>
-        <w:rPr>
-          <w:rFonts w:hint="eastAsia"/>
-        </w:rPr>
-        <w:t>设置为</w:t>
-      </w:r>
-      <w:proofErr w:type="spellStart"/>
-      <w:r>
-        <w:rPr>
-          <w:rFonts w:hint="eastAsia"/>
-        </w:rPr>
-        <w:t>git</w:t>
-      </w:r>
-      <w:proofErr w:type="spellEnd"/>
-      <w:r>
-        <w:t>仓库，然后在增加项目内容。</w:t>
-      </w:r>
-      <w:r>
-        <w:rPr>
-          <w:rFonts w:hint="eastAsia"/>
-        </w:rPr>
-        <w:t xml:space="preserve"> </w:t>
-      </w:r>
-    </w:p>
-    <w:p>
-      <w:r>
-        <w:rPr>
-          <w:rFonts w:hint="eastAsia"/>
-        </w:rPr>
-        <w:t>在</w:t>
-      </w:r>
-      <w:proofErr w:type="spellStart"/>
-      <w:r>
-        <w:t>git</w:t>
-      </w:r>
-      <w:proofErr w:type="spellEnd"/>
-      <w:r>
-        <w:t xml:space="preserve"> bash </w:t>
-      </w:r>
-      <w:r>
-        <w:rPr>
-          <w:rFonts w:hint="eastAsia"/>
-        </w:rPr>
-        <w:t>中</w:t>
-      </w:r>
-      <w:r>
-        <w:rPr>
-          <w:rFonts w:hint="eastAsia"/>
-        </w:rPr>
-        <w:t>c</w:t>
-      </w:r>
-      <w:r>
-        <w:t>d</w:t>
-      </w:r>
-      <w:r>
-        <w:rPr>
-          <w:rFonts w:hint="eastAsia"/>
-        </w:rPr>
-        <w:t>到</w:t>
-      </w:r>
-      <w:r>
-        <w:t>某个目录，</w:t>
-      </w:r>
-      <w:r>
-        <w:rPr>
-          <w:rFonts w:hint="eastAsia"/>
-        </w:rPr>
-        <w:t>执行</w:t>
-      </w:r>
-      <w:r>
-        <w:rPr>
-          <w:rFonts w:hint="eastAsia"/>
-        </w:rPr>
-        <w:t xml:space="preserve"> </w:t>
-      </w:r>
-      <w:proofErr w:type="spellStart"/>
-      <w:r>
-        <w:t>mkdir</w:t>
-      </w:r>
-      <w:proofErr w:type="spellEnd"/>
-      <w:r>
-        <w:t xml:space="preserve"> </w:t>
-      </w:r>
-      <w:proofErr w:type="spellStart"/>
-      <w:r>
-        <w:t>testgit</w:t>
-      </w:r>
-      <w:proofErr w:type="spellEnd"/>
-      <w:r>
-        <w:rPr>
-          <w:rFonts w:hint="eastAsia"/>
-        </w:rPr>
-        <w:t>，</w:t>
-      </w:r>
-      <w:r>
-        <w:t>生成一个</w:t>
-      </w:r>
-      <w:proofErr w:type="spellStart"/>
-      <w:r>
-        <w:t>testgit</w:t>
-      </w:r>
-      <w:proofErr w:type="spellEnd"/>
-      <w:r>
-        <w:t xml:space="preserve"> </w:t>
-      </w:r>
-      <w:r>
-        <w:rPr>
-          <w:rFonts w:hint="eastAsia"/>
-        </w:rPr>
-        <w:t>的</w:t>
-      </w:r>
-      <w:r>
-        <w:t>文件夹，</w:t>
-      </w:r>
-      <w:r>
-        <w:rPr>
-          <w:rFonts w:hint="eastAsia"/>
-        </w:rPr>
-        <w:t>再执行</w:t>
-      </w:r>
-      <w:proofErr w:type="spellStart"/>
-      <w:r>
-        <w:t>git</w:t>
-      </w:r>
-      <w:proofErr w:type="spellEnd"/>
-      <w:r>
-        <w:t xml:space="preserve"> </w:t>
-      </w:r>
-      <w:proofErr w:type="spellStart"/>
-      <w:r>
-        <w:t>init</w:t>
-      </w:r>
-      <w:proofErr w:type="spellEnd"/>
-      <w:r>
-        <w:t>,</w:t>
-      </w:r>
-    </w:p>
-    <w:p>
-      <w:r>
-        <w:rPr>
-          <w:rFonts w:hint="eastAsia"/>
-        </w:rPr>
-        <w:t>其他操作同上</w:t>
-      </w:r>
-      <w:r>
-        <w:t>。</w:t>
-      </w:r>
-    </w:p>
-    <w:p>
-      <w:pPr>
-        <w:rPr>
-          <w:color w:val="FF0000"/>
-        </w:rPr>
-      </w:pPr>
-      <w:r>
-        <w:rPr>
-          <w:rFonts w:hint="eastAsia"/>
-          <w:color w:val="FF0000"/>
-        </w:rPr>
-        <w:t>这里</w:t>
-      </w:r>
-      <w:r>
-        <w:rPr>
-          <w:color w:val="FF0000"/>
-        </w:rPr>
-        <w:t>的仓库都是指在我本地的一个工作区。</w:t>
-      </w:r>
-    </w:p>
-    <w:p>
-      <w:r>
-        <w:rPr>
-          <w:rFonts w:hint="eastAsia"/>
-        </w:rPr>
-        <w:t>3</w:t>
-      </w:r>
-      <w:r>
-        <w:rPr>
-          <w:rFonts w:hint="eastAsia"/>
-        </w:rPr>
-        <w:t>、区域</w:t>
-      </w:r>
-      <w:r>
-        <w:t>概念</w:t>
-      </w:r>
-    </w:p>
-    <w:p>
-      <w:r>
-        <w:rPr>
-          <w:rFonts w:hint="eastAsia"/>
-        </w:rPr>
-        <w:t>当你</w:t>
-      </w:r>
-      <w:r>
-        <w:t>将</w:t>
-      </w:r>
-      <w:r>
-        <w:rPr>
-          <w:rFonts w:hint="eastAsia"/>
-        </w:rPr>
-        <w:t>某个</w:t>
-      </w:r>
-      <w:r>
-        <w:t>目录</w:t>
-      </w:r>
-      <w:proofErr w:type="spellStart"/>
-      <w:r>
-        <w:t>git</w:t>
-      </w:r>
-      <w:proofErr w:type="spellEnd"/>
-      <w:r>
-        <w:t xml:space="preserve"> </w:t>
-      </w:r>
-      <w:proofErr w:type="spellStart"/>
-      <w:r>
-        <w:t>init</w:t>
-      </w:r>
-      <w:proofErr w:type="spellEnd"/>
-      <w:r>
-        <w:t xml:space="preserve"> </w:t>
-      </w:r>
-      <w:r>
-        <w:rPr>
-          <w:rFonts w:hint="eastAsia"/>
-        </w:rPr>
-        <w:t>意味</w:t>
-      </w:r>
-      <w:r>
-        <w:t>着这个目录变为你的</w:t>
-      </w:r>
-      <w:r>
-        <w:rPr>
-          <w:color w:val="FF0000"/>
-        </w:rPr>
-        <w:t>工作区</w:t>
-      </w:r>
-      <w:r>
-        <w:t>，</w:t>
-      </w:r>
-      <w:r>
-        <w:rPr>
-          <w:rFonts w:hint="eastAsia"/>
-        </w:rPr>
-        <w:t>此时</w:t>
-      </w:r>
-      <w:r>
-        <w:t>如果工作有文件为</w:t>
-      </w:r>
-      <w:r>
-        <w:t>add,</w:t>
-      </w:r>
-      <w:r>
-        <w:rPr>
-          <w:rFonts w:hint="eastAsia"/>
-        </w:rPr>
-        <w:t>执行</w:t>
-      </w:r>
-      <w:proofErr w:type="spellStart"/>
-      <w:r>
-        <w:rPr>
-          <w:rFonts w:hint="eastAsia"/>
-        </w:rPr>
-        <w:t>git</w:t>
-      </w:r>
-      <w:proofErr w:type="spellEnd"/>
-      <w:r>
-        <w:t xml:space="preserve"> status </w:t>
-      </w:r>
-      <w:r>
-        <w:rPr>
-          <w:rFonts w:hint="eastAsia"/>
-        </w:rPr>
-        <w:t>会发现</w:t>
-      </w:r>
-      <w:r>
-        <w:t>该文件</w:t>
-      </w:r>
-      <w:r>
-        <w:rPr>
-          <w:rFonts w:hint="eastAsia"/>
-        </w:rPr>
-        <w:t>或者</w:t>
-      </w:r>
-      <w:r>
-        <w:t>文件夹的目录是</w:t>
-      </w:r>
-      <w:r>
-        <w:t xml:space="preserve">Untrack </w:t>
-      </w:r>
-      <w:r>
-        <w:rPr>
-          <w:rFonts w:hint="eastAsia"/>
-        </w:rPr>
-        <w:t>状态</w:t>
-      </w:r>
-      <w:r>
-        <w:t>。</w:t>
-      </w:r>
-    </w:p>
-    <w:p>
-      <w:r>
-        <w:t>当你</w:t>
-      </w:r>
-      <w:proofErr w:type="spellStart"/>
-      <w:r>
-        <w:t>git</w:t>
-      </w:r>
-      <w:proofErr w:type="spellEnd"/>
-      <w:r>
-        <w:t xml:space="preserve"> add file ,</w:t>
-      </w:r>
-      <w:r>
-        <w:rPr>
-          <w:rFonts w:hint="eastAsia"/>
-        </w:rPr>
-        <w:t>则意味</w:t>
-      </w:r>
-      <w:r>
-        <w:t>着这个文件保存在了</w:t>
-      </w:r>
-      <w:proofErr w:type="spellStart"/>
-      <w:r>
-        <w:t>git</w:t>
-      </w:r>
-      <w:proofErr w:type="spellEnd"/>
-      <w:r>
-        <w:t xml:space="preserve"> </w:t>
-      </w:r>
-      <w:r>
-        <w:rPr>
-          <w:rFonts w:hint="eastAsia"/>
-        </w:rPr>
-        <w:t>内在</w:t>
-      </w:r>
-      <w:r>
-        <w:t>的</w:t>
-      </w:r>
-      <w:r>
-        <w:rPr>
-          <w:color w:val="FF0000"/>
-        </w:rPr>
-        <w:t>暂存区</w:t>
-      </w:r>
-      <w:r>
-        <w:t>，</w:t>
-      </w:r>
-      <w:r>
-        <w:rPr>
-          <w:rFonts w:hint="eastAsia"/>
-        </w:rPr>
-        <w:t>此时</w:t>
-      </w:r>
-      <w:r>
-        <w:t>这个文件属于</w:t>
-      </w:r>
-      <w:r>
-        <w:rPr>
-          <w:rFonts w:hint="eastAsia"/>
-        </w:rPr>
-        <w:t xml:space="preserve"> </w:t>
-      </w:r>
-      <w:proofErr w:type="spellStart"/>
-      <w:r>
-        <w:t>unstage</w:t>
-      </w:r>
-      <w:proofErr w:type="spellEnd"/>
-      <w:r>
-        <w:t>,</w:t>
-      </w:r>
-      <w:r>
-        <w:rPr>
-          <w:rFonts w:hint="eastAsia"/>
-        </w:rPr>
-        <w:t>等待</w:t>
-      </w:r>
-      <w:r>
-        <w:t>commit</w:t>
-      </w:r>
-      <w:r>
-        <w:rPr>
-          <w:rFonts w:hint="eastAsia"/>
-        </w:rPr>
-        <w:t>。</w:t>
-      </w:r>
-    </w:p>
-    <w:p>
-      <w:r>
-        <w:rPr>
-          <w:rFonts w:hint="eastAsia"/>
-        </w:rPr>
-        <w:t>当你</w:t>
-      </w:r>
-      <w:proofErr w:type="spellStart"/>
-      <w:r>
-        <w:t>git</w:t>
-      </w:r>
-      <w:proofErr w:type="spellEnd"/>
-      <w:r>
-        <w:t xml:space="preserve"> commit </w:t>
-      </w:r>
-      <w:r>
-        <w:rPr>
-          <w:rFonts w:hint="eastAsia"/>
-        </w:rPr>
-        <w:t>后</w:t>
-      </w:r>
-      <w:r>
-        <w:t>，</w:t>
-      </w:r>
-      <w:r>
-        <w:rPr>
-          <w:rFonts w:hint="eastAsia"/>
-        </w:rPr>
-        <w:t>此时</w:t>
-      </w:r>
-      <w:proofErr w:type="spellStart"/>
-      <w:r>
-        <w:t>git</w:t>
-      </w:r>
-      <w:proofErr w:type="spellEnd"/>
-      <w:r>
-        <w:t xml:space="preserve"> status </w:t>
-      </w:r>
-      <w:r>
-        <w:rPr>
-          <w:rFonts w:hint="eastAsia"/>
-        </w:rPr>
-        <w:t>发现</w:t>
-      </w:r>
-      <w:r>
-        <w:t xml:space="preserve"> </w:t>
-      </w:r>
-      <w:r>
-        <w:rPr>
-          <w:rFonts w:hint="eastAsia"/>
-        </w:rPr>
-        <w:t>会</w:t>
-      </w:r>
-      <w:r>
-        <w:t>提示你没有</w:t>
-      </w:r>
-      <w:r>
-        <w:rPr>
-          <w:rFonts w:hint="eastAsia"/>
-        </w:rPr>
-        <w:t>可以</w:t>
-      </w:r>
-      <w:r>
-        <w:t>去提交的文件，</w:t>
-      </w:r>
-      <w:r>
-        <w:rPr>
-          <w:rFonts w:hint="eastAsia"/>
-        </w:rPr>
-        <w:t>此时</w:t>
-      </w:r>
-      <w:r>
-        <w:t>文件均属于</w:t>
-      </w:r>
-      <w:r>
-        <w:t>stage</w:t>
-      </w:r>
-      <w:r>
-        <w:t>状态，</w:t>
-      </w:r>
-      <w:r>
-        <w:rPr>
-          <w:rFonts w:hint="eastAsia"/>
-        </w:rPr>
-        <w:t>已经</w:t>
-      </w:r>
-      <w:r>
-        <w:t>被提交到</w:t>
-      </w:r>
-      <w:r>
-        <w:rPr>
-          <w:rFonts w:hint="eastAsia"/>
-          <w:color w:val="FF0000"/>
-        </w:rPr>
-        <w:t>某个分支</w:t>
-      </w:r>
-      <w:r>
-        <w:t>（</w:t>
-      </w:r>
-      <w:r>
-        <w:rPr>
-          <w:rFonts w:hint="eastAsia"/>
-        </w:rPr>
-        <w:t>后续</w:t>
-      </w:r>
-      <w:r>
-        <w:t>讲分支的</w:t>
-      </w:r>
-      <w:r>
-        <w:rPr>
-          <w:rFonts w:hint="eastAsia"/>
-        </w:rPr>
-        <w:t>概念</w:t>
-      </w:r>
-      <w:r>
-        <w:t>，现在默认提交到</w:t>
-      </w:r>
-      <w:r>
-        <w:t>master</w:t>
-      </w:r>
-      <w:r>
-        <w:t>的分支下）</w:t>
-      </w:r>
-    </w:p>
-    <w:p>
-      <w:r>
-        <w:rPr>
-          <w:rFonts w:hint="eastAsia"/>
-        </w:rPr>
-        <w:t>4</w:t>
+    </w:p>
+    <w:p>
+      <w:r>
+        <w:rPr>
+          <w:rFonts w:hint="eastAsia"/>
+        </w:rPr>
+        <w:t>5</w:t>
       </w:r>
       <w:r>
         <w:rPr>
@@ -917,16 +884,10 @@
         <w:t>、</w:t>
       </w:r>
       <w:r>
-        <w:t>修改</w:t>
-      </w:r>
-      <w:r>
-        <w:rPr>
-          <w:rFonts w:hint="eastAsia"/>
-        </w:rPr>
-        <w:t>程序</w:t>
-      </w:r>
-      <w:r>
-        <w:t>，</w:t>
+        <w:rPr>
+          <w:rFonts w:hint="eastAsia"/>
+        </w:rPr>
+        <w:t xml:space="preserve">git log </w:t>
       </w:r>
       <w:r>
         <w:rPr>
@@ -935,166 +896,13 @@
         <w:t>查看</w:t>
       </w:r>
       <w:r>
-        <w:t>修改内容</w:t>
-      </w:r>
-    </w:p>
-    <w:p>
-      <w:proofErr w:type="spellStart"/>
-      <w:r>
-        <w:rPr>
-          <w:rFonts w:hint="eastAsia"/>
-        </w:rPr>
-        <w:t>git</w:t>
-      </w:r>
-      <w:proofErr w:type="spellEnd"/>
-      <w:r>
-        <w:t xml:space="preserve"> status </w:t>
-      </w:r>
-      <w:r>
-        <w:rPr>
-          <w:rFonts w:hint="eastAsia"/>
-        </w:rPr>
-        <w:t>随时</w:t>
-      </w:r>
-      <w:r>
-        <w:t>用</w:t>
-      </w:r>
-      <w:r>
-        <w:rPr>
-          <w:rFonts w:hint="eastAsia"/>
-        </w:rPr>
-        <w:t>来</w:t>
-      </w:r>
-      <w:r>
-        <w:t>跟踪</w:t>
-      </w:r>
-      <w:r>
-        <w:rPr>
-          <w:rFonts w:hint="eastAsia"/>
-        </w:rPr>
-        <w:t>工作区</w:t>
-      </w:r>
-      <w:r>
-        <w:t>的文件状态</w:t>
-      </w:r>
-    </w:p>
-    <w:p>
-      <w:proofErr w:type="spellStart"/>
-      <w:r>
-        <w:t>git</w:t>
-      </w:r>
-      <w:proofErr w:type="spellEnd"/>
-      <w:r>
-        <w:t xml:space="preserve"> diff   </w:t>
-      </w:r>
-      <w:proofErr w:type="spellStart"/>
-      <w:r>
-        <w:t>git</w:t>
-      </w:r>
-      <w:proofErr w:type="spellEnd"/>
-      <w:r>
-        <w:t xml:space="preserve"> status</w:t>
-      </w:r>
-      <w:r>
-        <w:rPr>
-          <w:rFonts w:hint="eastAsia"/>
-        </w:rPr>
-        <w:t>告诉你有文件被修改过，用</w:t>
-      </w:r>
-      <w:proofErr w:type="spellStart"/>
-      <w:r>
-        <w:t>git</w:t>
-      </w:r>
-      <w:proofErr w:type="spellEnd"/>
-      <w:r>
-        <w:t xml:space="preserve"> diff</w:t>
-      </w:r>
-      <w:r>
-        <w:rPr>
-          <w:rFonts w:hint="eastAsia"/>
-        </w:rPr>
-        <w:t>可以查看修改内容。</w:t>
-      </w:r>
-    </w:p>
-    <w:p>
-      <w:r>
-        <w:rPr>
-          <w:rFonts w:hint="eastAsia"/>
-        </w:rPr>
-        <w:t>-------</w:t>
-      </w:r>
-      <w:r>
-        <w:rPr>
-          <w:rFonts w:hint="eastAsia"/>
-        </w:rPr>
-        <w:t>早上</w:t>
-      </w:r>
-      <w:r>
-        <w:t>早起学习的感觉棒棒哒。</w:t>
-      </w:r>
-      <w:r>
-        <w:t>------</w:t>
-      </w:r>
-      <w:r>
-        <w:t>后续要坚持，早睡早起早上学习。</w:t>
-      </w:r>
-      <w:proofErr w:type="spellStart"/>
-      <w:r>
-        <w:rPr>
-          <w:rFonts w:hint="eastAsia"/>
-        </w:rPr>
-        <w:t>git</w:t>
-      </w:r>
-      <w:proofErr w:type="spellEnd"/>
-    </w:p>
-    <w:p>
-      <w:r>
-        <w:rPr>
-          <w:rFonts w:hint="eastAsia"/>
-        </w:rPr>
-        <w:t>5</w:t>
-      </w:r>
-      <w:r>
-        <w:rPr>
-          <w:rFonts w:hint="eastAsia"/>
-        </w:rPr>
-        <w:t>、</w:t>
-      </w:r>
-      <w:proofErr w:type="spellStart"/>
-      <w:r>
-        <w:rPr>
-          <w:rFonts w:hint="eastAsia"/>
-        </w:rPr>
-        <w:t>git</w:t>
-      </w:r>
-      <w:proofErr w:type="spellEnd"/>
-      <w:r>
-        <w:rPr>
-          <w:rFonts w:hint="eastAsia"/>
-        </w:rPr>
-        <w:t xml:space="preserve"> log </w:t>
-      </w:r>
-      <w:r>
-        <w:rPr>
-          <w:rFonts w:hint="eastAsia"/>
-        </w:rPr>
-        <w:t>查看</w:t>
-      </w:r>
-      <w:r>
         <w:t>修改记录</w:t>
       </w:r>
     </w:p>
     <w:p>
       <w:r>
         <w:tab/>
-      </w:r>
-      <w:proofErr w:type="spellStart"/>
-      <w:r>
-        <w:t>git</w:t>
-      </w:r>
-      <w:proofErr w:type="spellEnd"/>
-      <w:r>
-        <w:t xml:space="preserve"> log </w:t>
+        <w:t xml:space="preserve">git log </w:t>
       </w:r>
       <w:r>
         <w:rPr>
@@ -1232,13 +1040,8 @@
         <w:t>，可以</w:t>
       </w:r>
       <w:r>
-        <w:t xml:space="preserve"> --pretty=</w:t>
-      </w:r>
-      <w:proofErr w:type="spellStart"/>
-      <w:r>
-        <w:t>oneline</w:t>
-      </w:r>
-      <w:proofErr w:type="spellEnd"/>
+        <w:t xml:space="preserve"> --pretty=oneline</w:t>
+      </w:r>
       <w:r>
         <w:t xml:space="preserve">  </w:t>
       </w:r>
@@ -1263,56 +1066,12 @@
         </w:rPr>
         <w:t xml:space="preserve"> </w:t>
       </w:r>
-      <w:proofErr w:type="spellStart"/>
       <w:r>
         <w:rPr>
           <w:highlight w:val="yellow"/>
         </w:rPr>
-        <w:t>git</w:t>
-      </w:r>
-      <w:proofErr w:type="spellEnd"/>
-      <w:r>
-        <w:rPr>
-          <w:highlight w:val="yellow"/>
-        </w:rPr>
-        <w:t xml:space="preserve"> log pretty=</w:t>
-      </w:r>
-      <w:proofErr w:type="spellStart"/>
-      <w:r>
-        <w:rPr>
-          <w:highlight w:val="yellow"/>
-        </w:rPr>
-        <w:t>oneline</w:t>
-      </w:r>
-      <w:proofErr w:type="spellEnd"/>
-      <w:r>
-        <w:rPr>
-          <w:highlight w:val="yellow"/>
-        </w:rPr>
-        <w:t xml:space="preserve">    </w:t>
-      </w:r>
-      <w:proofErr w:type="spellStart"/>
-      <w:r>
-        <w:rPr>
-          <w:highlight w:val="yellow"/>
-        </w:rPr>
-        <w:t>git</w:t>
-      </w:r>
-      <w:proofErr w:type="spellEnd"/>
-      <w:r>
-        <w:rPr>
-          <w:highlight w:val="yellow"/>
-        </w:rPr>
-        <w:t xml:space="preserve"> log –</w:t>
-      </w:r>
-      <w:proofErr w:type="spellStart"/>
-      <w:r>
-        <w:rPr>
-          <w:highlight w:val="yellow"/>
-        </w:rPr>
-        <w:t>oneline</w:t>
-      </w:r>
-      <w:proofErr w:type="spellEnd"/>
+        <w:t>git log pretty=oneline    git log –oneline</w:t>
+      </w:r>
       <w:r>
         <w:t xml:space="preserve"> </w:t>
       </w:r>
@@ -1480,14 +1239,12 @@
       <w:r>
         <w:t>主要是考虑到</w:t>
       </w:r>
-      <w:proofErr w:type="spellStart"/>
       <w:r>
         <w:rPr>
           <w:rFonts w:hint="eastAsia"/>
         </w:rPr>
         <w:t>git</w:t>
       </w:r>
-      <w:proofErr w:type="spellEnd"/>
       <w:r>
         <w:t>的分布式属性及后续多人</w:t>
       </w:r>
@@ -1564,28 +1321,12 @@
       <w:pPr>
         <w:ind w:leftChars="200" w:left="420"/>
       </w:pPr>
-      <w:proofErr w:type="spellStart"/>
       <w:r>
         <w:rPr>
           <w:highlight w:val="yellow"/>
         </w:rPr>
-        <w:t>git</w:t>
-      </w:r>
-      <w:proofErr w:type="spellEnd"/>
-      <w:r>
-        <w:rPr>
-          <w:highlight w:val="yellow"/>
-        </w:rPr>
-        <w:t xml:space="preserve"> log –revise –</w:t>
-      </w:r>
-      <w:proofErr w:type="spellStart"/>
-      <w:r>
-        <w:rPr>
-          <w:highlight w:val="yellow"/>
-        </w:rPr>
-        <w:t>oneline</w:t>
-      </w:r>
-      <w:proofErr w:type="spellEnd"/>
+        <w:t>git log –revise –oneline</w:t>
+      </w:r>
     </w:p>
     <w:p>
       <w:pPr>
@@ -1666,13 +1407,8 @@
       <w:r>
         <w:t xml:space="preserve">1&gt; </w:t>
       </w:r>
-      <w:proofErr w:type="spellStart"/>
-      <w:r>
-        <w:t>git</w:t>
-      </w:r>
-      <w:proofErr w:type="spellEnd"/>
-      <w:r>
-        <w:t xml:space="preserve"> log </w:t>
+      <w:r>
+        <w:t xml:space="preserve">git log </w:t>
       </w:r>
       <w:r>
         <w:t>--</w:t>
@@ -1686,11 +1422,9 @@
         </w:rPr>
         <w:t>[</w:t>
       </w:r>
-      <w:proofErr w:type="spellStart"/>
       <w:r>
         <w:t>yourname</w:t>
       </w:r>
-      <w:proofErr w:type="spellEnd"/>
       <w:r>
         <w:rPr>
           <w:rFonts w:hint="eastAsia"/>
@@ -1711,34 +1445,27 @@
       <w:r>
         <w:t>出</w:t>
       </w:r>
-      <w:proofErr w:type="spellStart"/>
+      <w:r>
+        <w:t xml:space="preserve">yourname </w:t>
+      </w:r>
+      <w:r>
+        <w:rPr>
+          <w:rFonts w:hint="eastAsia"/>
+        </w:rPr>
+        <w:t>提交</w:t>
+      </w:r>
+      <w:r>
+        <w:t>的所有日志</w:t>
+      </w:r>
+      <w:r>
+        <w:rPr>
+          <w:rFonts w:hint="eastAsia"/>
+        </w:rPr>
+        <w:t>，</w:t>
+      </w:r>
       <w:r>
         <w:t>yourname</w:t>
       </w:r>
-      <w:proofErr w:type="spellEnd"/>
-      <w:r>
-        <w:t xml:space="preserve"> </w:t>
-      </w:r>
-      <w:r>
-        <w:rPr>
-          <w:rFonts w:hint="eastAsia"/>
-        </w:rPr>
-        <w:t>提交</w:t>
-      </w:r>
-      <w:r>
-        <w:t>的所有日志</w:t>
-      </w:r>
-      <w:r>
-        <w:rPr>
-          <w:rFonts w:hint="eastAsia"/>
-        </w:rPr>
-        <w:t>，</w:t>
-      </w:r>
-      <w:proofErr w:type="spellStart"/>
-      <w:r>
-        <w:t>yourname</w:t>
-      </w:r>
-      <w:proofErr w:type="spellEnd"/>
       <w:r>
         <w:rPr>
           <w:rFonts w:hint="eastAsia"/>
@@ -1848,39 +1575,8 @@
           <w:sz w:val="18"/>
           <w:szCs w:val="18"/>
         </w:rPr>
-        <w:t xml:space="preserve">$ </w:t>
-      </w:r>
-      <w:proofErr w:type="spellStart"/>
-      <w:r>
-        <w:rPr>
-          <w:rFonts w:ascii="Lucida Console" w:hAnsi="Lucida Console" w:cs="Lucida Console"/>
-          <w:kern w:val="0"/>
-          <w:sz w:val="18"/>
-          <w:szCs w:val="18"/>
-        </w:rPr>
-        <w:t>git</w:t>
-      </w:r>
-      <w:proofErr w:type="spellEnd"/>
-      <w:r>
-        <w:rPr>
-          <w:rFonts w:ascii="Lucida Console" w:hAnsi="Lucida Console" w:cs="Lucida Console"/>
-          <w:kern w:val="0"/>
-          <w:sz w:val="18"/>
-          <w:szCs w:val="18"/>
-        </w:rPr>
-        <w:t xml:space="preserve"> log --author </w:t>
-      </w:r>
-      <w:proofErr w:type="spellStart"/>
-      <w:r>
-        <w:rPr>
-          <w:rFonts w:ascii="Lucida Console" w:hAnsi="Lucida Console" w:cs="Lucida Console"/>
-          <w:kern w:val="0"/>
-          <w:sz w:val="18"/>
-          <w:szCs w:val="18"/>
-        </w:rPr>
-        <w:t>ljbao</w:t>
-      </w:r>
-      <w:proofErr w:type="spellEnd"/>
+        <w:t>$ git log --author ljbao</w:t>
+      </w:r>
     </w:p>
     <w:p>
       <w:pPr>
@@ -1904,47 +1600,7 @@
           <w:szCs w:val="18"/>
         </w:rPr>
         <w:tab/>
-        <w:t xml:space="preserve">$ </w:t>
-      </w:r>
-      <w:proofErr w:type="spellStart"/>
-      <w:r>
-        <w:rPr>
-          <w:rFonts w:ascii="Lucida Console" w:hAnsi="Lucida Console" w:cs="Lucida Console"/>
-          <w:kern w:val="0"/>
-          <w:sz w:val="18"/>
-          <w:szCs w:val="18"/>
-        </w:rPr>
-        <w:t>git</w:t>
-      </w:r>
-      <w:proofErr w:type="spellEnd"/>
-      <w:r>
-        <w:rPr>
-          <w:rFonts w:ascii="Lucida Console" w:hAnsi="Lucida Console" w:cs="Lucida Console"/>
-          <w:kern w:val="0"/>
-          <w:sz w:val="18"/>
-          <w:szCs w:val="18"/>
-        </w:rPr>
-        <w:t xml:space="preserve"> log --author </w:t>
-      </w:r>
-      <w:proofErr w:type="spellStart"/>
-      <w:r>
-        <w:rPr>
-          <w:rFonts w:ascii="Lucida Console" w:hAnsi="Lucida Console" w:cs="Lucida Console"/>
-          <w:kern w:val="0"/>
-          <w:sz w:val="18"/>
-          <w:szCs w:val="18"/>
-        </w:rPr>
-        <w:t>lj</w:t>
-      </w:r>
-      <w:proofErr w:type="spellEnd"/>
-      <w:r>
-        <w:rPr>
-          <w:rFonts w:ascii="Lucida Console" w:hAnsi="Lucida Console" w:cs="Lucida Console"/>
-          <w:kern w:val="0"/>
-          <w:sz w:val="18"/>
-          <w:szCs w:val="18"/>
-        </w:rPr>
-        <w:t>*</w:t>
+        <w:t>$ git log --author lj*</w:t>
       </w:r>
     </w:p>
     <w:p>
@@ -1968,9 +1624,8 @@
           <w:szCs w:val="18"/>
         </w:rPr>
         <w:tab/>
-        <w:t xml:space="preserve">2&gt; </w:t>
-      </w:r>
-      <w:proofErr w:type="spellStart"/>
+        <w:t xml:space="preserve">2&gt; git log </w:t>
+      </w:r>
       <w:r>
         <w:rPr>
           <w:rFonts w:ascii="Lucida Console" w:hAnsi="Lucida Console" w:cs="Lucida Console"/>
@@ -1978,9 +1633,8 @@
           <w:sz w:val="18"/>
           <w:szCs w:val="18"/>
         </w:rPr>
-        <w:t>git</w:t>
-      </w:r>
-      <w:proofErr w:type="spellEnd"/>
+        <w:t>–</w:t>
+      </w:r>
       <w:r>
         <w:rPr>
           <w:rFonts w:ascii="Lucida Console" w:hAnsi="Lucida Console" w:cs="Lucida Console"/>
@@ -1988,36 +1642,7 @@
           <w:sz w:val="18"/>
           <w:szCs w:val="18"/>
         </w:rPr>
-        <w:t xml:space="preserve"> log </w:t>
-      </w:r>
-      <w:r>
-        <w:rPr>
-          <w:rFonts w:ascii="Lucida Console" w:hAnsi="Lucida Console" w:cs="Lucida Console"/>
-          <w:kern w:val="0"/>
-          <w:sz w:val="18"/>
-          <w:szCs w:val="18"/>
-        </w:rPr>
-        <w:t>–</w:t>
-      </w:r>
-      <w:proofErr w:type="spellStart"/>
-      <w:r>
-        <w:rPr>
-          <w:rFonts w:ascii="Lucida Console" w:hAnsi="Lucida Console" w:cs="Lucida Console"/>
-          <w:kern w:val="0"/>
-          <w:sz w:val="18"/>
-          <w:szCs w:val="18"/>
-        </w:rPr>
-        <w:t>grep</w:t>
-      </w:r>
-      <w:proofErr w:type="spellEnd"/>
-      <w:r>
-        <w:rPr>
-          <w:rFonts w:ascii="Lucida Console" w:hAnsi="Lucida Console" w:cs="Lucida Console"/>
-          <w:kern w:val="0"/>
-          <w:sz w:val="18"/>
-          <w:szCs w:val="18"/>
-        </w:rPr>
-        <w:t xml:space="preserve"> </w:t>
+        <w:t xml:space="preserve">grep </w:t>
       </w:r>
       <w:r>
         <w:rPr>
@@ -2217,27 +1842,7 @@
           <w:szCs w:val="18"/>
         </w:rPr>
         <w:tab/>
-        <w:t xml:space="preserve">3&gt; </w:t>
-      </w:r>
-      <w:proofErr w:type="spellStart"/>
-      <w:r>
-        <w:rPr>
-          <w:rFonts w:ascii="Lucida Console" w:hAnsi="Lucida Console" w:cs="Lucida Console"/>
-          <w:kern w:val="0"/>
-          <w:sz w:val="18"/>
-          <w:szCs w:val="18"/>
-        </w:rPr>
-        <w:t>git</w:t>
-      </w:r>
-      <w:proofErr w:type="spellEnd"/>
-      <w:r>
-        <w:rPr>
-          <w:rFonts w:ascii="Lucida Console" w:hAnsi="Lucida Console" w:cs="Lucida Console"/>
-          <w:kern w:val="0"/>
-          <w:sz w:val="18"/>
-          <w:szCs w:val="18"/>
-        </w:rPr>
-        <w:t xml:space="preserve"> log –p –-[file]</w:t>
+        <w:t>3&gt; git log –p –-[file]</w:t>
       </w:r>
     </w:p>
     <w:p>
@@ -2474,7 +2079,6 @@
         </w:rPr>
         <w:t xml:space="preserve">&gt; </w:t>
       </w:r>
-      <w:proofErr w:type="spellStart"/>
       <w:r>
         <w:rPr>
           <w:rFonts w:ascii="Lucida Console" w:hAnsi="Lucida Console" w:cs="Lucida Console"/>
@@ -2482,37 +2086,7 @@
           <w:sz w:val="18"/>
           <w:szCs w:val="18"/>
         </w:rPr>
-        <w:t>git</w:t>
-      </w:r>
-      <w:proofErr w:type="spellEnd"/>
-      <w:r>
-        <w:rPr>
-          <w:rFonts w:ascii="Lucida Console" w:hAnsi="Lucida Console" w:cs="Lucida Console"/>
-          <w:kern w:val="0"/>
-          <w:sz w:val="18"/>
-          <w:szCs w:val="18"/>
-        </w:rPr>
-        <w:t xml:space="preserve"> log --</w:t>
-      </w:r>
-      <w:proofErr w:type="spellStart"/>
-      <w:r>
-        <w:rPr>
-          <w:rFonts w:ascii="Lucida Console" w:hAnsi="Lucida Console" w:cs="Lucida Console"/>
-          <w:kern w:val="0"/>
-          <w:sz w:val="18"/>
-          <w:szCs w:val="18"/>
-        </w:rPr>
-        <w:t>oneline</w:t>
-      </w:r>
-      <w:proofErr w:type="spellEnd"/>
-      <w:r>
-        <w:rPr>
-          <w:rFonts w:ascii="Lucida Console" w:hAnsi="Lucida Console" w:cs="Lucida Console"/>
-          <w:kern w:val="0"/>
-          <w:sz w:val="18"/>
-          <w:szCs w:val="18"/>
-        </w:rPr>
-        <w:t xml:space="preserve"> --before={} --after={}</w:t>
+        <w:t>git log --oneline --before={} --after={}</w:t>
       </w:r>
     </w:p>
     <w:p>
@@ -2757,46 +2331,7 @@
           <w:szCs w:val="18"/>
         </w:rPr>
         <w:tab/>
-      </w:r>
-      <w:proofErr w:type="spellStart"/>
-      <w:r>
-        <w:rPr>
-          <w:rFonts w:ascii="Lucida Console" w:hAnsi="Lucida Console" w:cs="Lucida Console"/>
-          <w:kern w:val="0"/>
-          <w:sz w:val="18"/>
-          <w:szCs w:val="18"/>
-        </w:rPr>
-        <w:t>git</w:t>
-      </w:r>
-      <w:proofErr w:type="spellEnd"/>
-      <w:r>
-        <w:rPr>
-          <w:rFonts w:ascii="Lucida Console" w:hAnsi="Lucida Console" w:cs="Lucida Console"/>
-          <w:kern w:val="0"/>
-          <w:sz w:val="18"/>
-          <w:szCs w:val="18"/>
-        </w:rPr>
-        <w:t xml:space="preserve"> log --</w:t>
-      </w:r>
-      <w:proofErr w:type="spellStart"/>
-      <w:r>
-        <w:rPr>
-          <w:rFonts w:ascii="Lucida Console" w:hAnsi="Lucida Console" w:cs="Lucida Console"/>
-          <w:kern w:val="0"/>
-          <w:sz w:val="18"/>
-          <w:szCs w:val="18"/>
-        </w:rPr>
-        <w:t>oneline</w:t>
-      </w:r>
-      <w:proofErr w:type="spellEnd"/>
-      <w:r>
-        <w:rPr>
-          <w:rFonts w:ascii="Lucida Console" w:hAnsi="Lucida Console" w:cs="Lucida Console"/>
-          <w:kern w:val="0"/>
-          <w:sz w:val="18"/>
-          <w:szCs w:val="18"/>
-        </w:rPr>
-        <w:t xml:space="preserve"> --before={3.weeks.ago} --after={2018-10-24}</w:t>
+        <w:t>git log --oneline --before={3.weeks.ago} --after={2018-10-24}</w:t>
       </w:r>
     </w:p>
     <w:p>
@@ -2945,30 +2480,17 @@
       <w:pPr>
         <w:ind w:leftChars="200" w:left="420"/>
       </w:pPr>
-      <w:proofErr w:type="spellStart"/>
-      <w:r>
-        <w:t>git</w:t>
-      </w:r>
-      <w:proofErr w:type="spellEnd"/>
-      <w:r>
-        <w:t xml:space="preserve"> reset</w:t>
+      <w:r>
+        <w:t>git reset</w:t>
       </w:r>
       <w:r>
         <w:t xml:space="preserve"> –hard </w:t>
       </w:r>
-      <w:proofErr w:type="spellStart"/>
-      <w:r>
-        <w:rPr>
-          <w:rFonts w:hint="eastAsia"/>
-        </w:rPr>
-        <w:t>commitid</w:t>
-      </w:r>
-      <w:proofErr w:type="spellEnd"/>
-      <w:r>
-        <w:rPr>
-          <w:rFonts w:hint="eastAsia"/>
-        </w:rPr>
-        <w:t xml:space="preserve"> </w:t>
+      <w:r>
+        <w:rPr>
+          <w:rFonts w:hint="eastAsia"/>
+        </w:rPr>
+        <w:t xml:space="preserve">commitid </w:t>
       </w:r>
     </w:p>
     <w:p>
@@ -2984,7 +2506,6 @@
       <w:r>
         <w:t>的</w:t>
       </w:r>
-      <w:proofErr w:type="spellStart"/>
       <w:r>
         <w:rPr>
           <w:rFonts w:hint="eastAsia"/>
@@ -2992,11 +2513,7 @@
         <w:t>commit</w:t>
       </w:r>
       <w:r>
-        <w:t>id</w:t>
-      </w:r>
-      <w:proofErr w:type="spellEnd"/>
-      <w:r>
-        <w:t xml:space="preserve"> </w:t>
+        <w:t xml:space="preserve">id </w:t>
       </w:r>
       <w:r>
         <w:rPr>
@@ -3022,21 +2539,8 @@
       <w:r>
         <w:t>的数，可以通过</w:t>
       </w:r>
-      <w:proofErr w:type="spellStart"/>
-      <w:r>
-        <w:t>git</w:t>
-      </w:r>
-      <w:proofErr w:type="spellEnd"/>
-      <w:r>
-        <w:t xml:space="preserve"> log –</w:t>
-      </w:r>
-      <w:proofErr w:type="spellStart"/>
-      <w:r>
-        <w:t>oneline</w:t>
-      </w:r>
-      <w:proofErr w:type="spellEnd"/>
-      <w:r>
-        <w:t xml:space="preserve"> </w:t>
+      <w:r>
+        <w:t xml:space="preserve">git log –oneline </w:t>
       </w:r>
       <w:r>
         <w:rPr>
@@ -3192,100 +2696,60 @@
       <w:pPr>
         <w:ind w:leftChars="200" w:left="420"/>
       </w:pPr>
-      <w:proofErr w:type="spellStart"/>
+      <w:r>
+        <w:rPr>
+          <w:rFonts w:hint="eastAsia"/>
+        </w:rPr>
+        <w:t xml:space="preserve">git log --oneline  </w:t>
+      </w:r>
+      <w:r>
+        <w:rPr>
+          <w:rFonts w:hint="eastAsia"/>
+        </w:rPr>
+        <w:t>发现只能查到这个版本之前的</w:t>
+      </w:r>
+      <w:r>
+        <w:rPr>
+          <w:rFonts w:hint="eastAsia"/>
+        </w:rPr>
+        <w:t>commit</w:t>
+      </w:r>
+      <w:r>
+        <w:rPr>
+          <w:rFonts w:hint="eastAsia"/>
+        </w:rPr>
+        <w:t>记录，那要是想回退刚刚我们回退之前的版本怎么办呢？</w:t>
+      </w:r>
+      <w:r>
+        <w:rPr>
+          <w:rFonts w:hint="eastAsia"/>
+        </w:rPr>
+        <w:t xml:space="preserve"> </w:t>
+      </w:r>
+      <w:r>
+        <w:rPr>
+          <w:rFonts w:hint="eastAsia"/>
+        </w:rPr>
+        <w:t>别担心，再</w:t>
+      </w:r>
       <w:r>
         <w:rPr>
           <w:rFonts w:hint="eastAsia"/>
         </w:rPr>
         <w:t>git</w:t>
       </w:r>
-      <w:proofErr w:type="spellEnd"/>
-      <w:r>
-        <w:rPr>
-          <w:rFonts w:hint="eastAsia"/>
-        </w:rPr>
-        <w:t xml:space="preserve"> log --</w:t>
-      </w:r>
-      <w:proofErr w:type="spellStart"/>
-      <w:r>
-        <w:rPr>
-          <w:rFonts w:hint="eastAsia"/>
-        </w:rPr>
-        <w:t>oneline</w:t>
-      </w:r>
-      <w:proofErr w:type="spellEnd"/>
-      <w:r>
-        <w:rPr>
-          <w:rFonts w:hint="eastAsia"/>
-        </w:rPr>
-        <w:t xml:space="preserve">  </w:t>
-      </w:r>
-      <w:r>
-        <w:rPr>
-          <w:rFonts w:hint="eastAsia"/>
-        </w:rPr>
-        <w:t>发现只能查到这个版本之前的</w:t>
-      </w:r>
-      <w:r>
-        <w:rPr>
-          <w:rFonts w:hint="eastAsia"/>
-        </w:rPr>
-        <w:t>commit</w:t>
-      </w:r>
-      <w:r>
-        <w:rPr>
-          <w:rFonts w:hint="eastAsia"/>
-        </w:rPr>
-        <w:t>记录，那要是想回退刚刚我们回退之前的版本怎么办呢？</w:t>
-      </w:r>
-      <w:r>
-        <w:rPr>
-          <w:rFonts w:hint="eastAsia"/>
-        </w:rPr>
-        <w:t xml:space="preserve"> </w:t>
-      </w:r>
-      <w:r>
-        <w:rPr>
-          <w:rFonts w:hint="eastAsia"/>
-        </w:rPr>
-        <w:t>别担心，再</w:t>
-      </w:r>
-      <w:proofErr w:type="spellStart"/>
-      <w:r>
-        <w:rPr>
-          <w:rFonts w:hint="eastAsia"/>
-        </w:rPr>
-        <w:t>git</w:t>
-      </w:r>
-      <w:proofErr w:type="spellEnd"/>
       <w:r>
         <w:rPr>
           <w:rFonts w:hint="eastAsia"/>
         </w:rPr>
         <w:t>这里你可以吃到后悔药。</w:t>
       </w:r>
-      <w:proofErr w:type="spellStart"/>
-      <w:r>
-        <w:rPr>
-          <w:rFonts w:hint="eastAsia"/>
-        </w:rPr>
-        <w:t>git</w:t>
-      </w:r>
-      <w:proofErr w:type="spellEnd"/>
-      <w:r>
-        <w:rPr>
-          <w:rFonts w:hint="eastAsia"/>
-        </w:rPr>
-        <w:t xml:space="preserve"> </w:t>
-      </w:r>
-      <w:proofErr w:type="spellStart"/>
-      <w:r>
-        <w:rPr>
-          <w:rFonts w:hint="eastAsia"/>
-        </w:rPr>
-        <w:t>reflog</w:t>
-      </w:r>
-      <w:proofErr w:type="spellEnd"/>
+      <w:r>
+        <w:rPr>
+          <w:rFonts w:hint="eastAsia"/>
+        </w:rPr>
+        <w:t>git reflog</w:t>
+      </w:r>
     </w:p>
     <w:p>
       <w:pPr>
@@ -3385,33 +2849,11 @@
         </w:rPr>
         <w:t>你可以查看到整个版本的全部信息，这个时候你在使用</w:t>
       </w:r>
-      <w:proofErr w:type="spellStart"/>
-      <w:r>
-        <w:rPr>
-          <w:rFonts w:hint="eastAsia"/>
-        </w:rPr>
-        <w:t>git</w:t>
-      </w:r>
-      <w:proofErr w:type="spellEnd"/>
-      <w:r>
-        <w:rPr>
-          <w:rFonts w:hint="eastAsia"/>
-        </w:rPr>
-        <w:t xml:space="preserve"> reset --hard </w:t>
-      </w:r>
-      <w:proofErr w:type="spellStart"/>
-      <w:r>
-        <w:rPr>
-          <w:rFonts w:hint="eastAsia"/>
-        </w:rPr>
-        <w:t>commitID</w:t>
-      </w:r>
-      <w:proofErr w:type="spellEnd"/>
-      <w:r>
-        <w:rPr>
-          <w:rFonts w:hint="eastAsia"/>
-        </w:rPr>
-        <w:t>,</w:t>
+      <w:r>
+        <w:rPr>
+          <w:rFonts w:hint="eastAsia"/>
+        </w:rPr>
+        <w:t>git reset --hard commitID,</w:t>
       </w:r>
       <w:r>
         <w:rPr>
@@ -3516,13 +2958,8 @@
       <w:r>
         <w:t>当前的版本。</w:t>
       </w:r>
-      <w:proofErr w:type="spellStart"/>
-      <w:r>
-        <w:t>git</w:t>
-      </w:r>
-      <w:proofErr w:type="spellEnd"/>
-      <w:r>
-        <w:t xml:space="preserve"> </w:t>
+      <w:r>
+        <w:t xml:space="preserve">git </w:t>
       </w:r>
       <w:r>
         <w:rPr>
@@ -3533,19 +2970,9 @@
       <w:r>
         <w:t>我们在版本的历史之间来穿梭，</w:t>
       </w:r>
-      <w:proofErr w:type="spellStart"/>
-      <w:r>
-        <w:t>git</w:t>
-      </w:r>
-      <w:proofErr w:type="spellEnd"/>
-      <w:r>
-        <w:t xml:space="preserve"> reset –hard </w:t>
-      </w:r>
-      <w:proofErr w:type="spellStart"/>
-      <w:r>
-        <w:t>commitid</w:t>
-      </w:r>
-      <w:proofErr w:type="spellEnd"/>
+      <w:r>
+        <w:t>git reset –hard commitid</w:t>
+      </w:r>
     </w:p>
     <w:p>
       <w:pPr>
@@ -3563,21 +2990,8 @@
         </w:rPr>
         <w:t>、</w:t>
       </w:r>
-      <w:proofErr w:type="spellStart"/>
-      <w:r>
-        <w:t>git</w:t>
-      </w:r>
-      <w:proofErr w:type="spellEnd"/>
-      <w:r>
-        <w:t xml:space="preserve"> log –</w:t>
-      </w:r>
-      <w:proofErr w:type="spellStart"/>
-      <w:r>
-        <w:t>oneline</w:t>
-      </w:r>
-      <w:proofErr w:type="spellEnd"/>
-      <w:r>
-        <w:t xml:space="preserve">  </w:t>
+      <w:r>
+        <w:t xml:space="preserve">git log –oneline  </w:t>
       </w:r>
       <w:r>
         <w:rPr>
@@ -3632,21 +3046,8 @@
         </w:rPr>
         <w:t>、</w:t>
       </w:r>
-      <w:proofErr w:type="spellStart"/>
-      <w:r>
-        <w:t>git</w:t>
-      </w:r>
-      <w:proofErr w:type="spellEnd"/>
-      <w:r>
-        <w:t xml:space="preserve"> </w:t>
-      </w:r>
-      <w:proofErr w:type="spellStart"/>
-      <w:r>
-        <w:t>reflog</w:t>
-      </w:r>
-      <w:proofErr w:type="spellEnd"/>
-      <w:r>
-        <w:t xml:space="preserve">  </w:t>
+      <w:r>
+        <w:t xml:space="preserve">git reflog  </w:t>
       </w:r>
       <w:r>
         <w:rPr>
@@ -3675,14 +3076,12 @@
         </w:rPr>
         <w:t>、</w:t>
       </w:r>
-      <w:proofErr w:type="spellStart"/>
       <w:r>
         <w:rPr>
           <w:rFonts w:hint="eastAsia"/>
         </w:rPr>
         <w:t>git</w:t>
       </w:r>
-      <w:proofErr w:type="spellEnd"/>
       <w:r>
         <w:t xml:space="preserve"> </w:t>
       </w:r>
@@ -3706,7 +3105,6 @@
         </w:rPr>
         <w:tab/>
       </w:r>
-      <w:proofErr w:type="spellStart"/>
       <w:r>
         <w:t>G</w:t>
       </w:r>
@@ -3714,14 +3112,7 @@
         <w:rPr>
           <w:rFonts w:hint="eastAsia"/>
         </w:rPr>
-        <w:t>it</w:t>
-      </w:r>
-      <w:proofErr w:type="spellEnd"/>
-      <w:r>
-        <w:rPr>
-          <w:rFonts w:hint="eastAsia"/>
-        </w:rPr>
-        <w:t xml:space="preserve"> </w:t>
+        <w:t xml:space="preserve">it </w:t>
       </w:r>
       <w:r>
         <w:rPr>
@@ -3886,9 +3277,8 @@
           <w:sz w:val="20"/>
           <w:szCs w:val="20"/>
         </w:rPr>
-        <w:t xml:space="preserve"> ".</w:t>
-      </w:r>
-      <w:proofErr w:type="spellStart"/>
+        <w:t xml:space="preserve"> ".git</w:t>
+      </w:r>
       <w:r>
         <w:rPr>
           <w:rFonts w:ascii="Helvetica" w:eastAsia="宋体" w:hAnsi="Helvetica" w:cs="Helvetica"/>
@@ -3897,9 +3287,8 @@
           <w:sz w:val="20"/>
           <w:szCs w:val="20"/>
         </w:rPr>
-        <w:t>git</w:t>
-      </w:r>
-      <w:proofErr w:type="spellEnd"/>
+        <w:t>目录下</w:t>
+      </w:r>
       <w:r>
         <w:rPr>
           <w:rFonts w:ascii="Helvetica" w:eastAsia="宋体" w:hAnsi="Helvetica" w:cs="Helvetica"/>
@@ -3908,7 +3297,7 @@
           <w:sz w:val="20"/>
           <w:szCs w:val="20"/>
         </w:rPr>
-        <w:t>目录下</w:t>
+        <w:t xml:space="preserve">" </w:t>
       </w:r>
       <w:r>
         <w:rPr>
@@ -3918,7 +3307,7 @@
           <w:sz w:val="20"/>
           <w:szCs w:val="20"/>
         </w:rPr>
-        <w:t xml:space="preserve">" </w:t>
+        <w:t>下的</w:t>
       </w:r>
       <w:r>
         <w:rPr>
@@ -3928,7 +3317,7 @@
           <w:sz w:val="20"/>
           <w:szCs w:val="20"/>
         </w:rPr>
-        <w:t>下的</w:t>
+        <w:t>index</w:t>
       </w:r>
       <w:r>
         <w:rPr>
@@ -3938,7 +3327,7 @@
           <w:sz w:val="20"/>
           <w:szCs w:val="20"/>
         </w:rPr>
-        <w:t>index</w:t>
+        <w:t>文件（</w:t>
       </w:r>
       <w:r>
         <w:rPr>
@@ -3948,39 +3337,7 @@
           <w:sz w:val="20"/>
           <w:szCs w:val="20"/>
         </w:rPr>
-        <w:t>文件（</w:t>
-      </w:r>
-      <w:r>
-        <w:rPr>
-          <w:rFonts w:ascii="Helvetica" w:eastAsia="宋体" w:hAnsi="Helvetica" w:cs="Helvetica"/>
-          <w:color w:val="333333"/>
-          <w:kern w:val="0"/>
-          <w:sz w:val="20"/>
-          <w:szCs w:val="20"/>
-        </w:rPr>
-        <w:t>.</w:t>
-      </w:r>
-      <w:proofErr w:type="spellStart"/>
-      <w:r>
-        <w:rPr>
-          <w:rFonts w:ascii="Helvetica" w:eastAsia="宋体" w:hAnsi="Helvetica" w:cs="Helvetica"/>
-          <w:color w:val="333333"/>
-          <w:kern w:val="0"/>
-          <w:sz w:val="20"/>
-          <w:szCs w:val="20"/>
-        </w:rPr>
-        <w:t>git</w:t>
-      </w:r>
-      <w:proofErr w:type="spellEnd"/>
-      <w:r>
-        <w:rPr>
-          <w:rFonts w:ascii="Helvetica" w:eastAsia="宋体" w:hAnsi="Helvetica" w:cs="Helvetica"/>
-          <w:color w:val="333333"/>
-          <w:kern w:val="0"/>
-          <w:sz w:val="20"/>
-          <w:szCs w:val="20"/>
-        </w:rPr>
-        <w:t>/index</w:t>
+        <w:t>.git/index</w:t>
       </w:r>
       <w:r>
         <w:rPr>
@@ -4064,9 +3421,8 @@
           <w:sz w:val="20"/>
           <w:szCs w:val="20"/>
         </w:rPr>
-        <w:t>.</w:t>
-      </w:r>
-      <w:proofErr w:type="spellStart"/>
+        <w:t>.git</w:t>
+      </w:r>
       <w:r>
         <w:rPr>
           <w:rFonts w:ascii="Helvetica" w:eastAsia="宋体" w:hAnsi="Helvetica" w:cs="Helvetica"/>
@@ -4075,9 +3431,8 @@
           <w:sz w:val="20"/>
           <w:szCs w:val="20"/>
         </w:rPr>
-        <w:t>git</w:t>
-      </w:r>
-      <w:proofErr w:type="spellEnd"/>
+        <w:t>，这个不算工作区，而是</w:t>
+      </w:r>
       <w:r>
         <w:rPr>
           <w:rFonts w:ascii="Helvetica" w:eastAsia="宋体" w:hAnsi="Helvetica" w:cs="Helvetica"/>
@@ -4086,20 +3441,8 @@
           <w:sz w:val="20"/>
           <w:szCs w:val="20"/>
         </w:rPr>
-        <w:t>，这个不算工作区，而是</w:t>
-      </w:r>
-      <w:proofErr w:type="spellStart"/>
-      <w:r>
-        <w:rPr>
-          <w:rFonts w:ascii="Helvetica" w:eastAsia="宋体" w:hAnsi="Helvetica" w:cs="Helvetica"/>
-          <w:color w:val="333333"/>
-          <w:kern w:val="0"/>
-          <w:sz w:val="20"/>
-          <w:szCs w:val="20"/>
-        </w:rPr>
         <w:t>Git</w:t>
       </w:r>
-      <w:proofErr w:type="spellEnd"/>
       <w:r>
         <w:rPr>
           <w:rFonts w:ascii="Helvetica" w:eastAsia="宋体" w:hAnsi="Helvetica" w:cs="Helvetica"/>
@@ -4314,13 +3657,8 @@
       <w:r>
         <w:t>后，</w:t>
       </w:r>
-      <w:proofErr w:type="spellStart"/>
-      <w:r>
-        <w:t>git</w:t>
-      </w:r>
-      <w:proofErr w:type="spellEnd"/>
-      <w:r>
-        <w:t xml:space="preserve"> </w:t>
+      <w:r>
+        <w:t xml:space="preserve">git </w:t>
       </w:r>
       <w:r>
         <w:rPr>
@@ -4445,21 +3783,7 @@
         <w:rPr>
           <w:rFonts w:hint="eastAsia"/>
         </w:rPr>
-        <w:t xml:space="preserve"> </w:t>
-      </w:r>
-      <w:proofErr w:type="spellStart"/>
-      <w:r>
-        <w:rPr>
-          <w:rFonts w:hint="eastAsia"/>
-        </w:rPr>
-        <w:t>Git</w:t>
-      </w:r>
-      <w:proofErr w:type="spellEnd"/>
-      <w:r>
-        <w:rPr>
-          <w:rFonts w:hint="eastAsia"/>
-        </w:rPr>
-        <w:t xml:space="preserve"> </w:t>
+        <w:t xml:space="preserve"> Git </w:t>
       </w:r>
       <w:r>
         <w:rPr>
@@ -4471,21 +3795,7 @@
         <w:rPr>
           <w:rFonts w:hint="eastAsia"/>
         </w:rPr>
-        <w:t xml:space="preserve"> ".</w:t>
-      </w:r>
-      <w:proofErr w:type="spellStart"/>
-      <w:r>
-        <w:rPr>
-          <w:rFonts w:hint="eastAsia"/>
-        </w:rPr>
-        <w:t>git</w:t>
-      </w:r>
-      <w:proofErr w:type="spellEnd"/>
-      <w:r>
-        <w:rPr>
-          <w:rFonts w:hint="eastAsia"/>
-        </w:rPr>
-        <w:t xml:space="preserve">/objects" </w:t>
+        <w:t xml:space="preserve"> ".git/objects" </w:t>
       </w:r>
       <w:r>
         <w:rPr>
@@ -4505,21 +3815,7 @@
         <w:rPr>
           <w:rFonts w:hint="eastAsia"/>
         </w:rPr>
-        <w:t xml:space="preserve"> "</w:t>
-      </w:r>
-      <w:proofErr w:type="spellStart"/>
-      <w:r>
-        <w:rPr>
-          <w:rFonts w:hint="eastAsia"/>
-        </w:rPr>
-        <w:t>git</w:t>
-      </w:r>
-      <w:proofErr w:type="spellEnd"/>
-      <w:r>
-        <w:rPr>
-          <w:rFonts w:hint="eastAsia"/>
-        </w:rPr>
-        <w:t xml:space="preserve"> add" </w:t>
+        <w:t xml:space="preserve"> "git add" </w:t>
       </w:r>
       <w:r>
         <w:rPr>
@@ -4570,9 +3866,8 @@
           <w:highlight w:val="yellow"/>
           <w:shd w:val="clear" w:color="auto" w:fill="FFFFFF"/>
         </w:rPr>
-        <w:t xml:space="preserve"> "</w:t>
-      </w:r>
-      <w:proofErr w:type="spellStart"/>
+        <w:t xml:space="preserve"> "git rm --cached &lt;file&gt;" </w:t>
+      </w:r>
       <w:r>
         <w:rPr>
           <w:rFonts w:ascii="Helvetica" w:hAnsi="Helvetica" w:cs="Helvetica"/>
@@ -4582,53 +3877,6 @@
           <w:highlight w:val="yellow"/>
           <w:shd w:val="clear" w:color="auto" w:fill="FFFFFF"/>
         </w:rPr>
-        <w:t>git</w:t>
-      </w:r>
-      <w:proofErr w:type="spellEnd"/>
-      <w:r>
-        <w:rPr>
-          <w:rFonts w:ascii="Helvetica" w:hAnsi="Helvetica" w:cs="Helvetica"/>
-          <w:color w:val="333333"/>
-          <w:sz w:val="20"/>
-          <w:szCs w:val="20"/>
-          <w:highlight w:val="yellow"/>
-          <w:shd w:val="clear" w:color="auto" w:fill="FFFFFF"/>
-        </w:rPr>
-        <w:t xml:space="preserve"> </w:t>
-      </w:r>
-      <w:proofErr w:type="spellStart"/>
-      <w:r>
-        <w:rPr>
-          <w:rFonts w:ascii="Helvetica" w:hAnsi="Helvetica" w:cs="Helvetica"/>
-          <w:color w:val="333333"/>
-          <w:sz w:val="20"/>
-          <w:szCs w:val="20"/>
-          <w:highlight w:val="yellow"/>
-          <w:shd w:val="clear" w:color="auto" w:fill="FFFFFF"/>
-        </w:rPr>
-        <w:t>rm</w:t>
-      </w:r>
-      <w:proofErr w:type="spellEnd"/>
-      <w:r>
-        <w:rPr>
-          <w:rFonts w:ascii="Helvetica" w:hAnsi="Helvetica" w:cs="Helvetica"/>
-          <w:color w:val="333333"/>
-          <w:sz w:val="20"/>
-          <w:szCs w:val="20"/>
-          <w:highlight w:val="yellow"/>
-          <w:shd w:val="clear" w:color="auto" w:fill="FFFFFF"/>
-        </w:rPr>
-        <w:t xml:space="preserve"> --cached &lt;file&gt;" </w:t>
-      </w:r>
-      <w:r>
-        <w:rPr>
-          <w:rFonts w:ascii="Helvetica" w:hAnsi="Helvetica" w:cs="Helvetica"/>
-          <w:color w:val="333333"/>
-          <w:sz w:val="20"/>
-          <w:szCs w:val="20"/>
-          <w:highlight w:val="yellow"/>
-          <w:shd w:val="clear" w:color="auto" w:fill="FFFFFF"/>
-        </w:rPr>
         <w:t>命令时，会直接从暂存区删除文件，工作区则不做出改变。</w:t>
       </w:r>
     </w:p>
@@ -4659,13 +3907,8 @@
       <w:pPr>
         <w:ind w:firstLine="420"/>
       </w:pPr>
-      <w:proofErr w:type="spellStart"/>
-      <w:r>
-        <w:t>git</w:t>
-      </w:r>
-      <w:proofErr w:type="spellEnd"/>
-      <w:r>
-        <w:t xml:space="preserve"> commit </w:t>
+      <w:r>
+        <w:t xml:space="preserve">git commit </w:t>
       </w:r>
       <w:r>
         <w:rPr>
@@ -4989,19 +4232,11 @@
       <w:pPr>
         <w:ind w:leftChars="200" w:left="420"/>
       </w:pPr>
-      <w:proofErr w:type="spellStart"/>
-      <w:r>
-        <w:rPr>
-          <w:rFonts w:hint="eastAsia"/>
-        </w:rPr>
-        <w:t>Git</w:t>
-      </w:r>
-      <w:proofErr w:type="spellEnd"/>
-      <w:r>
-        <w:rPr>
-          <w:rFonts w:hint="eastAsia"/>
-        </w:rPr>
-        <w:t xml:space="preserve"> checkout [file] </w:t>
+      <w:r>
+        <w:rPr>
+          <w:rFonts w:hint="eastAsia"/>
+        </w:rPr>
+        <w:t xml:space="preserve">Git checkout [file] </w:t>
       </w:r>
       <w:r>
         <w:rPr>
@@ -5074,19 +4309,11 @@
         </w:rPr>
         <w:t>后，作了修改，那么</w:t>
       </w:r>
-      <w:proofErr w:type="spellStart"/>
-      <w:r>
-        <w:rPr>
-          <w:rFonts w:hint="eastAsia"/>
-        </w:rPr>
-        <w:t>git</w:t>
-      </w:r>
-      <w:proofErr w:type="spellEnd"/>
-      <w:r>
-        <w:rPr>
-          <w:rFonts w:hint="eastAsia"/>
-        </w:rPr>
-        <w:t xml:space="preserve"> checkout [file]</w:t>
+      <w:r>
+        <w:rPr>
+          <w:rFonts w:hint="eastAsia"/>
+        </w:rPr>
+        <w:t>git checkout [file]</w:t>
       </w:r>
       <w:r>
         <w:rPr>
@@ -5224,129 +4451,86 @@
         </w:rPr>
         <w:tab/>
       </w:r>
-      <w:proofErr w:type="spellStart"/>
-      <w:r>
-        <w:t>Git</w:t>
-      </w:r>
-      <w:proofErr w:type="spellEnd"/>
+      <w:r>
+        <w:t>Git rm –r file(</w:t>
+      </w:r>
+      <w:r>
+        <w:rPr>
+          <w:rFonts w:hint="eastAsia"/>
+        </w:rPr>
+        <w:t>文件夹</w:t>
+      </w:r>
+      <w:r>
+        <w:t>)</w:t>
+      </w:r>
+    </w:p>
+    <w:p>
+      <w:r>
+        <w:tab/>
+      </w:r>
+      <w:r>
+        <w:tab/>
+        <w:t>Git rm file(</w:t>
+      </w:r>
+      <w:r>
+        <w:rPr>
+          <w:rFonts w:hint="eastAsia"/>
+        </w:rPr>
+        <w:t>文件</w:t>
+      </w:r>
+      <w:r>
+        <w:t>)</w:t>
+      </w:r>
+    </w:p>
+    <w:p>
+      <w:r>
+        <w:tab/>
+      </w:r>
+      <w:r>
+        <w:tab/>
+        <w:t>Git commit –m ‘beizhuxinxi ’</w:t>
+      </w:r>
+    </w:p>
+    <w:p>
+      <w:pPr>
+        <w:ind w:leftChars="200" w:left="420"/>
+      </w:pPr>
+      <w:r>
+        <w:rPr>
+          <w:rFonts w:hint="eastAsia"/>
+        </w:rPr>
+        <w:t>(</w:t>
+      </w:r>
+      <w:r>
+        <w:t>2</w:t>
+      </w:r>
+      <w:r>
+        <w:rPr>
+          <w:rFonts w:hint="eastAsia"/>
+        </w:rPr>
+        <w:t>)</w:t>
+      </w:r>
       <w:r>
         <w:t xml:space="preserve"> </w:t>
       </w:r>
-      <w:proofErr w:type="spellStart"/>
-      <w:r>
-        <w:t>rm</w:t>
-      </w:r>
-      <w:proofErr w:type="spellEnd"/>
-      <w:r>
-        <w:t xml:space="preserve"> –r file(</w:t>
-      </w:r>
-      <w:r>
-        <w:rPr>
-          <w:rFonts w:hint="eastAsia"/>
-        </w:rPr>
-        <w:t>文件夹</w:t>
-      </w:r>
-      <w:r>
-        <w:t>)</w:t>
-      </w:r>
-    </w:p>
-    <w:p>
-      <w:r>
-        <w:tab/>
-      </w:r>
-      <w:r>
-        <w:tab/>
-      </w:r>
-      <w:proofErr w:type="spellStart"/>
-      <w:r>
-        <w:t>Git</w:t>
-      </w:r>
-      <w:proofErr w:type="spellEnd"/>
+      <w:r>
+        <w:t>删除已修改且</w:t>
+      </w:r>
+      <w:r>
+        <w:t>add</w:t>
+      </w:r>
+      <w:r>
+        <w:rPr>
+          <w:rFonts w:hint="eastAsia"/>
+        </w:rPr>
+        <w:t>后未</w:t>
+      </w:r>
+      <w:r>
+        <w:t>commit</w:t>
+      </w:r>
       <w:r>
         <w:t xml:space="preserve"> </w:t>
       </w:r>
-      <w:proofErr w:type="spellStart"/>
-      <w:r>
-        <w:t>rm</w:t>
-      </w:r>
-      <w:proofErr w:type="spellEnd"/>
-      <w:r>
-        <w:t xml:space="preserve"> file(</w:t>
-      </w:r>
-      <w:r>
-        <w:rPr>
-          <w:rFonts w:hint="eastAsia"/>
-        </w:rPr>
-        <w:t>文件</w:t>
-      </w:r>
-      <w:r>
-        <w:t>)</w:t>
-      </w:r>
-    </w:p>
-    <w:p>
-      <w:r>
-        <w:tab/>
-      </w:r>
-      <w:r>
-        <w:tab/>
-      </w:r>
-      <w:proofErr w:type="spellStart"/>
-      <w:r>
-        <w:t>Git</w:t>
-      </w:r>
-      <w:proofErr w:type="spellEnd"/>
-      <w:r>
-        <w:t xml:space="preserve"> commit –m ‘</w:t>
-      </w:r>
-      <w:proofErr w:type="spellStart"/>
-      <w:r>
-        <w:t>beizhuxinxi</w:t>
-      </w:r>
-      <w:proofErr w:type="spellEnd"/>
-      <w:r>
-        <w:t xml:space="preserve"> ’</w:t>
-      </w:r>
-    </w:p>
-    <w:p>
-      <w:pPr>
-        <w:ind w:leftChars="200" w:left="420"/>
-      </w:pPr>
-      <w:r>
-        <w:rPr>
-          <w:rFonts w:hint="eastAsia"/>
-        </w:rPr>
-        <w:t>(</w:t>
-      </w:r>
-      <w:r>
-        <w:t>2</w:t>
-      </w:r>
-      <w:r>
-        <w:rPr>
-          <w:rFonts w:hint="eastAsia"/>
-        </w:rPr>
-        <w:t>)</w:t>
-      </w:r>
-      <w:r>
-        <w:t xml:space="preserve"> </w:t>
-      </w:r>
-      <w:r>
-        <w:t>删除已修改且</w:t>
-      </w:r>
-      <w:r>
-        <w:t>add</w:t>
-      </w:r>
-      <w:r>
-        <w:rPr>
-          <w:rFonts w:hint="eastAsia"/>
-        </w:rPr>
-        <w:t>后未</w:t>
-      </w:r>
-      <w:r>
-        <w:t>commit</w:t>
-      </w:r>
-      <w:r>
-        <w:t xml:space="preserve"> </w:t>
-      </w:r>
       <w:r>
         <w:rPr>
           <w:rFonts w:hint="eastAsia"/>
@@ -5376,42 +4560,16 @@
       <w:pPr>
         <w:ind w:leftChars="200" w:left="420" w:firstLine="420"/>
       </w:pPr>
-      <w:proofErr w:type="spellStart"/>
-      <w:r>
-        <w:t>Git</w:t>
-      </w:r>
-      <w:proofErr w:type="spellEnd"/>
-      <w:r>
-        <w:t xml:space="preserve"> </w:t>
-      </w:r>
-      <w:proofErr w:type="spellStart"/>
-      <w:r>
-        <w:t>rm</w:t>
-      </w:r>
-      <w:proofErr w:type="spellEnd"/>
-      <w:r>
-        <w:t xml:space="preserve"> –f file</w:t>
+      <w:r>
+        <w:t>Git rm –f file</w:t>
       </w:r>
     </w:p>
     <w:p>
       <w:pPr>
         <w:ind w:left="420" w:firstLine="420"/>
       </w:pPr>
-      <w:proofErr w:type="spellStart"/>
-      <w:r>
-        <w:t>Git</w:t>
-      </w:r>
-      <w:proofErr w:type="spellEnd"/>
-      <w:r>
-        <w:t xml:space="preserve"> </w:t>
-      </w:r>
-      <w:proofErr w:type="spellStart"/>
-      <w:r>
-        <w:t>rm</w:t>
-      </w:r>
-      <w:proofErr w:type="spellEnd"/>
-      <w:r>
-        <w:t xml:space="preserve"> –</w:t>
+      <w:r>
+        <w:t>Git rm –</w:t>
       </w:r>
       <w:r>
         <w:rPr>
@@ -5492,102 +4650,86 @@
       <w:pPr>
         <w:ind w:leftChars="200" w:left="420" w:firstLine="420"/>
       </w:pPr>
-      <w:proofErr w:type="spellStart"/>
-      <w:r>
-        <w:t>Git</w:t>
-      </w:r>
-      <w:proofErr w:type="spellEnd"/>
-      <w:r>
+      <w:r>
+        <w:t xml:space="preserve">Git </w:t>
+      </w:r>
+      <w:r>
+        <w:rPr>
+          <w:rFonts w:hint="eastAsia"/>
+        </w:rPr>
+        <w:t xml:space="preserve">rm </w:t>
+      </w:r>
+      <w:r>
+        <w:t>–</w:t>
+      </w:r>
+      <w:r>
+        <w:rPr>
+          <w:rFonts w:hint="eastAsia"/>
+        </w:rPr>
+        <w:t xml:space="preserve">cached </w:t>
+      </w:r>
+      <w:r>
+        <w:t>file</w:t>
+      </w:r>
+    </w:p>
+    <w:p>
+      <w:pPr>
+        <w:ind w:leftChars="200" w:left="420" w:firstLine="420"/>
+      </w:pPr>
+    </w:p>
+    <w:p>
+      <w:pPr>
+        <w:ind w:leftChars="200" w:left="420" w:firstLine="420"/>
+      </w:pPr>
+    </w:p>
+    <w:p>
+      <w:pPr>
+        <w:ind w:leftChars="200" w:left="420" w:firstLine="420"/>
+      </w:pPr>
+    </w:p>
+    <w:p>
+      <w:pPr>
+        <w:ind w:leftChars="200" w:left="420"/>
+      </w:pPr>
+      <w:r>
+        <w:rPr>
+          <w:rFonts w:hint="eastAsia"/>
+        </w:rPr>
+        <w:t>（二）远程</w:t>
+      </w:r>
+      <w:r>
+        <w:t>仓篇</w:t>
+      </w:r>
+    </w:p>
+    <w:p>
+      <w:pPr>
+        <w:ind w:leftChars="200" w:left="420"/>
+      </w:pPr>
+      <w:r>
+        <w:rPr>
+          <w:rFonts w:hint="eastAsia"/>
+        </w:rPr>
+        <w:t>远程</w:t>
+      </w:r>
+      <w:r>
+        <w:t>仓有两</w:t>
+      </w:r>
+      <w:r>
+        <w:rPr>
+          <w:rFonts w:hint="eastAsia"/>
+        </w:rPr>
+        <w:t>种</w:t>
+      </w:r>
+      <w:r>
+        <w:rPr>
+          <w:rFonts w:hint="eastAsia"/>
+        </w:rPr>
         <w:t xml:space="preserve"> </w:t>
       </w:r>
-      <w:proofErr w:type="spellStart"/>
-      <w:r>
-        <w:rPr>
-          <w:rFonts w:hint="eastAsia"/>
-        </w:rPr>
-        <w:t>rm</w:t>
-      </w:r>
-      <w:proofErr w:type="spellEnd"/>
-      <w:r>
-        <w:rPr>
-          <w:rFonts w:hint="eastAsia"/>
-        </w:rPr>
-        <w:t xml:space="preserve"> </w:t>
-      </w:r>
-      <w:r>
-        <w:t>–</w:t>
-      </w:r>
-      <w:r>
-        <w:rPr>
-          <w:rFonts w:hint="eastAsia"/>
-        </w:rPr>
-        <w:t xml:space="preserve">cached </w:t>
-      </w:r>
-      <w:r>
-        <w:t>file</w:t>
-      </w:r>
-    </w:p>
-    <w:p>
-      <w:pPr>
-        <w:ind w:leftChars="200" w:left="420" w:firstLine="420"/>
-      </w:pPr>
-    </w:p>
-    <w:p>
-      <w:pPr>
-        <w:ind w:leftChars="200" w:left="420" w:firstLine="420"/>
-      </w:pPr>
-    </w:p>
-    <w:p>
-      <w:pPr>
-        <w:ind w:leftChars="200" w:left="420" w:firstLine="420"/>
-      </w:pPr>
     </w:p>
     <w:p>
       <w:pPr>
         <w:ind w:leftChars="200" w:left="420"/>
-        <w:rPr>
-          <w:rFonts w:hint="eastAsia"/>
-        </w:rPr>
-      </w:pPr>
-      <w:r>
-        <w:rPr>
-          <w:rFonts w:hint="eastAsia"/>
-        </w:rPr>
-        <w:t>（二）远程</w:t>
-      </w:r>
-      <w:r>
-        <w:t>仓篇</w:t>
-      </w:r>
-    </w:p>
-    <w:p>
-      <w:pPr>
-        <w:ind w:leftChars="200" w:left="420"/>
-      </w:pPr>
-      <w:r>
-        <w:rPr>
-          <w:rFonts w:hint="eastAsia"/>
-        </w:rPr>
-        <w:t>远程</w:t>
-      </w:r>
-      <w:r>
-        <w:t>仓有两</w:t>
-      </w:r>
-      <w:r>
-        <w:rPr>
-          <w:rFonts w:hint="eastAsia"/>
-        </w:rPr>
-        <w:t>种</w:t>
-      </w:r>
-      <w:r>
-        <w:rPr>
-          <w:rFonts w:hint="eastAsia"/>
-        </w:rPr>
-        <w:t xml:space="preserve"> </w:t>
-      </w:r>
-    </w:p>
-    <w:p>
-      <w:pPr>
-        <w:ind w:leftChars="200" w:left="420"/>
       </w:pPr>
       <w:r>
         <w:t>1</w:t>
@@ -5607,13 +4749,8 @@
       <w:r>
         <w:t>现有的</w:t>
       </w:r>
-      <w:proofErr w:type="spellStart"/>
-      <w:r>
-        <w:t>GitHub</w:t>
-      </w:r>
-      <w:proofErr w:type="spellEnd"/>
-      <w:r>
-        <w:t xml:space="preserve"> </w:t>
+      <w:r>
+        <w:t xml:space="preserve">GitHub </w:t>
       </w:r>
       <w:r>
         <w:rPr>
@@ -5660,27 +4797,7 @@
             <w:szCs w:val="21"/>
             <w:shd w:val="clear" w:color="auto" w:fill="FFFFFF"/>
           </w:rPr>
-          <w:t>gitee.c</w:t>
-        </w:r>
-        <w:r>
-          <w:rPr>
-            <w:rStyle w:val="a4"/>
-            <w:rFonts w:ascii="Helvetica" w:hAnsi="Helvetica" w:cs="Helvetica"/>
-            <w:color w:val="0477AB"/>
-            <w:szCs w:val="21"/>
-            <w:shd w:val="clear" w:color="auto" w:fill="FFFFFF"/>
-          </w:rPr>
-          <w:t>o</w:t>
-        </w:r>
-        <w:r>
-          <w:rPr>
-            <w:rStyle w:val="a4"/>
-            <w:rFonts w:ascii="Helvetica" w:hAnsi="Helvetica" w:cs="Helvetica"/>
-            <w:color w:val="0477AB"/>
-            <w:szCs w:val="21"/>
-            <w:shd w:val="clear" w:color="auto" w:fill="FFFFFF"/>
-          </w:rPr>
-          <w:t>m</w:t>
+          <w:t>gitee.com</w:t>
         </w:r>
       </w:hyperlink>
       <w:r>
@@ -5709,11 +4826,9 @@
       <w:r>
         <w:t>公司搭建自己的</w:t>
       </w:r>
-      <w:proofErr w:type="spellStart"/>
       <w:r>
         <w:t>git</w:t>
       </w:r>
-      <w:proofErr w:type="spellEnd"/>
       <w:r>
         <w:t>服务器，后续</w:t>
       </w:r>
@@ -5733,23 +4848,12 @@
         <w:t>先掌握</w:t>
       </w:r>
       <w:r>
-        <w:t>如何将远程仓和</w:t>
-      </w:r>
-      <w:proofErr w:type="gramStart"/>
-      <w:r>
-        <w:t>本地仓</w:t>
-      </w:r>
-      <w:proofErr w:type="gramEnd"/>
-      <w:r>
-        <w:t>的关联。</w:t>
+        <w:t>如何将远程仓和本地仓的关联。</w:t>
       </w:r>
     </w:p>
     <w:p>
       <w:pPr>
         <w:ind w:leftChars="200" w:left="420"/>
-        <w:rPr>
-          <w:rFonts w:hint="eastAsia"/>
-        </w:rPr>
       </w:pPr>
     </w:p>
     <w:p>
@@ -5782,11 +4886,9 @@
         </w:rPr>
         <w:t>：将</w:t>
       </w:r>
-      <w:proofErr w:type="gramStart"/>
       <w:r>
         <w:t>本地仓内容</w:t>
       </w:r>
-      <w:proofErr w:type="gramEnd"/>
       <w:r>
         <w:t xml:space="preserve">push </w:t>
       </w:r>
@@ -5854,7 +4956,6 @@
       <w:pPr>
         <w:ind w:leftChars="200" w:left="420"/>
       </w:pPr>
-      <w:proofErr w:type="spellStart"/>
       <w:r>
         <w:t>G</w:t>
       </w:r>
@@ -5864,7 +4965,6 @@
         </w:rPr>
         <w:t>it</w:t>
       </w:r>
-      <w:proofErr w:type="spellEnd"/>
       <w:r>
         <w:t xml:space="preserve"> remote add origin </w:t>
       </w:r>
@@ -5880,17 +4980,9 @@
     <w:p>
       <w:pPr>
         <w:ind w:leftChars="200" w:left="420"/>
-        <w:rPr>
-          <w:rFonts w:hint="eastAsia"/>
-        </w:rPr>
-      </w:pPr>
-      <w:proofErr w:type="spellStart"/>
-      <w:r>
-        <w:t>Git</w:t>
-      </w:r>
-      <w:proofErr w:type="spellEnd"/>
-      <w:r>
-        <w:t xml:space="preserve"> push </w:t>
+      </w:pPr>
+      <w:r>
+        <w:t xml:space="preserve">Git push </w:t>
       </w:r>
       <w:r>
         <w:t xml:space="preserve">–u origin master </w:t>
@@ -5899,9 +4991,6 @@
     <w:p>
       <w:pPr>
         <w:ind w:leftChars="200" w:left="420"/>
-        <w:rPr>
-          <w:rFonts w:hint="eastAsia"/>
-        </w:rPr>
       </w:pPr>
       <w:r>
         <w:rPr>
@@ -5913,13 +5002,103 @@
         <w:t>是空的所以第一次推送是需要参数</w:t>
       </w:r>
       <w:r>
-        <w:t xml:space="preserve">-u, </w:t>
-      </w:r>
-      <w:proofErr w:type="spellStart"/>
-      <w:r>
-        <w:t>git</w:t>
-      </w:r>
-      <w:proofErr w:type="spellEnd"/>
+        <w:t xml:space="preserve">-u, git </w:t>
+      </w:r>
+      <w:r>
+        <w:rPr>
+          <w:rFonts w:hint="eastAsia"/>
+        </w:rPr>
+        <w:t>不但</w:t>
+      </w:r>
+      <w:r>
+        <w:t>把</w:t>
+      </w:r>
+      <w:r>
+        <w:rPr>
+          <w:rFonts w:hint="eastAsia"/>
+        </w:rPr>
+        <w:t>本</w:t>
+      </w:r>
+      <w:r>
+        <w:t>地的</w:t>
+      </w:r>
+      <w:r>
+        <w:t xml:space="preserve">master </w:t>
+      </w:r>
+      <w:r>
+        <w:rPr>
+          <w:rFonts w:hint="eastAsia"/>
+        </w:rPr>
+        <w:t>内容</w:t>
+      </w:r>
+      <w:r>
+        <w:t>推送至远程的</w:t>
+      </w:r>
+      <w:r>
+        <w:t xml:space="preserve">master </w:t>
+      </w:r>
+      <w:r>
+        <w:rPr>
+          <w:rFonts w:hint="eastAsia"/>
+        </w:rPr>
+        <w:t>分支</w:t>
+      </w:r>
+      <w:r>
+        <w:t>，还</w:t>
+      </w:r>
+      <w:r>
+        <w:rPr>
+          <w:rFonts w:hint="eastAsia"/>
+        </w:rPr>
+        <w:t>会把</w:t>
+      </w:r>
+      <w:r>
+        <w:t>本地的</w:t>
+      </w:r>
+      <w:r>
+        <w:t>master</w:t>
+      </w:r>
+      <w:r>
+        <w:t>分支和远程</w:t>
+      </w:r>
+      <w:r>
+        <w:t xml:space="preserve">master </w:t>
+      </w:r>
+      <w:r>
+        <w:rPr>
+          <w:rFonts w:hint="eastAsia"/>
+        </w:rPr>
+        <w:t>分支</w:t>
+      </w:r>
+      <w:r>
+        <w:t>关联起来</w:t>
+      </w:r>
+      <w:r>
+        <w:rPr>
+          <w:rFonts w:hint="eastAsia"/>
+        </w:rPr>
+        <w:t>。</w:t>
+      </w:r>
+    </w:p>
+    <w:p>
+      <w:pPr>
+        <w:ind w:leftChars="200" w:left="420"/>
+      </w:pPr>
+      <w:r>
+        <w:t>2</w:t>
+      </w:r>
+      <w:r>
+        <w:rPr>
+          <w:rFonts w:hint="eastAsia"/>
+        </w:rPr>
+        <w:t>：将</w:t>
+      </w:r>
+      <w:r>
+        <w:t>远程仓</w:t>
+      </w:r>
+      <w:r>
+        <w:t>clone</w:t>
+      </w:r>
       <w:r>
         <w:t xml:space="preserve"> </w:t>
       </w:r>
@@ -5927,70 +5106,63 @@
         <w:rPr>
           <w:rFonts w:hint="eastAsia"/>
         </w:rPr>
-        <w:t>不但</w:t>
-      </w:r>
-      <w:r>
-        <w:t>把</w:t>
-      </w:r>
-      <w:r>
-        <w:rPr>
-          <w:rFonts w:hint="eastAsia"/>
-        </w:rPr>
-        <w:t>本</w:t>
-      </w:r>
-      <w:r>
-        <w:t>地的</w:t>
-      </w:r>
-      <w:r>
-        <w:t xml:space="preserve">master </w:t>
-      </w:r>
-      <w:r>
-        <w:rPr>
-          <w:rFonts w:hint="eastAsia"/>
-        </w:rPr>
-        <w:t>内容</w:t>
-      </w:r>
-      <w:r>
-        <w:t>推送至远程的</w:t>
-      </w:r>
-      <w:r>
-        <w:t xml:space="preserve">master </w:t>
-      </w:r>
-      <w:r>
-        <w:rPr>
-          <w:rFonts w:hint="eastAsia"/>
-        </w:rPr>
-        <w:t>分支</w:t>
-      </w:r>
-      <w:r>
-        <w:t>，还</w:t>
-      </w:r>
-      <w:r>
-        <w:rPr>
-          <w:rFonts w:hint="eastAsia"/>
-        </w:rPr>
-        <w:t>会把</w:t>
-      </w:r>
-      <w:r>
-        <w:t>本地的</w:t>
-      </w:r>
-      <w:r>
-        <w:t>master</w:t>
-      </w:r>
-      <w:r>
-        <w:t>分支和远程</w:t>
-      </w:r>
-      <w:r>
-        <w:t xml:space="preserve">master </w:t>
-      </w:r>
-      <w:r>
-        <w:rPr>
-          <w:rFonts w:hint="eastAsia"/>
-        </w:rPr>
-        <w:t>分支</w:t>
-      </w:r>
-      <w:r>
-        <w:t>关联起来</w:t>
+        <w:t>到</w:t>
+      </w:r>
+      <w:r>
+        <w:t>本地仓</w:t>
+      </w:r>
+    </w:p>
+    <w:p>
+      <w:pPr>
+        <w:ind w:leftChars="200" w:left="420"/>
+      </w:pPr>
+      <w:r>
+        <w:rPr>
+          <w:rFonts w:hint="eastAsia"/>
+        </w:rPr>
+        <w:t>远程</w:t>
+      </w:r>
+      <w:r>
+        <w:t>仓</w:t>
+      </w:r>
+      <w:r>
+        <w:rPr>
+          <w:rFonts w:hint="eastAsia"/>
+        </w:rPr>
+        <w:t>已有</w:t>
+      </w:r>
+      <w:r>
+        <w:t>，在</w:t>
+      </w:r>
+      <w:r>
+        <w:rPr>
+          <w:rFonts w:hint="eastAsia"/>
+        </w:rPr>
+        <w:t>本地</w:t>
+      </w:r>
+      <w:r>
+        <w:t>选择一个目录去</w:t>
+      </w:r>
+      <w:r>
+        <w:t xml:space="preserve">clone </w:t>
+      </w:r>
+      <w:r>
+        <w:rPr>
+          <w:rFonts w:hint="eastAsia"/>
+        </w:rPr>
+        <w:t>远程</w:t>
+      </w:r>
+      <w:r>
+        <w:t>仓的文件</w:t>
+      </w:r>
+      <w:r>
+        <w:rPr>
+          <w:rFonts w:hint="eastAsia"/>
+        </w:rPr>
+        <w:t>，</w:t>
+      </w:r>
+      <w:r>
+        <w:t>无需任何其他操作</w:t>
       </w:r>
       <w:r>
         <w:rPr>
@@ -6004,108 +5176,7 @@
         <w:ind w:leftChars="200" w:left="420"/>
       </w:pPr>
       <w:r>
-        <w:t>2</w:t>
-      </w:r>
-      <w:r>
-        <w:rPr>
-          <w:rFonts w:hint="eastAsia"/>
-        </w:rPr>
-        <w:t>：将</w:t>
-      </w:r>
-      <w:r>
-        <w:t>远程仓</w:t>
-      </w:r>
-      <w:r>
-        <w:t>clone</w:t>
-      </w:r>
-      <w:r>
-        <w:t xml:space="preserve"> </w:t>
-      </w:r>
-      <w:r>
-        <w:rPr>
-          <w:rFonts w:hint="eastAsia"/>
-        </w:rPr>
-        <w:t>到</w:t>
-      </w:r>
-      <w:r>
-        <w:t>本地仓</w:t>
-      </w:r>
-    </w:p>
-    <w:p>
-      <w:pPr>
-        <w:ind w:leftChars="200" w:left="420"/>
-        <w:rPr>
-          <w:rFonts w:hint="eastAsia"/>
-        </w:rPr>
-      </w:pPr>
-      <w:r>
-        <w:rPr>
-          <w:rFonts w:hint="eastAsia"/>
-        </w:rPr>
-        <w:t>远程</w:t>
-      </w:r>
-      <w:r>
-        <w:t>仓</w:t>
-      </w:r>
-      <w:r>
-        <w:rPr>
-          <w:rFonts w:hint="eastAsia"/>
-        </w:rPr>
-        <w:t>已有</w:t>
-      </w:r>
-      <w:r>
-        <w:t>，在</w:t>
-      </w:r>
-      <w:r>
-        <w:rPr>
-          <w:rFonts w:hint="eastAsia"/>
-        </w:rPr>
-        <w:t>本地</w:t>
-      </w:r>
-      <w:r>
-        <w:t>选择一个目录去</w:t>
-      </w:r>
-      <w:r>
-        <w:t xml:space="preserve">clone </w:t>
-      </w:r>
-      <w:r>
-        <w:rPr>
-          <w:rFonts w:hint="eastAsia"/>
-        </w:rPr>
-        <w:t>远程</w:t>
-      </w:r>
-      <w:r>
-        <w:t>仓的文件</w:t>
-      </w:r>
-      <w:r>
-        <w:rPr>
-          <w:rFonts w:hint="eastAsia"/>
-        </w:rPr>
-        <w:t>，</w:t>
-      </w:r>
-      <w:r>
-        <w:t>无需任何其他操作</w:t>
-      </w:r>
-      <w:r>
-        <w:rPr>
-          <w:rFonts w:hint="eastAsia"/>
-        </w:rPr>
-        <w:t>。</w:t>
-      </w:r>
-    </w:p>
-    <w:p>
-      <w:pPr>
-        <w:ind w:leftChars="200" w:left="420"/>
-      </w:pPr>
-      <w:proofErr w:type="spellStart"/>
-      <w:proofErr w:type="gramStart"/>
-      <w:r>
-        <w:t>git</w:t>
-      </w:r>
-      <w:proofErr w:type="spellEnd"/>
-      <w:proofErr w:type="gramEnd"/>
-      <w:r>
-        <w:t xml:space="preserve"> clone </w:t>
+        <w:t xml:space="preserve">git clone </w:t>
       </w:r>
       <w:hyperlink r:id="rId22" w:history="1">
         <w:r>
@@ -6119,9 +5190,6 @@
     <w:p>
       <w:pPr>
         <w:ind w:leftChars="200" w:left="420"/>
-        <w:rPr>
-          <w:rFonts w:hint="eastAsia"/>
-        </w:rPr>
       </w:pPr>
       <w:r>
         <w:rPr>
@@ -6175,7 +5243,6 @@
       <w:pPr>
         <w:ind w:leftChars="200" w:left="420"/>
       </w:pPr>
-      <w:proofErr w:type="spellStart"/>
       <w:r>
         <w:t>G</w:t>
       </w:r>
@@ -6185,7 +5252,6 @@
         </w:rPr>
         <w:t>it</w:t>
       </w:r>
-      <w:proofErr w:type="spellEnd"/>
       <w:r>
         <w:t xml:space="preserve"> remote</w:t>
       </w:r>
@@ -6197,20 +5263,14 @@
       <w:pPr>
         <w:ind w:leftChars="200" w:left="420"/>
       </w:pPr>
-      <w:proofErr w:type="spellStart"/>
-      <w:r>
-        <w:t>Git</w:t>
-      </w:r>
-      <w:proofErr w:type="spellEnd"/>
-      <w:r>
-        <w:t xml:space="preserve"> remote –v</w:t>
+      <w:r>
+        <w:t>Git remote –v</w:t>
       </w:r>
     </w:p>
     <w:p>
       <w:pPr>
         <w:ind w:leftChars="200" w:left="420"/>
         <w:rPr>
-          <w:rFonts w:hint="eastAsia"/>
           <w:b/>
           <w:color w:val="FF0000"/>
         </w:rPr>
@@ -6234,9 +5294,6 @@
     <w:p>
       <w:pPr>
         <w:ind w:leftChars="200" w:left="420"/>
-        <w:rPr>
-          <w:rFonts w:hint="eastAsia"/>
-        </w:rPr>
       </w:pPr>
       <w:r>
         <w:rPr>
@@ -6244,42 +5301,12 @@
         </w:rPr>
         <w:t>要关联一个远程库，使用命令</w:t>
       </w:r>
-      <w:proofErr w:type="spellStart"/>
-      <w:r>
-        <w:rPr>
-          <w:rFonts w:hint="eastAsia"/>
-        </w:rPr>
-        <w:t>git</w:t>
-      </w:r>
-      <w:proofErr w:type="spellEnd"/>
-      <w:r>
-        <w:rPr>
-          <w:rFonts w:hint="eastAsia"/>
-        </w:rPr>
-        <w:t xml:space="preserve"> remote add origin </w:t>
-      </w:r>
-      <w:proofErr w:type="spellStart"/>
-      <w:r>
-        <w:rPr>
-          <w:rFonts w:hint="eastAsia"/>
-        </w:rPr>
-        <w:t>git@server-name:path</w:t>
-      </w:r>
-      <w:proofErr w:type="spellEnd"/>
-      <w:r>
-        <w:rPr>
-          <w:rFonts w:hint="eastAsia"/>
-        </w:rPr>
-        <w:t>/repo-</w:t>
-      </w:r>
-      <w:proofErr w:type="spellStart"/>
-      <w:r>
-        <w:rPr>
-          <w:rFonts w:hint="eastAsia"/>
-        </w:rPr>
-        <w:t>name.git</w:t>
-      </w:r>
-      <w:proofErr w:type="spellEnd"/>
+      <w:r>
+        <w:rPr>
+          <w:rFonts w:hint="eastAsia"/>
+        </w:rPr>
+        <w:t>git remote add origin git@server-name:path/repo-name.git</w:t>
+      </w:r>
       <w:r>
         <w:rPr>
           <w:rFonts w:hint="eastAsia"/>
@@ -6290,9 +5317,6 @@
     <w:p>
       <w:pPr>
         <w:ind w:leftChars="200" w:left="420"/>
-        <w:rPr>
-          <w:rFonts w:hint="eastAsia"/>
-        </w:rPr>
       </w:pPr>
       <w:r>
         <w:rPr>
@@ -6300,19 +5324,11 @@
         </w:rPr>
         <w:t>关联后，使用命令</w:t>
       </w:r>
-      <w:proofErr w:type="spellStart"/>
-      <w:r>
-        <w:rPr>
-          <w:rFonts w:hint="eastAsia"/>
-        </w:rPr>
-        <w:t>git</w:t>
-      </w:r>
-      <w:proofErr w:type="spellEnd"/>
-      <w:r>
-        <w:rPr>
-          <w:rFonts w:hint="eastAsia"/>
-        </w:rPr>
-        <w:t xml:space="preserve"> push -u origin master</w:t>
+      <w:r>
+        <w:rPr>
+          <w:rFonts w:hint="eastAsia"/>
+        </w:rPr>
+        <w:t>git push -u origin master</w:t>
       </w:r>
       <w:r>
         <w:rPr>
@@ -6336,9 +5352,6 @@
     <w:p>
       <w:pPr>
         <w:ind w:leftChars="200" w:left="420"/>
-        <w:rPr>
-          <w:rFonts w:hint="eastAsia"/>
-        </w:rPr>
       </w:pPr>
       <w:r>
         <w:rPr>
@@ -6346,19 +5359,11 @@
         </w:rPr>
         <w:t>此后，每次本地提交后，只要有必要，就可以使用命令</w:t>
       </w:r>
-      <w:proofErr w:type="spellStart"/>
-      <w:r>
-        <w:rPr>
-          <w:rFonts w:hint="eastAsia"/>
-        </w:rPr>
-        <w:t>git</w:t>
-      </w:r>
-      <w:proofErr w:type="spellEnd"/>
-      <w:r>
-        <w:rPr>
-          <w:rFonts w:hint="eastAsia"/>
-        </w:rPr>
-        <w:t xml:space="preserve"> push origin master</w:t>
+      <w:r>
+        <w:rPr>
+          <w:rFonts w:hint="eastAsia"/>
+        </w:rPr>
+        <w:t>git push origin master</w:t>
       </w:r>
       <w:r>
         <w:rPr>
@@ -6370,9 +5375,6 @@
     <w:p>
       <w:pPr>
         <w:ind w:leftChars="200" w:left="420"/>
-        <w:rPr>
-          <w:rFonts w:hint="eastAsia"/>
-        </w:rPr>
       </w:pPr>
       <w:r>
         <w:rPr>
@@ -6394,20 +5396,181 @@
       </w:r>
     </w:p>
     <w:p>
+      <w:r>
+        <w:tab/>
+      </w:r>
+      <w:r>
+        <w:rPr>
+          <w:rFonts w:hint="eastAsia"/>
+        </w:rPr>
+        <w:t>(</w:t>
+      </w:r>
+      <w:r>
+        <w:rPr>
+          <w:rFonts w:hint="eastAsia"/>
+        </w:rPr>
+        <w:t>三</w:t>
+      </w:r>
+      <w:r>
+        <w:rPr>
+          <w:rFonts w:hint="eastAsia"/>
+        </w:rPr>
+        <w:t>)</w:t>
+      </w:r>
+      <w:r>
+        <w:t xml:space="preserve"> </w:t>
+      </w:r>
+      <w:r>
+        <w:rPr>
+          <w:rFonts w:hint="eastAsia"/>
+        </w:rPr>
+        <w:t>分支</w:t>
+      </w:r>
+    </w:p>
+    <w:p>
+      <w:r>
+        <w:tab/>
+      </w:r>
+      <w:r>
+        <w:t xml:space="preserve">Master </w:t>
+      </w:r>
+      <w:r>
+        <w:rPr>
+          <w:rFonts w:hint="eastAsia"/>
+        </w:rPr>
+        <w:t>与</w:t>
+      </w:r>
+      <w:r>
+        <w:t>分支</w:t>
+      </w:r>
+    </w:p>
+    <w:p>
+      <w:r>
+        <w:tab/>
+        <w:t>1</w:t>
+      </w:r>
+      <w:r>
+        <w:rPr>
+          <w:rFonts w:hint="eastAsia"/>
+        </w:rPr>
+        <w:t>、新建</w:t>
+      </w:r>
+      <w:r>
+        <w:t>分支</w:t>
+      </w:r>
+      <w:r>
+        <w:rPr>
+          <w:rFonts w:hint="eastAsia"/>
+        </w:rPr>
+        <w:t xml:space="preserve"> </w:t>
+      </w:r>
+      <w:r>
+        <w:t xml:space="preserve">git brach jojo </w:t>
+      </w:r>
+    </w:p>
+    <w:p>
+      <w:r>
+        <w:tab/>
+        <w:t>2</w:t>
+      </w:r>
+      <w:r>
+        <w:rPr>
+          <w:rFonts w:hint="eastAsia"/>
+        </w:rPr>
+        <w:t>、</w:t>
+      </w:r>
+      <w:r>
+        <w:t>切换分支</w:t>
+      </w:r>
+      <w:r>
+        <w:rPr>
+          <w:rFonts w:hint="eastAsia"/>
+        </w:rPr>
+        <w:t xml:space="preserve"> </w:t>
+      </w:r>
+      <w:r>
+        <w:t>git checkout jojo</w:t>
+      </w:r>
+    </w:p>
+    <w:p>
       <w:pPr>
         <w:ind w:leftChars="200" w:left="420"/>
         <w:rPr>
           <w:rFonts w:hint="eastAsia"/>
         </w:rPr>
       </w:pPr>
-    </w:p>
-    <w:p>
-      <w:pPr>
-        <w:ind w:leftChars="200" w:left="420"/>
-        <w:rPr>
-          <w:rFonts w:hint="eastAsia"/>
-        </w:rPr>
-      </w:pPr>
+      <w:r>
+        <w:rPr>
+          <w:rFonts w:hint="eastAsia"/>
+        </w:rPr>
+        <w:t>3</w:t>
+      </w:r>
+      <w:r>
+        <w:rPr>
+          <w:rFonts w:hint="eastAsia"/>
+        </w:rPr>
+        <w:t>、</w:t>
+      </w:r>
+      <w:r>
+        <w:rPr>
+          <w:rFonts w:hint="eastAsia"/>
+        </w:rPr>
+        <w:t>创建</w:t>
+      </w:r>
+      <w:r>
+        <w:t>的</w:t>
+      </w:r>
+      <w:r>
+        <w:rPr>
+          <w:rFonts w:hint="eastAsia"/>
+        </w:rPr>
+        <w:t>分支</w:t>
+      </w:r>
+      <w:r>
+        <w:t>和</w:t>
+      </w:r>
+      <w:r>
+        <w:t xml:space="preserve">master </w:t>
+      </w:r>
+      <w:r>
+        <w:rPr>
+          <w:rFonts w:hint="eastAsia"/>
+        </w:rPr>
+        <w:t>分支</w:t>
+      </w:r>
+      <w:r>
+        <w:t>是并列关系，分支</w:t>
+      </w:r>
+      <w:r>
+        <w:rPr>
+          <w:rFonts w:hint="eastAsia"/>
+        </w:rPr>
+        <w:t>修改</w:t>
+      </w:r>
+      <w:r>
+        <w:t>内容并</w:t>
+      </w:r>
+      <w:r>
+        <w:rPr>
+          <w:rFonts w:hint="eastAsia"/>
+        </w:rPr>
+        <w:t>提交</w:t>
+      </w:r>
+      <w:r>
+        <w:t>并不影响</w:t>
+      </w:r>
+      <w:r>
+        <w:t>master</w:t>
+      </w:r>
+      <w:r>
+        <w:rPr>
+          <w:rFonts w:hint="eastAsia"/>
+        </w:rPr>
+        <w:t>主</w:t>
+      </w:r>
+      <w:r>
+        <w:t>分支的内容。</w:t>
+      </w:r>
       <w:bookmarkStart w:id="0" w:name="_GoBack"/>
       <w:bookmarkEnd w:id="0"/>
     </w:p>

</xml_diff>

<commit_message>
use master last revise git.docx
</commit_message>
<xml_diff>
--- a/git.docx
+++ b/git.docx
@@ -40,12 +40,14 @@
         </w:rPr>
         <w:t>在</w:t>
       </w:r>
+      <w:proofErr w:type="spellStart"/>
       <w:r>
         <w:rPr>
           <w:rFonts w:hint="eastAsia"/>
         </w:rPr>
         <w:t>git</w:t>
       </w:r>
+      <w:proofErr w:type="spellEnd"/>
       <w:r>
         <w:t xml:space="preserve"> bash </w:t>
       </w:r>
@@ -57,13 +59,51 @@
       </w:r>
     </w:p>
     <w:p>
-      <w:r>
-        <w:t>git config –global user.name “XXXX”</w:t>
-      </w:r>
-    </w:p>
-    <w:p>
-      <w:r>
-        <w:t xml:space="preserve">git config –global user.emai </w:t>
+      <w:proofErr w:type="spellStart"/>
+      <w:proofErr w:type="gramStart"/>
+      <w:r>
+        <w:t>git</w:t>
+      </w:r>
+      <w:proofErr w:type="spellEnd"/>
+      <w:proofErr w:type="gramEnd"/>
+      <w:r>
+        <w:t xml:space="preserve"> </w:t>
+      </w:r>
+      <w:proofErr w:type="spellStart"/>
+      <w:r>
+        <w:t>config</w:t>
+      </w:r>
+      <w:proofErr w:type="spellEnd"/>
+      <w:r>
+        <w:t xml:space="preserve"> –global user.name “XXXX”</w:t>
+      </w:r>
+    </w:p>
+    <w:p>
+      <w:proofErr w:type="spellStart"/>
+      <w:proofErr w:type="gramStart"/>
+      <w:r>
+        <w:t>git</w:t>
+      </w:r>
+      <w:proofErr w:type="spellEnd"/>
+      <w:proofErr w:type="gramEnd"/>
+      <w:r>
+        <w:t xml:space="preserve"> </w:t>
+      </w:r>
+      <w:proofErr w:type="spellStart"/>
+      <w:r>
+        <w:t>config</w:t>
+      </w:r>
+      <w:proofErr w:type="spellEnd"/>
+      <w:r>
+        <w:t xml:space="preserve"> –global </w:t>
+      </w:r>
+      <w:proofErr w:type="spellStart"/>
+      <w:r>
+        <w:t>user.emai</w:t>
+      </w:r>
+      <w:proofErr w:type="spellEnd"/>
+      <w:r>
+        <w:t xml:space="preserve"> </w:t>
       </w:r>
       <w:hyperlink r:id="rId5" w:history="1">
         <w:r>
@@ -108,9 +148,11 @@
         </w:rPr>
         <w:t>供</w:t>
       </w:r>
+      <w:proofErr w:type="spellStart"/>
       <w:r>
         <w:t>git</w:t>
       </w:r>
+      <w:proofErr w:type="spellEnd"/>
       <w:r>
         <w:rPr>
           <w:rFonts w:hint="eastAsia"/>
@@ -143,9 +185,11 @@
       <w:r>
         <w:t>将你的项目所在的目录变为</w:t>
       </w:r>
+      <w:proofErr w:type="spellStart"/>
       <w:r>
         <w:t>git</w:t>
       </w:r>
+      <w:proofErr w:type="spellEnd"/>
       <w:r>
         <w:rPr>
           <w:rFonts w:hint="eastAsia"/>
@@ -169,8 +213,13 @@
         </w:rPr>
         <w:t>在</w:t>
       </w:r>
-      <w:r>
-        <w:t xml:space="preserve">git </w:t>
+      <w:proofErr w:type="spellStart"/>
+      <w:r>
+        <w:t>git</w:t>
+      </w:r>
+      <w:proofErr w:type="spellEnd"/>
+      <w:r>
+        <w:t xml:space="preserve"> </w:t>
       </w:r>
       <w:r>
         <w:rPr>
@@ -205,9 +254,19 @@
       <w:r>
         <w:t>执行</w:t>
       </w:r>
-      <w:r>
-        <w:t>git init</w:t>
-      </w:r>
+      <w:proofErr w:type="spellStart"/>
+      <w:r>
+        <w:t>git</w:t>
+      </w:r>
+      <w:proofErr w:type="spellEnd"/>
+      <w:r>
+        <w:t xml:space="preserve"> </w:t>
+      </w:r>
+      <w:proofErr w:type="spellStart"/>
+      <w:r>
+        <w:t>init</w:t>
+      </w:r>
+      <w:proofErr w:type="spellEnd"/>
       <w:r>
         <w:t xml:space="preserve"> </w:t>
       </w:r>
@@ -224,7 +283,21 @@
         <w:rPr>
           <w:rFonts w:hint="eastAsia"/>
         </w:rPr>
-        <w:t xml:space="preserve">.git </w:t>
+        <w:t>.</w:t>
+      </w:r>
+      <w:proofErr w:type="spellStart"/>
+      <w:r>
+        <w:rPr>
+          <w:rFonts w:hint="eastAsia"/>
+        </w:rPr>
+        <w:t>git</w:t>
+      </w:r>
+      <w:proofErr w:type="spellEnd"/>
+      <w:r>
+        <w:rPr>
+          <w:rFonts w:hint="eastAsia"/>
+        </w:rPr>
+        <w:t xml:space="preserve"> </w:t>
       </w:r>
       <w:r>
         <w:rPr>
@@ -250,8 +323,13 @@
         </w:rPr>
         <w:t xml:space="preserve"> </w:t>
       </w:r>
-      <w:r>
-        <w:t xml:space="preserve">git add file </w:t>
+      <w:proofErr w:type="spellStart"/>
+      <w:r>
+        <w:t>git</w:t>
+      </w:r>
+      <w:proofErr w:type="spellEnd"/>
+      <w:r>
+        <w:t xml:space="preserve"> add file </w:t>
       </w:r>
       <w:r>
         <w:rPr>
@@ -265,8 +343,13 @@
         </w:rPr>
         <w:t xml:space="preserve"> </w:t>
       </w:r>
-      <w:r>
-        <w:t>git commit –m “</w:t>
+      <w:proofErr w:type="spellStart"/>
+      <w:r>
+        <w:t>git</w:t>
+      </w:r>
+      <w:proofErr w:type="spellEnd"/>
+      <w:r>
+        <w:t xml:space="preserve"> commit –m “</w:t>
       </w:r>
       <w:r>
         <w:rPr>
@@ -318,12 +401,14 @@
         </w:rPr>
         <w:t>设置为</w:t>
       </w:r>
+      <w:proofErr w:type="spellStart"/>
       <w:r>
         <w:rPr>
           <w:rFonts w:hint="eastAsia"/>
         </w:rPr>
         <w:t>git</w:t>
       </w:r>
+      <w:proofErr w:type="spellEnd"/>
       <w:r>
         <w:t>仓库，然后在增加项目内容。</w:t>
       </w:r>
@@ -341,8 +426,13 @@
         </w:rPr>
         <w:t>在</w:t>
       </w:r>
-      <w:r>
-        <w:t xml:space="preserve">git bash </w:t>
+      <w:proofErr w:type="spellStart"/>
+      <w:r>
+        <w:t>git</w:t>
+      </w:r>
+      <w:proofErr w:type="spellEnd"/>
+      <w:r>
+        <w:t xml:space="preserve"> bash </w:t>
       </w:r>
       <w:r>
         <w:rPr>
@@ -380,9 +470,19 @@
         </w:rPr>
         <w:t xml:space="preserve"> </w:t>
       </w:r>
-      <w:r>
-        <w:t>mkdir testgit</w:t>
-      </w:r>
+      <w:proofErr w:type="spellStart"/>
+      <w:r>
+        <w:t>mkdir</w:t>
+      </w:r>
+      <w:proofErr w:type="spellEnd"/>
+      <w:r>
+        <w:t xml:space="preserve"> </w:t>
+      </w:r>
+      <w:proofErr w:type="spellStart"/>
+      <w:r>
+        <w:t>testgit</w:t>
+      </w:r>
+      <w:proofErr w:type="spellEnd"/>
       <w:r>
         <w:rPr>
           <w:rFonts w:hint="eastAsia"/>
@@ -392,8 +492,13 @@
       <w:r>
         <w:t>生成一个</w:t>
       </w:r>
-      <w:r>
-        <w:t xml:space="preserve">testgit </w:t>
+      <w:proofErr w:type="spellStart"/>
+      <w:r>
+        <w:t>testgit</w:t>
+      </w:r>
+      <w:proofErr w:type="spellEnd"/>
+      <w:r>
+        <w:t xml:space="preserve"> </w:t>
       </w:r>
       <w:r>
         <w:rPr>
@@ -410,8 +515,21 @@
         </w:rPr>
         <w:t>再执行</w:t>
       </w:r>
-      <w:r>
-        <w:t>git init,</w:t>
+      <w:proofErr w:type="spellStart"/>
+      <w:r>
+        <w:t>git</w:t>
+      </w:r>
+      <w:proofErr w:type="spellEnd"/>
+      <w:r>
+        <w:t xml:space="preserve"> </w:t>
+      </w:r>
+      <w:proofErr w:type="spellStart"/>
+      <w:r>
+        <w:t>init</w:t>
+      </w:r>
+      <w:proofErr w:type="spellEnd"/>
+      <w:r>
+        <w:t>,</w:t>
       </w:r>
     </w:p>
     <w:p>
@@ -481,8 +599,21 @@
       <w:r>
         <w:t>目录</w:t>
       </w:r>
-      <w:r>
-        <w:t xml:space="preserve">git init </w:t>
+      <w:proofErr w:type="spellStart"/>
+      <w:r>
+        <w:t>git</w:t>
+      </w:r>
+      <w:proofErr w:type="spellEnd"/>
+      <w:r>
+        <w:t xml:space="preserve"> </w:t>
+      </w:r>
+      <w:proofErr w:type="spellStart"/>
+      <w:r>
+        <w:t>init</w:t>
+      </w:r>
+      <w:proofErr w:type="spellEnd"/>
+      <w:r>
+        <w:t xml:space="preserve"> </w:t>
       </w:r>
       <w:r>
         <w:rPr>
@@ -520,12 +651,14 @@
         </w:rPr>
         <w:t>执行</w:t>
       </w:r>
+      <w:proofErr w:type="spellStart"/>
       <w:r>
         <w:rPr>
           <w:rFonts w:hint="eastAsia"/>
         </w:rPr>
         <w:t>git</w:t>
       </w:r>
+      <w:proofErr w:type="spellEnd"/>
       <w:r>
         <w:t xml:space="preserve"> status </w:t>
       </w:r>
@@ -564,8 +697,13 @@
       <w:r>
         <w:t>当你</w:t>
       </w:r>
-      <w:r>
-        <w:t>git add file ,</w:t>
+      <w:proofErr w:type="spellStart"/>
+      <w:r>
+        <w:t>git</w:t>
+      </w:r>
+      <w:proofErr w:type="spellEnd"/>
+      <w:r>
+        <w:t xml:space="preserve"> add file ,</w:t>
       </w:r>
       <w:r>
         <w:rPr>
@@ -576,8 +714,13 @@
       <w:r>
         <w:t>着这个文件保存在了</w:t>
       </w:r>
-      <w:r>
-        <w:t xml:space="preserve">git </w:t>
+      <w:proofErr w:type="spellStart"/>
+      <w:r>
+        <w:t>git</w:t>
+      </w:r>
+      <w:proofErr w:type="spellEnd"/>
+      <w:r>
+        <w:t xml:space="preserve"> </w:t>
       </w:r>
       <w:r>
         <w:rPr>
@@ -612,8 +755,13 @@
         </w:rPr>
         <w:t xml:space="preserve"> </w:t>
       </w:r>
-      <w:r>
-        <w:t>unstage,</w:t>
+      <w:proofErr w:type="spellStart"/>
+      <w:r>
+        <w:t>unstage</w:t>
+      </w:r>
+      <w:proofErr w:type="spellEnd"/>
+      <w:r>
+        <w:t>,</w:t>
       </w:r>
       <w:r>
         <w:rPr>
@@ -638,8 +786,13 @@
         </w:rPr>
         <w:t>当你</w:t>
       </w:r>
-      <w:r>
-        <w:t xml:space="preserve">git commit </w:t>
+      <w:proofErr w:type="spellStart"/>
+      <w:r>
+        <w:t>git</w:t>
+      </w:r>
+      <w:proofErr w:type="spellEnd"/>
+      <w:r>
+        <w:t xml:space="preserve"> commit </w:t>
       </w:r>
       <w:r>
         <w:rPr>
@@ -656,8 +809,13 @@
         </w:rPr>
         <w:t>此时</w:t>
       </w:r>
-      <w:r>
-        <w:t xml:space="preserve">git status </w:t>
+      <w:proofErr w:type="spellStart"/>
+      <w:r>
+        <w:t>git</w:t>
+      </w:r>
+      <w:proofErr w:type="spellEnd"/>
+      <w:r>
+        <w:t xml:space="preserve"> status </w:t>
       </w:r>
       <w:r>
         <w:rPr>
@@ -720,6 +878,7 @@
       <w:r>
         <w:t>（</w:t>
       </w:r>
+      <w:proofErr w:type="gramStart"/>
       <w:r>
         <w:rPr>
           <w:rFonts w:hint="eastAsia"/>
@@ -727,7 +886,11 @@
         <w:t>后续</w:t>
       </w:r>
       <w:r>
-        <w:t>讲分支的</w:t>
+        <w:t>讲</w:t>
+      </w:r>
+      <w:proofErr w:type="gramEnd"/>
+      <w:r>
+        <w:t>分支的</w:t>
       </w:r>
       <w:r>
         <w:rPr>
@@ -781,12 +944,14 @@
       </w:r>
     </w:p>
     <w:p>
+      <w:proofErr w:type="spellStart"/>
       <w:r>
         <w:rPr>
           <w:rFonts w:hint="eastAsia"/>
         </w:rPr>
         <w:t>git</w:t>
       </w:r>
+      <w:proofErr w:type="spellEnd"/>
       <w:r>
         <w:t xml:space="preserve"> status </w:t>
       </w:r>
@@ -819,11 +984,21 @@
       </w:r>
     </w:p>
     <w:p>
-      <w:r>
-        <w:t xml:space="preserve">git diff   </w:t>
-      </w:r>
-      <w:r>
-        <w:t>git status</w:t>
+      <w:proofErr w:type="spellStart"/>
+      <w:r>
+        <w:t>git</w:t>
+      </w:r>
+      <w:proofErr w:type="spellEnd"/>
+      <w:r>
+        <w:t xml:space="preserve"> diff   </w:t>
+      </w:r>
+      <w:proofErr w:type="spellStart"/>
+      <w:r>
+        <w:t>git</w:t>
+      </w:r>
+      <w:proofErr w:type="spellEnd"/>
+      <w:r>
+        <w:t xml:space="preserve"> status</w:t>
       </w:r>
       <w:r>
         <w:rPr>
@@ -831,8 +1006,13 @@
         </w:rPr>
         <w:t>告诉你有文件被修改过，用</w:t>
       </w:r>
-      <w:r>
-        <w:t>git diff</w:t>
+      <w:proofErr w:type="spellStart"/>
+      <w:r>
+        <w:t>git</w:t>
+      </w:r>
+      <w:proofErr w:type="spellEnd"/>
+      <w:r>
+        <w:t xml:space="preserve"> diff</w:t>
       </w:r>
       <w:r>
         <w:rPr>
@@ -855,7 +1035,15 @@
         <w:t>早上</w:t>
       </w:r>
       <w:r>
-        <w:t>早起学习的感觉棒棒哒。</w:t>
+        <w:t>早起学习的感觉棒</w:t>
+      </w:r>
+      <w:proofErr w:type="gramStart"/>
+      <w:r>
+        <w:t>棒</w:t>
+      </w:r>
+      <w:proofErr w:type="gramEnd"/>
+      <w:r>
+        <w:t>哒。</w:t>
       </w:r>
       <w:r>
         <w:t>------</w:t>
@@ -863,12 +1051,16 @@
       <w:r>
         <w:t>后续要坚持，早睡早起早上学习。</w:t>
       </w:r>
+      <w:proofErr w:type="spellStart"/>
+      <w:proofErr w:type="gramStart"/>
       <w:r>
         <w:rPr>
           <w:rFonts w:hint="eastAsia"/>
         </w:rPr>
         <w:t>git</w:t>
       </w:r>
+      <w:proofErr w:type="spellEnd"/>
+      <w:proofErr w:type="gramEnd"/>
     </w:p>
     <w:p>
       <w:r>
@@ -883,11 +1075,19 @@
         </w:rPr>
         <w:t>、</w:t>
       </w:r>
-      <w:r>
-        <w:rPr>
-          <w:rFonts w:hint="eastAsia"/>
-        </w:rPr>
-        <w:t xml:space="preserve">git log </w:t>
+      <w:proofErr w:type="spellStart"/>
+      <w:r>
+        <w:rPr>
+          <w:rFonts w:hint="eastAsia"/>
+        </w:rPr>
+        <w:t>git</w:t>
+      </w:r>
+      <w:proofErr w:type="spellEnd"/>
+      <w:r>
+        <w:rPr>
+          <w:rFonts w:hint="eastAsia"/>
+        </w:rPr>
+        <w:t xml:space="preserve"> log </w:t>
       </w:r>
       <w:r>
         <w:rPr>
@@ -902,7 +1102,14 @@
     <w:p>
       <w:r>
         <w:tab/>
-        <w:t xml:space="preserve">git log </w:t>
+      </w:r>
+      <w:proofErr w:type="spellStart"/>
+      <w:r>
+        <w:t>git</w:t>
+      </w:r>
+      <w:proofErr w:type="spellEnd"/>
+      <w:r>
+        <w:t xml:space="preserve"> log </w:t>
       </w:r>
       <w:r>
         <w:rPr>
@@ -1040,8 +1247,13 @@
         <w:t>，可以</w:t>
       </w:r>
       <w:r>
-        <w:t xml:space="preserve"> --pretty=oneline</w:t>
-      </w:r>
+        <w:t xml:space="preserve"> --pretty=</w:t>
+      </w:r>
+      <w:proofErr w:type="spellStart"/>
+      <w:r>
+        <w:t>oneline</w:t>
+      </w:r>
+      <w:proofErr w:type="spellEnd"/>
       <w:r>
         <w:t xml:space="preserve">  </w:t>
       </w:r>
@@ -1066,12 +1278,56 @@
         </w:rPr>
         <w:t xml:space="preserve"> </w:t>
       </w:r>
+      <w:proofErr w:type="spellStart"/>
       <w:r>
         <w:rPr>
           <w:highlight w:val="yellow"/>
         </w:rPr>
-        <w:t>git log pretty=oneline    git log –oneline</w:t>
-      </w:r>
+        <w:t>git</w:t>
+      </w:r>
+      <w:proofErr w:type="spellEnd"/>
+      <w:r>
+        <w:rPr>
+          <w:highlight w:val="yellow"/>
+        </w:rPr>
+        <w:t xml:space="preserve"> log pretty=</w:t>
+      </w:r>
+      <w:proofErr w:type="spellStart"/>
+      <w:r>
+        <w:rPr>
+          <w:highlight w:val="yellow"/>
+        </w:rPr>
+        <w:t>oneline</w:t>
+      </w:r>
+      <w:proofErr w:type="spellEnd"/>
+      <w:r>
+        <w:rPr>
+          <w:highlight w:val="yellow"/>
+        </w:rPr>
+        <w:t xml:space="preserve">    </w:t>
+      </w:r>
+      <w:proofErr w:type="spellStart"/>
+      <w:r>
+        <w:rPr>
+          <w:highlight w:val="yellow"/>
+        </w:rPr>
+        <w:t>git</w:t>
+      </w:r>
+      <w:proofErr w:type="spellEnd"/>
+      <w:r>
+        <w:rPr>
+          <w:highlight w:val="yellow"/>
+        </w:rPr>
+        <w:t xml:space="preserve"> log –</w:t>
+      </w:r>
+      <w:proofErr w:type="spellStart"/>
+      <w:r>
+        <w:rPr>
+          <w:highlight w:val="yellow"/>
+        </w:rPr>
+        <w:t>oneline</w:t>
+      </w:r>
+      <w:proofErr w:type="spellEnd"/>
       <w:r>
         <w:t xml:space="preserve"> </w:t>
       </w:r>
@@ -1176,6 +1432,7 @@
       <w:pPr>
         <w:ind w:leftChars="200" w:left="420"/>
       </w:pPr>
+      <w:proofErr w:type="gramStart"/>
       <w:r>
         <w:rPr>
           <w:rFonts w:hint="eastAsia"/>
@@ -1183,7 +1440,11 @@
         <w:t>其中</w:t>
       </w:r>
       <w:r>
-        <w:t>这里一大串</w:t>
+        <w:t>这里</w:t>
+      </w:r>
+      <w:proofErr w:type="gramEnd"/>
+      <w:r>
+        <w:t>一大串</w:t>
       </w:r>
       <w:r>
         <w:rPr>
@@ -1239,12 +1500,14 @@
       <w:r>
         <w:t>主要是考虑到</w:t>
       </w:r>
+      <w:proofErr w:type="spellStart"/>
       <w:r>
         <w:rPr>
           <w:rFonts w:hint="eastAsia"/>
         </w:rPr>
         <w:t>git</w:t>
       </w:r>
+      <w:proofErr w:type="spellEnd"/>
       <w:r>
         <w:t>的分布式属性及后续多人</w:t>
       </w:r>
@@ -1321,12 +1584,30 @@
       <w:pPr>
         <w:ind w:leftChars="200" w:left="420"/>
       </w:pPr>
+      <w:proofErr w:type="spellStart"/>
+      <w:proofErr w:type="gramStart"/>
       <w:r>
         <w:rPr>
           <w:highlight w:val="yellow"/>
         </w:rPr>
-        <w:t>git log –revise –oneline</w:t>
-      </w:r>
+        <w:t>git</w:t>
+      </w:r>
+      <w:proofErr w:type="spellEnd"/>
+      <w:proofErr w:type="gramEnd"/>
+      <w:r>
+        <w:rPr>
+          <w:highlight w:val="yellow"/>
+        </w:rPr>
+        <w:t xml:space="preserve"> log –revise –</w:t>
+      </w:r>
+      <w:proofErr w:type="spellStart"/>
+      <w:r>
+        <w:rPr>
+          <w:highlight w:val="yellow"/>
+        </w:rPr>
+        <w:t>oneline</w:t>
+      </w:r>
+      <w:proofErr w:type="spellEnd"/>
     </w:p>
     <w:p>
       <w:pPr>
@@ -1407,8 +1688,13 @@
       <w:r>
         <w:t xml:space="preserve">1&gt; </w:t>
       </w:r>
-      <w:r>
-        <w:t xml:space="preserve">git log </w:t>
+      <w:proofErr w:type="spellStart"/>
+      <w:r>
+        <w:t>git</w:t>
+      </w:r>
+      <w:proofErr w:type="spellEnd"/>
+      <w:r>
+        <w:t xml:space="preserve"> log </w:t>
       </w:r>
       <w:r>
         <w:t>--</w:t>
@@ -1422,9 +1708,11 @@
         </w:rPr>
         <w:t>[</w:t>
       </w:r>
+      <w:proofErr w:type="spellStart"/>
       <w:r>
         <w:t>yourname</w:t>
       </w:r>
+      <w:proofErr w:type="spellEnd"/>
       <w:r>
         <w:rPr>
           <w:rFonts w:hint="eastAsia"/>
@@ -1445,8 +1733,13 @@
       <w:r>
         <w:t>出</w:t>
       </w:r>
-      <w:r>
-        <w:t xml:space="preserve">yourname </w:t>
+      <w:proofErr w:type="spellStart"/>
+      <w:r>
+        <w:t>yourname</w:t>
+      </w:r>
+      <w:proofErr w:type="spellEnd"/>
+      <w:r>
+        <w:t xml:space="preserve"> </w:t>
       </w:r>
       <w:r>
         <w:rPr>
@@ -1463,9 +1756,11 @@
         </w:rPr>
         <w:t>，</w:t>
       </w:r>
+      <w:proofErr w:type="spellStart"/>
       <w:r>
         <w:t>yourname</w:t>
       </w:r>
+      <w:proofErr w:type="spellEnd"/>
       <w:r>
         <w:rPr>
           <w:rFonts w:hint="eastAsia"/>
@@ -1575,8 +1870,41 @@
           <w:sz w:val="18"/>
           <w:szCs w:val="18"/>
         </w:rPr>
-        <w:t>$ git log --author ljbao</w:t>
-      </w:r>
+        <w:t xml:space="preserve">$ </w:t>
+      </w:r>
+      <w:proofErr w:type="spellStart"/>
+      <w:proofErr w:type="gramStart"/>
+      <w:r>
+        <w:rPr>
+          <w:rFonts w:ascii="Lucida Console" w:hAnsi="Lucida Console" w:cs="Lucida Console"/>
+          <w:kern w:val="0"/>
+          <w:sz w:val="18"/>
+          <w:szCs w:val="18"/>
+        </w:rPr>
+        <w:t>git</w:t>
+      </w:r>
+      <w:proofErr w:type="spellEnd"/>
+      <w:proofErr w:type="gramEnd"/>
+      <w:r>
+        <w:rPr>
+          <w:rFonts w:ascii="Lucida Console" w:hAnsi="Lucida Console" w:cs="Lucida Console"/>
+          <w:kern w:val="0"/>
+          <w:sz w:val="18"/>
+          <w:szCs w:val="18"/>
+        </w:rPr>
+        <w:t xml:space="preserve"> log --author </w:t>
+      </w:r>
+      <w:proofErr w:type="spellStart"/>
+      <w:r>
+        <w:rPr>
+          <w:rFonts w:ascii="Lucida Console" w:hAnsi="Lucida Console" w:cs="Lucida Console"/>
+          <w:kern w:val="0"/>
+          <w:sz w:val="18"/>
+          <w:szCs w:val="18"/>
+        </w:rPr>
+        <w:t>ljbao</w:t>
+      </w:r>
+      <w:proofErr w:type="spellEnd"/>
     </w:p>
     <w:p>
       <w:pPr>
@@ -1600,7 +1928,49 @@
           <w:szCs w:val="18"/>
         </w:rPr>
         <w:tab/>
-        <w:t>$ git log --author lj*</w:t>
+        <w:t xml:space="preserve">$ </w:t>
+      </w:r>
+      <w:proofErr w:type="spellStart"/>
+      <w:proofErr w:type="gramStart"/>
+      <w:r>
+        <w:rPr>
+          <w:rFonts w:ascii="Lucida Console" w:hAnsi="Lucida Console" w:cs="Lucida Console"/>
+          <w:kern w:val="0"/>
+          <w:sz w:val="18"/>
+          <w:szCs w:val="18"/>
+        </w:rPr>
+        <w:t>git</w:t>
+      </w:r>
+      <w:proofErr w:type="spellEnd"/>
+      <w:proofErr w:type="gramEnd"/>
+      <w:r>
+        <w:rPr>
+          <w:rFonts w:ascii="Lucida Console" w:hAnsi="Lucida Console" w:cs="Lucida Console"/>
+          <w:kern w:val="0"/>
+          <w:sz w:val="18"/>
+          <w:szCs w:val="18"/>
+        </w:rPr>
+        <w:t xml:space="preserve"> log --author </w:t>
+      </w:r>
+      <w:proofErr w:type="spellStart"/>
+      <w:r>
+        <w:rPr>
+          <w:rFonts w:ascii="Lucida Console" w:hAnsi="Lucida Console" w:cs="Lucida Console"/>
+          <w:kern w:val="0"/>
+          <w:sz w:val="18"/>
+          <w:szCs w:val="18"/>
+        </w:rPr>
+        <w:t>lj</w:t>
+      </w:r>
+      <w:proofErr w:type="spellEnd"/>
+      <w:r>
+        <w:rPr>
+          <w:rFonts w:ascii="Lucida Console" w:hAnsi="Lucida Console" w:cs="Lucida Console"/>
+          <w:kern w:val="0"/>
+          <w:sz w:val="18"/>
+          <w:szCs w:val="18"/>
+        </w:rPr>
+        <w:t>*</w:t>
       </w:r>
     </w:p>
     <w:p>
@@ -1624,7 +1994,27 @@
           <w:szCs w:val="18"/>
         </w:rPr>
         <w:tab/>
-        <w:t xml:space="preserve">2&gt; git log </w:t>
+        <w:t xml:space="preserve">2&gt; </w:t>
+      </w:r>
+      <w:proofErr w:type="spellStart"/>
+      <w:r>
+        <w:rPr>
+          <w:rFonts w:ascii="Lucida Console" w:hAnsi="Lucida Console" w:cs="Lucida Console"/>
+          <w:kern w:val="0"/>
+          <w:sz w:val="18"/>
+          <w:szCs w:val="18"/>
+        </w:rPr>
+        <w:t>git</w:t>
+      </w:r>
+      <w:proofErr w:type="spellEnd"/>
+      <w:r>
+        <w:rPr>
+          <w:rFonts w:ascii="Lucida Console" w:hAnsi="Lucida Console" w:cs="Lucida Console"/>
+          <w:kern w:val="0"/>
+          <w:sz w:val="18"/>
+          <w:szCs w:val="18"/>
+        </w:rPr>
+        <w:t xml:space="preserve"> log </w:t>
       </w:r>
       <w:r>
         <w:rPr>
@@ -1635,14 +2025,25 @@
         </w:rPr>
         <w:t>–</w:t>
       </w:r>
-      <w:r>
-        <w:rPr>
-          <w:rFonts w:ascii="Lucida Console" w:hAnsi="Lucida Console" w:cs="Lucida Console"/>
-          <w:kern w:val="0"/>
-          <w:sz w:val="18"/>
-          <w:szCs w:val="18"/>
-        </w:rPr>
-        <w:t xml:space="preserve">grep </w:t>
+      <w:proofErr w:type="spellStart"/>
+      <w:r>
+        <w:rPr>
+          <w:rFonts w:ascii="Lucida Console" w:hAnsi="Lucida Console" w:cs="Lucida Console"/>
+          <w:kern w:val="0"/>
+          <w:sz w:val="18"/>
+          <w:szCs w:val="18"/>
+        </w:rPr>
+        <w:t>grep</w:t>
+      </w:r>
+      <w:proofErr w:type="spellEnd"/>
+      <w:r>
+        <w:rPr>
+          <w:rFonts w:ascii="Lucida Console" w:hAnsi="Lucida Console" w:cs="Lucida Console"/>
+          <w:kern w:val="0"/>
+          <w:sz w:val="18"/>
+          <w:szCs w:val="18"/>
+        </w:rPr>
+        <w:t xml:space="preserve"> </w:t>
       </w:r>
       <w:r>
         <w:rPr>
@@ -1842,7 +2243,27 @@
           <w:szCs w:val="18"/>
         </w:rPr>
         <w:tab/>
-        <w:t>3&gt; git log –p –-[file]</w:t>
+        <w:t xml:space="preserve">3&gt; </w:t>
+      </w:r>
+      <w:proofErr w:type="spellStart"/>
+      <w:r>
+        <w:rPr>
+          <w:rFonts w:ascii="Lucida Console" w:hAnsi="Lucida Console" w:cs="Lucida Console"/>
+          <w:kern w:val="0"/>
+          <w:sz w:val="18"/>
+          <w:szCs w:val="18"/>
+        </w:rPr>
+        <w:t>git</w:t>
+      </w:r>
+      <w:proofErr w:type="spellEnd"/>
+      <w:r>
+        <w:rPr>
+          <w:rFonts w:ascii="Lucida Console" w:hAnsi="Lucida Console" w:cs="Lucida Console"/>
+          <w:kern w:val="0"/>
+          <w:sz w:val="18"/>
+          <w:szCs w:val="18"/>
+        </w:rPr>
+        <w:t xml:space="preserve"> log –p –-[file]</w:t>
       </w:r>
     </w:p>
     <w:p>
@@ -2079,14 +2500,65 @@
         </w:rPr>
         <w:t xml:space="preserve">&gt; </w:t>
       </w:r>
-      <w:r>
-        <w:rPr>
-          <w:rFonts w:ascii="Lucida Console" w:hAnsi="Lucida Console" w:cs="Lucida Console"/>
-          <w:kern w:val="0"/>
-          <w:sz w:val="18"/>
-          <w:szCs w:val="18"/>
-        </w:rPr>
-        <w:t>git log --oneline --before={} --after={}</w:t>
+      <w:proofErr w:type="spellStart"/>
+      <w:r>
+        <w:rPr>
+          <w:rFonts w:ascii="Lucida Console" w:hAnsi="Lucida Console" w:cs="Lucida Console"/>
+          <w:kern w:val="0"/>
+          <w:sz w:val="18"/>
+          <w:szCs w:val="18"/>
+        </w:rPr>
+        <w:t>git</w:t>
+      </w:r>
+      <w:proofErr w:type="spellEnd"/>
+      <w:r>
+        <w:rPr>
+          <w:rFonts w:ascii="Lucida Console" w:hAnsi="Lucida Console" w:cs="Lucida Console"/>
+          <w:kern w:val="0"/>
+          <w:sz w:val="18"/>
+          <w:szCs w:val="18"/>
+        </w:rPr>
+        <w:t xml:space="preserve"> log --</w:t>
+      </w:r>
+      <w:proofErr w:type="spellStart"/>
+      <w:r>
+        <w:rPr>
+          <w:rFonts w:ascii="Lucida Console" w:hAnsi="Lucida Console" w:cs="Lucida Console"/>
+          <w:kern w:val="0"/>
+          <w:sz w:val="18"/>
+          <w:szCs w:val="18"/>
+        </w:rPr>
+        <w:t>oneline</w:t>
+      </w:r>
+      <w:proofErr w:type="spellEnd"/>
+      <w:r>
+        <w:rPr>
+          <w:rFonts w:ascii="Lucida Console" w:hAnsi="Lucida Console" w:cs="Lucida Console"/>
+          <w:kern w:val="0"/>
+          <w:sz w:val="18"/>
+          <w:szCs w:val="18"/>
+        </w:rPr>
+        <w:t xml:space="preserve"> --before</w:t>
+      </w:r>
+      <w:proofErr w:type="gramStart"/>
+      <w:r>
+        <w:rPr>
+          <w:rFonts w:ascii="Lucida Console" w:hAnsi="Lucida Console" w:cs="Lucida Console"/>
+          <w:kern w:val="0"/>
+          <w:sz w:val="18"/>
+          <w:szCs w:val="18"/>
+        </w:rPr>
+        <w:t>={</w:t>
+      </w:r>
+      <w:proofErr w:type="gramEnd"/>
+      <w:r>
+        <w:rPr>
+          <w:rFonts w:ascii="Lucida Console" w:hAnsi="Lucida Console" w:cs="Lucida Console"/>
+          <w:kern w:val="0"/>
+          <w:sz w:val="18"/>
+          <w:szCs w:val="18"/>
+        </w:rPr>
+        <w:t>} --after={}</w:t>
       </w:r>
     </w:p>
     <w:p>
@@ -2331,7 +2803,48 @@
           <w:szCs w:val="18"/>
         </w:rPr>
         <w:tab/>
-        <w:t>git log --oneline --before={3.weeks.ago} --after={2018-10-24}</w:t>
+      </w:r>
+      <w:proofErr w:type="spellStart"/>
+      <w:proofErr w:type="gramStart"/>
+      <w:r>
+        <w:rPr>
+          <w:rFonts w:ascii="Lucida Console" w:hAnsi="Lucida Console" w:cs="Lucida Console"/>
+          <w:kern w:val="0"/>
+          <w:sz w:val="18"/>
+          <w:szCs w:val="18"/>
+        </w:rPr>
+        <w:t>git</w:t>
+      </w:r>
+      <w:proofErr w:type="spellEnd"/>
+      <w:proofErr w:type="gramEnd"/>
+      <w:r>
+        <w:rPr>
+          <w:rFonts w:ascii="Lucida Console" w:hAnsi="Lucida Console" w:cs="Lucida Console"/>
+          <w:kern w:val="0"/>
+          <w:sz w:val="18"/>
+          <w:szCs w:val="18"/>
+        </w:rPr>
+        <w:t xml:space="preserve"> log --</w:t>
+      </w:r>
+      <w:proofErr w:type="spellStart"/>
+      <w:r>
+        <w:rPr>
+          <w:rFonts w:ascii="Lucida Console" w:hAnsi="Lucida Console" w:cs="Lucida Console"/>
+          <w:kern w:val="0"/>
+          <w:sz w:val="18"/>
+          <w:szCs w:val="18"/>
+        </w:rPr>
+        <w:t>oneline</w:t>
+      </w:r>
+      <w:proofErr w:type="spellEnd"/>
+      <w:r>
+        <w:rPr>
+          <w:rFonts w:ascii="Lucida Console" w:hAnsi="Lucida Console" w:cs="Lucida Console"/>
+          <w:kern w:val="0"/>
+          <w:sz w:val="18"/>
+          <w:szCs w:val="18"/>
+        </w:rPr>
+        <w:t xml:space="preserve"> --before={3.weeks.ago} --after={2018-10-24}</w:t>
       </w:r>
     </w:p>
     <w:p>
@@ -2480,17 +2993,32 @@
       <w:pPr>
         <w:ind w:leftChars="200" w:left="420"/>
       </w:pPr>
-      <w:r>
-        <w:t>git reset</w:t>
+      <w:proofErr w:type="spellStart"/>
+      <w:proofErr w:type="gramStart"/>
+      <w:r>
+        <w:t>git</w:t>
+      </w:r>
+      <w:proofErr w:type="spellEnd"/>
+      <w:proofErr w:type="gramEnd"/>
+      <w:r>
+        <w:t xml:space="preserve"> reset</w:t>
       </w:r>
       <w:r>
         <w:t xml:space="preserve"> –hard </w:t>
       </w:r>
-      <w:r>
-        <w:rPr>
-          <w:rFonts w:hint="eastAsia"/>
-        </w:rPr>
-        <w:t xml:space="preserve">commitid </w:t>
+      <w:proofErr w:type="spellStart"/>
+      <w:r>
+        <w:rPr>
+          <w:rFonts w:hint="eastAsia"/>
+        </w:rPr>
+        <w:t>commitid</w:t>
+      </w:r>
+      <w:proofErr w:type="spellEnd"/>
+      <w:r>
+        <w:rPr>
+          <w:rFonts w:hint="eastAsia"/>
+        </w:rPr>
+        <w:t xml:space="preserve"> </w:t>
       </w:r>
     </w:p>
     <w:p>
@@ -2506,6 +3034,7 @@
       <w:r>
         <w:t>的</w:t>
       </w:r>
+      <w:proofErr w:type="spellStart"/>
       <w:r>
         <w:rPr>
           <w:rFonts w:hint="eastAsia"/>
@@ -2513,7 +3042,11 @@
         <w:t>commit</w:t>
       </w:r>
       <w:r>
-        <w:t xml:space="preserve">id </w:t>
+        <w:t>id</w:t>
+      </w:r>
+      <w:proofErr w:type="spellEnd"/>
+      <w:r>
+        <w:t xml:space="preserve"> </w:t>
       </w:r>
       <w:r>
         <w:rPr>
@@ -2539,8 +3072,21 @@
       <w:r>
         <w:t>的数，可以通过</w:t>
       </w:r>
-      <w:r>
-        <w:t xml:space="preserve">git log –oneline </w:t>
+      <w:proofErr w:type="spellStart"/>
+      <w:r>
+        <w:t>git</w:t>
+      </w:r>
+      <w:proofErr w:type="spellEnd"/>
+      <w:r>
+        <w:t xml:space="preserve"> log –</w:t>
+      </w:r>
+      <w:proofErr w:type="spellStart"/>
+      <w:r>
+        <w:t>oneline</w:t>
+      </w:r>
+      <w:proofErr w:type="spellEnd"/>
+      <w:r>
+        <w:t xml:space="preserve"> </w:t>
       </w:r>
       <w:r>
         <w:rPr>
@@ -2696,11 +3242,33 @@
       <w:pPr>
         <w:ind w:leftChars="200" w:left="420"/>
       </w:pPr>
-      <w:r>
-        <w:rPr>
-          <w:rFonts w:hint="eastAsia"/>
-        </w:rPr>
-        <w:t xml:space="preserve">git log --oneline  </w:t>
+      <w:proofErr w:type="spellStart"/>
+      <w:r>
+        <w:rPr>
+          <w:rFonts w:hint="eastAsia"/>
+        </w:rPr>
+        <w:t>git</w:t>
+      </w:r>
+      <w:proofErr w:type="spellEnd"/>
+      <w:r>
+        <w:rPr>
+          <w:rFonts w:hint="eastAsia"/>
+        </w:rPr>
+        <w:t xml:space="preserve"> log --</w:t>
+      </w:r>
+      <w:proofErr w:type="spellStart"/>
+      <w:r>
+        <w:rPr>
+          <w:rFonts w:hint="eastAsia"/>
+        </w:rPr>
+        <w:t>oneline</w:t>
+      </w:r>
+      <w:proofErr w:type="spellEnd"/>
+      <w:r>
+        <w:rPr>
+          <w:rFonts w:hint="eastAsia"/>
+        </w:rPr>
+        <w:t xml:space="preserve">  </w:t>
       </w:r>
       <w:r>
         <w:rPr>
@@ -2732,24 +3300,44 @@
         </w:rPr>
         <w:t>别担心，再</w:t>
       </w:r>
+      <w:proofErr w:type="spellStart"/>
       <w:r>
         <w:rPr>
           <w:rFonts w:hint="eastAsia"/>
         </w:rPr>
         <w:t>git</w:t>
       </w:r>
+      <w:proofErr w:type="spellEnd"/>
       <w:r>
         <w:rPr>
           <w:rFonts w:hint="eastAsia"/>
         </w:rPr>
         <w:t>这里你可以吃到后悔药。</w:t>
       </w:r>
-      <w:r>
-        <w:rPr>
-          <w:rFonts w:hint="eastAsia"/>
-        </w:rPr>
-        <w:t>git reflog</w:t>
-      </w:r>
+      <w:proofErr w:type="spellStart"/>
+      <w:proofErr w:type="gramStart"/>
+      <w:r>
+        <w:rPr>
+          <w:rFonts w:hint="eastAsia"/>
+        </w:rPr>
+        <w:t>git</w:t>
+      </w:r>
+      <w:proofErr w:type="spellEnd"/>
+      <w:proofErr w:type="gramEnd"/>
+      <w:r>
+        <w:rPr>
+          <w:rFonts w:hint="eastAsia"/>
+        </w:rPr>
+        <w:t xml:space="preserve"> </w:t>
+      </w:r>
+      <w:proofErr w:type="spellStart"/>
+      <w:r>
+        <w:rPr>
+          <w:rFonts w:hint="eastAsia"/>
+        </w:rPr>
+        <w:t>reflog</w:t>
+      </w:r>
+      <w:proofErr w:type="spellEnd"/>
     </w:p>
     <w:p>
       <w:pPr>
@@ -2849,11 +3437,33 @@
         </w:rPr>
         <w:t>你可以查看到整个版本的全部信息，这个时候你在使用</w:t>
       </w:r>
-      <w:r>
-        <w:rPr>
-          <w:rFonts w:hint="eastAsia"/>
-        </w:rPr>
-        <w:t>git reset --hard commitID,</w:t>
+      <w:proofErr w:type="spellStart"/>
+      <w:r>
+        <w:rPr>
+          <w:rFonts w:hint="eastAsia"/>
+        </w:rPr>
+        <w:t>git</w:t>
+      </w:r>
+      <w:proofErr w:type="spellEnd"/>
+      <w:r>
+        <w:rPr>
+          <w:rFonts w:hint="eastAsia"/>
+        </w:rPr>
+        <w:t xml:space="preserve"> reset --hard </w:t>
+      </w:r>
+      <w:proofErr w:type="spellStart"/>
+      <w:r>
+        <w:rPr>
+          <w:rFonts w:hint="eastAsia"/>
+        </w:rPr>
+        <w:t>commitID</w:t>
+      </w:r>
+      <w:proofErr w:type="spellEnd"/>
+      <w:r>
+        <w:rPr>
+          <w:rFonts w:hint="eastAsia"/>
+        </w:rPr>
+        <w:t>,</w:t>
       </w:r>
       <w:r>
         <w:rPr>
@@ -2958,8 +3568,13 @@
       <w:r>
         <w:t>当前的版本。</w:t>
       </w:r>
-      <w:r>
-        <w:t xml:space="preserve">git </w:t>
+      <w:proofErr w:type="spellStart"/>
+      <w:r>
+        <w:t>git</w:t>
+      </w:r>
+      <w:proofErr w:type="spellEnd"/>
+      <w:r>
+        <w:t xml:space="preserve"> </w:t>
       </w:r>
       <w:r>
         <w:rPr>
@@ -2970,9 +3585,19 @@
       <w:r>
         <w:t>我们在版本的历史之间来穿梭，</w:t>
       </w:r>
-      <w:r>
-        <w:t>git reset –hard commitid</w:t>
-      </w:r>
+      <w:proofErr w:type="spellStart"/>
+      <w:r>
+        <w:t>git</w:t>
+      </w:r>
+      <w:proofErr w:type="spellEnd"/>
+      <w:r>
+        <w:t xml:space="preserve"> reset –hard </w:t>
+      </w:r>
+      <w:proofErr w:type="spellStart"/>
+      <w:r>
+        <w:t>commitid</w:t>
+      </w:r>
+      <w:proofErr w:type="spellEnd"/>
     </w:p>
     <w:p>
       <w:pPr>
@@ -2990,8 +3615,21 @@
         </w:rPr>
         <w:t>、</w:t>
       </w:r>
-      <w:r>
-        <w:t xml:space="preserve">git log –oneline  </w:t>
+      <w:proofErr w:type="spellStart"/>
+      <w:r>
+        <w:t>git</w:t>
+      </w:r>
+      <w:proofErr w:type="spellEnd"/>
+      <w:r>
+        <w:t xml:space="preserve"> log –</w:t>
+      </w:r>
+      <w:proofErr w:type="spellStart"/>
+      <w:r>
+        <w:t>oneline</w:t>
+      </w:r>
+      <w:proofErr w:type="spellEnd"/>
+      <w:r>
+        <w:t xml:space="preserve">  </w:t>
       </w:r>
       <w:r>
         <w:rPr>
@@ -3046,8 +3684,21 @@
         </w:rPr>
         <w:t>、</w:t>
       </w:r>
-      <w:r>
-        <w:t xml:space="preserve">git reflog  </w:t>
+      <w:proofErr w:type="spellStart"/>
+      <w:r>
+        <w:t>git</w:t>
+      </w:r>
+      <w:proofErr w:type="spellEnd"/>
+      <w:r>
+        <w:t xml:space="preserve"> </w:t>
+      </w:r>
+      <w:proofErr w:type="spellStart"/>
+      <w:r>
+        <w:t>reflog</w:t>
+      </w:r>
+      <w:proofErr w:type="spellEnd"/>
+      <w:r>
+        <w:t xml:space="preserve">  </w:t>
       </w:r>
       <w:r>
         <w:rPr>
@@ -3076,12 +3727,14 @@
         </w:rPr>
         <w:t>、</w:t>
       </w:r>
+      <w:proofErr w:type="spellStart"/>
       <w:r>
         <w:rPr>
           <w:rFonts w:hint="eastAsia"/>
         </w:rPr>
         <w:t>git</w:t>
       </w:r>
+      <w:proofErr w:type="spellEnd"/>
       <w:r>
         <w:t xml:space="preserve"> </w:t>
       </w:r>
@@ -3105,6 +3758,7 @@
         </w:rPr>
         <w:tab/>
       </w:r>
+      <w:proofErr w:type="spellStart"/>
       <w:r>
         <w:t>G</w:t>
       </w:r>
@@ -3112,7 +3766,14 @@
         <w:rPr>
           <w:rFonts w:hint="eastAsia"/>
         </w:rPr>
-        <w:t xml:space="preserve">it </w:t>
+        <w:t>it</w:t>
+      </w:r>
+      <w:proofErr w:type="spellEnd"/>
+      <w:r>
+        <w:rPr>
+          <w:rFonts w:hint="eastAsia"/>
+        </w:rPr>
+        <w:t xml:space="preserve"> </w:t>
       </w:r>
       <w:r>
         <w:rPr>
@@ -3277,8 +3938,9 @@
           <w:sz w:val="20"/>
           <w:szCs w:val="20"/>
         </w:rPr>
-        <w:t xml:space="preserve"> ".git</w:t>
-      </w:r>
+        <w:t xml:space="preserve"> ".</w:t>
+      </w:r>
+      <w:proofErr w:type="spellStart"/>
       <w:r>
         <w:rPr>
           <w:rFonts w:ascii="Helvetica" w:eastAsia="宋体" w:hAnsi="Helvetica" w:cs="Helvetica"/>
@@ -3287,8 +3949,9 @@
           <w:sz w:val="20"/>
           <w:szCs w:val="20"/>
         </w:rPr>
-        <w:t>目录下</w:t>
-      </w:r>
+        <w:t>git</w:t>
+      </w:r>
+      <w:proofErr w:type="spellEnd"/>
       <w:r>
         <w:rPr>
           <w:rFonts w:ascii="Helvetica" w:eastAsia="宋体" w:hAnsi="Helvetica" w:cs="Helvetica"/>
@@ -3297,7 +3960,7 @@
           <w:sz w:val="20"/>
           <w:szCs w:val="20"/>
         </w:rPr>
-        <w:t xml:space="preserve">" </w:t>
+        <w:t>目录下</w:t>
       </w:r>
       <w:r>
         <w:rPr>
@@ -3307,7 +3970,7 @@
           <w:sz w:val="20"/>
           <w:szCs w:val="20"/>
         </w:rPr>
-        <w:t>下的</w:t>
+        <w:t xml:space="preserve">" </w:t>
       </w:r>
       <w:r>
         <w:rPr>
@@ -3317,7 +3980,7 @@
           <w:sz w:val="20"/>
           <w:szCs w:val="20"/>
         </w:rPr>
-        <w:t>index</w:t>
+        <w:t>下的</w:t>
       </w:r>
       <w:r>
         <w:rPr>
@@ -3327,7 +3990,7 @@
           <w:sz w:val="20"/>
           <w:szCs w:val="20"/>
         </w:rPr>
-        <w:t>文件（</w:t>
+        <w:t>index</w:t>
       </w:r>
       <w:r>
         <w:rPr>
@@ -3337,7 +4000,7 @@
           <w:sz w:val="20"/>
           <w:szCs w:val="20"/>
         </w:rPr>
-        <w:t>.git/index</w:t>
+        <w:t>文件（</w:t>
       </w:r>
       <w:r>
         <w:rPr>
@@ -3347,7 +4010,61 @@
           <w:sz w:val="20"/>
           <w:szCs w:val="20"/>
         </w:rPr>
-        <w:t>）中，所以我们把暂存区有时也叫作索引（</w:t>
+        <w:t>.</w:t>
+      </w:r>
+      <w:proofErr w:type="spellStart"/>
+      <w:r>
+        <w:rPr>
+          <w:rFonts w:ascii="Helvetica" w:eastAsia="宋体" w:hAnsi="Helvetica" w:cs="Helvetica"/>
+          <w:color w:val="333333"/>
+          <w:kern w:val="0"/>
+          <w:sz w:val="20"/>
+          <w:szCs w:val="20"/>
+        </w:rPr>
+        <w:t>git</w:t>
+      </w:r>
+      <w:proofErr w:type="spellEnd"/>
+      <w:r>
+        <w:rPr>
+          <w:rFonts w:ascii="Helvetica" w:eastAsia="宋体" w:hAnsi="Helvetica" w:cs="Helvetica"/>
+          <w:color w:val="333333"/>
+          <w:kern w:val="0"/>
+          <w:sz w:val="20"/>
+          <w:szCs w:val="20"/>
+        </w:rPr>
+        <w:t>/index</w:t>
+      </w:r>
+      <w:r>
+        <w:rPr>
+          <w:rFonts w:ascii="Helvetica" w:eastAsia="宋体" w:hAnsi="Helvetica" w:cs="Helvetica"/>
+          <w:color w:val="333333"/>
+          <w:kern w:val="0"/>
+          <w:sz w:val="20"/>
+          <w:szCs w:val="20"/>
+        </w:rPr>
+        <w:t>）中，所以我们把暂存区有时也</w:t>
+      </w:r>
+      <w:proofErr w:type="gramStart"/>
+      <w:r>
+        <w:rPr>
+          <w:rFonts w:ascii="Helvetica" w:eastAsia="宋体" w:hAnsi="Helvetica" w:cs="Helvetica"/>
+          <w:color w:val="333333"/>
+          <w:kern w:val="0"/>
+          <w:sz w:val="20"/>
+          <w:szCs w:val="20"/>
+        </w:rPr>
+        <w:t>叫作</w:t>
+      </w:r>
+      <w:proofErr w:type="gramEnd"/>
+      <w:r>
+        <w:rPr>
+          <w:rFonts w:ascii="Helvetica" w:eastAsia="宋体" w:hAnsi="Helvetica" w:cs="Helvetica"/>
+          <w:color w:val="333333"/>
+          <w:kern w:val="0"/>
+          <w:sz w:val="20"/>
+          <w:szCs w:val="20"/>
+        </w:rPr>
+        <w:t>索引（</w:t>
       </w:r>
       <w:r>
         <w:rPr>
@@ -3421,8 +4138,9 @@
           <w:sz w:val="20"/>
           <w:szCs w:val="20"/>
         </w:rPr>
-        <w:t>.git</w:t>
-      </w:r>
+        <w:t>.</w:t>
+      </w:r>
+      <w:proofErr w:type="spellStart"/>
       <w:r>
         <w:rPr>
           <w:rFonts w:ascii="Helvetica" w:eastAsia="宋体" w:hAnsi="Helvetica" w:cs="Helvetica"/>
@@ -3431,8 +4149,9 @@
           <w:sz w:val="20"/>
           <w:szCs w:val="20"/>
         </w:rPr>
-        <w:t>，这个不算工作区，而是</w:t>
-      </w:r>
+        <w:t>git</w:t>
+      </w:r>
+      <w:proofErr w:type="spellEnd"/>
       <w:r>
         <w:rPr>
           <w:rFonts w:ascii="Helvetica" w:eastAsia="宋体" w:hAnsi="Helvetica" w:cs="Helvetica"/>
@@ -3441,8 +4160,20 @@
           <w:sz w:val="20"/>
           <w:szCs w:val="20"/>
         </w:rPr>
+        <w:t>，这个不算工作区，而是</w:t>
+      </w:r>
+      <w:proofErr w:type="spellStart"/>
+      <w:r>
+        <w:rPr>
+          <w:rFonts w:ascii="Helvetica" w:eastAsia="宋体" w:hAnsi="Helvetica" w:cs="Helvetica"/>
+          <w:color w:val="333333"/>
+          <w:kern w:val="0"/>
+          <w:sz w:val="20"/>
+          <w:szCs w:val="20"/>
+        </w:rPr>
         <w:t>Git</w:t>
       </w:r>
+      <w:proofErr w:type="spellEnd"/>
       <w:r>
         <w:rPr>
           <w:rFonts w:ascii="Helvetica" w:eastAsia="宋体" w:hAnsi="Helvetica" w:cs="Helvetica"/>
@@ -3657,8 +4388,13 @@
       <w:r>
         <w:t>后，</w:t>
       </w:r>
-      <w:r>
-        <w:t xml:space="preserve">git </w:t>
+      <w:proofErr w:type="spellStart"/>
+      <w:r>
+        <w:t>git</w:t>
+      </w:r>
+      <w:proofErr w:type="spellEnd"/>
+      <w:r>
+        <w:t xml:space="preserve"> </w:t>
       </w:r>
       <w:r>
         <w:rPr>
@@ -3783,7 +4519,21 @@
         <w:rPr>
           <w:rFonts w:hint="eastAsia"/>
         </w:rPr>
-        <w:t xml:space="preserve"> Git </w:t>
+        <w:t xml:space="preserve"> </w:t>
+      </w:r>
+      <w:proofErr w:type="spellStart"/>
+      <w:r>
+        <w:rPr>
+          <w:rFonts w:hint="eastAsia"/>
+        </w:rPr>
+        <w:t>Git</w:t>
+      </w:r>
+      <w:proofErr w:type="spellEnd"/>
+      <w:r>
+        <w:rPr>
+          <w:rFonts w:hint="eastAsia"/>
+        </w:rPr>
+        <w:t xml:space="preserve"> </w:t>
       </w:r>
       <w:r>
         <w:rPr>
@@ -3795,7 +4545,21 @@
         <w:rPr>
           <w:rFonts w:hint="eastAsia"/>
         </w:rPr>
-        <w:t xml:space="preserve"> ".git/objects" </w:t>
+        <w:t xml:space="preserve"> ".</w:t>
+      </w:r>
+      <w:proofErr w:type="spellStart"/>
+      <w:r>
+        <w:rPr>
+          <w:rFonts w:hint="eastAsia"/>
+        </w:rPr>
+        <w:t>git</w:t>
+      </w:r>
+      <w:proofErr w:type="spellEnd"/>
+      <w:r>
+        <w:rPr>
+          <w:rFonts w:hint="eastAsia"/>
+        </w:rPr>
+        <w:t xml:space="preserve">/objects" </w:t>
       </w:r>
       <w:r>
         <w:rPr>
@@ -3815,7 +4579,21 @@
         <w:rPr>
           <w:rFonts w:hint="eastAsia"/>
         </w:rPr>
-        <w:t xml:space="preserve"> "git add" </w:t>
+        <w:t xml:space="preserve"> "</w:t>
+      </w:r>
+      <w:proofErr w:type="spellStart"/>
+      <w:r>
+        <w:rPr>
+          <w:rFonts w:hint="eastAsia"/>
+        </w:rPr>
+        <w:t>git</w:t>
+      </w:r>
+      <w:proofErr w:type="spellEnd"/>
+      <w:r>
+        <w:rPr>
+          <w:rFonts w:hint="eastAsia"/>
+        </w:rPr>
+        <w:t xml:space="preserve"> add" </w:t>
       </w:r>
       <w:r>
         <w:rPr>
@@ -3866,8 +4644,9 @@
           <w:highlight w:val="yellow"/>
           <w:shd w:val="clear" w:color="auto" w:fill="FFFFFF"/>
         </w:rPr>
-        <w:t xml:space="preserve"> "git rm --cached &lt;file&gt;" </w:t>
-      </w:r>
+        <w:t xml:space="preserve"> "</w:t>
+      </w:r>
+      <w:proofErr w:type="spellStart"/>
       <w:r>
         <w:rPr>
           <w:rFonts w:ascii="Helvetica" w:hAnsi="Helvetica" w:cs="Helvetica"/>
@@ -3877,6 +4656,53 @@
           <w:highlight w:val="yellow"/>
           <w:shd w:val="clear" w:color="auto" w:fill="FFFFFF"/>
         </w:rPr>
+        <w:t>git</w:t>
+      </w:r>
+      <w:proofErr w:type="spellEnd"/>
+      <w:r>
+        <w:rPr>
+          <w:rFonts w:ascii="Helvetica" w:hAnsi="Helvetica" w:cs="Helvetica"/>
+          <w:color w:val="333333"/>
+          <w:sz w:val="20"/>
+          <w:szCs w:val="20"/>
+          <w:highlight w:val="yellow"/>
+          <w:shd w:val="clear" w:color="auto" w:fill="FFFFFF"/>
+        </w:rPr>
+        <w:t xml:space="preserve"> </w:t>
+      </w:r>
+      <w:proofErr w:type="spellStart"/>
+      <w:r>
+        <w:rPr>
+          <w:rFonts w:ascii="Helvetica" w:hAnsi="Helvetica" w:cs="Helvetica"/>
+          <w:color w:val="333333"/>
+          <w:sz w:val="20"/>
+          <w:szCs w:val="20"/>
+          <w:highlight w:val="yellow"/>
+          <w:shd w:val="clear" w:color="auto" w:fill="FFFFFF"/>
+        </w:rPr>
+        <w:t>rm</w:t>
+      </w:r>
+      <w:proofErr w:type="spellEnd"/>
+      <w:r>
+        <w:rPr>
+          <w:rFonts w:ascii="Helvetica" w:hAnsi="Helvetica" w:cs="Helvetica"/>
+          <w:color w:val="333333"/>
+          <w:sz w:val="20"/>
+          <w:szCs w:val="20"/>
+          <w:highlight w:val="yellow"/>
+          <w:shd w:val="clear" w:color="auto" w:fill="FFFFFF"/>
+        </w:rPr>
+        <w:t xml:space="preserve"> --cached &lt;file&gt;" </w:t>
+      </w:r>
+      <w:r>
+        <w:rPr>
+          <w:rFonts w:ascii="Helvetica" w:hAnsi="Helvetica" w:cs="Helvetica"/>
+          <w:color w:val="333333"/>
+          <w:sz w:val="20"/>
+          <w:szCs w:val="20"/>
+          <w:highlight w:val="yellow"/>
+          <w:shd w:val="clear" w:color="auto" w:fill="FFFFFF"/>
+        </w:rPr>
         <w:t>命令时，会直接从暂存区删除文件，工作区则不做出改变。</w:t>
       </w:r>
     </w:p>
@@ -3907,8 +4733,13 @@
       <w:pPr>
         <w:ind w:firstLine="420"/>
       </w:pPr>
-      <w:r>
-        <w:t xml:space="preserve">git commit </w:t>
+      <w:proofErr w:type="spellStart"/>
+      <w:r>
+        <w:t>git</w:t>
+      </w:r>
+      <w:proofErr w:type="spellEnd"/>
+      <w:r>
+        <w:t xml:space="preserve"> commit </w:t>
       </w:r>
       <w:r>
         <w:rPr>
@@ -4232,11 +5063,19 @@
       <w:pPr>
         <w:ind w:leftChars="200" w:left="420"/>
       </w:pPr>
-      <w:r>
-        <w:rPr>
-          <w:rFonts w:hint="eastAsia"/>
-        </w:rPr>
-        <w:t xml:space="preserve">Git checkout [file] </w:t>
+      <w:proofErr w:type="spellStart"/>
+      <w:r>
+        <w:rPr>
+          <w:rFonts w:hint="eastAsia"/>
+        </w:rPr>
+        <w:t>Git</w:t>
+      </w:r>
+      <w:proofErr w:type="spellEnd"/>
+      <w:r>
+        <w:rPr>
+          <w:rFonts w:hint="eastAsia"/>
+        </w:rPr>
+        <w:t xml:space="preserve"> checkout [file] </w:t>
       </w:r>
       <w:r>
         <w:rPr>
@@ -4309,11 +5148,19 @@
         </w:rPr>
         <w:t>后，作了修改，那么</w:t>
       </w:r>
-      <w:r>
-        <w:rPr>
-          <w:rFonts w:hint="eastAsia"/>
-        </w:rPr>
-        <w:t>git checkout [file]</w:t>
+      <w:proofErr w:type="spellStart"/>
+      <w:r>
+        <w:rPr>
+          <w:rFonts w:hint="eastAsia"/>
+        </w:rPr>
+        <w:t>git</w:t>
+      </w:r>
+      <w:proofErr w:type="spellEnd"/>
+      <w:r>
+        <w:rPr>
+          <w:rFonts w:hint="eastAsia"/>
+        </w:rPr>
+        <w:t xml:space="preserve"> checkout [file]</w:t>
       </w:r>
       <w:r>
         <w:rPr>
@@ -4394,7 +5241,7 @@
     </w:p>
     <w:p>
       <w:pPr>
-        <w:ind w:leftChars="200" w:left="420"/>
+        <w:ind w:leftChars="200" w:left="525" w:hangingChars="50" w:hanging="105"/>
         <w:rPr>
           <w:color w:val="FF0000"/>
         </w:rPr>
@@ -4451,8 +5298,21 @@
         </w:rPr>
         <w:tab/>
       </w:r>
-      <w:r>
-        <w:t>Git rm –r file(</w:t>
+      <w:proofErr w:type="spellStart"/>
+      <w:r>
+        <w:t>Git</w:t>
+      </w:r>
+      <w:proofErr w:type="spellEnd"/>
+      <w:r>
+        <w:t xml:space="preserve"> </w:t>
+      </w:r>
+      <w:proofErr w:type="spellStart"/>
+      <w:r>
+        <w:t>rm</w:t>
+      </w:r>
+      <w:proofErr w:type="spellEnd"/>
+      <w:r>
+        <w:t xml:space="preserve"> –r file(</w:t>
       </w:r>
       <w:r>
         <w:rPr>
@@ -4470,7 +5330,22 @@
       </w:r>
       <w:r>
         <w:tab/>
-        <w:t>Git rm file(</w:t>
+      </w:r>
+      <w:proofErr w:type="spellStart"/>
+      <w:r>
+        <w:t>Git</w:t>
+      </w:r>
+      <w:proofErr w:type="spellEnd"/>
+      <w:r>
+        <w:t xml:space="preserve"> </w:t>
+      </w:r>
+      <w:proofErr w:type="spellStart"/>
+      <w:r>
+        <w:t>rm</w:t>
+      </w:r>
+      <w:proofErr w:type="spellEnd"/>
+      <w:r>
+        <w:t xml:space="preserve"> file(</w:t>
       </w:r>
       <w:r>
         <w:rPr>
@@ -4488,7 +5363,22 @@
       </w:r>
       <w:r>
         <w:tab/>
-        <w:t>Git commit –m ‘beizhuxinxi ’</w:t>
+      </w:r>
+      <w:proofErr w:type="spellStart"/>
+      <w:r>
+        <w:t>Git</w:t>
+      </w:r>
+      <w:proofErr w:type="spellEnd"/>
+      <w:r>
+        <w:t xml:space="preserve"> commit –m ‘</w:t>
+      </w:r>
+      <w:proofErr w:type="spellStart"/>
+      <w:r>
+        <w:t>beizhuxinxi</w:t>
+      </w:r>
+      <w:proofErr w:type="spellEnd"/>
+      <w:r>
+        <w:t xml:space="preserve"> ’</w:t>
       </w:r>
     </w:p>
     <w:p>
@@ -4560,16 +5450,45 @@
       <w:pPr>
         <w:ind w:leftChars="200" w:left="420" w:firstLine="420"/>
       </w:pPr>
-      <w:r>
-        <w:t>Git rm –f file</w:t>
+      <w:proofErr w:type="spellStart"/>
+      <w:r>
+        <w:t>Git</w:t>
+      </w:r>
+      <w:proofErr w:type="spellEnd"/>
+      <w:r>
+        <w:t xml:space="preserve"> </w:t>
+      </w:r>
+      <w:proofErr w:type="spellStart"/>
+      <w:r>
+        <w:t>rm</w:t>
+      </w:r>
+      <w:proofErr w:type="spellEnd"/>
+      <w:r>
+        <w:t xml:space="preserve"> –f file</w:t>
       </w:r>
     </w:p>
     <w:p>
       <w:pPr>
         <w:ind w:left="420" w:firstLine="420"/>
-      </w:pPr>
-      <w:r>
-        <w:t>Git rm –</w:t>
+        <w:rPr>
+          <w:rFonts w:hint="eastAsia"/>
+        </w:rPr>
+      </w:pPr>
+      <w:proofErr w:type="spellStart"/>
+      <w:r>
+        <w:t>Git</w:t>
+      </w:r>
+      <w:proofErr w:type="spellEnd"/>
+      <w:r>
+        <w:t xml:space="preserve"> </w:t>
+      </w:r>
+      <w:proofErr w:type="spellStart"/>
+      <w:r>
+        <w:t>rm</w:t>
+      </w:r>
+      <w:proofErr w:type="spellEnd"/>
+      <w:r>
+        <w:t xml:space="preserve"> –</w:t>
       </w:r>
       <w:r>
         <w:rPr>
@@ -4592,11 +5511,95 @@
     </w:p>
     <w:p>
       <w:pPr>
+        <w:ind w:leftChars="200" w:left="420"/>
+      </w:pPr>
+      <w:r>
+        <w:rPr>
+          <w:rFonts w:hint="eastAsia"/>
+        </w:rPr>
+        <w:t xml:space="preserve"> </w:t>
+      </w:r>
+      <w:r>
+        <w:rPr>
+          <w:rFonts w:hint="eastAsia"/>
+        </w:rPr>
+        <w:t>(</w:t>
+      </w:r>
+      <w:r>
+        <w:t>3</w:t>
+      </w:r>
+      <w:r>
+        <w:rPr>
+          <w:rFonts w:hint="eastAsia"/>
+        </w:rPr>
+        <w:t>)</w:t>
+      </w:r>
+      <w:r>
+        <w:rPr>
+          <w:rFonts w:hint="eastAsia"/>
+        </w:rPr>
+        <w:t xml:space="preserve"> </w:t>
+      </w:r>
+      <w:r>
+        <w:rPr>
+          <w:rFonts w:hint="eastAsia"/>
+        </w:rPr>
+        <w:t>工作区</w:t>
+      </w:r>
+      <w:r>
+        <w:t>保留，仅仅</w:t>
+      </w:r>
+      <w:r>
+        <w:rPr>
+          <w:rFonts w:hint="eastAsia"/>
+        </w:rPr>
+        <w:t>删除版本库</w:t>
+      </w:r>
+    </w:p>
+    <w:p>
+      <w:pPr>
         <w:ind w:leftChars="200" w:left="420" w:firstLine="420"/>
         <w:rPr>
-          <w:b/>
-        </w:rPr>
-      </w:pPr>
+          <w:rFonts w:hint="eastAsia"/>
+        </w:rPr>
+      </w:pPr>
+      <w:proofErr w:type="spellStart"/>
+      <w:r>
+        <w:lastRenderedPageBreak/>
+        <w:t>Git</w:t>
+      </w:r>
+      <w:proofErr w:type="spellEnd"/>
+      <w:r>
+        <w:t xml:space="preserve"> </w:t>
+      </w:r>
+      <w:proofErr w:type="spellStart"/>
+      <w:r>
+        <w:rPr>
+          <w:rFonts w:hint="eastAsia"/>
+        </w:rPr>
+        <w:t>rm</w:t>
+      </w:r>
+      <w:proofErr w:type="spellEnd"/>
+      <w:r>
+        <w:rPr>
+          <w:rFonts w:hint="eastAsia"/>
+        </w:rPr>
+        <w:t xml:space="preserve"> </w:t>
+      </w:r>
+      <w:r>
+        <w:t>–</w:t>
+      </w:r>
+      <w:r>
+        <w:rPr>
+          <w:rFonts w:hint="eastAsia"/>
+        </w:rPr>
+        <w:t xml:space="preserve">cached </w:t>
+      </w:r>
+      <w:r>
+        <w:t>file</w:t>
+      </w:r>
+      <w:bookmarkStart w:id="0" w:name="_GoBack"/>
+      <w:bookmarkEnd w:id="0"/>
     </w:p>
     <w:p>
       <w:pPr>
@@ -4606,86 +5609,11 @@
         <w:rPr>
           <w:rFonts w:hint="eastAsia"/>
         </w:rPr>
-        <w:lastRenderedPageBreak/>
-        <w:t xml:space="preserve"> </w:t>
-      </w:r>
-      <w:r>
-        <w:rPr>
-          <w:rFonts w:hint="eastAsia"/>
-        </w:rPr>
-        <w:t>(</w:t>
-      </w:r>
-      <w:r>
-        <w:t>3</w:t>
-      </w:r>
-      <w:r>
-        <w:rPr>
-          <w:rFonts w:hint="eastAsia"/>
-        </w:rPr>
-        <w:t>)</w:t>
-      </w:r>
-      <w:r>
-        <w:rPr>
-          <w:rFonts w:hint="eastAsia"/>
-        </w:rPr>
-        <w:t xml:space="preserve"> </w:t>
-      </w:r>
-      <w:r>
-        <w:rPr>
-          <w:rFonts w:hint="eastAsia"/>
-        </w:rPr>
-        <w:t>工作区</w:t>
-      </w:r>
-      <w:r>
-        <w:t>保留，仅仅</w:t>
-      </w:r>
-      <w:r>
-        <w:rPr>
-          <w:rFonts w:hint="eastAsia"/>
-        </w:rPr>
-        <w:t>删除版本库</w:t>
-      </w:r>
-    </w:p>
-    <w:p>
-      <w:pPr>
-        <w:ind w:leftChars="200" w:left="420" w:firstLine="420"/>
-      </w:pPr>
-      <w:r>
-        <w:t xml:space="preserve">Git </w:t>
-      </w:r>
-      <w:r>
-        <w:rPr>
-          <w:rFonts w:hint="eastAsia"/>
-        </w:rPr>
-        <w:t xml:space="preserve">rm </w:t>
-      </w:r>
-      <w:r>
-        <w:t>–</w:t>
-      </w:r>
-      <w:r>
-        <w:rPr>
-          <w:rFonts w:hint="eastAsia"/>
-        </w:rPr>
-        <w:t xml:space="preserve">cached </w:t>
-      </w:r>
-      <w:r>
-        <w:t>file</w:t>
-      </w:r>
-    </w:p>
-    <w:p>
-      <w:pPr>
-        <w:ind w:leftChars="200" w:left="420" w:firstLine="420"/>
-      </w:pPr>
-    </w:p>
-    <w:p>
-      <w:pPr>
-        <w:ind w:leftChars="200" w:left="420" w:firstLine="420"/>
-      </w:pPr>
-    </w:p>
-    <w:p>
-      <w:pPr>
-        <w:ind w:leftChars="200" w:left="420" w:firstLine="420"/>
-      </w:pPr>
+        <w:t>（二）远程</w:t>
+      </w:r>
+      <w:r>
+        <w:t>仓篇</w:t>
+      </w:r>
     </w:p>
     <w:p>
       <w:pPr>
@@ -4695,10 +5623,22 @@
         <w:rPr>
           <w:rFonts w:hint="eastAsia"/>
         </w:rPr>
-        <w:t>（二）远程</w:t>
-      </w:r>
-      <w:r>
-        <w:t>仓篇</w:t>
+        <w:t>远程</w:t>
+      </w:r>
+      <w:r>
+        <w:t>仓有两</w:t>
+      </w:r>
+      <w:r>
+        <w:rPr>
+          <w:rFonts w:hint="eastAsia"/>
+        </w:rPr>
+        <w:t>种</w:t>
+      </w:r>
+      <w:r>
+        <w:rPr>
+          <w:rFonts w:hint="eastAsia"/>
+        </w:rPr>
+        <w:t xml:space="preserve"> </w:t>
       </w:r>
     </w:p>
     <w:p>
@@ -4706,32 +5646,6 @@
         <w:ind w:leftChars="200" w:left="420"/>
       </w:pPr>
       <w:r>
-        <w:rPr>
-          <w:rFonts w:hint="eastAsia"/>
-        </w:rPr>
-        <w:t>远程</w:t>
-      </w:r>
-      <w:r>
-        <w:t>仓有两</w:t>
-      </w:r>
-      <w:r>
-        <w:rPr>
-          <w:rFonts w:hint="eastAsia"/>
-        </w:rPr>
-        <w:t>种</w:t>
-      </w:r>
-      <w:r>
-        <w:rPr>
-          <w:rFonts w:hint="eastAsia"/>
-        </w:rPr>
-        <w:t xml:space="preserve"> </w:t>
-      </w:r>
-    </w:p>
-    <w:p>
-      <w:pPr>
-        <w:ind w:leftChars="200" w:left="420"/>
-      </w:pPr>
-      <w:r>
         <w:t>1</w:t>
       </w:r>
       <w:r>
@@ -4749,8 +5663,13 @@
       <w:r>
         <w:t>现有的</w:t>
       </w:r>
-      <w:r>
-        <w:t xml:space="preserve">GitHub </w:t>
+      <w:proofErr w:type="spellStart"/>
+      <w:r>
+        <w:t>GitHub</w:t>
+      </w:r>
+      <w:proofErr w:type="spellEnd"/>
+      <w:r>
+        <w:t xml:space="preserve"> </w:t>
       </w:r>
       <w:r>
         <w:rPr>
@@ -4826,9 +5745,11 @@
       <w:r>
         <w:t>公司搭建自己的</w:t>
       </w:r>
+      <w:proofErr w:type="spellStart"/>
       <w:r>
         <w:t>git</w:t>
       </w:r>
+      <w:proofErr w:type="spellEnd"/>
       <w:r>
         <w:t>服务器，后续</w:t>
       </w:r>
@@ -4848,7 +5769,15 @@
         <w:t>先掌握</w:t>
       </w:r>
       <w:r>
-        <w:t>如何将远程仓和本地仓的关联。</w:t>
+        <w:t>如何将远程仓和</w:t>
+      </w:r>
+      <w:proofErr w:type="gramStart"/>
+      <w:r>
+        <w:t>本地仓</w:t>
+      </w:r>
+      <w:proofErr w:type="gramEnd"/>
+      <w:r>
+        <w:t>的关联。</w:t>
       </w:r>
     </w:p>
     <w:p>
@@ -4886,9 +5815,11 @@
         </w:rPr>
         <w:t>：将</w:t>
       </w:r>
+      <w:proofErr w:type="gramStart"/>
       <w:r>
         <w:t>本地仓内容</w:t>
       </w:r>
+      <w:proofErr w:type="gramEnd"/>
       <w:r>
         <w:t xml:space="preserve">push </w:t>
       </w:r>
@@ -4956,6 +5887,7 @@
       <w:pPr>
         <w:ind w:leftChars="200" w:left="420"/>
       </w:pPr>
+      <w:proofErr w:type="spellStart"/>
       <w:r>
         <w:t>G</w:t>
       </w:r>
@@ -4965,6 +5897,7 @@
         </w:rPr>
         <w:t>it</w:t>
       </w:r>
+      <w:proofErr w:type="spellEnd"/>
       <w:r>
         <w:t xml:space="preserve"> remote add origin </w:t>
       </w:r>
@@ -4981,8 +5914,13 @@
       <w:pPr>
         <w:ind w:leftChars="200" w:left="420"/>
       </w:pPr>
-      <w:r>
-        <w:t xml:space="preserve">Git push </w:t>
+      <w:proofErr w:type="spellStart"/>
+      <w:r>
+        <w:t>Git</w:t>
+      </w:r>
+      <w:proofErr w:type="spellEnd"/>
+      <w:r>
+        <w:t xml:space="preserve"> push </w:t>
       </w:r>
       <w:r>
         <w:t xml:space="preserve">–u origin master </w:t>
@@ -5002,7 +5940,15 @@
         <w:t>是空的所以第一次推送是需要参数</w:t>
       </w:r>
       <w:r>
-        <w:t xml:space="preserve">-u, git </w:t>
+        <w:t xml:space="preserve">-u, </w:t>
+      </w:r>
+      <w:proofErr w:type="spellStart"/>
+      <w:r>
+        <w:t>git</w:t>
+      </w:r>
+      <w:proofErr w:type="spellEnd"/>
+      <w:r>
+        <w:t xml:space="preserve"> </w:t>
       </w:r>
       <w:r>
         <w:rPr>
@@ -5175,8 +6121,15 @@
       <w:pPr>
         <w:ind w:leftChars="200" w:left="420"/>
       </w:pPr>
-      <w:r>
-        <w:t xml:space="preserve">git clone </w:t>
+      <w:proofErr w:type="spellStart"/>
+      <w:proofErr w:type="gramStart"/>
+      <w:r>
+        <w:t>git</w:t>
+      </w:r>
+      <w:proofErr w:type="spellEnd"/>
+      <w:proofErr w:type="gramEnd"/>
+      <w:r>
+        <w:t xml:space="preserve"> clone </w:t>
       </w:r>
       <w:hyperlink r:id="rId22" w:history="1">
         <w:r>
@@ -5243,6 +6196,7 @@
       <w:pPr>
         <w:ind w:leftChars="200" w:left="420"/>
       </w:pPr>
+      <w:proofErr w:type="spellStart"/>
       <w:r>
         <w:t>G</w:t>
       </w:r>
@@ -5252,6 +6206,7 @@
         </w:rPr>
         <w:t>it</w:t>
       </w:r>
+      <w:proofErr w:type="spellEnd"/>
       <w:r>
         <w:t xml:space="preserve"> remote</w:t>
       </w:r>
@@ -5263,8 +6218,13 @@
       <w:pPr>
         <w:ind w:leftChars="200" w:left="420"/>
       </w:pPr>
-      <w:r>
-        <w:t>Git remote –v</w:t>
+      <w:proofErr w:type="spellStart"/>
+      <w:r>
+        <w:t>Git</w:t>
+      </w:r>
+      <w:proofErr w:type="spellEnd"/>
+      <w:r>
+        <w:t xml:space="preserve"> remote –v</w:t>
       </w:r>
     </w:p>
     <w:p>
@@ -5301,12 +6261,42 @@
         </w:rPr>
         <w:t>要关联一个远程库，使用命令</w:t>
       </w:r>
-      <w:r>
-        <w:rPr>
-          <w:rFonts w:hint="eastAsia"/>
-        </w:rPr>
-        <w:t>git remote add origin git@server-name:path/repo-name.git</w:t>
-      </w:r>
+      <w:proofErr w:type="spellStart"/>
+      <w:r>
+        <w:rPr>
+          <w:rFonts w:hint="eastAsia"/>
+        </w:rPr>
+        <w:t>git</w:t>
+      </w:r>
+      <w:proofErr w:type="spellEnd"/>
+      <w:r>
+        <w:rPr>
+          <w:rFonts w:hint="eastAsia"/>
+        </w:rPr>
+        <w:t xml:space="preserve"> remote add origin </w:t>
+      </w:r>
+      <w:proofErr w:type="spellStart"/>
+      <w:r>
+        <w:rPr>
+          <w:rFonts w:hint="eastAsia"/>
+        </w:rPr>
+        <w:t>git@server-name:path</w:t>
+      </w:r>
+      <w:proofErr w:type="spellEnd"/>
+      <w:r>
+        <w:rPr>
+          <w:rFonts w:hint="eastAsia"/>
+        </w:rPr>
+        <w:t>/repo-</w:t>
+      </w:r>
+      <w:proofErr w:type="spellStart"/>
+      <w:r>
+        <w:rPr>
+          <w:rFonts w:hint="eastAsia"/>
+        </w:rPr>
+        <w:t>name.git</w:t>
+      </w:r>
+      <w:proofErr w:type="spellEnd"/>
       <w:r>
         <w:rPr>
           <w:rFonts w:hint="eastAsia"/>
@@ -5324,11 +6314,19 @@
         </w:rPr>
         <w:t>关联后，使用命令</w:t>
       </w:r>
-      <w:r>
-        <w:rPr>
-          <w:rFonts w:hint="eastAsia"/>
-        </w:rPr>
-        <w:t>git push -u origin master</w:t>
+      <w:proofErr w:type="spellStart"/>
+      <w:r>
+        <w:rPr>
+          <w:rFonts w:hint="eastAsia"/>
+        </w:rPr>
+        <w:t>git</w:t>
+      </w:r>
+      <w:proofErr w:type="spellEnd"/>
+      <w:r>
+        <w:rPr>
+          <w:rFonts w:hint="eastAsia"/>
+        </w:rPr>
+        <w:t xml:space="preserve"> push -u origin master</w:t>
       </w:r>
       <w:r>
         <w:rPr>
@@ -5359,11 +6357,19 @@
         </w:rPr>
         <w:t>此后，每次本地提交后，只要有必要，就可以使用命令</w:t>
       </w:r>
-      <w:r>
-        <w:rPr>
-          <w:rFonts w:hint="eastAsia"/>
-        </w:rPr>
-        <w:t>git push origin master</w:t>
+      <w:proofErr w:type="spellStart"/>
+      <w:r>
+        <w:rPr>
+          <w:rFonts w:hint="eastAsia"/>
+        </w:rPr>
+        <w:t>git</w:t>
+      </w:r>
+      <w:proofErr w:type="spellEnd"/>
+      <w:r>
+        <w:rPr>
+          <w:rFonts w:hint="eastAsia"/>
+        </w:rPr>
+        <w:t xml:space="preserve"> push origin master</w:t>
       </w:r>
       <w:r>
         <w:rPr>
@@ -5464,8 +6470,29 @@
         </w:rPr>
         <w:t xml:space="preserve"> </w:t>
       </w:r>
-      <w:r>
-        <w:t xml:space="preserve">git brach jojo </w:t>
+      <w:proofErr w:type="spellStart"/>
+      <w:r>
+        <w:t>git</w:t>
+      </w:r>
+      <w:proofErr w:type="spellEnd"/>
+      <w:r>
+        <w:t xml:space="preserve"> </w:t>
+      </w:r>
+      <w:proofErr w:type="spellStart"/>
+      <w:r>
+        <w:t>brach</w:t>
+      </w:r>
+      <w:proofErr w:type="spellEnd"/>
+      <w:r>
+        <w:t xml:space="preserve"> </w:t>
+      </w:r>
+      <w:proofErr w:type="spellStart"/>
+      <w:r>
+        <w:t>jojo</w:t>
+      </w:r>
+      <w:proofErr w:type="spellEnd"/>
+      <w:r>
+        <w:t xml:space="preserve"> </w:t>
       </w:r>
     </w:p>
     <w:p>
@@ -5488,16 +6515,23 @@
         </w:rPr>
         <w:t xml:space="preserve"> </w:t>
       </w:r>
-      <w:r>
-        <w:t>git checkout jojo</w:t>
-      </w:r>
+      <w:proofErr w:type="spellStart"/>
+      <w:r>
+        <w:t>git</w:t>
+      </w:r>
+      <w:proofErr w:type="spellEnd"/>
+      <w:r>
+        <w:t xml:space="preserve"> checkout </w:t>
+      </w:r>
+      <w:proofErr w:type="spellStart"/>
+      <w:r>
+        <w:t>jojo</w:t>
+      </w:r>
+      <w:proofErr w:type="spellEnd"/>
     </w:p>
     <w:p>
       <w:pPr>
         <w:ind w:leftChars="200" w:left="420"/>
-        <w:rPr>
-          <w:rFonts w:hint="eastAsia"/>
-        </w:rPr>
       </w:pPr>
       <w:r>
         <w:rPr>
@@ -5571,8 +6605,6 @@
       <w:r>
         <w:t>分支的内容。</w:t>
       </w:r>
-      <w:bookmarkStart w:id="0" w:name="_GoBack"/>
-      <w:bookmarkEnd w:id="0"/>
     </w:p>
     <w:p>
       <w:pPr>

</xml_diff>

<commit_message>
use jojo commit git.docx
</commit_message>
<xml_diff>
--- a/git.docx
+++ b/git.docx
@@ -5469,11 +5469,6 @@
       </w:r>
     </w:p>
     <w:p>
-      <w:pPr>
-        <w:rPr>
-          <w:rFonts w:hint="eastAsia"/>
-        </w:rPr>
-      </w:pPr>
       <w:r>
         <w:tab/>
         <w:t>2</w:t>
@@ -5500,6 +5495,9 @@
     <w:p>
       <w:pPr>
         <w:ind w:leftChars="200" w:left="420"/>
+        <w:rPr>
+          <w:rFonts w:hint="eastAsia"/>
+        </w:rPr>
       </w:pPr>
       <w:r>
         <w:rPr>
@@ -5512,6 +5510,15 @@
           <w:rFonts w:hint="eastAsia"/>
         </w:rPr>
         <w:t>、</w:t>
+      </w:r>
+      <w:r>
+        <w:t>研究</w:t>
+      </w:r>
+      <w:r>
+        <w:t>master</w:t>
+      </w:r>
+      <w:r>
+        <w:t>分支和其他分支如何并行工作。</w:t>
       </w:r>
       <w:bookmarkStart w:id="0" w:name="_GoBack"/>
       <w:bookmarkEnd w:id="0"/>

</xml_diff>

<commit_message>
git.docx add branch index
</commit_message>
<xml_diff>
--- a/git.docx
+++ b/git.docx
@@ -5631,6 +5631,55 @@
     <w:p>
       <w:pPr>
         <w:ind w:leftChars="200" w:left="420"/>
+        <w:rPr>
+          <w:rFonts w:hint="eastAsia"/>
+        </w:rPr>
+      </w:pPr>
+      <w:r>
+        <w:rPr>
+          <w:noProof/>
+        </w:rPr>
+        <w:lastRenderedPageBreak/>
+        <w:drawing>
+          <wp:inline distT="0" distB="0" distL="0" distR="0" wp14:anchorId="68C2B60E" wp14:editId="26D17A0F">
+            <wp:extent cx="5274310" cy="3178810"/>
+            <wp:effectExtent l="0" t="0" r="2540" b="2540"/>
+            <wp:docPr id="15" name="图片 15"/>
+            <wp:cNvGraphicFramePr>
+              <a:graphicFrameLocks xmlns:a="http://schemas.openxmlformats.org/drawingml/2006/main" noChangeAspect="1"/>
+            </wp:cNvGraphicFramePr>
+            <a:graphic xmlns:a="http://schemas.openxmlformats.org/drawingml/2006/main">
+              <a:graphicData uri="http://schemas.openxmlformats.org/drawingml/2006/picture">
+                <pic:pic xmlns:pic="http://schemas.openxmlformats.org/drawingml/2006/picture">
+                  <pic:nvPicPr>
+                    <pic:cNvPr id="1" name=""/>
+                    <pic:cNvPicPr/>
+                  </pic:nvPicPr>
+                  <pic:blipFill>
+                    <a:blip r:embed="rId23"/>
+                    <a:stretch>
+                      <a:fillRect/>
+                    </a:stretch>
+                  </pic:blipFill>
+                  <pic:spPr>
+                    <a:xfrm>
+                      <a:off x="0" y="0"/>
+                      <a:ext cx="5274310" cy="3178810"/>
+                    </a:xfrm>
+                    <a:prstGeom prst="rect">
+                      <a:avLst/>
+                    </a:prstGeom>
+                  </pic:spPr>
+                </pic:pic>
+              </a:graphicData>
+            </a:graphic>
+          </wp:inline>
+        </w:drawing>
+      </w:r>
+    </w:p>
+    <w:p>
+      <w:pPr>
+        <w:ind w:leftChars="200" w:left="420"/>
       </w:pPr>
       <w:r>
         <w:tab/>
@@ -5692,13 +5741,448 @@
       <w:r>
         <w:t>对比</w:t>
       </w:r>
+      <w:r>
+        <w:rPr>
+          <w:rFonts w:hint="eastAsia"/>
+        </w:rPr>
+        <w:t>，</w:t>
+      </w:r>
+      <w:r>
+        <w:t>下图中</w:t>
+      </w:r>
+      <w:r>
+        <w:t xml:space="preserve">master </w:t>
+      </w:r>
+      <w:r>
+        <w:rPr>
+          <w:rFonts w:hint="eastAsia"/>
+        </w:rPr>
+        <w:t>分支</w:t>
+      </w:r>
+      <w:r>
+        <w:t>中能看到</w:t>
+      </w:r>
+      <w:r>
+        <w:t>test</w:t>
+      </w:r>
+      <w:r>
+        <w:t>分支时的</w:t>
+      </w:r>
+      <w:r>
+        <w:t>commit</w:t>
+      </w:r>
+      <w:r>
+        <w:t>信息和本次</w:t>
+      </w:r>
+      <w:r>
+        <w:t>merge</w:t>
+      </w:r>
+      <w:r>
+        <w:t>的提示</w:t>
+      </w:r>
+    </w:p>
+    <w:p>
+      <w:pPr>
+        <w:ind w:leftChars="200" w:left="420"/>
+      </w:pPr>
+      <w:r>
+        <w:rPr>
+          <w:noProof/>
+        </w:rPr>
+        <w:drawing>
+          <wp:inline distT="0" distB="0" distL="0" distR="0" wp14:anchorId="6C881985" wp14:editId="167062D5">
+            <wp:extent cx="4695825" cy="3105150"/>
+            <wp:effectExtent l="0" t="0" r="9525" b="0"/>
+            <wp:docPr id="16" name="图片 16"/>
+            <wp:cNvGraphicFramePr>
+              <a:graphicFrameLocks xmlns:a="http://schemas.openxmlformats.org/drawingml/2006/main" noChangeAspect="1"/>
+            </wp:cNvGraphicFramePr>
+            <a:graphic xmlns:a="http://schemas.openxmlformats.org/drawingml/2006/main">
+              <a:graphicData uri="http://schemas.openxmlformats.org/drawingml/2006/picture">
+                <pic:pic xmlns:pic="http://schemas.openxmlformats.org/drawingml/2006/picture">
+                  <pic:nvPicPr>
+                    <pic:cNvPr id="1" name=""/>
+                    <pic:cNvPicPr/>
+                  </pic:nvPicPr>
+                  <pic:blipFill>
+                    <a:blip r:embed="rId24"/>
+                    <a:stretch>
+                      <a:fillRect/>
+                    </a:stretch>
+                  </pic:blipFill>
+                  <pic:spPr>
+                    <a:xfrm>
+                      <a:off x="0" y="0"/>
+                      <a:ext cx="4695825" cy="3105150"/>
+                    </a:xfrm>
+                    <a:prstGeom prst="rect">
+                      <a:avLst/>
+                    </a:prstGeom>
+                  </pic:spPr>
+                </pic:pic>
+              </a:graphicData>
+            </a:graphic>
+          </wp:inline>
+        </w:drawing>
+      </w:r>
+    </w:p>
+    <w:p>
+      <w:pPr>
+        <w:ind w:leftChars="200" w:left="420"/>
+      </w:pPr>
+    </w:p>
+    <w:p>
+      <w:pPr>
+        <w:ind w:leftChars="200" w:left="420"/>
+      </w:pPr>
+      <w:r>
+        <w:rPr>
+          <w:rFonts w:hint="eastAsia"/>
+        </w:rPr>
+        <w:t>常用</w:t>
+      </w:r>
+      <w:r>
+        <w:t>的几个</w:t>
+      </w:r>
+      <w:r>
+        <w:t xml:space="preserve">branch </w:t>
+      </w:r>
+      <w:r>
+        <w:rPr>
+          <w:rFonts w:hint="eastAsia"/>
+        </w:rPr>
+        <w:t>命令：</w:t>
+      </w:r>
+    </w:p>
+    <w:p>
+      <w:pPr>
+        <w:ind w:leftChars="200" w:left="420"/>
+      </w:pPr>
+      <w:r>
+        <w:rPr>
+          <w:rFonts w:hint="eastAsia"/>
+        </w:rPr>
+        <w:t>1</w:t>
+      </w:r>
+      <w:r>
+        <w:rPr>
+          <w:rFonts w:hint="eastAsia"/>
+        </w:rPr>
+        <w:t>、</w:t>
+      </w:r>
+      <w:r>
+        <w:t xml:space="preserve">git branch    </w:t>
+      </w:r>
+      <w:r>
+        <w:rPr>
+          <w:rFonts w:hint="eastAsia"/>
+        </w:rPr>
+        <w:t>查看</w:t>
+      </w:r>
+      <w:r>
+        <w:t>当前本地分支</w:t>
+      </w:r>
+    </w:p>
+    <w:p>
+      <w:pPr>
+        <w:ind w:leftChars="200" w:left="420"/>
+        <w:rPr>
+          <w:rFonts w:hint="eastAsia"/>
+        </w:rPr>
+      </w:pPr>
+      <w:r>
+        <w:rPr>
+          <w:rFonts w:hint="eastAsia"/>
+        </w:rPr>
+        <w:t xml:space="preserve"> </w:t>
+      </w:r>
+      <w:r>
+        <w:rPr>
+          <w:rFonts w:hint="eastAsia"/>
+        </w:rPr>
+        <w:t>分支</w:t>
+      </w:r>
+      <w:r>
+        <w:t>前面有</w:t>
+      </w:r>
+      <w:r>
+        <w:t xml:space="preserve">* </w:t>
+      </w:r>
+      <w:r>
+        <w:rPr>
+          <w:rFonts w:hint="eastAsia"/>
+        </w:rPr>
+        <w:t>表示</w:t>
+      </w:r>
+      <w:r>
+        <w:t>当前所在的分支</w:t>
+      </w:r>
+    </w:p>
+    <w:p>
+      <w:pPr>
+        <w:ind w:leftChars="200" w:left="420"/>
+      </w:pPr>
+      <w:r>
+        <w:rPr>
+          <w:rFonts w:hint="eastAsia"/>
+        </w:rPr>
+        <w:t>2</w:t>
+      </w:r>
+      <w:r>
+        <w:rPr>
+          <w:rFonts w:hint="eastAsia"/>
+        </w:rPr>
+        <w:t>、</w:t>
+      </w:r>
+      <w:r>
+        <w:t xml:space="preserve">git branch –a  </w:t>
+      </w:r>
+      <w:r>
+        <w:rPr>
+          <w:rFonts w:hint="eastAsia"/>
+        </w:rPr>
+        <w:t>查看</w:t>
+      </w:r>
+      <w:r>
+        <w:t>远程分支</w:t>
+      </w:r>
+    </w:p>
+    <w:p>
+      <w:pPr>
+        <w:ind w:leftChars="200" w:left="420"/>
+      </w:pPr>
+      <w:r>
+        <w:t>3</w:t>
+      </w:r>
+      <w:r>
+        <w:rPr>
+          <w:rFonts w:hint="eastAsia"/>
+        </w:rPr>
+        <w:t>、</w:t>
+      </w:r>
+      <w:r>
+        <w:t xml:space="preserve">git branch –v  </w:t>
+      </w:r>
+      <w:r>
+        <w:rPr>
+          <w:rFonts w:hint="eastAsia"/>
+        </w:rPr>
+        <w:t>查看分支</w:t>
+      </w:r>
+      <w:r>
+        <w:t>的修改情况</w:t>
+      </w:r>
+    </w:p>
+    <w:p>
+      <w:pPr>
+        <w:ind w:leftChars="200" w:left="420"/>
+      </w:pPr>
+      <w:r>
+        <w:rPr>
+          <w:rFonts w:hint="eastAsia"/>
+        </w:rPr>
+        <w:t>4</w:t>
+      </w:r>
+      <w:r>
+        <w:rPr>
+          <w:rFonts w:hint="eastAsia"/>
+        </w:rPr>
+        <w:t>、</w:t>
+      </w:r>
+      <w:r>
+        <w:t>git branch</w:t>
+      </w:r>
+      <w:r>
+        <w:t xml:space="preserve"> –merge   </w:t>
+      </w:r>
+      <w:r>
+        <w:t>查看</w:t>
+      </w:r>
+      <w:r>
+        <w:rPr>
+          <w:rFonts w:hint="eastAsia"/>
+        </w:rPr>
+        <w:t>已经</w:t>
+      </w:r>
+      <w:r>
+        <w:t>合并的分支</w:t>
+      </w:r>
+    </w:p>
+    <w:p>
+      <w:pPr>
+        <w:ind w:leftChars="200" w:left="420"/>
+      </w:pPr>
+      <w:r>
+        <w:t>5</w:t>
+      </w:r>
+      <w:r>
+        <w:rPr>
+          <w:rFonts w:hint="eastAsia"/>
+        </w:rPr>
+        <w:t>、</w:t>
+      </w:r>
+      <w:r>
+        <w:t xml:space="preserve">git branch –no-merge  </w:t>
+      </w:r>
+      <w:r>
+        <w:rPr>
+          <w:rFonts w:hint="eastAsia"/>
+        </w:rPr>
+        <w:t>查看</w:t>
+      </w:r>
+      <w:r>
+        <w:t>未经过合并的分支</w:t>
+      </w:r>
+    </w:p>
+    <w:p>
+      <w:pPr>
+        <w:ind w:leftChars="200" w:left="420"/>
+      </w:pPr>
+      <w:r>
+        <w:rPr>
+          <w:rFonts w:hint="eastAsia"/>
+        </w:rPr>
+        <w:lastRenderedPageBreak/>
+        <w:t>6</w:t>
+      </w:r>
+      <w:r>
+        <w:rPr>
+          <w:rFonts w:hint="eastAsia"/>
+        </w:rPr>
+        <w:t>、</w:t>
+      </w:r>
+      <w:r>
+        <w:t xml:space="preserve">git branch –d XXX  </w:t>
+      </w:r>
+      <w:r>
+        <w:rPr>
+          <w:rFonts w:hint="eastAsia"/>
+        </w:rPr>
+        <w:t>删除</w:t>
+      </w:r>
+      <w:r>
+        <w:t>XXX</w:t>
+      </w:r>
+      <w:r>
+        <w:t>分支</w:t>
+      </w:r>
+    </w:p>
+    <w:p>
+      <w:pPr>
+        <w:ind w:leftChars="200" w:left="420"/>
+      </w:pPr>
+      <w:r>
+        <w:rPr>
+          <w:rFonts w:hint="eastAsia"/>
+        </w:rPr>
+        <w:t>7</w:t>
+      </w:r>
+      <w:r>
+        <w:rPr>
+          <w:rFonts w:hint="eastAsia"/>
+        </w:rPr>
+        <w:t>、</w:t>
+      </w:r>
+      <w:r>
+        <w:t xml:space="preserve">git branch –D XXX </w:t>
+      </w:r>
+      <w:r>
+        <w:rPr>
+          <w:rFonts w:hint="eastAsia"/>
+        </w:rPr>
+        <w:t>强制</w:t>
+      </w:r>
+      <w:r>
+        <w:t>删除</w:t>
+      </w:r>
+      <w:r>
+        <w:t>XXX</w:t>
+      </w:r>
+      <w:r>
+        <w:t>分支</w:t>
+      </w:r>
+    </w:p>
+    <w:p>
+      <w:pPr>
+        <w:ind w:leftChars="200" w:left="420"/>
+        <w:rPr>
+          <w:rFonts w:hint="eastAsia"/>
+        </w:rPr>
+      </w:pPr>
+      <w:r>
+        <w:rPr>
+          <w:rFonts w:hint="eastAsia"/>
+        </w:rPr>
+        <w:t>结论</w:t>
+      </w:r>
+      <w:r>
+        <w:t>：</w:t>
+      </w:r>
+      <w:r>
+        <w:rPr>
+          <w:rFonts w:hint="eastAsia"/>
+        </w:rPr>
+        <w:t>处理</w:t>
+      </w:r>
+      <w:r>
+        <w:t>有</w:t>
+      </w:r>
+      <w:r>
+        <w:rPr>
+          <w:rFonts w:hint="eastAsia"/>
+        </w:rPr>
+        <w:t>冲突</w:t>
+      </w:r>
+      <w:r>
+        <w:t>的分支，在想合并的分支上修改，然后</w:t>
+      </w:r>
+      <w:r>
+        <w:rPr>
+          <w:rFonts w:hint="eastAsia"/>
+        </w:rPr>
+        <w:t xml:space="preserve"> </w:t>
+      </w:r>
+      <w:r>
+        <w:t>add ,</w:t>
+      </w:r>
+      <w:r>
+        <w:rPr>
+          <w:rFonts w:hint="eastAsia"/>
+        </w:rPr>
+        <w:t>然后</w:t>
+      </w:r>
+      <w:r>
+        <w:t>commit,</w:t>
+      </w:r>
+      <w:r>
+        <w:rPr>
+          <w:rFonts w:hint="eastAsia"/>
+        </w:rPr>
+        <w:t>就是</w:t>
+      </w:r>
+      <w:r>
+        <w:t>已经合并完成。合并</w:t>
+      </w:r>
+      <w:r>
+        <w:rPr>
+          <w:rFonts w:hint="eastAsia"/>
+        </w:rPr>
+        <w:t>过程</w:t>
+      </w:r>
+      <w:r>
+        <w:t>不允许切换到其他分支，必须完成冲突的</w:t>
+      </w:r>
+      <w:r>
+        <w:rPr>
+          <w:rFonts w:hint="eastAsia"/>
+        </w:rPr>
+        <w:t>解决</w:t>
+      </w:r>
+      <w:r>
+        <w:t>。</w:t>
+      </w:r>
       <w:bookmarkStart w:id="0" w:name="_GoBack"/>
       <w:bookmarkEnd w:id="0"/>
-    </w:p>
-    <w:p>
-      <w:pPr>
-        <w:ind w:leftChars="200" w:left="420"/>
-      </w:pPr>
     </w:p>
     <w:sectPr>
       <w:pgSz w:w="11906" w:h="16838"/>

</xml_diff>